<commit_message>
Add source code, Shopping Cart Screen (Advanced) ... 3:02:00
</commit_message>
<xml_diff>
--- a/5_Shopping_Cart_Screen_(Advanced).docx
+++ b/5_Shopping_Cart_Screen_(Advanced).docx
@@ -8034,6 +8034,294 @@
       <w:r>
         <w:rPr>
           <w:rFonts w:ascii="Consolas" w:eastAsia="Times New Roman" w:hAnsi="Consolas"/>
+          <w:color w:val="D4D4D4"/>
+          <w:sz w:val="21"/>
+          <w:szCs w:val="21"/>
+        </w:rPr>
+        <w:t xml:space="preserve"> </w:t>
+      </w:r>
+      <w:r>
+        <w:rPr>
+          <w:rFonts w:ascii="Consolas" w:eastAsia="Times New Roman" w:hAnsi="Consolas"/>
+          <w:color w:val="9CDCFE"/>
+          <w:sz w:val="21"/>
+          <w:szCs w:val="21"/>
+        </w:rPr>
+        <w:t>value</w:t>
+      </w:r>
+      <w:r>
+        <w:rPr>
+          <w:rFonts w:ascii="Consolas" w:eastAsia="Times New Roman" w:hAnsi="Consolas"/>
+          <w:color w:val="D4D4D4"/>
+          <w:sz w:val="21"/>
+          <w:szCs w:val="21"/>
+        </w:rPr>
+        <w:t>=</w:t>
+      </w:r>
+      <w:r>
+        <w:rPr>
+          <w:rFonts w:ascii="Consolas" w:eastAsia="Times New Roman" w:hAnsi="Consolas"/>
+          <w:color w:val="569CD6"/>
+          <w:sz w:val="21"/>
+          <w:szCs w:val="21"/>
+        </w:rPr>
+        <w:t>{</w:t>
+      </w:r>
+      <w:r>
+        <w:rPr>
+          <w:rFonts w:ascii="Consolas" w:eastAsia="Times New Roman" w:hAnsi="Consolas"/>
+          <w:color w:val="9CDCFE"/>
+          <w:sz w:val="21"/>
+          <w:szCs w:val="21"/>
+        </w:rPr>
+        <w:t>item</w:t>
+      </w:r>
+      <w:r>
+        <w:rPr>
+          <w:rFonts w:ascii="Consolas" w:eastAsia="Times New Roman" w:hAnsi="Consolas"/>
+          <w:color w:val="D4D4D4"/>
+          <w:sz w:val="21"/>
+          <w:szCs w:val="21"/>
+        </w:rPr>
+        <w:t>.</w:t>
+      </w:r>
+      <w:r>
+        <w:rPr>
+          <w:rFonts w:ascii="Consolas" w:eastAsia="Times New Roman" w:hAnsi="Consolas"/>
+          <w:color w:val="9CDCFE"/>
+          <w:sz w:val="21"/>
+          <w:szCs w:val="21"/>
+        </w:rPr>
+        <w:t>quantity</w:t>
+      </w:r>
+      <w:r>
+        <w:rPr>
+          <w:rFonts w:ascii="Consolas" w:eastAsia="Times New Roman" w:hAnsi="Consolas"/>
+          <w:color w:val="569CD6"/>
+          <w:sz w:val="21"/>
+          <w:szCs w:val="21"/>
+        </w:rPr>
+        <w:t>}</w:t>
+      </w:r>
+      <w:r>
+        <w:rPr>
+          <w:rFonts w:ascii="Consolas" w:eastAsia="Times New Roman" w:hAnsi="Consolas"/>
+          <w:color w:val="D4D4D4"/>
+          <w:sz w:val="21"/>
+          <w:szCs w:val="21"/>
+        </w:rPr>
+        <w:t xml:space="preserve"> </w:t>
+      </w:r>
+      <w:r>
+        <w:rPr>
+          <w:rFonts w:ascii="Consolas" w:eastAsia="Times New Roman" w:hAnsi="Consolas"/>
+          <w:color w:val="9CDCFE"/>
+          <w:sz w:val="21"/>
+          <w:szCs w:val="21"/>
+        </w:rPr>
+        <w:t>onChange</w:t>
+      </w:r>
+      <w:r>
+        <w:rPr>
+          <w:rFonts w:ascii="Consolas" w:eastAsia="Times New Roman" w:hAnsi="Consolas"/>
+          <w:color w:val="D4D4D4"/>
+          <w:sz w:val="21"/>
+          <w:szCs w:val="21"/>
+        </w:rPr>
+        <w:t>=</w:t>
+      </w:r>
+      <w:r>
+        <w:rPr>
+          <w:rFonts w:ascii="Consolas" w:eastAsia="Times New Roman" w:hAnsi="Consolas"/>
+          <w:color w:val="569CD6"/>
+          <w:sz w:val="21"/>
+          <w:szCs w:val="21"/>
+        </w:rPr>
+        <w:t>{</w:t>
+      </w:r>
+      <w:r>
+        <w:rPr>
+          <w:rFonts w:ascii="Consolas" w:eastAsia="Times New Roman" w:hAnsi="Consolas"/>
+          <w:color w:val="D4D4D4"/>
+          <w:sz w:val="21"/>
+          <w:szCs w:val="21"/>
+        </w:rPr>
+        <w:t>(</w:t>
+      </w:r>
+      <w:r>
+        <w:rPr>
+          <w:rFonts w:ascii="Consolas" w:eastAsia="Times New Roman" w:hAnsi="Consolas"/>
+          <w:color w:val="9CDCFE"/>
+          <w:sz w:val="21"/>
+          <w:szCs w:val="21"/>
+        </w:rPr>
+        <w:t>e</w:t>
+      </w:r>
+      <w:r>
+        <w:rPr>
+          <w:rFonts w:ascii="Consolas" w:eastAsia="Times New Roman" w:hAnsi="Consolas"/>
+          <w:color w:val="D4D4D4"/>
+          <w:sz w:val="21"/>
+          <w:szCs w:val="21"/>
+        </w:rPr>
+        <w:t xml:space="preserve">) </w:t>
+      </w:r>
+      <w:r>
+        <w:rPr>
+          <w:rFonts w:ascii="Consolas" w:eastAsia="Times New Roman" w:hAnsi="Consolas"/>
+          <w:color w:val="569CD6"/>
+          <w:sz w:val="21"/>
+          <w:szCs w:val="21"/>
+        </w:rPr>
+        <w:t>=&gt;</w:t>
+      </w:r>
+      <w:r>
+        <w:rPr>
+          <w:rFonts w:ascii="Consolas" w:eastAsia="Times New Roman" w:hAnsi="Consolas"/>
+          <w:color w:val="D4D4D4"/>
+          <w:sz w:val="21"/>
+          <w:szCs w:val="21"/>
+        </w:rPr>
+        <w:t xml:space="preserve"> </w:t>
+      </w:r>
+      <w:r>
+        <w:rPr>
+          <w:rFonts w:ascii="Consolas" w:eastAsia="Times New Roman" w:hAnsi="Consolas"/>
+          <w:color w:val="DCDCAA"/>
+          <w:sz w:val="21"/>
+          <w:szCs w:val="21"/>
+        </w:rPr>
+        <w:t>dispatch</w:t>
+      </w:r>
+      <w:r>
+        <w:rPr>
+          <w:rFonts w:ascii="Consolas" w:eastAsia="Times New Roman" w:hAnsi="Consolas"/>
+          <w:color w:val="D4D4D4"/>
+          <w:sz w:val="21"/>
+          <w:szCs w:val="21"/>
+        </w:rPr>
+        <w:t>(</w:t>
+      </w:r>
+      <w:r>
+        <w:rPr>
+          <w:rFonts w:ascii="Consolas" w:eastAsia="Times New Roman" w:hAnsi="Consolas"/>
+          <w:color w:val="DCDCAA"/>
+          <w:sz w:val="21"/>
+          <w:szCs w:val="21"/>
+        </w:rPr>
+        <w:t>addToCart</w:t>
+      </w:r>
+      <w:r>
+        <w:rPr>
+          <w:rFonts w:ascii="Consolas" w:eastAsia="Times New Roman" w:hAnsi="Consolas"/>
+          <w:color w:val="D4D4D4"/>
+          <w:sz w:val="21"/>
+          <w:szCs w:val="21"/>
+        </w:rPr>
+        <w:t>(</w:t>
+      </w:r>
+      <w:r>
+        <w:rPr>
+          <w:rFonts w:ascii="Consolas" w:eastAsia="Times New Roman" w:hAnsi="Consolas"/>
+          <w:color w:val="9CDCFE"/>
+          <w:sz w:val="21"/>
+          <w:szCs w:val="21"/>
+        </w:rPr>
+        <w:t>item</w:t>
+      </w:r>
+      <w:r>
+        <w:rPr>
+          <w:rFonts w:ascii="Consolas" w:eastAsia="Times New Roman" w:hAnsi="Consolas"/>
+          <w:color w:val="D4D4D4"/>
+          <w:sz w:val="21"/>
+          <w:szCs w:val="21"/>
+        </w:rPr>
+        <w:t>.</w:t>
+      </w:r>
+      <w:r>
+        <w:rPr>
+          <w:rFonts w:ascii="Consolas" w:eastAsia="Times New Roman" w:hAnsi="Consolas"/>
+          <w:color w:val="9CDCFE"/>
+          <w:sz w:val="21"/>
+          <w:szCs w:val="21"/>
+        </w:rPr>
+        <w:t>product</w:t>
+      </w:r>
+      <w:r>
+        <w:rPr>
+          <w:rFonts w:ascii="Consolas" w:eastAsia="Times New Roman" w:hAnsi="Consolas"/>
+          <w:color w:val="D4D4D4"/>
+          <w:sz w:val="21"/>
+          <w:szCs w:val="21"/>
+        </w:rPr>
+        <w:t xml:space="preserve">, </w:t>
+      </w:r>
+      <w:r>
+        <w:rPr>
+          <w:rFonts w:ascii="Consolas" w:eastAsia="Times New Roman" w:hAnsi="Consolas"/>
+          <w:color w:val="9CDCFE"/>
+          <w:sz w:val="21"/>
+          <w:szCs w:val="21"/>
+        </w:rPr>
+        <w:t>e</w:t>
+      </w:r>
+      <w:r>
+        <w:rPr>
+          <w:rFonts w:ascii="Consolas" w:eastAsia="Times New Roman" w:hAnsi="Consolas"/>
+          <w:color w:val="D4D4D4"/>
+          <w:sz w:val="21"/>
+          <w:szCs w:val="21"/>
+        </w:rPr>
+        <w:t>.</w:t>
+      </w:r>
+      <w:r>
+        <w:rPr>
+          <w:rFonts w:ascii="Consolas" w:eastAsia="Times New Roman" w:hAnsi="Consolas"/>
+          <w:color w:val="9CDCFE"/>
+          <w:sz w:val="21"/>
+          <w:szCs w:val="21"/>
+        </w:rPr>
+        <w:t>target</w:t>
+      </w:r>
+      <w:r>
+        <w:rPr>
+          <w:rFonts w:ascii="Consolas" w:eastAsia="Times New Roman" w:hAnsi="Consolas"/>
+          <w:color w:val="D4D4D4"/>
+          <w:sz w:val="21"/>
+          <w:szCs w:val="21"/>
+        </w:rPr>
+        <w:t>.</w:t>
+      </w:r>
+      <w:r>
+        <w:rPr>
+          <w:rFonts w:ascii="Consolas" w:eastAsia="Times New Roman" w:hAnsi="Consolas"/>
+          <w:color w:val="9CDCFE"/>
+          <w:sz w:val="21"/>
+          <w:szCs w:val="21"/>
+        </w:rPr>
+        <w:t>value</w:t>
+      </w:r>
+      <w:r>
+        <w:rPr>
+          <w:rFonts w:ascii="Consolas" w:eastAsia="Times New Roman" w:hAnsi="Consolas"/>
+          <w:color w:val="D4D4D4"/>
+          <w:sz w:val="21"/>
+          <w:szCs w:val="21"/>
+        </w:rPr>
+        <w:t>))</w:t>
+      </w:r>
+      <w:r>
+        <w:rPr>
+          <w:rFonts w:ascii="Consolas" w:eastAsia="Times New Roman" w:hAnsi="Consolas"/>
+          <w:color w:val="569CD6"/>
+          <w:sz w:val="21"/>
+          <w:szCs w:val="21"/>
+        </w:rPr>
+        <w:t>}</w:t>
+      </w:r>
+      <w:r>
+        <w:rPr>
+          <w:rFonts w:ascii="Consolas" w:eastAsia="Times New Roman" w:hAnsi="Consolas"/>
           <w:color w:val="808080"/>
           <w:sz w:val="21"/>
           <w:szCs w:val="21"/>
@@ -8064,6 +8352,171 @@
       <w:r>
         <w:rPr>
           <w:rFonts w:ascii="Consolas" w:eastAsia="Times New Roman" w:hAnsi="Consolas"/>
+          <w:color w:val="569CD6"/>
+          <w:sz w:val="21"/>
+          <w:szCs w:val="21"/>
+        </w:rPr>
+        <w:t>{</w:t>
+      </w:r>
+      <w:r>
+        <w:rPr>
+          <w:rFonts w:ascii="Consolas" w:eastAsia="Times New Roman" w:hAnsi="Consolas"/>
+          <w:color w:val="D4D4D4"/>
+          <w:sz w:val="21"/>
+          <w:szCs w:val="21"/>
+        </w:rPr>
+        <w:t>[...</w:t>
+      </w:r>
+      <w:r>
+        <w:rPr>
+          <w:rFonts w:ascii="Consolas" w:eastAsia="Times New Roman" w:hAnsi="Consolas"/>
+          <w:color w:val="4EC9B0"/>
+          <w:sz w:val="21"/>
+          <w:szCs w:val="21"/>
+        </w:rPr>
+        <w:t>Array</w:t>
+      </w:r>
+      <w:r>
+        <w:rPr>
+          <w:rFonts w:ascii="Consolas" w:eastAsia="Times New Roman" w:hAnsi="Consolas"/>
+          <w:color w:val="D4D4D4"/>
+          <w:sz w:val="21"/>
+          <w:szCs w:val="21"/>
+        </w:rPr>
+        <w:t>(</w:t>
+      </w:r>
+      <w:r>
+        <w:rPr>
+          <w:rFonts w:ascii="Consolas" w:eastAsia="Times New Roman" w:hAnsi="Consolas"/>
+          <w:color w:val="9CDCFE"/>
+          <w:sz w:val="21"/>
+          <w:szCs w:val="21"/>
+        </w:rPr>
+        <w:t>item</w:t>
+      </w:r>
+      <w:r>
+        <w:rPr>
+          <w:rFonts w:ascii="Consolas" w:eastAsia="Times New Roman" w:hAnsi="Consolas"/>
+          <w:color w:val="D4D4D4"/>
+          <w:sz w:val="21"/>
+          <w:szCs w:val="21"/>
+        </w:rPr>
+        <w:t>.</w:t>
+      </w:r>
+      <w:r>
+        <w:rPr>
+          <w:rFonts w:ascii="Consolas" w:eastAsia="Times New Roman" w:hAnsi="Consolas"/>
+          <w:color w:val="9CDCFE"/>
+          <w:sz w:val="21"/>
+          <w:szCs w:val="21"/>
+        </w:rPr>
+        <w:t>countInStock</w:t>
+      </w:r>
+      <w:r>
+        <w:rPr>
+          <w:rFonts w:ascii="Consolas" w:eastAsia="Times New Roman" w:hAnsi="Consolas"/>
+          <w:color w:val="D4D4D4"/>
+          <w:sz w:val="21"/>
+          <w:szCs w:val="21"/>
+        </w:rPr>
+        <w:t>).</w:t>
+      </w:r>
+      <w:r>
+        <w:rPr>
+          <w:rFonts w:ascii="Consolas" w:eastAsia="Times New Roman" w:hAnsi="Consolas"/>
+          <w:color w:val="DCDCAA"/>
+          <w:sz w:val="21"/>
+          <w:szCs w:val="21"/>
+        </w:rPr>
+        <w:t>keys</w:t>
+      </w:r>
+      <w:r>
+        <w:rPr>
+          <w:rFonts w:ascii="Consolas" w:eastAsia="Times New Roman" w:hAnsi="Consolas"/>
+          <w:color w:val="D4D4D4"/>
+          <w:sz w:val="21"/>
+          <w:szCs w:val="21"/>
+        </w:rPr>
+        <w:t>()].</w:t>
+      </w:r>
+      <w:r>
+        <w:rPr>
+          <w:rFonts w:ascii="Consolas" w:eastAsia="Times New Roman" w:hAnsi="Consolas"/>
+          <w:color w:val="DCDCAA"/>
+          <w:sz w:val="21"/>
+          <w:szCs w:val="21"/>
+        </w:rPr>
+        <w:t>map</w:t>
+      </w:r>
+      <w:r>
+        <w:rPr>
+          <w:rFonts w:ascii="Consolas" w:eastAsia="Times New Roman" w:hAnsi="Consolas"/>
+          <w:color w:val="D4D4D4"/>
+          <w:sz w:val="21"/>
+          <w:szCs w:val="21"/>
+        </w:rPr>
+        <w:t>(</w:t>
+      </w:r>
+      <w:r>
+        <w:rPr>
+          <w:rFonts w:ascii="Consolas" w:eastAsia="Times New Roman" w:hAnsi="Consolas"/>
+          <w:color w:val="9CDCFE"/>
+          <w:sz w:val="21"/>
+          <w:szCs w:val="21"/>
+        </w:rPr>
+        <w:t>x</w:t>
+      </w:r>
+      <w:r>
+        <w:rPr>
+          <w:rFonts w:ascii="Consolas" w:eastAsia="Times New Roman" w:hAnsi="Consolas"/>
+          <w:color w:val="D4D4D4"/>
+          <w:sz w:val="21"/>
+          <w:szCs w:val="21"/>
+        </w:rPr>
+        <w:t xml:space="preserve"> </w:t>
+      </w:r>
+      <w:r>
+        <w:rPr>
+          <w:rFonts w:ascii="Consolas" w:eastAsia="Times New Roman" w:hAnsi="Consolas"/>
+          <w:color w:val="569CD6"/>
+          <w:sz w:val="21"/>
+          <w:szCs w:val="21"/>
+        </w:rPr>
+        <w:t>=&gt;</w:t>
+      </w:r>
+      <w:r>
+        <w:rPr>
+          <w:rFonts w:ascii="Consolas" w:eastAsia="Times New Roman" w:hAnsi="Consolas"/>
+          <w:color w:val="D4D4D4"/>
+          <w:sz w:val="21"/>
+          <w:szCs w:val="21"/>
+        </w:rPr>
+        <w:t xml:space="preserve"> </w:t>
+      </w:r>
+    </w:p>
+    <w:p>
+      <w:pPr>
+        <w:shd w:val="clear" w:color="auto" w:fill="1E1E1E"/>
+        <w:spacing w:after="0" w:line="285" w:lineRule="atLeast"/>
+        <w:rPr>
+          <w:rFonts w:ascii="Consolas" w:eastAsia="Times New Roman" w:hAnsi="Consolas"/>
+          <w:color w:val="D4D4D4"/>
+          <w:sz w:val="21"/>
+          <w:szCs w:val="21"/>
+        </w:rPr>
+      </w:pPr>
+      <w:r>
+        <w:rPr>
+          <w:rFonts w:ascii="Consolas" w:eastAsia="Times New Roman" w:hAnsi="Consolas"/>
+          <w:color w:val="D4D4D4"/>
+          <w:sz w:val="21"/>
+          <w:szCs w:val="21"/>
+        </w:rPr>
+        <w:t xml:space="preserve">                                            </w:t>
+      </w:r>
+      <w:r>
+        <w:rPr>
+          <w:rFonts w:ascii="Consolas" w:eastAsia="Times New Roman" w:hAnsi="Consolas"/>
           <w:color w:val="808080"/>
           <w:sz w:val="21"/>
           <w:szCs w:val="21"/>
@@ -8095,6 +8548,78 @@
           <w:sz w:val="21"/>
           <w:szCs w:val="21"/>
         </w:rPr>
+        <w:t>key</w:t>
+      </w:r>
+      <w:r>
+        <w:rPr>
+          <w:rFonts w:ascii="Consolas" w:eastAsia="Times New Roman" w:hAnsi="Consolas"/>
+          <w:color w:val="D4D4D4"/>
+          <w:sz w:val="21"/>
+          <w:szCs w:val="21"/>
+        </w:rPr>
+        <w:t>=</w:t>
+      </w:r>
+      <w:r>
+        <w:rPr>
+          <w:rFonts w:ascii="Consolas" w:eastAsia="Times New Roman" w:hAnsi="Consolas"/>
+          <w:color w:val="569CD6"/>
+          <w:sz w:val="21"/>
+          <w:szCs w:val="21"/>
+        </w:rPr>
+        <w:t>{</w:t>
+      </w:r>
+      <w:r>
+        <w:rPr>
+          <w:rFonts w:ascii="Consolas" w:eastAsia="Times New Roman" w:hAnsi="Consolas"/>
+          <w:color w:val="9CDCFE"/>
+          <w:sz w:val="21"/>
+          <w:szCs w:val="21"/>
+        </w:rPr>
+        <w:t>x</w:t>
+      </w:r>
+      <w:r>
+        <w:rPr>
+          <w:rFonts w:ascii="Consolas" w:eastAsia="Times New Roman" w:hAnsi="Consolas"/>
+          <w:color w:val="D4D4D4"/>
+          <w:sz w:val="21"/>
+          <w:szCs w:val="21"/>
+        </w:rPr>
+        <w:t>+</w:t>
+      </w:r>
+      <w:r>
+        <w:rPr>
+          <w:rFonts w:ascii="Consolas" w:eastAsia="Times New Roman" w:hAnsi="Consolas"/>
+          <w:color w:val="B5CEA8"/>
+          <w:sz w:val="21"/>
+          <w:szCs w:val="21"/>
+        </w:rPr>
+        <w:t>1</w:t>
+      </w:r>
+      <w:r>
+        <w:rPr>
+          <w:rFonts w:ascii="Consolas" w:eastAsia="Times New Roman" w:hAnsi="Consolas"/>
+          <w:color w:val="569CD6"/>
+          <w:sz w:val="21"/>
+          <w:szCs w:val="21"/>
+        </w:rPr>
+        <w:t>}</w:t>
+      </w:r>
+      <w:r>
+        <w:rPr>
+          <w:rFonts w:ascii="Consolas" w:eastAsia="Times New Roman" w:hAnsi="Consolas"/>
+          <w:color w:val="D4D4D4"/>
+          <w:sz w:val="21"/>
+          <w:szCs w:val="21"/>
+        </w:rPr>
+        <w:t xml:space="preserve"> </w:t>
+      </w:r>
+      <w:r>
+        <w:rPr>
+          <w:rFonts w:ascii="Consolas" w:eastAsia="Times New Roman" w:hAnsi="Consolas"/>
+          <w:color w:val="9CDCFE"/>
+          <w:sz w:val="21"/>
+          <w:szCs w:val="21"/>
+        </w:rPr>
         <w:t>value</w:t>
       </w:r>
       <w:r>
@@ -8109,11 +8634,462 @@
       <w:r>
         <w:rPr>
           <w:rFonts w:ascii="Consolas" w:eastAsia="Times New Roman" w:hAnsi="Consolas"/>
+          <w:color w:val="569CD6"/>
+          <w:sz w:val="21"/>
+          <w:szCs w:val="21"/>
+        </w:rPr>
+        <w:t>{</w:t>
+      </w:r>
+      <w:r>
+        <w:rPr>
+          <w:rFonts w:ascii="Consolas" w:eastAsia="Times New Roman" w:hAnsi="Consolas"/>
+          <w:color w:val="9CDCFE"/>
+          <w:sz w:val="21"/>
+          <w:szCs w:val="21"/>
+        </w:rPr>
+        <w:t>x</w:t>
+      </w:r>
+      <w:r>
+        <w:rPr>
+          <w:rFonts w:ascii="Consolas" w:eastAsia="Times New Roman" w:hAnsi="Consolas"/>
+          <w:color w:val="D4D4D4"/>
+          <w:sz w:val="21"/>
+          <w:szCs w:val="21"/>
+        </w:rPr>
+        <w:t>+</w:t>
+      </w:r>
+      <w:r>
+        <w:rPr>
+          <w:rFonts w:ascii="Consolas" w:eastAsia="Times New Roman" w:hAnsi="Consolas"/>
+          <w:color w:val="B5CEA8"/>
+          <w:sz w:val="21"/>
+          <w:szCs w:val="21"/>
+        </w:rPr>
+        <w:t>1</w:t>
+      </w:r>
+      <w:r>
+        <w:rPr>
+          <w:rFonts w:ascii="Consolas" w:eastAsia="Times New Roman" w:hAnsi="Consolas"/>
+          <w:color w:val="569CD6"/>
+          <w:sz w:val="21"/>
+          <w:szCs w:val="21"/>
+        </w:rPr>
+        <w:t>}</w:t>
+      </w:r>
+      <w:r>
+        <w:rPr>
+          <w:rFonts w:ascii="Consolas" w:eastAsia="Times New Roman" w:hAnsi="Consolas"/>
+          <w:color w:val="808080"/>
+          <w:sz w:val="21"/>
+          <w:szCs w:val="21"/>
+        </w:rPr>
+        <w:t>&gt;</w:t>
+      </w:r>
+      <w:r>
+        <w:rPr>
+          <w:rFonts w:ascii="Consolas" w:eastAsia="Times New Roman" w:hAnsi="Consolas"/>
+          <w:color w:val="569CD6"/>
+          <w:sz w:val="21"/>
+          <w:szCs w:val="21"/>
+        </w:rPr>
+        <w:t>{</w:t>
+      </w:r>
+      <w:r>
+        <w:rPr>
+          <w:rFonts w:ascii="Consolas" w:eastAsia="Times New Roman" w:hAnsi="Consolas"/>
+          <w:color w:val="9CDCFE"/>
+          <w:sz w:val="21"/>
+          <w:szCs w:val="21"/>
+        </w:rPr>
+        <w:t>x</w:t>
+      </w:r>
+      <w:r>
+        <w:rPr>
+          <w:rFonts w:ascii="Consolas" w:eastAsia="Times New Roman" w:hAnsi="Consolas"/>
+          <w:color w:val="D4D4D4"/>
+          <w:sz w:val="21"/>
+          <w:szCs w:val="21"/>
+        </w:rPr>
+        <w:t>+</w:t>
+      </w:r>
+      <w:r>
+        <w:rPr>
+          <w:rFonts w:ascii="Consolas" w:eastAsia="Times New Roman" w:hAnsi="Consolas"/>
+          <w:color w:val="B5CEA8"/>
+          <w:sz w:val="21"/>
+          <w:szCs w:val="21"/>
+        </w:rPr>
+        <w:t>1</w:t>
+      </w:r>
+      <w:r>
+        <w:rPr>
+          <w:rFonts w:ascii="Consolas" w:eastAsia="Times New Roman" w:hAnsi="Consolas"/>
+          <w:color w:val="569CD6"/>
+          <w:sz w:val="21"/>
+          <w:szCs w:val="21"/>
+        </w:rPr>
+        <w:t>}</w:t>
+      </w:r>
+      <w:r>
+        <w:rPr>
+          <w:rFonts w:ascii="Consolas" w:eastAsia="Times New Roman" w:hAnsi="Consolas"/>
+          <w:color w:val="808080"/>
+          <w:sz w:val="21"/>
+          <w:szCs w:val="21"/>
+        </w:rPr>
+        <w:t>&lt;/</w:t>
+      </w:r>
+      <w:r>
+        <w:rPr>
+          <w:rFonts w:ascii="Consolas" w:eastAsia="Times New Roman" w:hAnsi="Consolas"/>
+          <w:color w:val="569CD6"/>
+          <w:sz w:val="21"/>
+          <w:szCs w:val="21"/>
+        </w:rPr>
+        <w:t>option</w:t>
+      </w:r>
+      <w:r>
+        <w:rPr>
+          <w:rFonts w:ascii="Consolas" w:eastAsia="Times New Roman" w:hAnsi="Consolas"/>
+          <w:color w:val="808080"/>
+          <w:sz w:val="21"/>
+          <w:szCs w:val="21"/>
+        </w:rPr>
+        <w:t>&gt;</w:t>
+      </w:r>
+      <w:r>
+        <w:rPr>
+          <w:rFonts w:ascii="Consolas" w:eastAsia="Times New Roman" w:hAnsi="Consolas"/>
+          <w:color w:val="D4D4D4"/>
+          <w:sz w:val="21"/>
+          <w:szCs w:val="21"/>
+        </w:rPr>
+        <w:t xml:space="preserve">    </w:t>
+      </w:r>
+    </w:p>
+    <w:p>
+      <w:pPr>
+        <w:shd w:val="clear" w:color="auto" w:fill="1E1E1E"/>
+        <w:spacing w:after="0" w:line="285" w:lineRule="atLeast"/>
+        <w:rPr>
+          <w:rFonts w:ascii="Consolas" w:eastAsia="Times New Roman" w:hAnsi="Consolas"/>
+          <w:color w:val="D4D4D4"/>
+          <w:sz w:val="21"/>
+          <w:szCs w:val="21"/>
+        </w:rPr>
+      </w:pPr>
+      <w:r>
+        <w:rPr>
+          <w:rFonts w:ascii="Consolas" w:eastAsia="Times New Roman" w:hAnsi="Consolas"/>
+          <w:color w:val="D4D4D4"/>
+          <w:sz w:val="21"/>
+          <w:szCs w:val="21"/>
+        </w:rPr>
+        <w:t>                                        )</w:t>
+      </w:r>
+      <w:r>
+        <w:rPr>
+          <w:rFonts w:ascii="Consolas" w:eastAsia="Times New Roman" w:hAnsi="Consolas"/>
+          <w:color w:val="569CD6"/>
+          <w:sz w:val="21"/>
+          <w:szCs w:val="21"/>
+        </w:rPr>
+        <w:t>}</w:t>
+      </w:r>
+    </w:p>
+    <w:p>
+      <w:pPr>
+        <w:shd w:val="clear" w:color="auto" w:fill="1E1E1E"/>
+        <w:spacing w:after="0" w:line="285" w:lineRule="atLeast"/>
+        <w:rPr>
+          <w:rFonts w:ascii="Consolas" w:eastAsia="Times New Roman" w:hAnsi="Consolas"/>
+          <w:color w:val="D4D4D4"/>
+          <w:sz w:val="21"/>
+          <w:szCs w:val="21"/>
+        </w:rPr>
+      </w:pPr>
+      <w:r>
+        <w:rPr>
+          <w:rFonts w:ascii="Consolas" w:eastAsia="Times New Roman" w:hAnsi="Consolas"/>
+          <w:color w:val="D4D4D4"/>
+          <w:sz w:val="21"/>
+          <w:szCs w:val="21"/>
+        </w:rPr>
+        <w:lastRenderedPageBreak/>
+        <w:t xml:space="preserve">                                    </w:t>
+      </w:r>
+      <w:r>
+        <w:rPr>
+          <w:rFonts w:ascii="Consolas" w:eastAsia="Times New Roman" w:hAnsi="Consolas"/>
+          <w:color w:val="808080"/>
+          <w:sz w:val="21"/>
+          <w:szCs w:val="21"/>
+        </w:rPr>
+        <w:t>&lt;/</w:t>
+      </w:r>
+      <w:r>
+        <w:rPr>
+          <w:rFonts w:ascii="Consolas" w:eastAsia="Times New Roman" w:hAnsi="Consolas"/>
+          <w:color w:val="569CD6"/>
+          <w:sz w:val="21"/>
+          <w:szCs w:val="21"/>
+        </w:rPr>
+        <w:t>select</w:t>
+      </w:r>
+      <w:r>
+        <w:rPr>
+          <w:rFonts w:ascii="Consolas" w:eastAsia="Times New Roman" w:hAnsi="Consolas"/>
+          <w:color w:val="808080"/>
+          <w:sz w:val="21"/>
+          <w:szCs w:val="21"/>
+        </w:rPr>
+        <w:t>&gt;</w:t>
+      </w:r>
+    </w:p>
+    <w:p>
+      <w:pPr>
+        <w:shd w:val="clear" w:color="auto" w:fill="1E1E1E"/>
+        <w:spacing w:after="0" w:line="285" w:lineRule="atLeast"/>
+        <w:rPr>
+          <w:rFonts w:ascii="Consolas" w:eastAsia="Times New Roman" w:hAnsi="Consolas"/>
+          <w:color w:val="D4D4D4"/>
+          <w:sz w:val="21"/>
+          <w:szCs w:val="21"/>
+        </w:rPr>
+      </w:pPr>
+      <w:r>
+        <w:rPr>
+          <w:rFonts w:ascii="Consolas" w:eastAsia="Times New Roman" w:hAnsi="Consolas"/>
+          <w:color w:val="D4D4D4"/>
+          <w:sz w:val="21"/>
+          <w:szCs w:val="21"/>
+        </w:rPr>
+        <w:t xml:space="preserve">                                    </w:t>
+      </w:r>
+      <w:r>
+        <w:rPr>
+          <w:rFonts w:ascii="Consolas" w:eastAsia="Times New Roman" w:hAnsi="Consolas"/>
+          <w:color w:val="808080"/>
+          <w:sz w:val="21"/>
+          <w:szCs w:val="21"/>
+        </w:rPr>
+        <w:t>&lt;</w:t>
+      </w:r>
+      <w:r>
+        <w:rPr>
+          <w:rFonts w:ascii="Consolas" w:eastAsia="Times New Roman" w:hAnsi="Consolas"/>
+          <w:color w:val="569CD6"/>
+          <w:sz w:val="21"/>
+          <w:szCs w:val="21"/>
+        </w:rPr>
+        <w:t>button</w:t>
+      </w:r>
+      <w:r>
+        <w:rPr>
+          <w:rFonts w:ascii="Consolas" w:eastAsia="Times New Roman" w:hAnsi="Consolas"/>
+          <w:color w:val="D4D4D4"/>
+          <w:sz w:val="21"/>
+          <w:szCs w:val="21"/>
+        </w:rPr>
+        <w:t xml:space="preserve"> </w:t>
+      </w:r>
+      <w:r>
+        <w:rPr>
+          <w:rFonts w:ascii="Consolas" w:eastAsia="Times New Roman" w:hAnsi="Consolas"/>
+          <w:color w:val="9CDCFE"/>
+          <w:sz w:val="21"/>
+          <w:szCs w:val="21"/>
+        </w:rPr>
+        <w:t>type</w:t>
+      </w:r>
+      <w:r>
+        <w:rPr>
+          <w:rFonts w:ascii="Consolas" w:eastAsia="Times New Roman" w:hAnsi="Consolas"/>
+          <w:color w:val="D4D4D4"/>
+          <w:sz w:val="21"/>
+          <w:szCs w:val="21"/>
+        </w:rPr>
+        <w:t>=</w:t>
+      </w:r>
+      <w:r>
+        <w:rPr>
+          <w:rFonts w:ascii="Consolas" w:eastAsia="Times New Roman" w:hAnsi="Consolas"/>
           <w:color w:val="CE9178"/>
           <w:sz w:val="21"/>
           <w:szCs w:val="21"/>
         </w:rPr>
-        <w:t>"1"</w:t>
+        <w:t>"button"</w:t>
+      </w:r>
+      <w:r>
+        <w:rPr>
+          <w:rFonts w:ascii="Consolas" w:eastAsia="Times New Roman" w:hAnsi="Consolas"/>
+          <w:color w:val="D4D4D4"/>
+          <w:sz w:val="21"/>
+          <w:szCs w:val="21"/>
+        </w:rPr>
+        <w:t xml:space="preserve"> </w:t>
+      </w:r>
+      <w:r>
+        <w:rPr>
+          <w:rFonts w:ascii="Consolas" w:eastAsia="Times New Roman" w:hAnsi="Consolas"/>
+          <w:color w:val="9CDCFE"/>
+          <w:sz w:val="21"/>
+          <w:szCs w:val="21"/>
+        </w:rPr>
+        <w:t>className</w:t>
+      </w:r>
+      <w:r>
+        <w:rPr>
+          <w:rFonts w:ascii="Consolas" w:eastAsia="Times New Roman" w:hAnsi="Consolas"/>
+          <w:color w:val="D4D4D4"/>
+          <w:sz w:val="21"/>
+          <w:szCs w:val="21"/>
+        </w:rPr>
+        <w:t>=</w:t>
+      </w:r>
+      <w:r>
+        <w:rPr>
+          <w:rFonts w:ascii="Consolas" w:eastAsia="Times New Roman" w:hAnsi="Consolas"/>
+          <w:color w:val="CE9178"/>
+          <w:sz w:val="21"/>
+          <w:szCs w:val="21"/>
+        </w:rPr>
+        <w:t>"button"</w:t>
+      </w:r>
+      <w:r>
+        <w:rPr>
+          <w:rFonts w:ascii="Consolas" w:eastAsia="Times New Roman" w:hAnsi="Consolas"/>
+          <w:color w:val="D4D4D4"/>
+          <w:sz w:val="21"/>
+          <w:szCs w:val="21"/>
+        </w:rPr>
+        <w:t xml:space="preserve"> </w:t>
+      </w:r>
+      <w:r>
+        <w:rPr>
+          <w:rFonts w:ascii="Consolas" w:eastAsia="Times New Roman" w:hAnsi="Consolas"/>
+          <w:color w:val="9CDCFE"/>
+          <w:sz w:val="21"/>
+          <w:szCs w:val="21"/>
+        </w:rPr>
+        <w:t>onClick</w:t>
+      </w:r>
+      <w:r>
+        <w:rPr>
+          <w:rFonts w:ascii="Consolas" w:eastAsia="Times New Roman" w:hAnsi="Consolas"/>
+          <w:color w:val="D4D4D4"/>
+          <w:sz w:val="21"/>
+          <w:szCs w:val="21"/>
+        </w:rPr>
+        <w:t>=</w:t>
+      </w:r>
+      <w:r>
+        <w:rPr>
+          <w:rFonts w:ascii="Consolas" w:eastAsia="Times New Roman" w:hAnsi="Consolas"/>
+          <w:color w:val="569CD6"/>
+          <w:sz w:val="21"/>
+          <w:szCs w:val="21"/>
+        </w:rPr>
+        <w:t>{</w:t>
+      </w:r>
+      <w:r>
+        <w:rPr>
+          <w:rFonts w:ascii="Consolas" w:eastAsia="Times New Roman" w:hAnsi="Consolas"/>
+          <w:color w:val="D4D4D4"/>
+          <w:sz w:val="21"/>
+          <w:szCs w:val="21"/>
+        </w:rPr>
+        <w:t xml:space="preserve">() </w:t>
+      </w:r>
+      <w:r>
+        <w:rPr>
+          <w:rFonts w:ascii="Consolas" w:eastAsia="Times New Roman" w:hAnsi="Consolas"/>
+          <w:color w:val="569CD6"/>
+          <w:sz w:val="21"/>
+          <w:szCs w:val="21"/>
+        </w:rPr>
+        <w:t>=&gt;</w:t>
+      </w:r>
+      <w:r>
+        <w:rPr>
+          <w:rFonts w:ascii="Consolas" w:eastAsia="Times New Roman" w:hAnsi="Consolas"/>
+          <w:color w:val="D4D4D4"/>
+          <w:sz w:val="21"/>
+          <w:szCs w:val="21"/>
+        </w:rPr>
+        <w:t xml:space="preserve"> </w:t>
+      </w:r>
+      <w:r>
+        <w:rPr>
+          <w:rFonts w:ascii="Consolas" w:eastAsia="Times New Roman" w:hAnsi="Consolas"/>
+          <w:color w:val="DCDCAA"/>
+          <w:sz w:val="21"/>
+          <w:szCs w:val="21"/>
+        </w:rPr>
+        <w:t>removeFromCartHandler</w:t>
+      </w:r>
+      <w:r>
+        <w:rPr>
+          <w:rFonts w:ascii="Consolas" w:eastAsia="Times New Roman" w:hAnsi="Consolas"/>
+          <w:color w:val="D4D4D4"/>
+          <w:sz w:val="21"/>
+          <w:szCs w:val="21"/>
+        </w:rPr>
+        <w:t>(</w:t>
+      </w:r>
+      <w:r>
+        <w:rPr>
+          <w:rFonts w:ascii="Consolas" w:eastAsia="Times New Roman" w:hAnsi="Consolas"/>
+          <w:color w:val="9CDCFE"/>
+          <w:sz w:val="21"/>
+          <w:szCs w:val="21"/>
+        </w:rPr>
+        <w:t>item</w:t>
+      </w:r>
+      <w:r>
+        <w:rPr>
+          <w:rFonts w:ascii="Consolas" w:eastAsia="Times New Roman" w:hAnsi="Consolas"/>
+          <w:color w:val="D4D4D4"/>
+          <w:sz w:val="21"/>
+          <w:szCs w:val="21"/>
+        </w:rPr>
+        <w:t>.</w:t>
+      </w:r>
+      <w:r>
+        <w:rPr>
+          <w:rFonts w:ascii="Consolas" w:eastAsia="Times New Roman" w:hAnsi="Consolas"/>
+          <w:color w:val="9CDCFE"/>
+          <w:sz w:val="21"/>
+          <w:szCs w:val="21"/>
+        </w:rPr>
+        <w:t>product</w:t>
+      </w:r>
+      <w:r>
+        <w:rPr>
+          <w:rFonts w:ascii="Consolas" w:eastAsia="Times New Roman" w:hAnsi="Consolas"/>
+          <w:color w:val="D4D4D4"/>
+          <w:sz w:val="21"/>
+          <w:szCs w:val="21"/>
+        </w:rPr>
+        <w:t>)</w:t>
+      </w:r>
+      <w:r>
+        <w:rPr>
+          <w:rFonts w:ascii="Consolas" w:eastAsia="Times New Roman" w:hAnsi="Consolas"/>
+          <w:color w:val="569CD6"/>
+          <w:sz w:val="21"/>
+          <w:szCs w:val="21"/>
+        </w:rPr>
+        <w:t>}</w:t>
+      </w:r>
+      <w:r>
+        <w:rPr>
+          <w:rFonts w:ascii="Consolas" w:eastAsia="Times New Roman" w:hAnsi="Consolas"/>
+          <w:color w:val="D4D4D4"/>
+          <w:sz w:val="21"/>
+          <w:szCs w:val="21"/>
+        </w:rPr>
+        <w:t xml:space="preserve"> </w:t>
       </w:r>
       <w:r>
         <w:rPr>
@@ -8124,14 +9100,47 @@
         </w:rPr>
         <w:t>&gt;</w:t>
       </w:r>
-      <w:r>
-        <w:rPr>
-          <w:rFonts w:ascii="Consolas" w:eastAsia="Times New Roman" w:hAnsi="Consolas"/>
-          <w:color w:val="D4D4D4"/>
-          <w:sz w:val="21"/>
-          <w:szCs w:val="21"/>
-        </w:rPr>
-        <w:t>1</w:t>
+    </w:p>
+    <w:p>
+      <w:pPr>
+        <w:shd w:val="clear" w:color="auto" w:fill="1E1E1E"/>
+        <w:spacing w:after="0" w:line="285" w:lineRule="atLeast"/>
+        <w:rPr>
+          <w:rFonts w:ascii="Consolas" w:eastAsia="Times New Roman" w:hAnsi="Consolas"/>
+          <w:color w:val="D4D4D4"/>
+          <w:sz w:val="21"/>
+          <w:szCs w:val="21"/>
+        </w:rPr>
+      </w:pPr>
+      <w:r>
+        <w:rPr>
+          <w:rFonts w:ascii="Consolas" w:eastAsia="Times New Roman" w:hAnsi="Consolas"/>
+          <w:color w:val="D4D4D4"/>
+          <w:sz w:val="21"/>
+          <w:szCs w:val="21"/>
+        </w:rPr>
+        <w:t>                                        Delete</w:t>
+      </w:r>
+    </w:p>
+    <w:p>
+      <w:pPr>
+        <w:shd w:val="clear" w:color="auto" w:fill="1E1E1E"/>
+        <w:spacing w:after="0" w:line="285" w:lineRule="atLeast"/>
+        <w:rPr>
+          <w:rFonts w:ascii="Consolas" w:eastAsia="Times New Roman" w:hAnsi="Consolas"/>
+          <w:color w:val="D4D4D4"/>
+          <w:sz w:val="21"/>
+          <w:szCs w:val="21"/>
+        </w:rPr>
+      </w:pPr>
+      <w:r>
+        <w:rPr>
+          <w:rFonts w:ascii="Consolas" w:eastAsia="Times New Roman" w:hAnsi="Consolas"/>
+          <w:color w:val="D4D4D4"/>
+          <w:sz w:val="21"/>
+          <w:szCs w:val="21"/>
+        </w:rPr>
+        <w:t xml:space="preserve">                                    </w:t>
       </w:r>
       <w:r>
         <w:rPr>
@@ -8149,7 +9158,7 @@
           <w:sz w:val="21"/>
           <w:szCs w:val="21"/>
         </w:rPr>
-        <w:t>option</w:t>
+        <w:t>button</w:t>
       </w:r>
       <w:r>
         <w:rPr>
@@ -8179,7 +9188,103 @@
           <w:sz w:val="21"/>
           <w:szCs w:val="21"/>
         </w:rPr>
-        <w:t xml:space="preserve">                                        </w:t>
+        <w:t xml:space="preserve">                                </w:t>
+      </w:r>
+      <w:r>
+        <w:rPr>
+          <w:rFonts w:ascii="Consolas" w:eastAsia="Times New Roman" w:hAnsi="Consolas"/>
+          <w:color w:val="808080"/>
+          <w:sz w:val="21"/>
+          <w:szCs w:val="21"/>
+        </w:rPr>
+        <w:t>&lt;/</w:t>
+      </w:r>
+      <w:r>
+        <w:rPr>
+          <w:rFonts w:ascii="Consolas" w:eastAsia="Times New Roman" w:hAnsi="Consolas"/>
+          <w:color w:val="569CD6"/>
+          <w:sz w:val="21"/>
+          <w:szCs w:val="21"/>
+        </w:rPr>
+        <w:t>div</w:t>
+      </w:r>
+      <w:r>
+        <w:rPr>
+          <w:rFonts w:ascii="Consolas" w:eastAsia="Times New Roman" w:hAnsi="Consolas"/>
+          <w:color w:val="808080"/>
+          <w:sz w:val="21"/>
+          <w:szCs w:val="21"/>
+        </w:rPr>
+        <w:t>&gt;</w:t>
+      </w:r>
+    </w:p>
+    <w:p>
+      <w:pPr>
+        <w:shd w:val="clear" w:color="auto" w:fill="1E1E1E"/>
+        <w:spacing w:after="0" w:line="285" w:lineRule="atLeast"/>
+        <w:rPr>
+          <w:rFonts w:ascii="Consolas" w:eastAsia="Times New Roman" w:hAnsi="Consolas"/>
+          <w:color w:val="D4D4D4"/>
+          <w:sz w:val="21"/>
+          <w:szCs w:val="21"/>
+        </w:rPr>
+      </w:pPr>
+      <w:r>
+        <w:rPr>
+          <w:rFonts w:ascii="Consolas" w:eastAsia="Times New Roman" w:hAnsi="Consolas"/>
+          <w:color w:val="D4D4D4"/>
+          <w:sz w:val="21"/>
+          <w:szCs w:val="21"/>
+        </w:rPr>
+        <w:t xml:space="preserve">                            </w:t>
+      </w:r>
+      <w:r>
+        <w:rPr>
+          <w:rFonts w:ascii="Consolas" w:eastAsia="Times New Roman" w:hAnsi="Consolas"/>
+          <w:color w:val="808080"/>
+          <w:sz w:val="21"/>
+          <w:szCs w:val="21"/>
+        </w:rPr>
+        <w:t>&lt;/</w:t>
+      </w:r>
+      <w:r>
+        <w:rPr>
+          <w:rFonts w:ascii="Consolas" w:eastAsia="Times New Roman" w:hAnsi="Consolas"/>
+          <w:color w:val="569CD6"/>
+          <w:sz w:val="21"/>
+          <w:szCs w:val="21"/>
+        </w:rPr>
+        <w:t>div</w:t>
+      </w:r>
+      <w:r>
+        <w:rPr>
+          <w:rFonts w:ascii="Consolas" w:eastAsia="Times New Roman" w:hAnsi="Consolas"/>
+          <w:color w:val="808080"/>
+          <w:sz w:val="21"/>
+          <w:szCs w:val="21"/>
+        </w:rPr>
+        <w:t>&gt;</w:t>
+      </w:r>
+    </w:p>
+    <w:p>
+      <w:pPr>
+        <w:shd w:val="clear" w:color="auto" w:fill="1E1E1E"/>
+        <w:spacing w:after="0" w:line="285" w:lineRule="atLeast"/>
+        <w:rPr>
+          <w:rFonts w:ascii="Consolas" w:eastAsia="Times New Roman" w:hAnsi="Consolas"/>
+          <w:color w:val="D4D4D4"/>
+          <w:sz w:val="21"/>
+          <w:szCs w:val="21"/>
+        </w:rPr>
+      </w:pPr>
+      <w:r>
+        <w:rPr>
+          <w:rFonts w:ascii="Consolas" w:eastAsia="Times New Roman" w:hAnsi="Consolas"/>
+          <w:color w:val="D4D4D4"/>
+          <w:sz w:val="21"/>
+          <w:szCs w:val="21"/>
+        </w:rPr>
+        <w:t xml:space="preserve">                            </w:t>
       </w:r>
       <w:r>
         <w:rPr>
@@ -8197,7 +9302,7 @@
           <w:sz w:val="21"/>
           <w:szCs w:val="21"/>
         </w:rPr>
-        <w:t>option</w:t>
+        <w:t>div</w:t>
       </w:r>
       <w:r>
         <w:rPr>
@@ -8215,7 +9320,7 @@
           <w:sz w:val="21"/>
           <w:szCs w:val="21"/>
         </w:rPr>
-        <w:t>value</w:t>
+        <w:t>className</w:t>
       </w:r>
       <w:r>
         <w:rPr>
@@ -8233,7 +9338,7 @@
           <w:sz w:val="21"/>
           <w:szCs w:val="21"/>
         </w:rPr>
-        <w:t>"2"</w:t>
+        <w:t>"cart-price"</w:t>
       </w:r>
       <w:r>
         <w:rPr>
@@ -8244,14 +9349,92 @@
         </w:rPr>
         <w:t>&gt;</w:t>
       </w:r>
-      <w:r>
-        <w:rPr>
-          <w:rFonts w:ascii="Consolas" w:eastAsia="Times New Roman" w:hAnsi="Consolas"/>
-          <w:color w:val="D4D4D4"/>
-          <w:sz w:val="21"/>
-          <w:szCs w:val="21"/>
-        </w:rPr>
-        <w:t>2</w:t>
+    </w:p>
+    <w:p>
+      <w:pPr>
+        <w:shd w:val="clear" w:color="auto" w:fill="1E1E1E"/>
+        <w:spacing w:after="0" w:line="285" w:lineRule="atLeast"/>
+        <w:rPr>
+          <w:rFonts w:ascii="Consolas" w:eastAsia="Times New Roman" w:hAnsi="Consolas"/>
+          <w:color w:val="D4D4D4"/>
+          <w:sz w:val="21"/>
+          <w:szCs w:val="21"/>
+        </w:rPr>
+      </w:pPr>
+      <w:r>
+        <w:rPr>
+          <w:rFonts w:ascii="Consolas" w:eastAsia="Times New Roman" w:hAnsi="Consolas"/>
+          <w:color w:val="D4D4D4"/>
+          <w:sz w:val="21"/>
+          <w:szCs w:val="21"/>
+        </w:rPr>
+        <w:t>                                $</w:t>
+      </w:r>
+      <w:r>
+        <w:rPr>
+          <w:rFonts w:ascii="Consolas" w:eastAsia="Times New Roman" w:hAnsi="Consolas"/>
+          <w:color w:val="569CD6"/>
+          <w:sz w:val="21"/>
+          <w:szCs w:val="21"/>
+        </w:rPr>
+        <w:t>{</w:t>
+      </w:r>
+      <w:r>
+        <w:rPr>
+          <w:rFonts w:ascii="Consolas" w:eastAsia="Times New Roman" w:hAnsi="Consolas"/>
+          <w:color w:val="9CDCFE"/>
+          <w:sz w:val="21"/>
+          <w:szCs w:val="21"/>
+        </w:rPr>
+        <w:t>item</w:t>
+      </w:r>
+      <w:r>
+        <w:rPr>
+          <w:rFonts w:ascii="Consolas" w:eastAsia="Times New Roman" w:hAnsi="Consolas"/>
+          <w:color w:val="D4D4D4"/>
+          <w:sz w:val="21"/>
+          <w:szCs w:val="21"/>
+        </w:rPr>
+        <w:t>.</w:t>
+      </w:r>
+      <w:r>
+        <w:rPr>
+          <w:rFonts w:ascii="Consolas" w:eastAsia="Times New Roman" w:hAnsi="Consolas"/>
+          <w:color w:val="9CDCFE"/>
+          <w:sz w:val="21"/>
+          <w:szCs w:val="21"/>
+        </w:rPr>
+        <w:t>price</w:t>
+      </w:r>
+      <w:r>
+        <w:rPr>
+          <w:rFonts w:ascii="Consolas" w:eastAsia="Times New Roman" w:hAnsi="Consolas"/>
+          <w:color w:val="569CD6"/>
+          <w:sz w:val="21"/>
+          <w:szCs w:val="21"/>
+        </w:rPr>
+        <w:t>}</w:t>
+      </w:r>
+    </w:p>
+    <w:p>
+      <w:pPr>
+        <w:shd w:val="clear" w:color="auto" w:fill="1E1E1E"/>
+        <w:spacing w:after="0" w:line="285" w:lineRule="atLeast"/>
+        <w:rPr>
+          <w:rFonts w:ascii="Consolas" w:eastAsia="Times New Roman" w:hAnsi="Consolas"/>
+          <w:color w:val="D4D4D4"/>
+          <w:sz w:val="21"/>
+          <w:szCs w:val="21"/>
+        </w:rPr>
+      </w:pPr>
+      <w:r>
+        <w:rPr>
+          <w:rFonts w:ascii="Consolas" w:eastAsia="Times New Roman" w:hAnsi="Consolas"/>
+          <w:color w:val="D4D4D4"/>
+          <w:sz w:val="21"/>
+          <w:szCs w:val="21"/>
+        </w:rPr>
+        <w:t xml:space="preserve">                            </w:t>
       </w:r>
       <w:r>
         <w:rPr>
@@ -8269,7 +9452,7 @@
           <w:sz w:val="21"/>
           <w:szCs w:val="21"/>
         </w:rPr>
-        <w:t>option</w:t>
+        <w:t>div</w:t>
       </w:r>
       <w:r>
         <w:rPr>
@@ -8284,22 +9467,238 @@
     <w:p>
       <w:pPr>
         <w:shd w:val="clear" w:color="auto" w:fill="1E1E1E"/>
-        <w:spacing w:after="0" w:line="285" w:lineRule="atLeast"/>
-        <w:rPr>
-          <w:rFonts w:ascii="Consolas" w:eastAsia="Times New Roman" w:hAnsi="Consolas"/>
-          <w:color w:val="D4D4D4"/>
-          <w:sz w:val="21"/>
-          <w:szCs w:val="21"/>
-        </w:rPr>
-      </w:pPr>
-      <w:r>
-        <w:rPr>
-          <w:rFonts w:ascii="Consolas" w:eastAsia="Times New Roman" w:hAnsi="Consolas"/>
-          <w:color w:val="D4D4D4"/>
-          <w:sz w:val="21"/>
-          <w:szCs w:val="21"/>
-        </w:rPr>
-        <w:t xml:space="preserve">                                        </w:t>
+        <w:spacing w:after="240" w:line="285" w:lineRule="atLeast"/>
+        <w:rPr>
+          <w:rFonts w:ascii="Consolas" w:eastAsia="Times New Roman" w:hAnsi="Consolas"/>
+          <w:color w:val="D4D4D4"/>
+          <w:sz w:val="21"/>
+          <w:szCs w:val="21"/>
+        </w:rPr>
+      </w:pPr>
+    </w:p>
+    <w:p>
+      <w:pPr>
+        <w:shd w:val="clear" w:color="auto" w:fill="1E1E1E"/>
+        <w:spacing w:after="0" w:line="285" w:lineRule="atLeast"/>
+        <w:rPr>
+          <w:rFonts w:ascii="Consolas" w:eastAsia="Times New Roman" w:hAnsi="Consolas"/>
+          <w:color w:val="D4D4D4"/>
+          <w:sz w:val="21"/>
+          <w:szCs w:val="21"/>
+        </w:rPr>
+      </w:pPr>
+      <w:r>
+        <w:rPr>
+          <w:rFonts w:ascii="Consolas" w:eastAsia="Times New Roman" w:hAnsi="Consolas"/>
+          <w:color w:val="D4D4D4"/>
+          <w:sz w:val="21"/>
+          <w:szCs w:val="21"/>
+        </w:rPr>
+        <w:t xml:space="preserve">                        </w:t>
+      </w:r>
+      <w:r>
+        <w:rPr>
+          <w:rFonts w:ascii="Consolas" w:eastAsia="Times New Roman" w:hAnsi="Consolas"/>
+          <w:color w:val="808080"/>
+          <w:sz w:val="21"/>
+          <w:szCs w:val="21"/>
+        </w:rPr>
+        <w:t>&lt;/</w:t>
+      </w:r>
+      <w:r>
+        <w:rPr>
+          <w:rFonts w:ascii="Consolas" w:eastAsia="Times New Roman" w:hAnsi="Consolas"/>
+          <w:color w:val="569CD6"/>
+          <w:sz w:val="21"/>
+          <w:szCs w:val="21"/>
+        </w:rPr>
+        <w:t>li</w:t>
+      </w:r>
+      <w:r>
+        <w:rPr>
+          <w:rFonts w:ascii="Consolas" w:eastAsia="Times New Roman" w:hAnsi="Consolas"/>
+          <w:color w:val="808080"/>
+          <w:sz w:val="21"/>
+          <w:szCs w:val="21"/>
+        </w:rPr>
+        <w:t>&gt;</w:t>
+      </w:r>
+      <w:r>
+        <w:rPr>
+          <w:rFonts w:ascii="Consolas" w:eastAsia="Times New Roman" w:hAnsi="Consolas"/>
+          <w:color w:val="D4D4D4"/>
+          <w:sz w:val="21"/>
+          <w:szCs w:val="21"/>
+        </w:rPr>
+        <w:t xml:space="preserve">    </w:t>
+      </w:r>
+    </w:p>
+    <w:p>
+      <w:pPr>
+        <w:shd w:val="clear" w:color="auto" w:fill="1E1E1E"/>
+        <w:spacing w:after="0" w:line="285" w:lineRule="atLeast"/>
+        <w:rPr>
+          <w:rFonts w:ascii="Consolas" w:eastAsia="Times New Roman" w:hAnsi="Consolas"/>
+          <w:color w:val="D4D4D4"/>
+          <w:sz w:val="21"/>
+          <w:szCs w:val="21"/>
+        </w:rPr>
+      </w:pPr>
+      <w:r>
+        <w:rPr>
+          <w:rFonts w:ascii="Consolas" w:eastAsia="Times New Roman" w:hAnsi="Consolas"/>
+          <w:color w:val="D4D4D4"/>
+          <w:sz w:val="21"/>
+          <w:szCs w:val="21"/>
+        </w:rPr>
+        <w:t>                    )</w:t>
+      </w:r>
+    </w:p>
+    <w:p>
+      <w:pPr>
+        <w:shd w:val="clear" w:color="auto" w:fill="1E1E1E"/>
+        <w:spacing w:after="0" w:line="285" w:lineRule="atLeast"/>
+        <w:rPr>
+          <w:rFonts w:ascii="Consolas" w:eastAsia="Times New Roman" w:hAnsi="Consolas"/>
+          <w:color w:val="D4D4D4"/>
+          <w:sz w:val="21"/>
+          <w:szCs w:val="21"/>
+        </w:rPr>
+      </w:pPr>
+      <w:r>
+        <w:rPr>
+          <w:rFonts w:ascii="Consolas" w:eastAsia="Times New Roman" w:hAnsi="Consolas"/>
+          <w:color w:val="D4D4D4"/>
+          <w:sz w:val="21"/>
+          <w:szCs w:val="21"/>
+        </w:rPr>
+        <w:t xml:space="preserve">                </w:t>
+      </w:r>
+      <w:r>
+        <w:rPr>
+          <w:rFonts w:ascii="Consolas" w:eastAsia="Times New Roman" w:hAnsi="Consolas"/>
+          <w:color w:val="569CD6"/>
+          <w:sz w:val="21"/>
+          <w:szCs w:val="21"/>
+        </w:rPr>
+        <w:t>}</w:t>
+      </w:r>
+    </w:p>
+    <w:p>
+      <w:pPr>
+        <w:shd w:val="clear" w:color="auto" w:fill="1E1E1E"/>
+        <w:spacing w:after="0" w:line="285" w:lineRule="atLeast"/>
+        <w:rPr>
+          <w:rFonts w:ascii="Consolas" w:eastAsia="Times New Roman" w:hAnsi="Consolas"/>
+          <w:color w:val="D4D4D4"/>
+          <w:sz w:val="21"/>
+          <w:szCs w:val="21"/>
+        </w:rPr>
+      </w:pPr>
+      <w:r>
+        <w:rPr>
+          <w:rFonts w:ascii="Consolas" w:eastAsia="Times New Roman" w:hAnsi="Consolas"/>
+          <w:color w:val="D4D4D4"/>
+          <w:sz w:val="21"/>
+          <w:szCs w:val="21"/>
+        </w:rPr>
+        <w:t xml:space="preserve">            </w:t>
+      </w:r>
+      <w:r>
+        <w:rPr>
+          <w:rFonts w:ascii="Consolas" w:eastAsia="Times New Roman" w:hAnsi="Consolas"/>
+          <w:color w:val="808080"/>
+          <w:sz w:val="21"/>
+          <w:szCs w:val="21"/>
+        </w:rPr>
+        <w:t>&lt;/</w:t>
+      </w:r>
+      <w:r>
+        <w:rPr>
+          <w:rFonts w:ascii="Consolas" w:eastAsia="Times New Roman" w:hAnsi="Consolas"/>
+          <w:color w:val="569CD6"/>
+          <w:sz w:val="21"/>
+          <w:szCs w:val="21"/>
+        </w:rPr>
+        <w:t>ul</w:t>
+      </w:r>
+      <w:r>
+        <w:rPr>
+          <w:rFonts w:ascii="Consolas" w:eastAsia="Times New Roman" w:hAnsi="Consolas"/>
+          <w:color w:val="808080"/>
+          <w:sz w:val="21"/>
+          <w:szCs w:val="21"/>
+        </w:rPr>
+        <w:t>&gt;</w:t>
+      </w:r>
+    </w:p>
+    <w:p>
+      <w:pPr>
+        <w:shd w:val="clear" w:color="auto" w:fill="1E1E1E"/>
+        <w:spacing w:after="0" w:line="285" w:lineRule="atLeast"/>
+        <w:rPr>
+          <w:rFonts w:ascii="Consolas" w:eastAsia="Times New Roman" w:hAnsi="Consolas"/>
+          <w:color w:val="D4D4D4"/>
+          <w:sz w:val="21"/>
+          <w:szCs w:val="21"/>
+        </w:rPr>
+      </w:pPr>
+      <w:r>
+        <w:rPr>
+          <w:rFonts w:ascii="Consolas" w:eastAsia="Times New Roman" w:hAnsi="Consolas"/>
+          <w:color w:val="D4D4D4"/>
+          <w:sz w:val="21"/>
+          <w:szCs w:val="21"/>
+        </w:rPr>
+        <w:t xml:space="preserve">        </w:t>
+      </w:r>
+      <w:r>
+        <w:rPr>
+          <w:rFonts w:ascii="Consolas" w:eastAsia="Times New Roman" w:hAnsi="Consolas"/>
+          <w:color w:val="808080"/>
+          <w:sz w:val="21"/>
+          <w:szCs w:val="21"/>
+        </w:rPr>
+        <w:t>&lt;/</w:t>
+      </w:r>
+      <w:r>
+        <w:rPr>
+          <w:rFonts w:ascii="Consolas" w:eastAsia="Times New Roman" w:hAnsi="Consolas"/>
+          <w:color w:val="569CD6"/>
+          <w:sz w:val="21"/>
+          <w:szCs w:val="21"/>
+        </w:rPr>
+        <w:t>div</w:t>
+      </w:r>
+      <w:r>
+        <w:rPr>
+          <w:rFonts w:ascii="Consolas" w:eastAsia="Times New Roman" w:hAnsi="Consolas"/>
+          <w:color w:val="808080"/>
+          <w:sz w:val="21"/>
+          <w:szCs w:val="21"/>
+        </w:rPr>
+        <w:t>&gt;</w:t>
+      </w:r>
+    </w:p>
+    <w:p>
+      <w:pPr>
+        <w:shd w:val="clear" w:color="auto" w:fill="1E1E1E"/>
+        <w:spacing w:after="0" w:line="285" w:lineRule="atLeast"/>
+        <w:rPr>
+          <w:rFonts w:ascii="Consolas" w:eastAsia="Times New Roman" w:hAnsi="Consolas"/>
+          <w:color w:val="D4D4D4"/>
+          <w:sz w:val="21"/>
+          <w:szCs w:val="21"/>
+        </w:rPr>
+      </w:pPr>
+      <w:r>
+        <w:rPr>
+          <w:rFonts w:ascii="Consolas" w:eastAsia="Times New Roman" w:hAnsi="Consolas"/>
+          <w:color w:val="D4D4D4"/>
+          <w:sz w:val="21"/>
+          <w:szCs w:val="21"/>
+        </w:rPr>
+        <w:t xml:space="preserve">        </w:t>
       </w:r>
       <w:r>
         <w:rPr>
@@ -8317,7 +9716,7 @@
           <w:sz w:val="21"/>
           <w:szCs w:val="21"/>
         </w:rPr>
-        <w:t>option</w:t>
+        <w:t>div</w:t>
       </w:r>
       <w:r>
         <w:rPr>
@@ -8335,7 +9734,7 @@
           <w:sz w:val="21"/>
           <w:szCs w:val="21"/>
         </w:rPr>
-        <w:t>value</w:t>
+        <w:t>className</w:t>
       </w:r>
       <w:r>
         <w:rPr>
@@ -8353,7 +9752,7 @@
           <w:sz w:val="21"/>
           <w:szCs w:val="21"/>
         </w:rPr>
-        <w:t>"3"</w:t>
+        <w:t>"cart-action"</w:t>
       </w:r>
       <w:r>
         <w:rPr>
@@ -8364,14 +9763,542 @@
         </w:rPr>
         <w:t>&gt;</w:t>
       </w:r>
-      <w:r>
-        <w:rPr>
-          <w:rFonts w:ascii="Consolas" w:eastAsia="Times New Roman" w:hAnsi="Consolas"/>
-          <w:color w:val="D4D4D4"/>
-          <w:sz w:val="21"/>
-          <w:szCs w:val="21"/>
-        </w:rPr>
-        <w:t>3</w:t>
+    </w:p>
+    <w:p>
+      <w:pPr>
+        <w:shd w:val="clear" w:color="auto" w:fill="1E1E1E"/>
+        <w:spacing w:after="0" w:line="285" w:lineRule="atLeast"/>
+        <w:rPr>
+          <w:rFonts w:ascii="Consolas" w:eastAsia="Times New Roman" w:hAnsi="Consolas"/>
+          <w:color w:val="D4D4D4"/>
+          <w:sz w:val="21"/>
+          <w:szCs w:val="21"/>
+        </w:rPr>
+      </w:pPr>
+      <w:r>
+        <w:rPr>
+          <w:rFonts w:ascii="Consolas" w:eastAsia="Times New Roman" w:hAnsi="Consolas"/>
+          <w:color w:val="D4D4D4"/>
+          <w:sz w:val="21"/>
+          <w:szCs w:val="21"/>
+        </w:rPr>
+        <w:t xml:space="preserve">            </w:t>
+      </w:r>
+      <w:r>
+        <w:rPr>
+          <w:rFonts w:ascii="Consolas" w:eastAsia="Times New Roman" w:hAnsi="Consolas"/>
+          <w:color w:val="808080"/>
+          <w:sz w:val="21"/>
+          <w:szCs w:val="21"/>
+        </w:rPr>
+        <w:t>&lt;</w:t>
+      </w:r>
+      <w:r>
+        <w:rPr>
+          <w:rFonts w:ascii="Consolas" w:eastAsia="Times New Roman" w:hAnsi="Consolas"/>
+          <w:color w:val="569CD6"/>
+          <w:sz w:val="21"/>
+          <w:szCs w:val="21"/>
+        </w:rPr>
+        <w:t>h3</w:t>
+      </w:r>
+      <w:r>
+        <w:rPr>
+          <w:rFonts w:ascii="Consolas" w:eastAsia="Times New Roman" w:hAnsi="Consolas"/>
+          <w:color w:val="808080"/>
+          <w:sz w:val="21"/>
+          <w:szCs w:val="21"/>
+        </w:rPr>
+        <w:t>&gt;</w:t>
+      </w:r>
+    </w:p>
+    <w:p>
+      <w:pPr>
+        <w:shd w:val="clear" w:color="auto" w:fill="1E1E1E"/>
+        <w:spacing w:after="0" w:line="285" w:lineRule="atLeast"/>
+        <w:rPr>
+          <w:rFonts w:ascii="Consolas" w:eastAsia="Times New Roman" w:hAnsi="Consolas"/>
+          <w:color w:val="D4D4D4"/>
+          <w:sz w:val="21"/>
+          <w:szCs w:val="21"/>
+        </w:rPr>
+      </w:pPr>
+      <w:r>
+        <w:rPr>
+          <w:rFonts w:ascii="Consolas" w:eastAsia="Times New Roman" w:hAnsi="Consolas"/>
+          <w:color w:val="D4D4D4"/>
+          <w:sz w:val="21"/>
+          <w:szCs w:val="21"/>
+        </w:rPr>
+        <w:t xml:space="preserve">                Subtotal ( </w:t>
+      </w:r>
+      <w:r>
+        <w:rPr>
+          <w:rFonts w:ascii="Consolas" w:eastAsia="Times New Roman" w:hAnsi="Consolas"/>
+          <w:color w:val="569CD6"/>
+          <w:sz w:val="21"/>
+          <w:szCs w:val="21"/>
+        </w:rPr>
+        <w:t>{</w:t>
+      </w:r>
+      <w:r>
+        <w:rPr>
+          <w:rFonts w:ascii="Consolas" w:eastAsia="Times New Roman" w:hAnsi="Consolas"/>
+          <w:color w:val="4FC1FF"/>
+          <w:sz w:val="21"/>
+          <w:szCs w:val="21"/>
+        </w:rPr>
+        <w:t>cartItems</w:t>
+      </w:r>
+      <w:r>
+        <w:rPr>
+          <w:rFonts w:ascii="Consolas" w:eastAsia="Times New Roman" w:hAnsi="Consolas"/>
+          <w:color w:val="D4D4D4"/>
+          <w:sz w:val="21"/>
+          <w:szCs w:val="21"/>
+        </w:rPr>
+        <w:t>.</w:t>
+      </w:r>
+      <w:r>
+        <w:rPr>
+          <w:rFonts w:ascii="Consolas" w:eastAsia="Times New Roman" w:hAnsi="Consolas"/>
+          <w:color w:val="DCDCAA"/>
+          <w:sz w:val="21"/>
+          <w:szCs w:val="21"/>
+        </w:rPr>
+        <w:t>reduce</w:t>
+      </w:r>
+      <w:r>
+        <w:rPr>
+          <w:rFonts w:ascii="Consolas" w:eastAsia="Times New Roman" w:hAnsi="Consolas"/>
+          <w:color w:val="D4D4D4"/>
+          <w:sz w:val="21"/>
+          <w:szCs w:val="21"/>
+        </w:rPr>
+        <w:t>((</w:t>
+      </w:r>
+      <w:r>
+        <w:rPr>
+          <w:rFonts w:ascii="Consolas" w:eastAsia="Times New Roman" w:hAnsi="Consolas"/>
+          <w:color w:val="9CDCFE"/>
+          <w:sz w:val="21"/>
+          <w:szCs w:val="21"/>
+        </w:rPr>
+        <w:t>a</w:t>
+      </w:r>
+      <w:r>
+        <w:rPr>
+          <w:rFonts w:ascii="Consolas" w:eastAsia="Times New Roman" w:hAnsi="Consolas"/>
+          <w:color w:val="D4D4D4"/>
+          <w:sz w:val="21"/>
+          <w:szCs w:val="21"/>
+        </w:rPr>
+        <w:t xml:space="preserve">, </w:t>
+      </w:r>
+      <w:r>
+        <w:rPr>
+          <w:rFonts w:ascii="Consolas" w:eastAsia="Times New Roman" w:hAnsi="Consolas"/>
+          <w:color w:val="9CDCFE"/>
+          <w:sz w:val="21"/>
+          <w:szCs w:val="21"/>
+        </w:rPr>
+        <w:t>c</w:t>
+      </w:r>
+      <w:r>
+        <w:rPr>
+          <w:rFonts w:ascii="Consolas" w:eastAsia="Times New Roman" w:hAnsi="Consolas"/>
+          <w:color w:val="D4D4D4"/>
+          <w:sz w:val="21"/>
+          <w:szCs w:val="21"/>
+        </w:rPr>
+        <w:t xml:space="preserve">) </w:t>
+      </w:r>
+      <w:r>
+        <w:rPr>
+          <w:rFonts w:ascii="Consolas" w:eastAsia="Times New Roman" w:hAnsi="Consolas"/>
+          <w:color w:val="569CD6"/>
+          <w:sz w:val="21"/>
+          <w:szCs w:val="21"/>
+        </w:rPr>
+        <w:t>=&gt;</w:t>
+      </w:r>
+      <w:r>
+        <w:rPr>
+          <w:rFonts w:ascii="Consolas" w:eastAsia="Times New Roman" w:hAnsi="Consolas"/>
+          <w:color w:val="D4D4D4"/>
+          <w:sz w:val="21"/>
+          <w:szCs w:val="21"/>
+        </w:rPr>
+        <w:t xml:space="preserve"> </w:t>
+      </w:r>
+      <w:r>
+        <w:rPr>
+          <w:rFonts w:ascii="Consolas" w:eastAsia="Times New Roman" w:hAnsi="Consolas"/>
+          <w:color w:val="9CDCFE"/>
+          <w:sz w:val="21"/>
+          <w:szCs w:val="21"/>
+        </w:rPr>
+        <w:t>a</w:t>
+      </w:r>
+      <w:r>
+        <w:rPr>
+          <w:rFonts w:ascii="Consolas" w:eastAsia="Times New Roman" w:hAnsi="Consolas"/>
+          <w:color w:val="D4D4D4"/>
+          <w:sz w:val="21"/>
+          <w:szCs w:val="21"/>
+        </w:rPr>
+        <w:t xml:space="preserve"> + </w:t>
+      </w:r>
+      <w:r>
+        <w:rPr>
+          <w:rFonts w:ascii="Consolas" w:eastAsia="Times New Roman" w:hAnsi="Consolas"/>
+          <w:color w:val="9CDCFE"/>
+          <w:sz w:val="21"/>
+          <w:szCs w:val="21"/>
+        </w:rPr>
+        <w:t>c</w:t>
+      </w:r>
+      <w:r>
+        <w:rPr>
+          <w:rFonts w:ascii="Consolas" w:eastAsia="Times New Roman" w:hAnsi="Consolas"/>
+          <w:color w:val="D4D4D4"/>
+          <w:sz w:val="21"/>
+          <w:szCs w:val="21"/>
+        </w:rPr>
+        <w:t>.</w:t>
+      </w:r>
+      <w:r>
+        <w:rPr>
+          <w:rFonts w:ascii="Consolas" w:eastAsia="Times New Roman" w:hAnsi="Consolas"/>
+          <w:color w:val="9CDCFE"/>
+          <w:sz w:val="21"/>
+          <w:szCs w:val="21"/>
+        </w:rPr>
+        <w:t>quantity</w:t>
+      </w:r>
+      <w:r>
+        <w:rPr>
+          <w:rFonts w:ascii="Consolas" w:eastAsia="Times New Roman" w:hAnsi="Consolas"/>
+          <w:color w:val="D4D4D4"/>
+          <w:sz w:val="21"/>
+          <w:szCs w:val="21"/>
+        </w:rPr>
+        <w:t xml:space="preserve">, </w:t>
+      </w:r>
+      <w:r>
+        <w:rPr>
+          <w:rFonts w:ascii="Consolas" w:eastAsia="Times New Roman" w:hAnsi="Consolas"/>
+          <w:color w:val="B5CEA8"/>
+          <w:sz w:val="21"/>
+          <w:szCs w:val="21"/>
+        </w:rPr>
+        <w:t>0</w:t>
+      </w:r>
+      <w:r>
+        <w:rPr>
+          <w:rFonts w:ascii="Consolas" w:eastAsia="Times New Roman" w:hAnsi="Consolas"/>
+          <w:color w:val="D4D4D4"/>
+          <w:sz w:val="21"/>
+          <w:szCs w:val="21"/>
+        </w:rPr>
+        <w:t>)</w:t>
+      </w:r>
+      <w:r>
+        <w:rPr>
+          <w:rFonts w:ascii="Consolas" w:eastAsia="Times New Roman" w:hAnsi="Consolas"/>
+          <w:color w:val="569CD6"/>
+          <w:sz w:val="21"/>
+          <w:szCs w:val="21"/>
+        </w:rPr>
+        <w:t>}</w:t>
+      </w:r>
+      <w:r>
+        <w:rPr>
+          <w:rFonts w:ascii="Consolas" w:eastAsia="Times New Roman" w:hAnsi="Consolas"/>
+          <w:color w:val="D4D4D4"/>
+          <w:sz w:val="21"/>
+          <w:szCs w:val="21"/>
+        </w:rPr>
+        <w:t xml:space="preserve"> items )</w:t>
+      </w:r>
+    </w:p>
+    <w:p>
+      <w:pPr>
+        <w:shd w:val="clear" w:color="auto" w:fill="1E1E1E"/>
+        <w:spacing w:after="0" w:line="285" w:lineRule="atLeast"/>
+        <w:rPr>
+          <w:rFonts w:ascii="Consolas" w:eastAsia="Times New Roman" w:hAnsi="Consolas"/>
+          <w:color w:val="D4D4D4"/>
+          <w:sz w:val="21"/>
+          <w:szCs w:val="21"/>
+        </w:rPr>
+      </w:pPr>
+      <w:r>
+        <w:rPr>
+          <w:rFonts w:ascii="Consolas" w:eastAsia="Times New Roman" w:hAnsi="Consolas"/>
+          <w:color w:val="D4D4D4"/>
+          <w:sz w:val="21"/>
+          <w:szCs w:val="21"/>
+        </w:rPr>
+        <w:t>                :</w:t>
+      </w:r>
+    </w:p>
+    <w:p>
+      <w:pPr>
+        <w:shd w:val="clear" w:color="auto" w:fill="1E1E1E"/>
+        <w:spacing w:after="0" w:line="285" w:lineRule="atLeast"/>
+        <w:rPr>
+          <w:rFonts w:ascii="Consolas" w:eastAsia="Times New Roman" w:hAnsi="Consolas"/>
+          <w:color w:val="D4D4D4"/>
+          <w:sz w:val="21"/>
+          <w:szCs w:val="21"/>
+        </w:rPr>
+      </w:pPr>
+      <w:r>
+        <w:rPr>
+          <w:rFonts w:ascii="Consolas" w:eastAsia="Times New Roman" w:hAnsi="Consolas"/>
+          <w:color w:val="D4D4D4"/>
+          <w:sz w:val="21"/>
+          <w:szCs w:val="21"/>
+        </w:rPr>
+        <w:t xml:space="preserve">                $ </w:t>
+      </w:r>
+      <w:r>
+        <w:rPr>
+          <w:rFonts w:ascii="Consolas" w:eastAsia="Times New Roman" w:hAnsi="Consolas"/>
+          <w:color w:val="569CD6"/>
+          <w:sz w:val="21"/>
+          <w:szCs w:val="21"/>
+        </w:rPr>
+        <w:t>{</w:t>
+      </w:r>
+      <w:r>
+        <w:rPr>
+          <w:rFonts w:ascii="Consolas" w:eastAsia="Times New Roman" w:hAnsi="Consolas"/>
+          <w:color w:val="4FC1FF"/>
+          <w:sz w:val="21"/>
+          <w:szCs w:val="21"/>
+        </w:rPr>
+        <w:t>cartItems</w:t>
+      </w:r>
+      <w:r>
+        <w:rPr>
+          <w:rFonts w:ascii="Consolas" w:eastAsia="Times New Roman" w:hAnsi="Consolas"/>
+          <w:color w:val="D4D4D4"/>
+          <w:sz w:val="21"/>
+          <w:szCs w:val="21"/>
+        </w:rPr>
+        <w:t>.</w:t>
+      </w:r>
+      <w:r>
+        <w:rPr>
+          <w:rFonts w:ascii="Consolas" w:eastAsia="Times New Roman" w:hAnsi="Consolas"/>
+          <w:color w:val="DCDCAA"/>
+          <w:sz w:val="21"/>
+          <w:szCs w:val="21"/>
+        </w:rPr>
+        <w:t>reduce</w:t>
+      </w:r>
+      <w:r>
+        <w:rPr>
+          <w:rFonts w:ascii="Consolas" w:eastAsia="Times New Roman" w:hAnsi="Consolas"/>
+          <w:color w:val="D4D4D4"/>
+          <w:sz w:val="21"/>
+          <w:szCs w:val="21"/>
+        </w:rPr>
+        <w:t>((</w:t>
+      </w:r>
+      <w:r>
+        <w:rPr>
+          <w:rFonts w:ascii="Consolas" w:eastAsia="Times New Roman" w:hAnsi="Consolas"/>
+          <w:color w:val="9CDCFE"/>
+          <w:sz w:val="21"/>
+          <w:szCs w:val="21"/>
+        </w:rPr>
+        <w:t>a</w:t>
+      </w:r>
+      <w:r>
+        <w:rPr>
+          <w:rFonts w:ascii="Consolas" w:eastAsia="Times New Roman" w:hAnsi="Consolas"/>
+          <w:color w:val="D4D4D4"/>
+          <w:sz w:val="21"/>
+          <w:szCs w:val="21"/>
+        </w:rPr>
+        <w:t xml:space="preserve">, </w:t>
+      </w:r>
+      <w:r>
+        <w:rPr>
+          <w:rFonts w:ascii="Consolas" w:eastAsia="Times New Roman" w:hAnsi="Consolas"/>
+          <w:color w:val="9CDCFE"/>
+          <w:sz w:val="21"/>
+          <w:szCs w:val="21"/>
+        </w:rPr>
+        <w:t>c</w:t>
+      </w:r>
+      <w:r>
+        <w:rPr>
+          <w:rFonts w:ascii="Consolas" w:eastAsia="Times New Roman" w:hAnsi="Consolas"/>
+          <w:color w:val="D4D4D4"/>
+          <w:sz w:val="21"/>
+          <w:szCs w:val="21"/>
+        </w:rPr>
+        <w:t xml:space="preserve">) </w:t>
+      </w:r>
+      <w:r>
+        <w:rPr>
+          <w:rFonts w:ascii="Consolas" w:eastAsia="Times New Roman" w:hAnsi="Consolas"/>
+          <w:color w:val="569CD6"/>
+          <w:sz w:val="21"/>
+          <w:szCs w:val="21"/>
+        </w:rPr>
+        <w:t>=&gt;</w:t>
+      </w:r>
+      <w:r>
+        <w:rPr>
+          <w:rFonts w:ascii="Consolas" w:eastAsia="Times New Roman" w:hAnsi="Consolas"/>
+          <w:color w:val="D4D4D4"/>
+          <w:sz w:val="21"/>
+          <w:szCs w:val="21"/>
+        </w:rPr>
+        <w:t xml:space="preserve"> </w:t>
+      </w:r>
+      <w:r>
+        <w:rPr>
+          <w:rFonts w:ascii="Consolas" w:eastAsia="Times New Roman" w:hAnsi="Consolas"/>
+          <w:color w:val="9CDCFE"/>
+          <w:sz w:val="21"/>
+          <w:szCs w:val="21"/>
+        </w:rPr>
+        <w:t>a</w:t>
+      </w:r>
+      <w:r>
+        <w:rPr>
+          <w:rFonts w:ascii="Consolas" w:eastAsia="Times New Roman" w:hAnsi="Consolas"/>
+          <w:color w:val="D4D4D4"/>
+          <w:sz w:val="21"/>
+          <w:szCs w:val="21"/>
+        </w:rPr>
+        <w:t xml:space="preserve"> + </w:t>
+      </w:r>
+      <w:r>
+        <w:rPr>
+          <w:rFonts w:ascii="Consolas" w:eastAsia="Times New Roman" w:hAnsi="Consolas"/>
+          <w:color w:val="9CDCFE"/>
+          <w:sz w:val="21"/>
+          <w:szCs w:val="21"/>
+        </w:rPr>
+        <w:t>c</w:t>
+      </w:r>
+      <w:r>
+        <w:rPr>
+          <w:rFonts w:ascii="Consolas" w:eastAsia="Times New Roman" w:hAnsi="Consolas"/>
+          <w:color w:val="D4D4D4"/>
+          <w:sz w:val="21"/>
+          <w:szCs w:val="21"/>
+        </w:rPr>
+        <w:t>.</w:t>
+      </w:r>
+      <w:r>
+        <w:rPr>
+          <w:rFonts w:ascii="Consolas" w:eastAsia="Times New Roman" w:hAnsi="Consolas"/>
+          <w:color w:val="9CDCFE"/>
+          <w:sz w:val="21"/>
+          <w:szCs w:val="21"/>
+        </w:rPr>
+        <w:t>price</w:t>
+      </w:r>
+      <w:r>
+        <w:rPr>
+          <w:rFonts w:ascii="Consolas" w:eastAsia="Times New Roman" w:hAnsi="Consolas"/>
+          <w:color w:val="D4D4D4"/>
+          <w:sz w:val="21"/>
+          <w:szCs w:val="21"/>
+        </w:rPr>
+        <w:t xml:space="preserve"> * </w:t>
+      </w:r>
+      <w:r>
+        <w:rPr>
+          <w:rFonts w:ascii="Consolas" w:eastAsia="Times New Roman" w:hAnsi="Consolas"/>
+          <w:color w:val="9CDCFE"/>
+          <w:sz w:val="21"/>
+          <w:szCs w:val="21"/>
+        </w:rPr>
+        <w:t>c</w:t>
+      </w:r>
+      <w:r>
+        <w:rPr>
+          <w:rFonts w:ascii="Consolas" w:eastAsia="Times New Roman" w:hAnsi="Consolas"/>
+          <w:color w:val="D4D4D4"/>
+          <w:sz w:val="21"/>
+          <w:szCs w:val="21"/>
+        </w:rPr>
+        <w:t>.</w:t>
+      </w:r>
+      <w:r>
+        <w:rPr>
+          <w:rFonts w:ascii="Consolas" w:eastAsia="Times New Roman" w:hAnsi="Consolas"/>
+          <w:color w:val="9CDCFE"/>
+          <w:sz w:val="21"/>
+          <w:szCs w:val="21"/>
+        </w:rPr>
+        <w:t>quantity</w:t>
+      </w:r>
+      <w:r>
+        <w:rPr>
+          <w:rFonts w:ascii="Consolas" w:eastAsia="Times New Roman" w:hAnsi="Consolas"/>
+          <w:color w:val="D4D4D4"/>
+          <w:sz w:val="21"/>
+          <w:szCs w:val="21"/>
+        </w:rPr>
+        <w:t xml:space="preserve">, </w:t>
+      </w:r>
+      <w:r>
+        <w:rPr>
+          <w:rFonts w:ascii="Consolas" w:eastAsia="Times New Roman" w:hAnsi="Consolas"/>
+          <w:color w:val="B5CEA8"/>
+          <w:sz w:val="21"/>
+          <w:szCs w:val="21"/>
+        </w:rPr>
+        <w:t>0</w:t>
+      </w:r>
+      <w:r>
+        <w:rPr>
+          <w:rFonts w:ascii="Consolas" w:eastAsia="Times New Roman" w:hAnsi="Consolas"/>
+          <w:color w:val="D4D4D4"/>
+          <w:sz w:val="21"/>
+          <w:szCs w:val="21"/>
+        </w:rPr>
+        <w:t>)</w:t>
+      </w:r>
+      <w:r>
+        <w:rPr>
+          <w:rFonts w:ascii="Consolas" w:eastAsia="Times New Roman" w:hAnsi="Consolas"/>
+          <w:color w:val="569CD6"/>
+          <w:sz w:val="21"/>
+          <w:szCs w:val="21"/>
+        </w:rPr>
+        <w:t>}</w:t>
+      </w:r>
+    </w:p>
+    <w:p>
+      <w:pPr>
+        <w:shd w:val="clear" w:color="auto" w:fill="1E1E1E"/>
+        <w:spacing w:after="0" w:line="285" w:lineRule="atLeast"/>
+        <w:rPr>
+          <w:rFonts w:ascii="Consolas" w:eastAsia="Times New Roman" w:hAnsi="Consolas"/>
+          <w:color w:val="D4D4D4"/>
+          <w:sz w:val="21"/>
+          <w:szCs w:val="21"/>
+        </w:rPr>
+      </w:pPr>
+      <w:r>
+        <w:rPr>
+          <w:rFonts w:ascii="Consolas" w:eastAsia="Times New Roman" w:hAnsi="Consolas"/>
+          <w:color w:val="D4D4D4"/>
+          <w:sz w:val="21"/>
+          <w:szCs w:val="21"/>
+        </w:rPr>
+        <w:t xml:space="preserve">            </w:t>
       </w:r>
       <w:r>
         <w:rPr>
@@ -8389,7 +10316,7 @@
           <w:sz w:val="21"/>
           <w:szCs w:val="21"/>
         </w:rPr>
-        <w:t>option</w:t>
+        <w:t>h3</w:t>
       </w:r>
       <w:r>
         <w:rPr>
@@ -8419,7 +10346,202 @@
           <w:sz w:val="21"/>
           <w:szCs w:val="21"/>
         </w:rPr>
-        <w:t xml:space="preserve">                                    </w:t>
+        <w:t xml:space="preserve">            </w:t>
+      </w:r>
+      <w:r>
+        <w:rPr>
+          <w:rFonts w:ascii="Consolas" w:eastAsia="Times New Roman" w:hAnsi="Consolas"/>
+          <w:color w:val="808080"/>
+          <w:sz w:val="21"/>
+          <w:szCs w:val="21"/>
+        </w:rPr>
+        <w:t>&lt;</w:t>
+      </w:r>
+      <w:r>
+        <w:rPr>
+          <w:rFonts w:ascii="Consolas" w:eastAsia="Times New Roman" w:hAnsi="Consolas"/>
+          <w:color w:val="569CD6"/>
+          <w:sz w:val="21"/>
+          <w:szCs w:val="21"/>
+        </w:rPr>
+        <w:t>button</w:t>
+      </w:r>
+      <w:r>
+        <w:rPr>
+          <w:rFonts w:ascii="Consolas" w:eastAsia="Times New Roman" w:hAnsi="Consolas"/>
+          <w:color w:val="D4D4D4"/>
+          <w:sz w:val="21"/>
+          <w:szCs w:val="21"/>
+        </w:rPr>
+        <w:t xml:space="preserve"> </w:t>
+      </w:r>
+      <w:r>
+        <w:rPr>
+          <w:rFonts w:ascii="Consolas" w:eastAsia="Times New Roman" w:hAnsi="Consolas"/>
+          <w:color w:val="9CDCFE"/>
+          <w:sz w:val="21"/>
+          <w:szCs w:val="21"/>
+        </w:rPr>
+        <w:t>className</w:t>
+      </w:r>
+      <w:r>
+        <w:rPr>
+          <w:rFonts w:ascii="Consolas" w:eastAsia="Times New Roman" w:hAnsi="Consolas"/>
+          <w:color w:val="D4D4D4"/>
+          <w:sz w:val="21"/>
+          <w:szCs w:val="21"/>
+        </w:rPr>
+        <w:t>=</w:t>
+      </w:r>
+      <w:r>
+        <w:rPr>
+          <w:rFonts w:ascii="Consolas" w:eastAsia="Times New Roman" w:hAnsi="Consolas"/>
+          <w:color w:val="CE9178"/>
+          <w:sz w:val="21"/>
+          <w:szCs w:val="21"/>
+        </w:rPr>
+        <w:t>"button primary"</w:t>
+      </w:r>
+      <w:r>
+        <w:rPr>
+          <w:rFonts w:ascii="Consolas" w:eastAsia="Times New Roman" w:hAnsi="Consolas"/>
+          <w:color w:val="D4D4D4"/>
+          <w:sz w:val="21"/>
+          <w:szCs w:val="21"/>
+        </w:rPr>
+        <w:t xml:space="preserve"> </w:t>
+      </w:r>
+      <w:r>
+        <w:rPr>
+          <w:rFonts w:ascii="Consolas" w:eastAsia="Times New Roman" w:hAnsi="Consolas"/>
+          <w:color w:val="9CDCFE"/>
+          <w:sz w:val="21"/>
+          <w:szCs w:val="21"/>
+        </w:rPr>
+        <w:t>disabled</w:t>
+      </w:r>
+      <w:r>
+        <w:rPr>
+          <w:rFonts w:ascii="Consolas" w:eastAsia="Times New Roman" w:hAnsi="Consolas"/>
+          <w:color w:val="D4D4D4"/>
+          <w:sz w:val="21"/>
+          <w:szCs w:val="21"/>
+        </w:rPr>
+        <w:t>=</w:t>
+      </w:r>
+      <w:r>
+        <w:rPr>
+          <w:rFonts w:ascii="Consolas" w:eastAsia="Times New Roman" w:hAnsi="Consolas"/>
+          <w:color w:val="569CD6"/>
+          <w:sz w:val="21"/>
+          <w:szCs w:val="21"/>
+        </w:rPr>
+        <w:t>{</w:t>
+      </w:r>
+      <w:r>
+        <w:rPr>
+          <w:rFonts w:ascii="Consolas" w:eastAsia="Times New Roman" w:hAnsi="Consolas"/>
+          <w:color w:val="4FC1FF"/>
+          <w:sz w:val="21"/>
+          <w:szCs w:val="21"/>
+        </w:rPr>
+        <w:t>cartItems</w:t>
+      </w:r>
+      <w:r>
+        <w:rPr>
+          <w:rFonts w:ascii="Consolas" w:eastAsia="Times New Roman" w:hAnsi="Consolas"/>
+          <w:color w:val="D4D4D4"/>
+          <w:sz w:val="21"/>
+          <w:szCs w:val="21"/>
+        </w:rPr>
+        <w:t>.</w:t>
+      </w:r>
+      <w:r>
+        <w:rPr>
+          <w:rFonts w:ascii="Consolas" w:eastAsia="Times New Roman" w:hAnsi="Consolas"/>
+          <w:color w:val="9CDCFE"/>
+          <w:sz w:val="21"/>
+          <w:szCs w:val="21"/>
+        </w:rPr>
+        <w:t>length</w:t>
+      </w:r>
+      <w:r>
+        <w:rPr>
+          <w:rFonts w:ascii="Consolas" w:eastAsia="Times New Roman" w:hAnsi="Consolas"/>
+          <w:color w:val="D4D4D4"/>
+          <w:sz w:val="21"/>
+          <w:szCs w:val="21"/>
+        </w:rPr>
+        <w:t xml:space="preserve"> === </w:t>
+      </w:r>
+      <w:r>
+        <w:rPr>
+          <w:rFonts w:ascii="Consolas" w:eastAsia="Times New Roman" w:hAnsi="Consolas"/>
+          <w:color w:val="B5CEA8"/>
+          <w:sz w:val="21"/>
+          <w:szCs w:val="21"/>
+        </w:rPr>
+        <w:t>0</w:t>
+      </w:r>
+      <w:r>
+        <w:rPr>
+          <w:rFonts w:ascii="Consolas" w:eastAsia="Times New Roman" w:hAnsi="Consolas"/>
+          <w:color w:val="569CD6"/>
+          <w:sz w:val="21"/>
+          <w:szCs w:val="21"/>
+        </w:rPr>
+        <w:t>}</w:t>
+      </w:r>
+      <w:r>
+        <w:rPr>
+          <w:rFonts w:ascii="Consolas" w:eastAsia="Times New Roman" w:hAnsi="Consolas"/>
+          <w:color w:val="808080"/>
+          <w:sz w:val="21"/>
+          <w:szCs w:val="21"/>
+        </w:rPr>
+        <w:t>&gt;</w:t>
+      </w:r>
+    </w:p>
+    <w:p>
+      <w:pPr>
+        <w:shd w:val="clear" w:color="auto" w:fill="1E1E1E"/>
+        <w:spacing w:after="0" w:line="285" w:lineRule="atLeast"/>
+        <w:rPr>
+          <w:rFonts w:ascii="Consolas" w:eastAsia="Times New Roman" w:hAnsi="Consolas"/>
+          <w:color w:val="D4D4D4"/>
+          <w:sz w:val="21"/>
+          <w:szCs w:val="21"/>
+        </w:rPr>
+      </w:pPr>
+      <w:r>
+        <w:rPr>
+          <w:rFonts w:ascii="Consolas" w:eastAsia="Times New Roman" w:hAnsi="Consolas"/>
+          <w:color w:val="D4D4D4"/>
+          <w:sz w:val="21"/>
+          <w:szCs w:val="21"/>
+        </w:rPr>
+        <w:t>                Proceed to Checkout</w:t>
+      </w:r>
+    </w:p>
+    <w:p>
+      <w:pPr>
+        <w:shd w:val="clear" w:color="auto" w:fill="1E1E1E"/>
+        <w:spacing w:after="0" w:line="285" w:lineRule="atLeast"/>
+        <w:rPr>
+          <w:rFonts w:ascii="Consolas" w:eastAsia="Times New Roman" w:hAnsi="Consolas"/>
+          <w:color w:val="D4D4D4"/>
+          <w:sz w:val="21"/>
+          <w:szCs w:val="21"/>
+        </w:rPr>
+      </w:pPr>
+      <w:r>
+        <w:rPr>
+          <w:rFonts w:ascii="Consolas" w:eastAsia="Times New Roman" w:hAnsi="Consolas"/>
+          <w:color w:val="D4D4D4"/>
+          <w:sz w:val="21"/>
+          <w:szCs w:val="21"/>
+        </w:rPr>
+        <w:t xml:space="preserve">            </w:t>
       </w:r>
       <w:r>
         <w:rPr>
@@ -8437,7 +10559,7 @@
           <w:sz w:val="21"/>
           <w:szCs w:val="21"/>
         </w:rPr>
-        <w:t>select</w:t>
+        <w:t>button</w:t>
       </w:r>
       <w:r>
         <w:rPr>
@@ -8467,16 +10589,16 @@
           <w:sz w:val="21"/>
           <w:szCs w:val="21"/>
         </w:rPr>
-        <w:t xml:space="preserve">                                    </w:t>
-      </w:r>
-      <w:r>
-        <w:rPr>
-          <w:rFonts w:ascii="Consolas" w:eastAsia="Times New Roman" w:hAnsi="Consolas"/>
-          <w:color w:val="808080"/>
-          <w:sz w:val="21"/>
-          <w:szCs w:val="21"/>
-        </w:rPr>
-        <w:t>&lt;</w:t>
+        <w:t xml:space="preserve">        </w:t>
+      </w:r>
+      <w:r>
+        <w:rPr>
+          <w:rFonts w:ascii="Consolas" w:eastAsia="Times New Roman" w:hAnsi="Consolas"/>
+          <w:color w:val="808080"/>
+          <w:sz w:val="21"/>
+          <w:szCs w:val="21"/>
+        </w:rPr>
+        <w:t>&lt;/</w:t>
       </w:r>
       <w:r>
         <w:rPr>
@@ -8485,7 +10607,118 @@
           <w:sz w:val="21"/>
           <w:szCs w:val="21"/>
         </w:rPr>
-        <w:t>button</w:t>
+        <w:t>div</w:t>
+      </w:r>
+      <w:r>
+        <w:rPr>
+          <w:rFonts w:ascii="Consolas" w:eastAsia="Times New Roman" w:hAnsi="Consolas"/>
+          <w:color w:val="808080"/>
+          <w:sz w:val="21"/>
+          <w:szCs w:val="21"/>
+        </w:rPr>
+        <w:t>&gt;</w:t>
+      </w:r>
+    </w:p>
+    <w:p>
+      <w:pPr>
+        <w:shd w:val="clear" w:color="auto" w:fill="1E1E1E"/>
+        <w:spacing w:after="0" w:line="285" w:lineRule="atLeast"/>
+        <w:rPr>
+          <w:rFonts w:ascii="Consolas" w:eastAsia="Times New Roman" w:hAnsi="Consolas"/>
+          <w:color w:val="D4D4D4"/>
+          <w:sz w:val="21"/>
+          <w:szCs w:val="21"/>
+        </w:rPr>
+      </w:pPr>
+      <w:r>
+        <w:rPr>
+          <w:rFonts w:ascii="Consolas" w:eastAsia="Times New Roman" w:hAnsi="Consolas"/>
+          <w:color w:val="D4D4D4"/>
+          <w:sz w:val="21"/>
+          <w:szCs w:val="21"/>
+        </w:rPr>
+        <w:t xml:space="preserve">    </w:t>
+      </w:r>
+      <w:r>
+        <w:rPr>
+          <w:rFonts w:ascii="Consolas" w:eastAsia="Times New Roman" w:hAnsi="Consolas"/>
+          <w:color w:val="808080"/>
+          <w:sz w:val="21"/>
+          <w:szCs w:val="21"/>
+        </w:rPr>
+        <w:t>&lt;/</w:t>
+      </w:r>
+      <w:r>
+        <w:rPr>
+          <w:rFonts w:ascii="Consolas" w:eastAsia="Times New Roman" w:hAnsi="Consolas"/>
+          <w:color w:val="569CD6"/>
+          <w:sz w:val="21"/>
+          <w:szCs w:val="21"/>
+        </w:rPr>
+        <w:t>div</w:t>
+      </w:r>
+      <w:r>
+        <w:rPr>
+          <w:rFonts w:ascii="Consolas" w:eastAsia="Times New Roman" w:hAnsi="Consolas"/>
+          <w:color w:val="808080"/>
+          <w:sz w:val="21"/>
+          <w:szCs w:val="21"/>
+        </w:rPr>
+        <w:t>&gt;</w:t>
+      </w:r>
+    </w:p>
+    <w:p>
+      <w:pPr>
+        <w:shd w:val="clear" w:color="auto" w:fill="1E1E1E"/>
+        <w:spacing w:after="0" w:line="285" w:lineRule="atLeast"/>
+        <w:rPr>
+          <w:rFonts w:ascii="Consolas" w:eastAsia="Times New Roman" w:hAnsi="Consolas"/>
+          <w:color w:val="D4D4D4"/>
+          <w:sz w:val="21"/>
+          <w:szCs w:val="21"/>
+        </w:rPr>
+      </w:pPr>
+      <w:r>
+        <w:rPr>
+          <w:rFonts w:ascii="Consolas" w:eastAsia="Times New Roman" w:hAnsi="Consolas"/>
+          <w:color w:val="D4D4D4"/>
+          <w:sz w:val="21"/>
+          <w:szCs w:val="21"/>
+        </w:rPr>
+        <w:t>}</w:t>
+      </w:r>
+    </w:p>
+    <w:p>
+      <w:pPr>
+        <w:shd w:val="clear" w:color="auto" w:fill="1E1E1E"/>
+        <w:spacing w:after="0" w:line="285" w:lineRule="atLeast"/>
+        <w:rPr>
+          <w:rFonts w:ascii="Consolas" w:eastAsia="Times New Roman" w:hAnsi="Consolas"/>
+          <w:color w:val="D4D4D4"/>
+          <w:sz w:val="21"/>
+          <w:szCs w:val="21"/>
+        </w:rPr>
+      </w:pPr>
+    </w:p>
+    <w:p>
+      <w:pPr>
+        <w:shd w:val="clear" w:color="auto" w:fill="1E1E1E"/>
+        <w:spacing w:after="0" w:line="285" w:lineRule="atLeast"/>
+        <w:rPr>
+          <w:rFonts w:ascii="Consolas" w:eastAsia="Times New Roman" w:hAnsi="Consolas"/>
+          <w:color w:val="D4D4D4"/>
+          <w:sz w:val="21"/>
+          <w:szCs w:val="21"/>
+        </w:rPr>
+      </w:pPr>
+      <w:r>
+        <w:rPr>
+          <w:rFonts w:ascii="Consolas" w:eastAsia="Times New Roman" w:hAnsi="Consolas"/>
+          <w:color w:val="C586C0"/>
+          <w:sz w:val="21"/>
+          <w:szCs w:val="21"/>
+        </w:rPr>
+        <w:t>export</w:t>
       </w:r>
       <w:r>
         <w:rPr>
@@ -8499,29 +10732,11 @@
       <w:r>
         <w:rPr>
           <w:rFonts w:ascii="Consolas" w:eastAsia="Times New Roman" w:hAnsi="Consolas"/>
-          <w:color w:val="9CDCFE"/>
-          <w:sz w:val="21"/>
-          <w:szCs w:val="21"/>
-        </w:rPr>
-        <w:t>type</w:t>
-      </w:r>
-      <w:r>
-        <w:rPr>
-          <w:rFonts w:ascii="Consolas" w:eastAsia="Times New Roman" w:hAnsi="Consolas"/>
-          <w:color w:val="D4D4D4"/>
-          <w:sz w:val="21"/>
-          <w:szCs w:val="21"/>
-        </w:rPr>
-        <w:t>=</w:t>
-      </w:r>
-      <w:r>
-        <w:rPr>
-          <w:rFonts w:ascii="Consolas" w:eastAsia="Times New Roman" w:hAnsi="Consolas"/>
-          <w:color w:val="CE9178"/>
-          <w:sz w:val="21"/>
-          <w:szCs w:val="21"/>
-        </w:rPr>
-        <w:t>"button"</w:t>
+          <w:color w:val="C586C0"/>
+          <w:sz w:val="21"/>
+          <w:szCs w:val="21"/>
+        </w:rPr>
+        <w:t>default</w:t>
       </w:r>
       <w:r>
         <w:rPr>
@@ -8535,1829 +10750,10 @@
       <w:r>
         <w:rPr>
           <w:rFonts w:ascii="Consolas" w:eastAsia="Times New Roman" w:hAnsi="Consolas"/>
-          <w:color w:val="9CDCFE"/>
-          <w:sz w:val="21"/>
-          <w:szCs w:val="21"/>
-        </w:rPr>
-        <w:t>className</w:t>
-      </w:r>
-      <w:r>
-        <w:rPr>
-          <w:rFonts w:ascii="Consolas" w:eastAsia="Times New Roman" w:hAnsi="Consolas"/>
-          <w:color w:val="D4D4D4"/>
-          <w:sz w:val="21"/>
-          <w:szCs w:val="21"/>
-        </w:rPr>
-        <w:t>=</w:t>
-      </w:r>
-      <w:r>
-        <w:rPr>
-          <w:rFonts w:ascii="Consolas" w:eastAsia="Times New Roman" w:hAnsi="Consolas"/>
-          <w:color w:val="CE9178"/>
-          <w:sz w:val="21"/>
-          <w:szCs w:val="21"/>
-        </w:rPr>
-        <w:t>"button"</w:t>
-      </w:r>
-      <w:r>
-        <w:rPr>
-          <w:rFonts w:ascii="Consolas" w:eastAsia="Times New Roman" w:hAnsi="Consolas"/>
-          <w:color w:val="D4D4D4"/>
-          <w:sz w:val="21"/>
-          <w:szCs w:val="21"/>
-        </w:rPr>
-        <w:t xml:space="preserve"> </w:t>
-      </w:r>
-      <w:r>
-        <w:rPr>
-          <w:rFonts w:ascii="Consolas" w:eastAsia="Times New Roman" w:hAnsi="Consolas"/>
-          <w:color w:val="9CDCFE"/>
-          <w:sz w:val="21"/>
-          <w:szCs w:val="21"/>
-        </w:rPr>
-        <w:t>onClick</w:t>
-      </w:r>
-      <w:r>
-        <w:rPr>
-          <w:rFonts w:ascii="Consolas" w:eastAsia="Times New Roman" w:hAnsi="Consolas"/>
-          <w:color w:val="D4D4D4"/>
-          <w:sz w:val="21"/>
-          <w:szCs w:val="21"/>
-        </w:rPr>
-        <w:t>=</w:t>
-      </w:r>
-      <w:r>
-        <w:rPr>
-          <w:rFonts w:ascii="Consolas" w:eastAsia="Times New Roman" w:hAnsi="Consolas"/>
-          <w:color w:val="569CD6"/>
-          <w:sz w:val="21"/>
-          <w:szCs w:val="21"/>
-        </w:rPr>
-        <w:t>{</w:t>
-      </w:r>
-      <w:r>
-        <w:rPr>
-          <w:rFonts w:ascii="Consolas" w:eastAsia="Times New Roman" w:hAnsi="Consolas"/>
-          <w:color w:val="D4D4D4"/>
-          <w:sz w:val="21"/>
-          <w:szCs w:val="21"/>
-        </w:rPr>
-        <w:t xml:space="preserve">() </w:t>
-      </w:r>
-      <w:r>
-        <w:rPr>
-          <w:rFonts w:ascii="Consolas" w:eastAsia="Times New Roman" w:hAnsi="Consolas"/>
-          <w:color w:val="569CD6"/>
-          <w:sz w:val="21"/>
-          <w:szCs w:val="21"/>
-        </w:rPr>
-        <w:t>=&gt;</w:t>
-      </w:r>
-      <w:r>
-        <w:rPr>
-          <w:rFonts w:ascii="Consolas" w:eastAsia="Times New Roman" w:hAnsi="Consolas"/>
-          <w:color w:val="D4D4D4"/>
-          <w:sz w:val="21"/>
-          <w:szCs w:val="21"/>
-        </w:rPr>
-        <w:t xml:space="preserve"> </w:t>
-      </w:r>
-      <w:r>
-        <w:rPr>
-          <w:rFonts w:ascii="Consolas" w:eastAsia="Times New Roman" w:hAnsi="Consolas"/>
           <w:color w:val="DCDCAA"/>
           <w:sz w:val="21"/>
           <w:szCs w:val="21"/>
         </w:rPr>
-        <w:t>removeFromCartHandler</w:t>
-      </w:r>
-      <w:r>
-        <w:rPr>
-          <w:rFonts w:ascii="Consolas" w:eastAsia="Times New Roman" w:hAnsi="Consolas"/>
-          <w:color w:val="D4D4D4"/>
-          <w:sz w:val="21"/>
-          <w:szCs w:val="21"/>
-        </w:rPr>
-        <w:t>(</w:t>
-      </w:r>
-      <w:r>
-        <w:rPr>
-          <w:rFonts w:ascii="Consolas" w:eastAsia="Times New Roman" w:hAnsi="Consolas"/>
-          <w:color w:val="9CDCFE"/>
-          <w:sz w:val="21"/>
-          <w:szCs w:val="21"/>
-        </w:rPr>
-        <w:t>item</w:t>
-      </w:r>
-      <w:r>
-        <w:rPr>
-          <w:rFonts w:ascii="Consolas" w:eastAsia="Times New Roman" w:hAnsi="Consolas"/>
-          <w:color w:val="D4D4D4"/>
-          <w:sz w:val="21"/>
-          <w:szCs w:val="21"/>
-        </w:rPr>
-        <w:t>.</w:t>
-      </w:r>
-      <w:r>
-        <w:rPr>
-          <w:rFonts w:ascii="Consolas" w:eastAsia="Times New Roman" w:hAnsi="Consolas"/>
-          <w:color w:val="9CDCFE"/>
-          <w:sz w:val="21"/>
-          <w:szCs w:val="21"/>
-        </w:rPr>
-        <w:t>product</w:t>
-      </w:r>
-      <w:r>
-        <w:rPr>
-          <w:rFonts w:ascii="Consolas" w:eastAsia="Times New Roman" w:hAnsi="Consolas"/>
-          <w:color w:val="D4D4D4"/>
-          <w:sz w:val="21"/>
-          <w:szCs w:val="21"/>
-        </w:rPr>
-        <w:t>)</w:t>
-      </w:r>
-      <w:r>
-        <w:rPr>
-          <w:rFonts w:ascii="Consolas" w:eastAsia="Times New Roman" w:hAnsi="Consolas"/>
-          <w:color w:val="569CD6"/>
-          <w:sz w:val="21"/>
-          <w:szCs w:val="21"/>
-        </w:rPr>
-        <w:t>}</w:t>
-      </w:r>
-      <w:r>
-        <w:rPr>
-          <w:rFonts w:ascii="Consolas" w:eastAsia="Times New Roman" w:hAnsi="Consolas"/>
-          <w:color w:val="D4D4D4"/>
-          <w:sz w:val="21"/>
-          <w:szCs w:val="21"/>
-        </w:rPr>
-        <w:t xml:space="preserve"> </w:t>
-      </w:r>
-      <w:r>
-        <w:rPr>
-          <w:rFonts w:ascii="Consolas" w:eastAsia="Times New Roman" w:hAnsi="Consolas"/>
-          <w:color w:val="808080"/>
-          <w:sz w:val="21"/>
-          <w:szCs w:val="21"/>
-        </w:rPr>
-        <w:t>&gt;</w:t>
-      </w:r>
-    </w:p>
-    <w:p>
-      <w:pPr>
-        <w:shd w:val="clear" w:color="auto" w:fill="1E1E1E"/>
-        <w:spacing w:after="0" w:line="285" w:lineRule="atLeast"/>
-        <w:rPr>
-          <w:rFonts w:ascii="Consolas" w:eastAsia="Times New Roman" w:hAnsi="Consolas"/>
-          <w:color w:val="D4D4D4"/>
-          <w:sz w:val="21"/>
-          <w:szCs w:val="21"/>
-        </w:rPr>
-      </w:pPr>
-      <w:r>
-        <w:rPr>
-          <w:rFonts w:ascii="Consolas" w:eastAsia="Times New Roman" w:hAnsi="Consolas"/>
-          <w:color w:val="D4D4D4"/>
-          <w:sz w:val="21"/>
-          <w:szCs w:val="21"/>
-        </w:rPr>
-        <w:lastRenderedPageBreak/>
-        <w:t>                                        Delete</w:t>
-      </w:r>
-    </w:p>
-    <w:p>
-      <w:pPr>
-        <w:shd w:val="clear" w:color="auto" w:fill="1E1E1E"/>
-        <w:spacing w:after="0" w:line="285" w:lineRule="atLeast"/>
-        <w:rPr>
-          <w:rFonts w:ascii="Consolas" w:eastAsia="Times New Roman" w:hAnsi="Consolas"/>
-          <w:color w:val="D4D4D4"/>
-          <w:sz w:val="21"/>
-          <w:szCs w:val="21"/>
-        </w:rPr>
-      </w:pPr>
-      <w:r>
-        <w:rPr>
-          <w:rFonts w:ascii="Consolas" w:eastAsia="Times New Roman" w:hAnsi="Consolas"/>
-          <w:color w:val="D4D4D4"/>
-          <w:sz w:val="21"/>
-          <w:szCs w:val="21"/>
-        </w:rPr>
-        <w:t xml:space="preserve">                                    </w:t>
-      </w:r>
-      <w:r>
-        <w:rPr>
-          <w:rFonts w:ascii="Consolas" w:eastAsia="Times New Roman" w:hAnsi="Consolas"/>
-          <w:color w:val="808080"/>
-          <w:sz w:val="21"/>
-          <w:szCs w:val="21"/>
-        </w:rPr>
-        <w:t>&lt;/</w:t>
-      </w:r>
-      <w:r>
-        <w:rPr>
-          <w:rFonts w:ascii="Consolas" w:eastAsia="Times New Roman" w:hAnsi="Consolas"/>
-          <w:color w:val="569CD6"/>
-          <w:sz w:val="21"/>
-          <w:szCs w:val="21"/>
-        </w:rPr>
-        <w:t>button</w:t>
-      </w:r>
-      <w:r>
-        <w:rPr>
-          <w:rFonts w:ascii="Consolas" w:eastAsia="Times New Roman" w:hAnsi="Consolas"/>
-          <w:color w:val="808080"/>
-          <w:sz w:val="21"/>
-          <w:szCs w:val="21"/>
-        </w:rPr>
-        <w:t>&gt;</w:t>
-      </w:r>
-    </w:p>
-    <w:p>
-      <w:pPr>
-        <w:shd w:val="clear" w:color="auto" w:fill="1E1E1E"/>
-        <w:spacing w:after="0" w:line="285" w:lineRule="atLeast"/>
-        <w:rPr>
-          <w:rFonts w:ascii="Consolas" w:eastAsia="Times New Roman" w:hAnsi="Consolas"/>
-          <w:color w:val="D4D4D4"/>
-          <w:sz w:val="21"/>
-          <w:szCs w:val="21"/>
-        </w:rPr>
-      </w:pPr>
-      <w:r>
-        <w:rPr>
-          <w:rFonts w:ascii="Consolas" w:eastAsia="Times New Roman" w:hAnsi="Consolas"/>
-          <w:color w:val="D4D4D4"/>
-          <w:sz w:val="21"/>
-          <w:szCs w:val="21"/>
-        </w:rPr>
-        <w:t xml:space="preserve">                                </w:t>
-      </w:r>
-      <w:r>
-        <w:rPr>
-          <w:rFonts w:ascii="Consolas" w:eastAsia="Times New Roman" w:hAnsi="Consolas"/>
-          <w:color w:val="808080"/>
-          <w:sz w:val="21"/>
-          <w:szCs w:val="21"/>
-        </w:rPr>
-        <w:t>&lt;/</w:t>
-      </w:r>
-      <w:r>
-        <w:rPr>
-          <w:rFonts w:ascii="Consolas" w:eastAsia="Times New Roman" w:hAnsi="Consolas"/>
-          <w:color w:val="569CD6"/>
-          <w:sz w:val="21"/>
-          <w:szCs w:val="21"/>
-        </w:rPr>
-        <w:t>div</w:t>
-      </w:r>
-      <w:r>
-        <w:rPr>
-          <w:rFonts w:ascii="Consolas" w:eastAsia="Times New Roman" w:hAnsi="Consolas"/>
-          <w:color w:val="808080"/>
-          <w:sz w:val="21"/>
-          <w:szCs w:val="21"/>
-        </w:rPr>
-        <w:t>&gt;</w:t>
-      </w:r>
-    </w:p>
-    <w:p>
-      <w:pPr>
-        <w:shd w:val="clear" w:color="auto" w:fill="1E1E1E"/>
-        <w:spacing w:after="0" w:line="285" w:lineRule="atLeast"/>
-        <w:rPr>
-          <w:rFonts w:ascii="Consolas" w:eastAsia="Times New Roman" w:hAnsi="Consolas"/>
-          <w:color w:val="D4D4D4"/>
-          <w:sz w:val="21"/>
-          <w:szCs w:val="21"/>
-        </w:rPr>
-      </w:pPr>
-      <w:r>
-        <w:rPr>
-          <w:rFonts w:ascii="Consolas" w:eastAsia="Times New Roman" w:hAnsi="Consolas"/>
-          <w:color w:val="D4D4D4"/>
-          <w:sz w:val="21"/>
-          <w:szCs w:val="21"/>
-        </w:rPr>
-        <w:t xml:space="preserve">                            </w:t>
-      </w:r>
-      <w:r>
-        <w:rPr>
-          <w:rFonts w:ascii="Consolas" w:eastAsia="Times New Roman" w:hAnsi="Consolas"/>
-          <w:color w:val="808080"/>
-          <w:sz w:val="21"/>
-          <w:szCs w:val="21"/>
-        </w:rPr>
-        <w:t>&lt;/</w:t>
-      </w:r>
-      <w:r>
-        <w:rPr>
-          <w:rFonts w:ascii="Consolas" w:eastAsia="Times New Roman" w:hAnsi="Consolas"/>
-          <w:color w:val="569CD6"/>
-          <w:sz w:val="21"/>
-          <w:szCs w:val="21"/>
-        </w:rPr>
-        <w:t>div</w:t>
-      </w:r>
-      <w:r>
-        <w:rPr>
-          <w:rFonts w:ascii="Consolas" w:eastAsia="Times New Roman" w:hAnsi="Consolas"/>
-          <w:color w:val="808080"/>
-          <w:sz w:val="21"/>
-          <w:szCs w:val="21"/>
-        </w:rPr>
-        <w:t>&gt;</w:t>
-      </w:r>
-    </w:p>
-    <w:p>
-      <w:pPr>
-        <w:shd w:val="clear" w:color="auto" w:fill="1E1E1E"/>
-        <w:spacing w:after="0" w:line="285" w:lineRule="atLeast"/>
-        <w:rPr>
-          <w:rFonts w:ascii="Consolas" w:eastAsia="Times New Roman" w:hAnsi="Consolas"/>
-          <w:color w:val="D4D4D4"/>
-          <w:sz w:val="21"/>
-          <w:szCs w:val="21"/>
-        </w:rPr>
-      </w:pPr>
-      <w:r>
-        <w:rPr>
-          <w:rFonts w:ascii="Consolas" w:eastAsia="Times New Roman" w:hAnsi="Consolas"/>
-          <w:color w:val="D4D4D4"/>
-          <w:sz w:val="21"/>
-          <w:szCs w:val="21"/>
-        </w:rPr>
-        <w:t xml:space="preserve">                            </w:t>
-      </w:r>
-      <w:r>
-        <w:rPr>
-          <w:rFonts w:ascii="Consolas" w:eastAsia="Times New Roman" w:hAnsi="Consolas"/>
-          <w:color w:val="808080"/>
-          <w:sz w:val="21"/>
-          <w:szCs w:val="21"/>
-        </w:rPr>
-        <w:t>&lt;</w:t>
-      </w:r>
-      <w:r>
-        <w:rPr>
-          <w:rFonts w:ascii="Consolas" w:eastAsia="Times New Roman" w:hAnsi="Consolas"/>
-          <w:color w:val="569CD6"/>
-          <w:sz w:val="21"/>
-          <w:szCs w:val="21"/>
-        </w:rPr>
-        <w:t>div</w:t>
-      </w:r>
-      <w:r>
-        <w:rPr>
-          <w:rFonts w:ascii="Consolas" w:eastAsia="Times New Roman" w:hAnsi="Consolas"/>
-          <w:color w:val="D4D4D4"/>
-          <w:sz w:val="21"/>
-          <w:szCs w:val="21"/>
-        </w:rPr>
-        <w:t xml:space="preserve"> </w:t>
-      </w:r>
-      <w:r>
-        <w:rPr>
-          <w:rFonts w:ascii="Consolas" w:eastAsia="Times New Roman" w:hAnsi="Consolas"/>
-          <w:color w:val="9CDCFE"/>
-          <w:sz w:val="21"/>
-          <w:szCs w:val="21"/>
-        </w:rPr>
-        <w:t>className</w:t>
-      </w:r>
-      <w:r>
-        <w:rPr>
-          <w:rFonts w:ascii="Consolas" w:eastAsia="Times New Roman" w:hAnsi="Consolas"/>
-          <w:color w:val="D4D4D4"/>
-          <w:sz w:val="21"/>
-          <w:szCs w:val="21"/>
-        </w:rPr>
-        <w:t>=</w:t>
-      </w:r>
-      <w:r>
-        <w:rPr>
-          <w:rFonts w:ascii="Consolas" w:eastAsia="Times New Roman" w:hAnsi="Consolas"/>
-          <w:color w:val="CE9178"/>
-          <w:sz w:val="21"/>
-          <w:szCs w:val="21"/>
-        </w:rPr>
-        <w:t>"cart-price"</w:t>
-      </w:r>
-      <w:r>
-        <w:rPr>
-          <w:rFonts w:ascii="Consolas" w:eastAsia="Times New Roman" w:hAnsi="Consolas"/>
-          <w:color w:val="808080"/>
-          <w:sz w:val="21"/>
-          <w:szCs w:val="21"/>
-        </w:rPr>
-        <w:t>&gt;</w:t>
-      </w:r>
-    </w:p>
-    <w:p>
-      <w:pPr>
-        <w:shd w:val="clear" w:color="auto" w:fill="1E1E1E"/>
-        <w:spacing w:after="0" w:line="285" w:lineRule="atLeast"/>
-        <w:rPr>
-          <w:rFonts w:ascii="Consolas" w:eastAsia="Times New Roman" w:hAnsi="Consolas"/>
-          <w:color w:val="D4D4D4"/>
-          <w:sz w:val="21"/>
-          <w:szCs w:val="21"/>
-        </w:rPr>
-      </w:pPr>
-      <w:r>
-        <w:rPr>
-          <w:rFonts w:ascii="Consolas" w:eastAsia="Times New Roman" w:hAnsi="Consolas"/>
-          <w:color w:val="D4D4D4"/>
-          <w:sz w:val="21"/>
-          <w:szCs w:val="21"/>
-        </w:rPr>
-        <w:t>                                $</w:t>
-      </w:r>
-      <w:r>
-        <w:rPr>
-          <w:rFonts w:ascii="Consolas" w:eastAsia="Times New Roman" w:hAnsi="Consolas"/>
-          <w:color w:val="569CD6"/>
-          <w:sz w:val="21"/>
-          <w:szCs w:val="21"/>
-        </w:rPr>
-        <w:t>{</w:t>
-      </w:r>
-      <w:r>
-        <w:rPr>
-          <w:rFonts w:ascii="Consolas" w:eastAsia="Times New Roman" w:hAnsi="Consolas"/>
-          <w:color w:val="9CDCFE"/>
-          <w:sz w:val="21"/>
-          <w:szCs w:val="21"/>
-        </w:rPr>
-        <w:t>item</w:t>
-      </w:r>
-      <w:r>
-        <w:rPr>
-          <w:rFonts w:ascii="Consolas" w:eastAsia="Times New Roman" w:hAnsi="Consolas"/>
-          <w:color w:val="D4D4D4"/>
-          <w:sz w:val="21"/>
-          <w:szCs w:val="21"/>
-        </w:rPr>
-        <w:t>.</w:t>
-      </w:r>
-      <w:r>
-        <w:rPr>
-          <w:rFonts w:ascii="Consolas" w:eastAsia="Times New Roman" w:hAnsi="Consolas"/>
-          <w:color w:val="9CDCFE"/>
-          <w:sz w:val="21"/>
-          <w:szCs w:val="21"/>
-        </w:rPr>
-        <w:t>price</w:t>
-      </w:r>
-      <w:r>
-        <w:rPr>
-          <w:rFonts w:ascii="Consolas" w:eastAsia="Times New Roman" w:hAnsi="Consolas"/>
-          <w:color w:val="569CD6"/>
-          <w:sz w:val="21"/>
-          <w:szCs w:val="21"/>
-        </w:rPr>
-        <w:t>}</w:t>
-      </w:r>
-    </w:p>
-    <w:p>
-      <w:pPr>
-        <w:shd w:val="clear" w:color="auto" w:fill="1E1E1E"/>
-        <w:spacing w:after="0" w:line="285" w:lineRule="atLeast"/>
-        <w:rPr>
-          <w:rFonts w:ascii="Consolas" w:eastAsia="Times New Roman" w:hAnsi="Consolas"/>
-          <w:color w:val="D4D4D4"/>
-          <w:sz w:val="21"/>
-          <w:szCs w:val="21"/>
-        </w:rPr>
-      </w:pPr>
-      <w:r>
-        <w:rPr>
-          <w:rFonts w:ascii="Consolas" w:eastAsia="Times New Roman" w:hAnsi="Consolas"/>
-          <w:color w:val="D4D4D4"/>
-          <w:sz w:val="21"/>
-          <w:szCs w:val="21"/>
-        </w:rPr>
-        <w:t xml:space="preserve">                            </w:t>
-      </w:r>
-      <w:r>
-        <w:rPr>
-          <w:rFonts w:ascii="Consolas" w:eastAsia="Times New Roman" w:hAnsi="Consolas"/>
-          <w:color w:val="808080"/>
-          <w:sz w:val="21"/>
-          <w:szCs w:val="21"/>
-        </w:rPr>
-        <w:t>&lt;/</w:t>
-      </w:r>
-      <w:r>
-        <w:rPr>
-          <w:rFonts w:ascii="Consolas" w:eastAsia="Times New Roman" w:hAnsi="Consolas"/>
-          <w:color w:val="569CD6"/>
-          <w:sz w:val="21"/>
-          <w:szCs w:val="21"/>
-        </w:rPr>
-        <w:t>div</w:t>
-      </w:r>
-      <w:r>
-        <w:rPr>
-          <w:rFonts w:ascii="Consolas" w:eastAsia="Times New Roman" w:hAnsi="Consolas"/>
-          <w:color w:val="808080"/>
-          <w:sz w:val="21"/>
-          <w:szCs w:val="21"/>
-        </w:rPr>
-        <w:t>&gt;</w:t>
-      </w:r>
-    </w:p>
-    <w:p>
-      <w:pPr>
-        <w:shd w:val="clear" w:color="auto" w:fill="1E1E1E"/>
-        <w:spacing w:after="240" w:line="285" w:lineRule="atLeast"/>
-        <w:rPr>
-          <w:rFonts w:ascii="Consolas" w:eastAsia="Times New Roman" w:hAnsi="Consolas"/>
-          <w:color w:val="D4D4D4"/>
-          <w:sz w:val="21"/>
-          <w:szCs w:val="21"/>
-        </w:rPr>
-      </w:pPr>
-    </w:p>
-    <w:p>
-      <w:pPr>
-        <w:shd w:val="clear" w:color="auto" w:fill="1E1E1E"/>
-        <w:spacing w:after="0" w:line="285" w:lineRule="atLeast"/>
-        <w:rPr>
-          <w:rFonts w:ascii="Consolas" w:eastAsia="Times New Roman" w:hAnsi="Consolas"/>
-          <w:color w:val="D4D4D4"/>
-          <w:sz w:val="21"/>
-          <w:szCs w:val="21"/>
-        </w:rPr>
-      </w:pPr>
-      <w:r>
-        <w:rPr>
-          <w:rFonts w:ascii="Consolas" w:eastAsia="Times New Roman" w:hAnsi="Consolas"/>
-          <w:color w:val="D4D4D4"/>
-          <w:sz w:val="21"/>
-          <w:szCs w:val="21"/>
-        </w:rPr>
-        <w:t xml:space="preserve">                        </w:t>
-      </w:r>
-      <w:r>
-        <w:rPr>
-          <w:rFonts w:ascii="Consolas" w:eastAsia="Times New Roman" w:hAnsi="Consolas"/>
-          <w:color w:val="808080"/>
-          <w:sz w:val="21"/>
-          <w:szCs w:val="21"/>
-        </w:rPr>
-        <w:t>&lt;/</w:t>
-      </w:r>
-      <w:r>
-        <w:rPr>
-          <w:rFonts w:ascii="Consolas" w:eastAsia="Times New Roman" w:hAnsi="Consolas"/>
-          <w:color w:val="569CD6"/>
-          <w:sz w:val="21"/>
-          <w:szCs w:val="21"/>
-        </w:rPr>
-        <w:t>li</w:t>
-      </w:r>
-      <w:r>
-        <w:rPr>
-          <w:rFonts w:ascii="Consolas" w:eastAsia="Times New Roman" w:hAnsi="Consolas"/>
-          <w:color w:val="808080"/>
-          <w:sz w:val="21"/>
-          <w:szCs w:val="21"/>
-        </w:rPr>
-        <w:t>&gt;</w:t>
-      </w:r>
-      <w:r>
-        <w:rPr>
-          <w:rFonts w:ascii="Consolas" w:eastAsia="Times New Roman" w:hAnsi="Consolas"/>
-          <w:color w:val="D4D4D4"/>
-          <w:sz w:val="21"/>
-          <w:szCs w:val="21"/>
-        </w:rPr>
-        <w:t xml:space="preserve">    </w:t>
-      </w:r>
-    </w:p>
-    <w:p>
-      <w:pPr>
-        <w:shd w:val="clear" w:color="auto" w:fill="1E1E1E"/>
-        <w:spacing w:after="0" w:line="285" w:lineRule="atLeast"/>
-        <w:rPr>
-          <w:rFonts w:ascii="Consolas" w:eastAsia="Times New Roman" w:hAnsi="Consolas"/>
-          <w:color w:val="D4D4D4"/>
-          <w:sz w:val="21"/>
-          <w:szCs w:val="21"/>
-        </w:rPr>
-      </w:pPr>
-      <w:r>
-        <w:rPr>
-          <w:rFonts w:ascii="Consolas" w:eastAsia="Times New Roman" w:hAnsi="Consolas"/>
-          <w:color w:val="D4D4D4"/>
-          <w:sz w:val="21"/>
-          <w:szCs w:val="21"/>
-        </w:rPr>
-        <w:t>                    )</w:t>
-      </w:r>
-    </w:p>
-    <w:p>
-      <w:pPr>
-        <w:shd w:val="clear" w:color="auto" w:fill="1E1E1E"/>
-        <w:spacing w:after="0" w:line="285" w:lineRule="atLeast"/>
-        <w:rPr>
-          <w:rFonts w:ascii="Consolas" w:eastAsia="Times New Roman" w:hAnsi="Consolas"/>
-          <w:color w:val="D4D4D4"/>
-          <w:sz w:val="21"/>
-          <w:szCs w:val="21"/>
-        </w:rPr>
-      </w:pPr>
-      <w:r>
-        <w:rPr>
-          <w:rFonts w:ascii="Consolas" w:eastAsia="Times New Roman" w:hAnsi="Consolas"/>
-          <w:color w:val="D4D4D4"/>
-          <w:sz w:val="21"/>
-          <w:szCs w:val="21"/>
-        </w:rPr>
-        <w:t xml:space="preserve">                </w:t>
-      </w:r>
-      <w:r>
-        <w:rPr>
-          <w:rFonts w:ascii="Consolas" w:eastAsia="Times New Roman" w:hAnsi="Consolas"/>
-          <w:color w:val="569CD6"/>
-          <w:sz w:val="21"/>
-          <w:szCs w:val="21"/>
-        </w:rPr>
-        <w:t>}</w:t>
-      </w:r>
-    </w:p>
-    <w:p>
-      <w:pPr>
-        <w:shd w:val="clear" w:color="auto" w:fill="1E1E1E"/>
-        <w:spacing w:after="0" w:line="285" w:lineRule="atLeast"/>
-        <w:rPr>
-          <w:rFonts w:ascii="Consolas" w:eastAsia="Times New Roman" w:hAnsi="Consolas"/>
-          <w:color w:val="D4D4D4"/>
-          <w:sz w:val="21"/>
-          <w:szCs w:val="21"/>
-        </w:rPr>
-      </w:pPr>
-      <w:r>
-        <w:rPr>
-          <w:rFonts w:ascii="Consolas" w:eastAsia="Times New Roman" w:hAnsi="Consolas"/>
-          <w:color w:val="D4D4D4"/>
-          <w:sz w:val="21"/>
-          <w:szCs w:val="21"/>
-        </w:rPr>
-        <w:t xml:space="preserve">            </w:t>
-      </w:r>
-      <w:r>
-        <w:rPr>
-          <w:rFonts w:ascii="Consolas" w:eastAsia="Times New Roman" w:hAnsi="Consolas"/>
-          <w:color w:val="808080"/>
-          <w:sz w:val="21"/>
-          <w:szCs w:val="21"/>
-        </w:rPr>
-        <w:t>&lt;/</w:t>
-      </w:r>
-      <w:r>
-        <w:rPr>
-          <w:rFonts w:ascii="Consolas" w:eastAsia="Times New Roman" w:hAnsi="Consolas"/>
-          <w:color w:val="569CD6"/>
-          <w:sz w:val="21"/>
-          <w:szCs w:val="21"/>
-        </w:rPr>
-        <w:t>ul</w:t>
-      </w:r>
-      <w:r>
-        <w:rPr>
-          <w:rFonts w:ascii="Consolas" w:eastAsia="Times New Roman" w:hAnsi="Consolas"/>
-          <w:color w:val="808080"/>
-          <w:sz w:val="21"/>
-          <w:szCs w:val="21"/>
-        </w:rPr>
-        <w:t>&gt;</w:t>
-      </w:r>
-    </w:p>
-    <w:p>
-      <w:pPr>
-        <w:shd w:val="clear" w:color="auto" w:fill="1E1E1E"/>
-        <w:spacing w:after="0" w:line="285" w:lineRule="atLeast"/>
-        <w:rPr>
-          <w:rFonts w:ascii="Consolas" w:eastAsia="Times New Roman" w:hAnsi="Consolas"/>
-          <w:color w:val="D4D4D4"/>
-          <w:sz w:val="21"/>
-          <w:szCs w:val="21"/>
-        </w:rPr>
-      </w:pPr>
-      <w:r>
-        <w:rPr>
-          <w:rFonts w:ascii="Consolas" w:eastAsia="Times New Roman" w:hAnsi="Consolas"/>
-          <w:color w:val="D4D4D4"/>
-          <w:sz w:val="21"/>
-          <w:szCs w:val="21"/>
-        </w:rPr>
-        <w:t xml:space="preserve">        </w:t>
-      </w:r>
-      <w:r>
-        <w:rPr>
-          <w:rFonts w:ascii="Consolas" w:eastAsia="Times New Roman" w:hAnsi="Consolas"/>
-          <w:color w:val="808080"/>
-          <w:sz w:val="21"/>
-          <w:szCs w:val="21"/>
-        </w:rPr>
-        <w:t>&lt;/</w:t>
-      </w:r>
-      <w:r>
-        <w:rPr>
-          <w:rFonts w:ascii="Consolas" w:eastAsia="Times New Roman" w:hAnsi="Consolas"/>
-          <w:color w:val="569CD6"/>
-          <w:sz w:val="21"/>
-          <w:szCs w:val="21"/>
-        </w:rPr>
-        <w:t>div</w:t>
-      </w:r>
-      <w:r>
-        <w:rPr>
-          <w:rFonts w:ascii="Consolas" w:eastAsia="Times New Roman" w:hAnsi="Consolas"/>
-          <w:color w:val="808080"/>
-          <w:sz w:val="21"/>
-          <w:szCs w:val="21"/>
-        </w:rPr>
-        <w:t>&gt;</w:t>
-      </w:r>
-    </w:p>
-    <w:p>
-      <w:pPr>
-        <w:shd w:val="clear" w:color="auto" w:fill="1E1E1E"/>
-        <w:spacing w:after="0" w:line="285" w:lineRule="atLeast"/>
-        <w:rPr>
-          <w:rFonts w:ascii="Consolas" w:eastAsia="Times New Roman" w:hAnsi="Consolas"/>
-          <w:color w:val="D4D4D4"/>
-          <w:sz w:val="21"/>
-          <w:szCs w:val="21"/>
-        </w:rPr>
-      </w:pPr>
-      <w:r>
-        <w:rPr>
-          <w:rFonts w:ascii="Consolas" w:eastAsia="Times New Roman" w:hAnsi="Consolas"/>
-          <w:color w:val="D4D4D4"/>
-          <w:sz w:val="21"/>
-          <w:szCs w:val="21"/>
-        </w:rPr>
-        <w:t xml:space="preserve">        </w:t>
-      </w:r>
-      <w:r>
-        <w:rPr>
-          <w:rFonts w:ascii="Consolas" w:eastAsia="Times New Roman" w:hAnsi="Consolas"/>
-          <w:color w:val="808080"/>
-          <w:sz w:val="21"/>
-          <w:szCs w:val="21"/>
-        </w:rPr>
-        <w:t>&lt;</w:t>
-      </w:r>
-      <w:r>
-        <w:rPr>
-          <w:rFonts w:ascii="Consolas" w:eastAsia="Times New Roman" w:hAnsi="Consolas"/>
-          <w:color w:val="569CD6"/>
-          <w:sz w:val="21"/>
-          <w:szCs w:val="21"/>
-        </w:rPr>
-        <w:t>div</w:t>
-      </w:r>
-      <w:r>
-        <w:rPr>
-          <w:rFonts w:ascii="Consolas" w:eastAsia="Times New Roman" w:hAnsi="Consolas"/>
-          <w:color w:val="D4D4D4"/>
-          <w:sz w:val="21"/>
-          <w:szCs w:val="21"/>
-        </w:rPr>
-        <w:t xml:space="preserve"> </w:t>
-      </w:r>
-      <w:r>
-        <w:rPr>
-          <w:rFonts w:ascii="Consolas" w:eastAsia="Times New Roman" w:hAnsi="Consolas"/>
-          <w:color w:val="9CDCFE"/>
-          <w:sz w:val="21"/>
-          <w:szCs w:val="21"/>
-        </w:rPr>
-        <w:t>className</w:t>
-      </w:r>
-      <w:r>
-        <w:rPr>
-          <w:rFonts w:ascii="Consolas" w:eastAsia="Times New Roman" w:hAnsi="Consolas"/>
-          <w:color w:val="D4D4D4"/>
-          <w:sz w:val="21"/>
-          <w:szCs w:val="21"/>
-        </w:rPr>
-        <w:t>=</w:t>
-      </w:r>
-      <w:r>
-        <w:rPr>
-          <w:rFonts w:ascii="Consolas" w:eastAsia="Times New Roman" w:hAnsi="Consolas"/>
-          <w:color w:val="CE9178"/>
-          <w:sz w:val="21"/>
-          <w:szCs w:val="21"/>
-        </w:rPr>
-        <w:t>"cart-action"</w:t>
-      </w:r>
-      <w:r>
-        <w:rPr>
-          <w:rFonts w:ascii="Consolas" w:eastAsia="Times New Roman" w:hAnsi="Consolas"/>
-          <w:color w:val="808080"/>
-          <w:sz w:val="21"/>
-          <w:szCs w:val="21"/>
-        </w:rPr>
-        <w:t>&gt;</w:t>
-      </w:r>
-    </w:p>
-    <w:p>
-      <w:pPr>
-        <w:shd w:val="clear" w:color="auto" w:fill="1E1E1E"/>
-        <w:spacing w:after="0" w:line="285" w:lineRule="atLeast"/>
-        <w:rPr>
-          <w:rFonts w:ascii="Consolas" w:eastAsia="Times New Roman" w:hAnsi="Consolas"/>
-          <w:color w:val="D4D4D4"/>
-          <w:sz w:val="21"/>
-          <w:szCs w:val="21"/>
-        </w:rPr>
-      </w:pPr>
-      <w:r>
-        <w:rPr>
-          <w:rFonts w:ascii="Consolas" w:eastAsia="Times New Roman" w:hAnsi="Consolas"/>
-          <w:color w:val="D4D4D4"/>
-          <w:sz w:val="21"/>
-          <w:szCs w:val="21"/>
-        </w:rPr>
-        <w:t xml:space="preserve">            </w:t>
-      </w:r>
-      <w:r>
-        <w:rPr>
-          <w:rFonts w:ascii="Consolas" w:eastAsia="Times New Roman" w:hAnsi="Consolas"/>
-          <w:color w:val="808080"/>
-          <w:sz w:val="21"/>
-          <w:szCs w:val="21"/>
-        </w:rPr>
-        <w:t>&lt;</w:t>
-      </w:r>
-      <w:r>
-        <w:rPr>
-          <w:rFonts w:ascii="Consolas" w:eastAsia="Times New Roman" w:hAnsi="Consolas"/>
-          <w:color w:val="569CD6"/>
-          <w:sz w:val="21"/>
-          <w:szCs w:val="21"/>
-        </w:rPr>
-        <w:t>h3</w:t>
-      </w:r>
-      <w:r>
-        <w:rPr>
-          <w:rFonts w:ascii="Consolas" w:eastAsia="Times New Roman" w:hAnsi="Consolas"/>
-          <w:color w:val="808080"/>
-          <w:sz w:val="21"/>
-          <w:szCs w:val="21"/>
-        </w:rPr>
-        <w:t>&gt;</w:t>
-      </w:r>
-    </w:p>
-    <w:p>
-      <w:pPr>
-        <w:shd w:val="clear" w:color="auto" w:fill="1E1E1E"/>
-        <w:spacing w:after="0" w:line="285" w:lineRule="atLeast"/>
-        <w:rPr>
-          <w:rFonts w:ascii="Consolas" w:eastAsia="Times New Roman" w:hAnsi="Consolas"/>
-          <w:color w:val="D4D4D4"/>
-          <w:sz w:val="21"/>
-          <w:szCs w:val="21"/>
-        </w:rPr>
-      </w:pPr>
-      <w:r>
-        <w:rPr>
-          <w:rFonts w:ascii="Consolas" w:eastAsia="Times New Roman" w:hAnsi="Consolas"/>
-          <w:color w:val="D4D4D4"/>
-          <w:sz w:val="21"/>
-          <w:szCs w:val="21"/>
-        </w:rPr>
-        <w:t xml:space="preserve">                Subtotal ( </w:t>
-      </w:r>
-      <w:r>
-        <w:rPr>
-          <w:rFonts w:ascii="Consolas" w:eastAsia="Times New Roman" w:hAnsi="Consolas"/>
-          <w:color w:val="569CD6"/>
-          <w:sz w:val="21"/>
-          <w:szCs w:val="21"/>
-        </w:rPr>
-        <w:t>{</w:t>
-      </w:r>
-      <w:r>
-        <w:rPr>
-          <w:rFonts w:ascii="Consolas" w:eastAsia="Times New Roman" w:hAnsi="Consolas"/>
-          <w:color w:val="4FC1FF"/>
-          <w:sz w:val="21"/>
-          <w:szCs w:val="21"/>
-        </w:rPr>
-        <w:t>cartItems</w:t>
-      </w:r>
-      <w:r>
-        <w:rPr>
-          <w:rFonts w:ascii="Consolas" w:eastAsia="Times New Roman" w:hAnsi="Consolas"/>
-          <w:color w:val="D4D4D4"/>
-          <w:sz w:val="21"/>
-          <w:szCs w:val="21"/>
-        </w:rPr>
-        <w:t>.</w:t>
-      </w:r>
-      <w:r>
-        <w:rPr>
-          <w:rFonts w:ascii="Consolas" w:eastAsia="Times New Roman" w:hAnsi="Consolas"/>
-          <w:color w:val="DCDCAA"/>
-          <w:sz w:val="21"/>
-          <w:szCs w:val="21"/>
-        </w:rPr>
-        <w:t>reduce</w:t>
-      </w:r>
-      <w:r>
-        <w:rPr>
-          <w:rFonts w:ascii="Consolas" w:eastAsia="Times New Roman" w:hAnsi="Consolas"/>
-          <w:color w:val="D4D4D4"/>
-          <w:sz w:val="21"/>
-          <w:szCs w:val="21"/>
-        </w:rPr>
-        <w:t>((</w:t>
-      </w:r>
-      <w:r>
-        <w:rPr>
-          <w:rFonts w:ascii="Consolas" w:eastAsia="Times New Roman" w:hAnsi="Consolas"/>
-          <w:color w:val="9CDCFE"/>
-          <w:sz w:val="21"/>
-          <w:szCs w:val="21"/>
-        </w:rPr>
-        <w:t>a</w:t>
-      </w:r>
-      <w:r>
-        <w:rPr>
-          <w:rFonts w:ascii="Consolas" w:eastAsia="Times New Roman" w:hAnsi="Consolas"/>
-          <w:color w:val="D4D4D4"/>
-          <w:sz w:val="21"/>
-          <w:szCs w:val="21"/>
-        </w:rPr>
-        <w:t xml:space="preserve">, </w:t>
-      </w:r>
-      <w:r>
-        <w:rPr>
-          <w:rFonts w:ascii="Consolas" w:eastAsia="Times New Roman" w:hAnsi="Consolas"/>
-          <w:color w:val="9CDCFE"/>
-          <w:sz w:val="21"/>
-          <w:szCs w:val="21"/>
-        </w:rPr>
-        <w:t>c</w:t>
-      </w:r>
-      <w:r>
-        <w:rPr>
-          <w:rFonts w:ascii="Consolas" w:eastAsia="Times New Roman" w:hAnsi="Consolas"/>
-          <w:color w:val="D4D4D4"/>
-          <w:sz w:val="21"/>
-          <w:szCs w:val="21"/>
-        </w:rPr>
-        <w:t xml:space="preserve">) </w:t>
-      </w:r>
-      <w:r>
-        <w:rPr>
-          <w:rFonts w:ascii="Consolas" w:eastAsia="Times New Roman" w:hAnsi="Consolas"/>
-          <w:color w:val="569CD6"/>
-          <w:sz w:val="21"/>
-          <w:szCs w:val="21"/>
-        </w:rPr>
-        <w:t>=&gt;</w:t>
-      </w:r>
-      <w:r>
-        <w:rPr>
-          <w:rFonts w:ascii="Consolas" w:eastAsia="Times New Roman" w:hAnsi="Consolas"/>
-          <w:color w:val="D4D4D4"/>
-          <w:sz w:val="21"/>
-          <w:szCs w:val="21"/>
-        </w:rPr>
-        <w:t xml:space="preserve"> </w:t>
-      </w:r>
-      <w:r>
-        <w:rPr>
-          <w:rFonts w:ascii="Consolas" w:eastAsia="Times New Roman" w:hAnsi="Consolas"/>
-          <w:color w:val="9CDCFE"/>
-          <w:sz w:val="21"/>
-          <w:szCs w:val="21"/>
-        </w:rPr>
-        <w:t>a</w:t>
-      </w:r>
-      <w:r>
-        <w:rPr>
-          <w:rFonts w:ascii="Consolas" w:eastAsia="Times New Roman" w:hAnsi="Consolas"/>
-          <w:color w:val="D4D4D4"/>
-          <w:sz w:val="21"/>
-          <w:szCs w:val="21"/>
-        </w:rPr>
-        <w:t xml:space="preserve"> + </w:t>
-      </w:r>
-      <w:r>
-        <w:rPr>
-          <w:rFonts w:ascii="Consolas" w:eastAsia="Times New Roman" w:hAnsi="Consolas"/>
-          <w:color w:val="9CDCFE"/>
-          <w:sz w:val="21"/>
-          <w:szCs w:val="21"/>
-        </w:rPr>
-        <w:t>c</w:t>
-      </w:r>
-      <w:r>
-        <w:rPr>
-          <w:rFonts w:ascii="Consolas" w:eastAsia="Times New Roman" w:hAnsi="Consolas"/>
-          <w:color w:val="D4D4D4"/>
-          <w:sz w:val="21"/>
-          <w:szCs w:val="21"/>
-        </w:rPr>
-        <w:t>.</w:t>
-      </w:r>
-      <w:r>
-        <w:rPr>
-          <w:rFonts w:ascii="Consolas" w:eastAsia="Times New Roman" w:hAnsi="Consolas"/>
-          <w:color w:val="9CDCFE"/>
-          <w:sz w:val="21"/>
-          <w:szCs w:val="21"/>
-        </w:rPr>
-        <w:t>quantity</w:t>
-      </w:r>
-      <w:r>
-        <w:rPr>
-          <w:rFonts w:ascii="Consolas" w:eastAsia="Times New Roman" w:hAnsi="Consolas"/>
-          <w:color w:val="D4D4D4"/>
-          <w:sz w:val="21"/>
-          <w:szCs w:val="21"/>
-        </w:rPr>
-        <w:t xml:space="preserve">, </w:t>
-      </w:r>
-      <w:r>
-        <w:rPr>
-          <w:rFonts w:ascii="Consolas" w:eastAsia="Times New Roman" w:hAnsi="Consolas"/>
-          <w:color w:val="B5CEA8"/>
-          <w:sz w:val="21"/>
-          <w:szCs w:val="21"/>
-        </w:rPr>
-        <w:t>0</w:t>
-      </w:r>
-      <w:r>
-        <w:rPr>
-          <w:rFonts w:ascii="Consolas" w:eastAsia="Times New Roman" w:hAnsi="Consolas"/>
-          <w:color w:val="D4D4D4"/>
-          <w:sz w:val="21"/>
-          <w:szCs w:val="21"/>
-        </w:rPr>
-        <w:t>)</w:t>
-      </w:r>
-      <w:r>
-        <w:rPr>
-          <w:rFonts w:ascii="Consolas" w:eastAsia="Times New Roman" w:hAnsi="Consolas"/>
-          <w:color w:val="569CD6"/>
-          <w:sz w:val="21"/>
-          <w:szCs w:val="21"/>
-        </w:rPr>
-        <w:t>}</w:t>
-      </w:r>
-      <w:r>
-        <w:rPr>
-          <w:rFonts w:ascii="Consolas" w:eastAsia="Times New Roman" w:hAnsi="Consolas"/>
-          <w:color w:val="D4D4D4"/>
-          <w:sz w:val="21"/>
-          <w:szCs w:val="21"/>
-        </w:rPr>
-        <w:t xml:space="preserve"> items )</w:t>
-      </w:r>
-    </w:p>
-    <w:p>
-      <w:pPr>
-        <w:shd w:val="clear" w:color="auto" w:fill="1E1E1E"/>
-        <w:spacing w:after="0" w:line="285" w:lineRule="atLeast"/>
-        <w:rPr>
-          <w:rFonts w:ascii="Consolas" w:eastAsia="Times New Roman" w:hAnsi="Consolas"/>
-          <w:color w:val="D4D4D4"/>
-          <w:sz w:val="21"/>
-          <w:szCs w:val="21"/>
-        </w:rPr>
-      </w:pPr>
-      <w:r>
-        <w:rPr>
-          <w:rFonts w:ascii="Consolas" w:eastAsia="Times New Roman" w:hAnsi="Consolas"/>
-          <w:color w:val="D4D4D4"/>
-          <w:sz w:val="21"/>
-          <w:szCs w:val="21"/>
-        </w:rPr>
-        <w:t>                :</w:t>
-      </w:r>
-    </w:p>
-    <w:p>
-      <w:pPr>
-        <w:shd w:val="clear" w:color="auto" w:fill="1E1E1E"/>
-        <w:spacing w:after="0" w:line="285" w:lineRule="atLeast"/>
-        <w:rPr>
-          <w:rFonts w:ascii="Consolas" w:eastAsia="Times New Roman" w:hAnsi="Consolas"/>
-          <w:color w:val="D4D4D4"/>
-          <w:sz w:val="21"/>
-          <w:szCs w:val="21"/>
-        </w:rPr>
-      </w:pPr>
-      <w:r>
-        <w:rPr>
-          <w:rFonts w:ascii="Consolas" w:eastAsia="Times New Roman" w:hAnsi="Consolas"/>
-          <w:color w:val="D4D4D4"/>
-          <w:sz w:val="21"/>
-          <w:szCs w:val="21"/>
-        </w:rPr>
-        <w:t xml:space="preserve">                $ </w:t>
-      </w:r>
-      <w:r>
-        <w:rPr>
-          <w:rFonts w:ascii="Consolas" w:eastAsia="Times New Roman" w:hAnsi="Consolas"/>
-          <w:color w:val="569CD6"/>
-          <w:sz w:val="21"/>
-          <w:szCs w:val="21"/>
-        </w:rPr>
-        <w:t>{</w:t>
-      </w:r>
-      <w:r>
-        <w:rPr>
-          <w:rFonts w:ascii="Consolas" w:eastAsia="Times New Roman" w:hAnsi="Consolas"/>
-          <w:color w:val="4FC1FF"/>
-          <w:sz w:val="21"/>
-          <w:szCs w:val="21"/>
-        </w:rPr>
-        <w:t>cartItems</w:t>
-      </w:r>
-      <w:r>
-        <w:rPr>
-          <w:rFonts w:ascii="Consolas" w:eastAsia="Times New Roman" w:hAnsi="Consolas"/>
-          <w:color w:val="D4D4D4"/>
-          <w:sz w:val="21"/>
-          <w:szCs w:val="21"/>
-        </w:rPr>
-        <w:t>.</w:t>
-      </w:r>
-      <w:r>
-        <w:rPr>
-          <w:rFonts w:ascii="Consolas" w:eastAsia="Times New Roman" w:hAnsi="Consolas"/>
-          <w:color w:val="DCDCAA"/>
-          <w:sz w:val="21"/>
-          <w:szCs w:val="21"/>
-        </w:rPr>
-        <w:t>reduce</w:t>
-      </w:r>
-      <w:r>
-        <w:rPr>
-          <w:rFonts w:ascii="Consolas" w:eastAsia="Times New Roman" w:hAnsi="Consolas"/>
-          <w:color w:val="D4D4D4"/>
-          <w:sz w:val="21"/>
-          <w:szCs w:val="21"/>
-        </w:rPr>
-        <w:t>((</w:t>
-      </w:r>
-      <w:r>
-        <w:rPr>
-          <w:rFonts w:ascii="Consolas" w:eastAsia="Times New Roman" w:hAnsi="Consolas"/>
-          <w:color w:val="9CDCFE"/>
-          <w:sz w:val="21"/>
-          <w:szCs w:val="21"/>
-        </w:rPr>
-        <w:t>a</w:t>
-      </w:r>
-      <w:r>
-        <w:rPr>
-          <w:rFonts w:ascii="Consolas" w:eastAsia="Times New Roman" w:hAnsi="Consolas"/>
-          <w:color w:val="D4D4D4"/>
-          <w:sz w:val="21"/>
-          <w:szCs w:val="21"/>
-        </w:rPr>
-        <w:t xml:space="preserve">, </w:t>
-      </w:r>
-      <w:r>
-        <w:rPr>
-          <w:rFonts w:ascii="Consolas" w:eastAsia="Times New Roman" w:hAnsi="Consolas"/>
-          <w:color w:val="9CDCFE"/>
-          <w:sz w:val="21"/>
-          <w:szCs w:val="21"/>
-        </w:rPr>
-        <w:t>c</w:t>
-      </w:r>
-      <w:r>
-        <w:rPr>
-          <w:rFonts w:ascii="Consolas" w:eastAsia="Times New Roman" w:hAnsi="Consolas"/>
-          <w:color w:val="D4D4D4"/>
-          <w:sz w:val="21"/>
-          <w:szCs w:val="21"/>
-        </w:rPr>
-        <w:t xml:space="preserve">) </w:t>
-      </w:r>
-      <w:r>
-        <w:rPr>
-          <w:rFonts w:ascii="Consolas" w:eastAsia="Times New Roman" w:hAnsi="Consolas"/>
-          <w:color w:val="569CD6"/>
-          <w:sz w:val="21"/>
-          <w:szCs w:val="21"/>
-        </w:rPr>
-        <w:t>=&gt;</w:t>
-      </w:r>
-      <w:r>
-        <w:rPr>
-          <w:rFonts w:ascii="Consolas" w:eastAsia="Times New Roman" w:hAnsi="Consolas"/>
-          <w:color w:val="D4D4D4"/>
-          <w:sz w:val="21"/>
-          <w:szCs w:val="21"/>
-        </w:rPr>
-        <w:t xml:space="preserve"> </w:t>
-      </w:r>
-      <w:r>
-        <w:rPr>
-          <w:rFonts w:ascii="Consolas" w:eastAsia="Times New Roman" w:hAnsi="Consolas"/>
-          <w:color w:val="9CDCFE"/>
-          <w:sz w:val="21"/>
-          <w:szCs w:val="21"/>
-        </w:rPr>
-        <w:t>a</w:t>
-      </w:r>
-      <w:r>
-        <w:rPr>
-          <w:rFonts w:ascii="Consolas" w:eastAsia="Times New Roman" w:hAnsi="Consolas"/>
-          <w:color w:val="D4D4D4"/>
-          <w:sz w:val="21"/>
-          <w:szCs w:val="21"/>
-        </w:rPr>
-        <w:t xml:space="preserve"> + </w:t>
-      </w:r>
-      <w:r>
-        <w:rPr>
-          <w:rFonts w:ascii="Consolas" w:eastAsia="Times New Roman" w:hAnsi="Consolas"/>
-          <w:color w:val="9CDCFE"/>
-          <w:sz w:val="21"/>
-          <w:szCs w:val="21"/>
-        </w:rPr>
-        <w:t>c</w:t>
-      </w:r>
-      <w:r>
-        <w:rPr>
-          <w:rFonts w:ascii="Consolas" w:eastAsia="Times New Roman" w:hAnsi="Consolas"/>
-          <w:color w:val="D4D4D4"/>
-          <w:sz w:val="21"/>
-          <w:szCs w:val="21"/>
-        </w:rPr>
-        <w:t>.</w:t>
-      </w:r>
-      <w:r>
-        <w:rPr>
-          <w:rFonts w:ascii="Consolas" w:eastAsia="Times New Roman" w:hAnsi="Consolas"/>
-          <w:color w:val="9CDCFE"/>
-          <w:sz w:val="21"/>
-          <w:szCs w:val="21"/>
-        </w:rPr>
-        <w:t>price</w:t>
-      </w:r>
-      <w:r>
-        <w:rPr>
-          <w:rFonts w:ascii="Consolas" w:eastAsia="Times New Roman" w:hAnsi="Consolas"/>
-          <w:color w:val="D4D4D4"/>
-          <w:sz w:val="21"/>
-          <w:szCs w:val="21"/>
-        </w:rPr>
-        <w:t xml:space="preserve"> * </w:t>
-      </w:r>
-      <w:r>
-        <w:rPr>
-          <w:rFonts w:ascii="Consolas" w:eastAsia="Times New Roman" w:hAnsi="Consolas"/>
-          <w:color w:val="9CDCFE"/>
-          <w:sz w:val="21"/>
-          <w:szCs w:val="21"/>
-        </w:rPr>
-        <w:t>c</w:t>
-      </w:r>
-      <w:r>
-        <w:rPr>
-          <w:rFonts w:ascii="Consolas" w:eastAsia="Times New Roman" w:hAnsi="Consolas"/>
-          <w:color w:val="D4D4D4"/>
-          <w:sz w:val="21"/>
-          <w:szCs w:val="21"/>
-        </w:rPr>
-        <w:t>.</w:t>
-      </w:r>
-      <w:r>
-        <w:rPr>
-          <w:rFonts w:ascii="Consolas" w:eastAsia="Times New Roman" w:hAnsi="Consolas"/>
-          <w:color w:val="9CDCFE"/>
-          <w:sz w:val="21"/>
-          <w:szCs w:val="21"/>
-        </w:rPr>
-        <w:t>quantity</w:t>
-      </w:r>
-      <w:r>
-        <w:rPr>
-          <w:rFonts w:ascii="Consolas" w:eastAsia="Times New Roman" w:hAnsi="Consolas"/>
-          <w:color w:val="D4D4D4"/>
-          <w:sz w:val="21"/>
-          <w:szCs w:val="21"/>
-        </w:rPr>
-        <w:t xml:space="preserve">, </w:t>
-      </w:r>
-      <w:r>
-        <w:rPr>
-          <w:rFonts w:ascii="Consolas" w:eastAsia="Times New Roman" w:hAnsi="Consolas"/>
-          <w:color w:val="B5CEA8"/>
-          <w:sz w:val="21"/>
-          <w:szCs w:val="21"/>
-        </w:rPr>
-        <w:t>0</w:t>
-      </w:r>
-      <w:r>
-        <w:rPr>
-          <w:rFonts w:ascii="Consolas" w:eastAsia="Times New Roman" w:hAnsi="Consolas"/>
-          <w:color w:val="D4D4D4"/>
-          <w:sz w:val="21"/>
-          <w:szCs w:val="21"/>
-        </w:rPr>
-        <w:t>)</w:t>
-      </w:r>
-      <w:r>
-        <w:rPr>
-          <w:rFonts w:ascii="Consolas" w:eastAsia="Times New Roman" w:hAnsi="Consolas"/>
-          <w:color w:val="569CD6"/>
-          <w:sz w:val="21"/>
-          <w:szCs w:val="21"/>
-        </w:rPr>
-        <w:t>}</w:t>
-      </w:r>
-    </w:p>
-    <w:p>
-      <w:pPr>
-        <w:shd w:val="clear" w:color="auto" w:fill="1E1E1E"/>
-        <w:spacing w:after="0" w:line="285" w:lineRule="atLeast"/>
-        <w:rPr>
-          <w:rFonts w:ascii="Consolas" w:eastAsia="Times New Roman" w:hAnsi="Consolas"/>
-          <w:color w:val="D4D4D4"/>
-          <w:sz w:val="21"/>
-          <w:szCs w:val="21"/>
-        </w:rPr>
-      </w:pPr>
-      <w:r>
-        <w:rPr>
-          <w:rFonts w:ascii="Consolas" w:eastAsia="Times New Roman" w:hAnsi="Consolas"/>
-          <w:color w:val="D4D4D4"/>
-          <w:sz w:val="21"/>
-          <w:szCs w:val="21"/>
-        </w:rPr>
-        <w:t xml:space="preserve">            </w:t>
-      </w:r>
-      <w:r>
-        <w:rPr>
-          <w:rFonts w:ascii="Consolas" w:eastAsia="Times New Roman" w:hAnsi="Consolas"/>
-          <w:color w:val="808080"/>
-          <w:sz w:val="21"/>
-          <w:szCs w:val="21"/>
-        </w:rPr>
-        <w:t>&lt;/</w:t>
-      </w:r>
-      <w:r>
-        <w:rPr>
-          <w:rFonts w:ascii="Consolas" w:eastAsia="Times New Roman" w:hAnsi="Consolas"/>
-          <w:color w:val="569CD6"/>
-          <w:sz w:val="21"/>
-          <w:szCs w:val="21"/>
-        </w:rPr>
-        <w:t>h3</w:t>
-      </w:r>
-      <w:r>
-        <w:rPr>
-          <w:rFonts w:ascii="Consolas" w:eastAsia="Times New Roman" w:hAnsi="Consolas"/>
-          <w:color w:val="808080"/>
-          <w:sz w:val="21"/>
-          <w:szCs w:val="21"/>
-        </w:rPr>
-        <w:t>&gt;</w:t>
-      </w:r>
-    </w:p>
-    <w:p>
-      <w:pPr>
-        <w:shd w:val="clear" w:color="auto" w:fill="1E1E1E"/>
-        <w:spacing w:after="0" w:line="285" w:lineRule="atLeast"/>
-        <w:rPr>
-          <w:rFonts w:ascii="Consolas" w:eastAsia="Times New Roman" w:hAnsi="Consolas"/>
-          <w:color w:val="D4D4D4"/>
-          <w:sz w:val="21"/>
-          <w:szCs w:val="21"/>
-        </w:rPr>
-      </w:pPr>
-      <w:r>
-        <w:rPr>
-          <w:rFonts w:ascii="Consolas" w:eastAsia="Times New Roman" w:hAnsi="Consolas"/>
-          <w:color w:val="D4D4D4"/>
-          <w:sz w:val="21"/>
-          <w:szCs w:val="21"/>
-        </w:rPr>
-        <w:t xml:space="preserve">            </w:t>
-      </w:r>
-      <w:r>
-        <w:rPr>
-          <w:rFonts w:ascii="Consolas" w:eastAsia="Times New Roman" w:hAnsi="Consolas"/>
-          <w:color w:val="808080"/>
-          <w:sz w:val="21"/>
-          <w:szCs w:val="21"/>
-        </w:rPr>
-        <w:t>&lt;</w:t>
-      </w:r>
-      <w:r>
-        <w:rPr>
-          <w:rFonts w:ascii="Consolas" w:eastAsia="Times New Roman" w:hAnsi="Consolas"/>
-          <w:color w:val="569CD6"/>
-          <w:sz w:val="21"/>
-          <w:szCs w:val="21"/>
-        </w:rPr>
-        <w:t>button</w:t>
-      </w:r>
-      <w:r>
-        <w:rPr>
-          <w:rFonts w:ascii="Consolas" w:eastAsia="Times New Roman" w:hAnsi="Consolas"/>
-          <w:color w:val="D4D4D4"/>
-          <w:sz w:val="21"/>
-          <w:szCs w:val="21"/>
-        </w:rPr>
-        <w:t xml:space="preserve"> </w:t>
-      </w:r>
-      <w:r>
-        <w:rPr>
-          <w:rFonts w:ascii="Consolas" w:eastAsia="Times New Roman" w:hAnsi="Consolas"/>
-          <w:color w:val="9CDCFE"/>
-          <w:sz w:val="21"/>
-          <w:szCs w:val="21"/>
-        </w:rPr>
-        <w:t>className</w:t>
-      </w:r>
-      <w:r>
-        <w:rPr>
-          <w:rFonts w:ascii="Consolas" w:eastAsia="Times New Roman" w:hAnsi="Consolas"/>
-          <w:color w:val="D4D4D4"/>
-          <w:sz w:val="21"/>
-          <w:szCs w:val="21"/>
-        </w:rPr>
-        <w:t>=</w:t>
-      </w:r>
-      <w:r>
-        <w:rPr>
-          <w:rFonts w:ascii="Consolas" w:eastAsia="Times New Roman" w:hAnsi="Consolas"/>
-          <w:color w:val="CE9178"/>
-          <w:sz w:val="21"/>
-          <w:szCs w:val="21"/>
-        </w:rPr>
-        <w:t>"button primary"</w:t>
-      </w:r>
-      <w:r>
-        <w:rPr>
-          <w:rFonts w:ascii="Consolas" w:eastAsia="Times New Roman" w:hAnsi="Consolas"/>
-          <w:color w:val="D4D4D4"/>
-          <w:sz w:val="21"/>
-          <w:szCs w:val="21"/>
-        </w:rPr>
-        <w:t xml:space="preserve"> </w:t>
-      </w:r>
-      <w:r>
-        <w:rPr>
-          <w:rFonts w:ascii="Consolas" w:eastAsia="Times New Roman" w:hAnsi="Consolas"/>
-          <w:color w:val="9CDCFE"/>
-          <w:sz w:val="21"/>
-          <w:szCs w:val="21"/>
-        </w:rPr>
-        <w:t>disabled</w:t>
-      </w:r>
-      <w:r>
-        <w:rPr>
-          <w:rFonts w:ascii="Consolas" w:eastAsia="Times New Roman" w:hAnsi="Consolas"/>
-          <w:color w:val="D4D4D4"/>
-          <w:sz w:val="21"/>
-          <w:szCs w:val="21"/>
-        </w:rPr>
-        <w:t>=</w:t>
-      </w:r>
-      <w:r>
-        <w:rPr>
-          <w:rFonts w:ascii="Consolas" w:eastAsia="Times New Roman" w:hAnsi="Consolas"/>
-          <w:color w:val="569CD6"/>
-          <w:sz w:val="21"/>
-          <w:szCs w:val="21"/>
-        </w:rPr>
-        <w:t>{</w:t>
-      </w:r>
-      <w:r>
-        <w:rPr>
-          <w:rFonts w:ascii="Consolas" w:eastAsia="Times New Roman" w:hAnsi="Consolas"/>
-          <w:color w:val="4FC1FF"/>
-          <w:sz w:val="21"/>
-          <w:szCs w:val="21"/>
-        </w:rPr>
-        <w:t>cartItems</w:t>
-      </w:r>
-      <w:r>
-        <w:rPr>
-          <w:rFonts w:ascii="Consolas" w:eastAsia="Times New Roman" w:hAnsi="Consolas"/>
-          <w:color w:val="D4D4D4"/>
-          <w:sz w:val="21"/>
-          <w:szCs w:val="21"/>
-        </w:rPr>
-        <w:t>.</w:t>
-      </w:r>
-      <w:r>
-        <w:rPr>
-          <w:rFonts w:ascii="Consolas" w:eastAsia="Times New Roman" w:hAnsi="Consolas"/>
-          <w:color w:val="9CDCFE"/>
-          <w:sz w:val="21"/>
-          <w:szCs w:val="21"/>
-        </w:rPr>
-        <w:t>length</w:t>
-      </w:r>
-      <w:r>
-        <w:rPr>
-          <w:rFonts w:ascii="Consolas" w:eastAsia="Times New Roman" w:hAnsi="Consolas"/>
-          <w:color w:val="D4D4D4"/>
-          <w:sz w:val="21"/>
-          <w:szCs w:val="21"/>
-        </w:rPr>
-        <w:t xml:space="preserve"> === </w:t>
-      </w:r>
-      <w:r>
-        <w:rPr>
-          <w:rFonts w:ascii="Consolas" w:eastAsia="Times New Roman" w:hAnsi="Consolas"/>
-          <w:color w:val="B5CEA8"/>
-          <w:sz w:val="21"/>
-          <w:szCs w:val="21"/>
-        </w:rPr>
-        <w:t>0</w:t>
-      </w:r>
-      <w:r>
-        <w:rPr>
-          <w:rFonts w:ascii="Consolas" w:eastAsia="Times New Roman" w:hAnsi="Consolas"/>
-          <w:color w:val="569CD6"/>
-          <w:sz w:val="21"/>
-          <w:szCs w:val="21"/>
-        </w:rPr>
-        <w:t>}</w:t>
-      </w:r>
-      <w:r>
-        <w:rPr>
-          <w:rFonts w:ascii="Consolas" w:eastAsia="Times New Roman" w:hAnsi="Consolas"/>
-          <w:color w:val="808080"/>
-          <w:sz w:val="21"/>
-          <w:szCs w:val="21"/>
-        </w:rPr>
-        <w:t>&gt;</w:t>
-      </w:r>
-    </w:p>
-    <w:p>
-      <w:pPr>
-        <w:shd w:val="clear" w:color="auto" w:fill="1E1E1E"/>
-        <w:spacing w:after="0" w:line="285" w:lineRule="atLeast"/>
-        <w:rPr>
-          <w:rFonts w:ascii="Consolas" w:eastAsia="Times New Roman" w:hAnsi="Consolas"/>
-          <w:color w:val="D4D4D4"/>
-          <w:sz w:val="21"/>
-          <w:szCs w:val="21"/>
-        </w:rPr>
-      </w:pPr>
-      <w:r>
-        <w:rPr>
-          <w:rFonts w:ascii="Consolas" w:eastAsia="Times New Roman" w:hAnsi="Consolas"/>
-          <w:color w:val="D4D4D4"/>
-          <w:sz w:val="21"/>
-          <w:szCs w:val="21"/>
-        </w:rPr>
-        <w:t>                Proceed to Checkout</w:t>
-      </w:r>
-    </w:p>
-    <w:p>
-      <w:pPr>
-        <w:shd w:val="clear" w:color="auto" w:fill="1E1E1E"/>
-        <w:spacing w:after="0" w:line="285" w:lineRule="atLeast"/>
-        <w:rPr>
-          <w:rFonts w:ascii="Consolas" w:eastAsia="Times New Roman" w:hAnsi="Consolas"/>
-          <w:color w:val="D4D4D4"/>
-          <w:sz w:val="21"/>
-          <w:szCs w:val="21"/>
-        </w:rPr>
-      </w:pPr>
-      <w:r>
-        <w:rPr>
-          <w:rFonts w:ascii="Consolas" w:eastAsia="Times New Roman" w:hAnsi="Consolas"/>
-          <w:color w:val="D4D4D4"/>
-          <w:sz w:val="21"/>
-          <w:szCs w:val="21"/>
-        </w:rPr>
-        <w:t xml:space="preserve">            </w:t>
-      </w:r>
-      <w:r>
-        <w:rPr>
-          <w:rFonts w:ascii="Consolas" w:eastAsia="Times New Roman" w:hAnsi="Consolas"/>
-          <w:color w:val="808080"/>
-          <w:sz w:val="21"/>
-          <w:szCs w:val="21"/>
-        </w:rPr>
-        <w:t>&lt;/</w:t>
-      </w:r>
-      <w:r>
-        <w:rPr>
-          <w:rFonts w:ascii="Consolas" w:eastAsia="Times New Roman" w:hAnsi="Consolas"/>
-          <w:color w:val="569CD6"/>
-          <w:sz w:val="21"/>
-          <w:szCs w:val="21"/>
-        </w:rPr>
-        <w:t>button</w:t>
-      </w:r>
-      <w:r>
-        <w:rPr>
-          <w:rFonts w:ascii="Consolas" w:eastAsia="Times New Roman" w:hAnsi="Consolas"/>
-          <w:color w:val="808080"/>
-          <w:sz w:val="21"/>
-          <w:szCs w:val="21"/>
-        </w:rPr>
-        <w:t>&gt;</w:t>
-      </w:r>
-    </w:p>
-    <w:p>
-      <w:pPr>
-        <w:shd w:val="clear" w:color="auto" w:fill="1E1E1E"/>
-        <w:spacing w:after="0" w:line="285" w:lineRule="atLeast"/>
-        <w:rPr>
-          <w:rFonts w:ascii="Consolas" w:eastAsia="Times New Roman" w:hAnsi="Consolas"/>
-          <w:color w:val="D4D4D4"/>
-          <w:sz w:val="21"/>
-          <w:szCs w:val="21"/>
-        </w:rPr>
-      </w:pPr>
-      <w:r>
-        <w:rPr>
-          <w:rFonts w:ascii="Consolas" w:eastAsia="Times New Roman" w:hAnsi="Consolas"/>
-          <w:color w:val="D4D4D4"/>
-          <w:sz w:val="21"/>
-          <w:szCs w:val="21"/>
-        </w:rPr>
-        <w:t xml:space="preserve">        </w:t>
-      </w:r>
-      <w:r>
-        <w:rPr>
-          <w:rFonts w:ascii="Consolas" w:eastAsia="Times New Roman" w:hAnsi="Consolas"/>
-          <w:color w:val="808080"/>
-          <w:sz w:val="21"/>
-          <w:szCs w:val="21"/>
-        </w:rPr>
-        <w:t>&lt;/</w:t>
-      </w:r>
-      <w:r>
-        <w:rPr>
-          <w:rFonts w:ascii="Consolas" w:eastAsia="Times New Roman" w:hAnsi="Consolas"/>
-          <w:color w:val="569CD6"/>
-          <w:sz w:val="21"/>
-          <w:szCs w:val="21"/>
-        </w:rPr>
-        <w:t>div</w:t>
-      </w:r>
-      <w:r>
-        <w:rPr>
-          <w:rFonts w:ascii="Consolas" w:eastAsia="Times New Roman" w:hAnsi="Consolas"/>
-          <w:color w:val="808080"/>
-          <w:sz w:val="21"/>
-          <w:szCs w:val="21"/>
-        </w:rPr>
-        <w:t>&gt;</w:t>
-      </w:r>
-    </w:p>
-    <w:p>
-      <w:pPr>
-        <w:shd w:val="clear" w:color="auto" w:fill="1E1E1E"/>
-        <w:spacing w:after="0" w:line="285" w:lineRule="atLeast"/>
-        <w:rPr>
-          <w:rFonts w:ascii="Consolas" w:eastAsia="Times New Roman" w:hAnsi="Consolas"/>
-          <w:color w:val="D4D4D4"/>
-          <w:sz w:val="21"/>
-          <w:szCs w:val="21"/>
-        </w:rPr>
-      </w:pPr>
-      <w:r>
-        <w:rPr>
-          <w:rFonts w:ascii="Consolas" w:eastAsia="Times New Roman" w:hAnsi="Consolas"/>
-          <w:color w:val="D4D4D4"/>
-          <w:sz w:val="21"/>
-          <w:szCs w:val="21"/>
-        </w:rPr>
-        <w:t xml:space="preserve">    </w:t>
-      </w:r>
-      <w:r>
-        <w:rPr>
-          <w:rFonts w:ascii="Consolas" w:eastAsia="Times New Roman" w:hAnsi="Consolas"/>
-          <w:color w:val="808080"/>
-          <w:sz w:val="21"/>
-          <w:szCs w:val="21"/>
-        </w:rPr>
-        <w:t>&lt;/</w:t>
-      </w:r>
-      <w:r>
-        <w:rPr>
-          <w:rFonts w:ascii="Consolas" w:eastAsia="Times New Roman" w:hAnsi="Consolas"/>
-          <w:color w:val="569CD6"/>
-          <w:sz w:val="21"/>
-          <w:szCs w:val="21"/>
-        </w:rPr>
-        <w:t>div</w:t>
-      </w:r>
-      <w:r>
-        <w:rPr>
-          <w:rFonts w:ascii="Consolas" w:eastAsia="Times New Roman" w:hAnsi="Consolas"/>
-          <w:color w:val="808080"/>
-          <w:sz w:val="21"/>
-          <w:szCs w:val="21"/>
-        </w:rPr>
-        <w:t>&gt;</w:t>
-      </w:r>
-    </w:p>
-    <w:p>
-      <w:pPr>
-        <w:shd w:val="clear" w:color="auto" w:fill="1E1E1E"/>
-        <w:spacing w:after="0" w:line="285" w:lineRule="atLeast"/>
-        <w:rPr>
-          <w:rFonts w:ascii="Consolas" w:eastAsia="Times New Roman" w:hAnsi="Consolas"/>
-          <w:color w:val="D4D4D4"/>
-          <w:sz w:val="21"/>
-          <w:szCs w:val="21"/>
-        </w:rPr>
-      </w:pPr>
-      <w:r>
-        <w:rPr>
-          <w:rFonts w:ascii="Consolas" w:eastAsia="Times New Roman" w:hAnsi="Consolas"/>
-          <w:color w:val="D4D4D4"/>
-          <w:sz w:val="21"/>
-          <w:szCs w:val="21"/>
-        </w:rPr>
-        <w:t>}</w:t>
-      </w:r>
-    </w:p>
-    <w:p>
-      <w:pPr>
-        <w:shd w:val="clear" w:color="auto" w:fill="1E1E1E"/>
-        <w:spacing w:after="0" w:line="285" w:lineRule="atLeast"/>
-        <w:rPr>
-          <w:rFonts w:ascii="Consolas" w:eastAsia="Times New Roman" w:hAnsi="Consolas"/>
-          <w:color w:val="D4D4D4"/>
-          <w:sz w:val="21"/>
-          <w:szCs w:val="21"/>
-        </w:rPr>
-      </w:pPr>
-    </w:p>
-    <w:p>
-      <w:pPr>
-        <w:shd w:val="clear" w:color="auto" w:fill="1E1E1E"/>
-        <w:spacing w:after="0" w:line="285" w:lineRule="atLeast"/>
-        <w:rPr>
-          <w:rFonts w:ascii="Consolas" w:eastAsia="Times New Roman" w:hAnsi="Consolas"/>
-          <w:color w:val="D4D4D4"/>
-          <w:sz w:val="21"/>
-          <w:szCs w:val="21"/>
-        </w:rPr>
-      </w:pPr>
-      <w:r>
-        <w:rPr>
-          <w:rFonts w:ascii="Consolas" w:eastAsia="Times New Roman" w:hAnsi="Consolas"/>
-          <w:color w:val="C586C0"/>
-          <w:sz w:val="21"/>
-          <w:szCs w:val="21"/>
-        </w:rPr>
-        <w:t>export</w:t>
-      </w:r>
-      <w:r>
-        <w:rPr>
-          <w:rFonts w:ascii="Consolas" w:eastAsia="Times New Roman" w:hAnsi="Consolas"/>
-          <w:color w:val="D4D4D4"/>
-          <w:sz w:val="21"/>
-          <w:szCs w:val="21"/>
-        </w:rPr>
-        <w:t xml:space="preserve"> </w:t>
-      </w:r>
-      <w:r>
-        <w:rPr>
-          <w:rFonts w:ascii="Consolas" w:eastAsia="Times New Roman" w:hAnsi="Consolas"/>
-          <w:color w:val="C586C0"/>
-          <w:sz w:val="21"/>
-          <w:szCs w:val="21"/>
-        </w:rPr>
-        <w:t>default</w:t>
-      </w:r>
-      <w:r>
-        <w:rPr>
-          <w:rFonts w:ascii="Consolas" w:eastAsia="Times New Roman" w:hAnsi="Consolas"/>
-          <w:color w:val="D4D4D4"/>
-          <w:sz w:val="21"/>
-          <w:szCs w:val="21"/>
-        </w:rPr>
-        <w:t xml:space="preserve"> </w:t>
-      </w:r>
-      <w:r>
-        <w:rPr>
-          <w:rFonts w:ascii="Consolas" w:eastAsia="Times New Roman" w:hAnsi="Consolas"/>
-          <w:color w:val="DCDCAA"/>
-          <w:sz w:val="21"/>
-          <w:szCs w:val="21"/>
-        </w:rPr>
         <w:t>CartScreen</w:t>
       </w:r>
       <w:r>
@@ -10370,7 +10766,10 @@
         <w:t>;</w:t>
       </w:r>
     </w:p>
-    <w:p/>
+    <w:p>
+      <w:bookmarkStart w:id="0" w:name="_GoBack"/>
+      <w:bookmarkEnd w:id="0"/>
+    </w:p>
     <w:p/>
     <w:p>
       <w:pPr>
@@ -11004,8 +11403,6 @@
           </wp:inline>
         </w:drawing>
       </w:r>
-      <w:bookmarkStart w:id="0" w:name="_GoBack"/>
-      <w:bookmarkEnd w:id="0"/>
     </w:p>
     <w:p/>
     <w:p>

</xml_diff>

<commit_message>
Add source code, Shopping Cart Screen (Advanced) ... 3:06:42
</commit_message>
<xml_diff>
--- a/5_Shopping_Cart_Screen_(Advanced).docx
+++ b/5_Shopping_Cart_Screen_(Advanced).docx
@@ -6225,6 +6225,207 @@
       <w:r>
         <w:rPr>
           <w:rFonts w:ascii="Consolas" w:eastAsia="Times New Roman" w:hAnsi="Consolas"/>
+          <w:color w:val="569CD6"/>
+          <w:sz w:val="21"/>
+          <w:szCs w:val="21"/>
+        </w:rPr>
+        <w:t>const</w:t>
+      </w:r>
+      <w:r>
+        <w:rPr>
+          <w:rFonts w:ascii="Consolas" w:eastAsia="Times New Roman" w:hAnsi="Consolas"/>
+          <w:color w:val="D4D4D4"/>
+          <w:sz w:val="21"/>
+          <w:szCs w:val="21"/>
+        </w:rPr>
+        <w:t xml:space="preserve"> </w:t>
+      </w:r>
+      <w:r>
+        <w:rPr>
+          <w:rFonts w:ascii="Consolas" w:eastAsia="Times New Roman" w:hAnsi="Consolas"/>
+          <w:color w:val="DCDCAA"/>
+          <w:sz w:val="21"/>
+          <w:szCs w:val="21"/>
+        </w:rPr>
+        <w:t>checkoutHandler</w:t>
+      </w:r>
+      <w:r>
+        <w:rPr>
+          <w:rFonts w:ascii="Consolas" w:eastAsia="Times New Roman" w:hAnsi="Consolas"/>
+          <w:color w:val="D4D4D4"/>
+          <w:sz w:val="21"/>
+          <w:szCs w:val="21"/>
+        </w:rPr>
+        <w:t xml:space="preserve"> = () </w:t>
+      </w:r>
+      <w:r>
+        <w:rPr>
+          <w:rFonts w:ascii="Consolas" w:eastAsia="Times New Roman" w:hAnsi="Consolas"/>
+          <w:color w:val="569CD6"/>
+          <w:sz w:val="21"/>
+          <w:szCs w:val="21"/>
+        </w:rPr>
+        <w:t>=&gt;</w:t>
+      </w:r>
+      <w:r>
+        <w:rPr>
+          <w:rFonts w:ascii="Consolas" w:eastAsia="Times New Roman" w:hAnsi="Consolas"/>
+          <w:color w:val="D4D4D4"/>
+          <w:sz w:val="21"/>
+          <w:szCs w:val="21"/>
+        </w:rPr>
+        <w:t xml:space="preserve"> {</w:t>
+      </w:r>
+    </w:p>
+    <w:p>
+      <w:pPr>
+        <w:shd w:val="clear" w:color="auto" w:fill="1E1E1E"/>
+        <w:spacing w:after="0" w:line="285" w:lineRule="atLeast"/>
+        <w:rPr>
+          <w:rFonts w:ascii="Consolas" w:eastAsia="Times New Roman" w:hAnsi="Consolas"/>
+          <w:color w:val="D4D4D4"/>
+          <w:sz w:val="21"/>
+          <w:szCs w:val="21"/>
+        </w:rPr>
+      </w:pPr>
+      <w:r>
+        <w:rPr>
+          <w:rFonts w:ascii="Consolas" w:eastAsia="Times New Roman" w:hAnsi="Consolas"/>
+          <w:color w:val="D4D4D4"/>
+          <w:sz w:val="21"/>
+          <w:szCs w:val="21"/>
+        </w:rPr>
+        <w:t xml:space="preserve">        </w:t>
+      </w:r>
+      <w:r>
+        <w:rPr>
+          <w:rFonts w:ascii="Consolas" w:eastAsia="Times New Roman" w:hAnsi="Consolas"/>
+          <w:color w:val="9CDCFE"/>
+          <w:sz w:val="21"/>
+          <w:szCs w:val="21"/>
+        </w:rPr>
+        <w:t>props</w:t>
+      </w:r>
+      <w:r>
+        <w:rPr>
+          <w:rFonts w:ascii="Consolas" w:eastAsia="Times New Roman" w:hAnsi="Consolas"/>
+          <w:color w:val="D4D4D4"/>
+          <w:sz w:val="21"/>
+          <w:szCs w:val="21"/>
+        </w:rPr>
+        <w:t>.</w:t>
+      </w:r>
+      <w:r>
+        <w:rPr>
+          <w:rFonts w:ascii="Consolas" w:eastAsia="Times New Roman" w:hAnsi="Consolas"/>
+          <w:color w:val="9CDCFE"/>
+          <w:sz w:val="21"/>
+          <w:szCs w:val="21"/>
+        </w:rPr>
+        <w:t>history</w:t>
+      </w:r>
+      <w:r>
+        <w:rPr>
+          <w:rFonts w:ascii="Consolas" w:eastAsia="Times New Roman" w:hAnsi="Consolas"/>
+          <w:color w:val="D4D4D4"/>
+          <w:sz w:val="21"/>
+          <w:szCs w:val="21"/>
+        </w:rPr>
+        <w:t>.</w:t>
+      </w:r>
+      <w:r>
+        <w:rPr>
+          <w:rFonts w:ascii="Consolas" w:eastAsia="Times New Roman" w:hAnsi="Consolas"/>
+          <w:color w:val="DCDCAA"/>
+          <w:sz w:val="21"/>
+          <w:szCs w:val="21"/>
+        </w:rPr>
+        <w:t>push</w:t>
+      </w:r>
+      <w:r>
+        <w:rPr>
+          <w:rFonts w:ascii="Consolas" w:eastAsia="Times New Roman" w:hAnsi="Consolas"/>
+          <w:color w:val="D4D4D4"/>
+          <w:sz w:val="21"/>
+          <w:szCs w:val="21"/>
+        </w:rPr>
+        <w:t>(</w:t>
+      </w:r>
+      <w:r>
+        <w:rPr>
+          <w:rFonts w:ascii="Consolas" w:eastAsia="Times New Roman" w:hAnsi="Consolas"/>
+          <w:color w:val="CE9178"/>
+          <w:sz w:val="21"/>
+          <w:szCs w:val="21"/>
+        </w:rPr>
+        <w:t>"/signin?redirect=shipping"</w:t>
+      </w:r>
+      <w:r>
+        <w:rPr>
+          <w:rFonts w:ascii="Consolas" w:eastAsia="Times New Roman" w:hAnsi="Consolas"/>
+          <w:color w:val="D4D4D4"/>
+          <w:sz w:val="21"/>
+          <w:szCs w:val="21"/>
+        </w:rPr>
+        <w:t>);</w:t>
+      </w:r>
+    </w:p>
+    <w:p>
+      <w:pPr>
+        <w:shd w:val="clear" w:color="auto" w:fill="1E1E1E"/>
+        <w:spacing w:after="0" w:line="285" w:lineRule="atLeast"/>
+        <w:rPr>
+          <w:rFonts w:ascii="Consolas" w:eastAsia="Times New Roman" w:hAnsi="Consolas"/>
+          <w:color w:val="D4D4D4"/>
+          <w:sz w:val="21"/>
+          <w:szCs w:val="21"/>
+        </w:rPr>
+      </w:pPr>
+      <w:r>
+        <w:rPr>
+          <w:rFonts w:ascii="Consolas" w:eastAsia="Times New Roman" w:hAnsi="Consolas"/>
+          <w:color w:val="D4D4D4"/>
+          <w:sz w:val="21"/>
+          <w:szCs w:val="21"/>
+        </w:rPr>
+        <w:t>    }</w:t>
+      </w:r>
+    </w:p>
+    <w:p>
+      <w:pPr>
+        <w:shd w:val="clear" w:color="auto" w:fill="1E1E1E"/>
+        <w:spacing w:after="0" w:line="285" w:lineRule="atLeast"/>
+        <w:rPr>
+          <w:rFonts w:ascii="Consolas" w:eastAsia="Times New Roman" w:hAnsi="Consolas"/>
+          <w:color w:val="D4D4D4"/>
+          <w:sz w:val="21"/>
+          <w:szCs w:val="21"/>
+        </w:rPr>
+      </w:pPr>
+    </w:p>
+    <w:p>
+      <w:pPr>
+        <w:shd w:val="clear" w:color="auto" w:fill="1E1E1E"/>
+        <w:spacing w:after="0" w:line="285" w:lineRule="atLeast"/>
+        <w:rPr>
+          <w:rFonts w:ascii="Consolas" w:eastAsia="Times New Roman" w:hAnsi="Consolas"/>
+          <w:color w:val="D4D4D4"/>
+          <w:sz w:val="21"/>
+          <w:szCs w:val="21"/>
+        </w:rPr>
+      </w:pPr>
+      <w:r>
+        <w:rPr>
+          <w:rFonts w:ascii="Consolas" w:eastAsia="Times New Roman" w:hAnsi="Consolas"/>
+          <w:color w:val="D4D4D4"/>
+          <w:sz w:val="21"/>
+          <w:szCs w:val="21"/>
+        </w:rPr>
+        <w:t xml:space="preserve">    </w:t>
+      </w:r>
+      <w:r>
+        <w:rPr>
+          <w:rFonts w:ascii="Consolas" w:eastAsia="Times New Roman" w:hAnsi="Consolas"/>
           <w:color w:val="C586C0"/>
           <w:sz w:val="21"/>
           <w:szCs w:val="21"/>
@@ -8347,6 +8548,7 @@
           <w:sz w:val="21"/>
           <w:szCs w:val="21"/>
         </w:rPr>
+        <w:lastRenderedPageBreak/>
         <w:t xml:space="preserve">                                        </w:t>
       </w:r>
       <w:r>
@@ -8815,7 +9017,6 @@
           <w:sz w:val="21"/>
           <w:szCs w:val="21"/>
         </w:rPr>
-        <w:lastRenderedPageBreak/>
         <w:t xml:space="preserve">                                    </w:t>
       </w:r>
       <w:r>
@@ -9409,6 +9610,42 @@
       <w:r>
         <w:rPr>
           <w:rFonts w:ascii="Consolas" w:eastAsia="Times New Roman" w:hAnsi="Consolas"/>
+          <w:color w:val="D4D4D4"/>
+          <w:sz w:val="21"/>
+          <w:szCs w:val="21"/>
+        </w:rPr>
+        <w:t xml:space="preserve"> * </w:t>
+      </w:r>
+      <w:r>
+        <w:rPr>
+          <w:rFonts w:ascii="Consolas" w:eastAsia="Times New Roman" w:hAnsi="Consolas"/>
+          <w:color w:val="9CDCFE"/>
+          <w:sz w:val="21"/>
+          <w:szCs w:val="21"/>
+        </w:rPr>
+        <w:t>item</w:t>
+      </w:r>
+      <w:r>
+        <w:rPr>
+          <w:rFonts w:ascii="Consolas" w:eastAsia="Times New Roman" w:hAnsi="Consolas"/>
+          <w:color w:val="D4D4D4"/>
+          <w:sz w:val="21"/>
+          <w:szCs w:val="21"/>
+        </w:rPr>
+        <w:t>.</w:t>
+      </w:r>
+      <w:r>
+        <w:rPr>
+          <w:rFonts w:ascii="Consolas" w:eastAsia="Times New Roman" w:hAnsi="Consolas"/>
+          <w:color w:val="9CDCFE"/>
+          <w:sz w:val="21"/>
+          <w:szCs w:val="21"/>
+        </w:rPr>
+        <w:t>quantity</w:t>
+      </w:r>
+      <w:r>
+        <w:rPr>
+          <w:rFonts w:ascii="Consolas" w:eastAsia="Times New Roman" w:hAnsi="Consolas"/>
           <w:color w:val="569CD6"/>
           <w:sz w:val="21"/>
           <w:szCs w:val="21"/>
@@ -9467,7 +9704,7 @@
     <w:p>
       <w:pPr>
         <w:shd w:val="clear" w:color="auto" w:fill="1E1E1E"/>
-        <w:spacing w:after="240" w:line="285" w:lineRule="atLeast"/>
+        <w:spacing w:after="0" w:line="285" w:lineRule="atLeast"/>
         <w:rPr>
           <w:rFonts w:ascii="Consolas" w:eastAsia="Times New Roman" w:hAnsi="Consolas"/>
           <w:color w:val="D4D4D4"/>
@@ -10382,6 +10619,60 @@
           <w:sz w:val="21"/>
           <w:szCs w:val="21"/>
         </w:rPr>
+        <w:t>onClick</w:t>
+      </w:r>
+      <w:r>
+        <w:rPr>
+          <w:rFonts w:ascii="Consolas" w:eastAsia="Times New Roman" w:hAnsi="Consolas"/>
+          <w:color w:val="D4D4D4"/>
+          <w:sz w:val="21"/>
+          <w:szCs w:val="21"/>
+        </w:rPr>
+        <w:t>=</w:t>
+      </w:r>
+      <w:r>
+        <w:rPr>
+          <w:rFonts w:ascii="Consolas" w:eastAsia="Times New Roman" w:hAnsi="Consolas"/>
+          <w:color w:val="569CD6"/>
+          <w:sz w:val="21"/>
+          <w:szCs w:val="21"/>
+        </w:rPr>
+        <w:t>{</w:t>
+      </w:r>
+      <w:r>
+        <w:rPr>
+          <w:rFonts w:ascii="Consolas" w:eastAsia="Times New Roman" w:hAnsi="Consolas"/>
+          <w:color w:val="DCDCAA"/>
+          <w:sz w:val="21"/>
+          <w:szCs w:val="21"/>
+        </w:rPr>
+        <w:t>checkoutHandler</w:t>
+      </w:r>
+      <w:r>
+        <w:rPr>
+          <w:rFonts w:ascii="Consolas" w:eastAsia="Times New Roman" w:hAnsi="Consolas"/>
+          <w:color w:val="569CD6"/>
+          <w:sz w:val="21"/>
+          <w:szCs w:val="21"/>
+        </w:rPr>
+        <w:t>}</w:t>
+      </w:r>
+      <w:r>
+        <w:rPr>
+          <w:rFonts w:ascii="Consolas" w:eastAsia="Times New Roman" w:hAnsi="Consolas"/>
+          <w:color w:val="D4D4D4"/>
+          <w:sz w:val="21"/>
+          <w:szCs w:val="21"/>
+        </w:rPr>
+        <w:t xml:space="preserve"> </w:t>
+      </w:r>
+      <w:r>
+        <w:rPr>
+          <w:rFonts w:ascii="Consolas" w:eastAsia="Times New Roman" w:hAnsi="Consolas"/>
+          <w:color w:val="9CDCFE"/>
+          <w:sz w:val="21"/>
+          <w:szCs w:val="21"/>
+        </w:rPr>
         <w:t>className</w:t>
       </w:r>
       <w:r>
@@ -10400,7 +10691,7 @@
           <w:sz w:val="21"/>
           <w:szCs w:val="21"/>
         </w:rPr>
-        <w:t>"button primary"</w:t>
+        <w:t>"button primary full-width"</w:t>
       </w:r>
       <w:r>
         <w:rPr>
@@ -10766,11 +11057,6 @@
         <w:t>;</w:t>
       </w:r>
     </w:p>
-    <w:p>
-      <w:bookmarkStart w:id="0" w:name="_GoBack"/>
-      <w:bookmarkEnd w:id="0"/>
-    </w:p>
-    <w:p/>
     <w:p>
       <w:pPr>
         <w:rPr>
@@ -10778,306 +11064,78 @@
           <w:sz w:val="22"/>
         </w:rPr>
       </w:pPr>
-      <w:r>
-        <w:rPr>
-          <w:b/>
-          <w:sz w:val="24"/>
-        </w:rPr>
-        <w:t>- Create</w:t>
-      </w:r>
-      <w:r>
-        <w:rPr>
-          <w:b/>
-          <w:sz w:val="24"/>
-        </w:rPr>
-        <w:t xml:space="preserve"> “</w:t>
-      </w:r>
-      <w:r>
+    </w:p>
+    <w:p>
+      <w:pPr>
         <w:rPr>
           <w:b/>
           <w:sz w:val="20"/>
         </w:rPr>
-        <w:t>SNEAKER_ECOMMERCE_WEBSITE_PROJECT/frontend/src/</w:t>
-      </w:r>
-      <w:r>
+      </w:pPr>
+    </w:p>
+    <w:p>
+      <w:pPr>
         <w:rPr>
           <w:b/>
           <w:sz w:val="20"/>
         </w:rPr>
-        <w:t>actions/</w:t>
-      </w:r>
-      <w:r>
-        <w:rPr>
-          <w:b/>
-          <w:color w:val="00B050"/>
-          <w:sz w:val="20"/>
-        </w:rPr>
-        <w:t>cartActions</w:t>
-      </w:r>
-      <w:r>
-        <w:rPr>
-          <w:b/>
-          <w:color w:val="00B050"/>
-          <w:sz w:val="20"/>
-        </w:rPr>
-        <w:t>.js</w:t>
-      </w:r>
-      <w:r>
+      </w:pPr>
+    </w:p>
+    <w:p>
+      <w:pPr>
         <w:rPr>
           <w:b/>
           <w:sz w:val="20"/>
         </w:rPr>
-        <w:t xml:space="preserve">” file, </w:t>
-      </w:r>
-      <w:r>
-        <w:rPr>
-          <w:b/>
-          <w:sz w:val="22"/>
-        </w:rPr>
-        <w:t>add</w:t>
-      </w:r>
-      <w:r>
-        <w:rPr>
-          <w:b/>
-          <w:sz w:val="22"/>
-        </w:rPr>
-        <w:t xml:space="preserve"> the following code:</w:t>
-      </w:r>
-    </w:p>
-    <w:p>
-      <w:r>
-        <w:rPr>
-          <w:noProof/>
-        </w:rPr>
-        <w:lastRenderedPageBreak/>
-        <w:drawing>
-          <wp:inline distT="0" distB="0" distL="0" distR="0" wp14:anchorId="06724E86" wp14:editId="7CDB7D5D">
-            <wp:extent cx="6151880" cy="4433570"/>
-            <wp:effectExtent l="0" t="0" r="1270" b="5080"/>
-            <wp:docPr id="12" name="Picture 12"/>
-            <wp:cNvGraphicFramePr>
-              <a:graphicFrameLocks xmlns:a="http://schemas.openxmlformats.org/drawingml/2006/main" noChangeAspect="1"/>
-            </wp:cNvGraphicFramePr>
-            <a:graphic xmlns:a="http://schemas.openxmlformats.org/drawingml/2006/main">
-              <a:graphicData uri="http://schemas.openxmlformats.org/drawingml/2006/picture">
-                <pic:pic xmlns:pic="http://schemas.openxmlformats.org/drawingml/2006/picture">
-                  <pic:nvPicPr>
-                    <pic:cNvPr id="1" name=""/>
-                    <pic:cNvPicPr/>
-                  </pic:nvPicPr>
-                  <pic:blipFill>
-                    <a:blip r:embed="rId4"/>
-                    <a:stretch>
-                      <a:fillRect/>
-                    </a:stretch>
-                  </pic:blipFill>
-                  <pic:spPr>
-                    <a:xfrm>
-                      <a:off x="0" y="0"/>
-                      <a:ext cx="6151880" cy="4433570"/>
-                    </a:xfrm>
-                    <a:prstGeom prst="rect">
-                      <a:avLst/>
-                    </a:prstGeom>
-                  </pic:spPr>
-                </pic:pic>
-              </a:graphicData>
-            </a:graphic>
-          </wp:inline>
-        </w:drawing>
-      </w:r>
-    </w:p>
-    <w:p/>
-    <w:p>
-      <w:pPr>
-        <w:rPr>
-          <w:b/>
-          <w:sz w:val="22"/>
-        </w:rPr>
-      </w:pPr>
-      <w:r>
-        <w:rPr>
-          <w:b/>
-          <w:sz w:val="24"/>
-        </w:rPr>
-        <w:t>- Create</w:t>
-      </w:r>
-      <w:r>
-        <w:rPr>
-          <w:b/>
-          <w:sz w:val="24"/>
-        </w:rPr>
-        <w:t xml:space="preserve"> “</w:t>
-      </w:r>
-      <w:r>
+      </w:pPr>
+    </w:p>
+    <w:p>
+      <w:pPr>
         <w:rPr>
           <w:b/>
           <w:sz w:val="20"/>
         </w:rPr>
-        <w:t>SNEAKER_ECOMMERCE_WEBSITE_PROJECT/frontend/src/</w:t>
-      </w:r>
-      <w:r>
+      </w:pPr>
+    </w:p>
+    <w:p>
+      <w:pPr>
         <w:rPr>
           <w:b/>
           <w:sz w:val="20"/>
         </w:rPr>
-        <w:t>reducers/</w:t>
-      </w:r>
-      <w:r>
-        <w:rPr>
-          <w:b/>
-          <w:color w:val="00B050"/>
-          <w:sz w:val="20"/>
-        </w:rPr>
-        <w:t>cartReducers</w:t>
-      </w:r>
-      <w:r>
-        <w:rPr>
-          <w:b/>
-          <w:color w:val="00B050"/>
-          <w:sz w:val="20"/>
-        </w:rPr>
-        <w:t>.js</w:t>
-      </w:r>
-      <w:r>
+      </w:pPr>
+    </w:p>
+    <w:p>
+      <w:pPr>
         <w:rPr>
           <w:b/>
           <w:sz w:val="20"/>
         </w:rPr>
-        <w:t xml:space="preserve">” file, </w:t>
-      </w:r>
-      <w:r>
-        <w:rPr>
-          <w:b/>
-          <w:sz w:val="22"/>
-        </w:rPr>
-        <w:t>add</w:t>
-      </w:r>
-      <w:r>
-        <w:rPr>
-          <w:b/>
-          <w:sz w:val="22"/>
-        </w:rPr>
-        <w:t xml:space="preserve"> the following code:</w:t>
-      </w:r>
-    </w:p>
-    <w:p>
-      <w:pPr>
-        <w:rPr>
-          <w:b/>
-          <w:sz w:val="22"/>
-        </w:rPr>
-      </w:pPr>
-      <w:r>
-        <w:rPr>
-          <w:noProof/>
-        </w:rPr>
-        <w:lastRenderedPageBreak/>
-        <w:drawing>
-          <wp:inline distT="0" distB="0" distL="0" distR="0" wp14:anchorId="535A960D" wp14:editId="518A83EF">
-            <wp:extent cx="6151880" cy="3147060"/>
-            <wp:effectExtent l="0" t="0" r="1270" b="0"/>
-            <wp:docPr id="15" name="Picture 15"/>
-            <wp:cNvGraphicFramePr>
-              <a:graphicFrameLocks xmlns:a="http://schemas.openxmlformats.org/drawingml/2006/main" noChangeAspect="1"/>
-            </wp:cNvGraphicFramePr>
-            <a:graphic xmlns:a="http://schemas.openxmlformats.org/drawingml/2006/main">
-              <a:graphicData uri="http://schemas.openxmlformats.org/drawingml/2006/picture">
-                <pic:pic xmlns:pic="http://schemas.openxmlformats.org/drawingml/2006/picture">
-                  <pic:nvPicPr>
-                    <pic:cNvPr id="1" name=""/>
-                    <pic:cNvPicPr/>
-                  </pic:nvPicPr>
-                  <pic:blipFill>
-                    <a:blip r:embed="rId5"/>
-                    <a:stretch>
-                      <a:fillRect/>
-                    </a:stretch>
-                  </pic:blipFill>
-                  <pic:spPr>
-                    <a:xfrm>
-                      <a:off x="0" y="0"/>
-                      <a:ext cx="6151880" cy="3147060"/>
-                    </a:xfrm>
-                    <a:prstGeom prst="rect">
-                      <a:avLst/>
-                    </a:prstGeom>
-                  </pic:spPr>
-                </pic:pic>
-              </a:graphicData>
-            </a:graphic>
-          </wp:inline>
-        </w:drawing>
-      </w:r>
-    </w:p>
-    <w:p/>
-    <w:p>
-      <w:pPr>
-        <w:rPr>
-          <w:b/>
-          <w:sz w:val="22"/>
-        </w:rPr>
-      </w:pPr>
-      <w:r>
-        <w:rPr>
-          <w:b/>
-          <w:sz w:val="24"/>
-        </w:rPr>
-        <w:t>- In</w:t>
-      </w:r>
-      <w:r>
-        <w:rPr>
-          <w:b/>
-          <w:sz w:val="24"/>
-        </w:rPr>
-        <w:t xml:space="preserve"> “</w:t>
-      </w:r>
-      <w:r>
+      </w:pPr>
+    </w:p>
+    <w:p>
+      <w:pPr>
         <w:rPr>
           <w:b/>
           <w:sz w:val="20"/>
         </w:rPr>
-        <w:t>SNEAKER_ECOMMERCE_WEBSITE_PROJECT/frontend/src/</w:t>
-      </w:r>
-      <w:r>
-        <w:rPr>
-          <w:b/>
-          <w:color w:val="00B050"/>
-          <w:sz w:val="20"/>
-        </w:rPr>
-        <w:t>store</w:t>
-      </w:r>
-      <w:r>
-        <w:rPr>
-          <w:b/>
-          <w:color w:val="00B050"/>
-          <w:sz w:val="20"/>
-        </w:rPr>
-        <w:t>.js</w:t>
-      </w:r>
+      </w:pPr>
       <w:r>
         <w:rPr>
           <w:b/>
           <w:sz w:val="20"/>
         </w:rPr>
-        <w:t xml:space="preserve">” file, </w:t>
-      </w:r>
-      <w:r>
+        <w:lastRenderedPageBreak/>
+        <w:t>-  Install “js-cookie”</w:t>
+      </w:r>
+    </w:p>
+    <w:p>
+      <w:pPr>
         <w:rPr>
           <w:b/>
-          <w:sz w:val="22"/>
-        </w:rPr>
-        <w:t>update</w:t>
-      </w:r>
-      <w:r>
-        <w:rPr>
-          <w:b/>
-          <w:sz w:val="22"/>
-        </w:rPr>
-        <w:t xml:space="preserve"> the following code:</w:t>
-      </w:r>
-    </w:p>
-    <w:p>
+          <w:sz w:val="20"/>
+        </w:rPr>
+      </w:pPr>
       <w:r>
         <w:rPr>
           <w:rFonts w:ascii="Consolas" w:eastAsia="Times New Roman" w:hAnsi="Consolas"/>
@@ -11089,18 +11147,18 @@
         <mc:AlternateContent>
           <mc:Choice Requires="wps">
             <w:drawing>
-              <wp:anchor distT="0" distB="0" distL="114300" distR="114300" simplePos="0" relativeHeight="251665408" behindDoc="0" locked="0" layoutInCell="1" allowOverlap="1" wp14:anchorId="6F5C792C" wp14:editId="49A192CE">
+              <wp:anchor distT="0" distB="0" distL="114300" distR="114300" simplePos="0" relativeHeight="251691008" behindDoc="0" locked="0" layoutInCell="1" allowOverlap="1" wp14:anchorId="16999592" wp14:editId="1D0BC9F9">
                 <wp:simplePos x="0" y="0"/>
-                <wp:positionH relativeFrom="column">
-                  <wp:posOffset>469900</wp:posOffset>
+                <wp:positionH relativeFrom="margin">
+                  <wp:posOffset>155026</wp:posOffset>
                 </wp:positionH>
                 <wp:positionV relativeFrom="paragraph">
-                  <wp:posOffset>839642</wp:posOffset>
+                  <wp:posOffset>221100</wp:posOffset>
                 </wp:positionV>
-                <wp:extent cx="3311611" cy="210065"/>
-                <wp:effectExtent l="19050" t="19050" r="22225" b="19050"/>
+                <wp:extent cx="1581665" cy="203887"/>
+                <wp:effectExtent l="19050" t="19050" r="19050" b="24765"/>
                 <wp:wrapNone/>
-                <wp:docPr id="10" name="Rectangle 10"/>
+                <wp:docPr id="17" name="Rectangle 17"/>
                 <wp:cNvGraphicFramePr/>
                 <a:graphic xmlns:a="http://schemas.openxmlformats.org/drawingml/2006/main">
                   <a:graphicData uri="http://schemas.microsoft.com/office/word/2010/wordprocessingShape">
@@ -11109,7 +11167,7 @@
                       <wps:spPr>
                         <a:xfrm>
                           <a:off x="0" y="0"/>
-                          <a:ext cx="3311611" cy="210065"/>
+                          <a:ext cx="1581665" cy="203887"/>
                         </a:xfrm>
                         <a:prstGeom prst="rect">
                           <a:avLst/>
@@ -11157,7 +11215,792 @@
           </mc:Choice>
           <mc:Fallback>
             <w:pict>
-              <v:rect w14:anchorId="2647F508" id="Rectangle 10" o:spid="_x0000_s1026" style="position:absolute;margin-left:37pt;margin-top:66.1pt;width:260.75pt;height:16.55pt;z-index:251665408;visibility:visible;mso-wrap-style:square;mso-width-percent:0;mso-height-percent:0;mso-wrap-distance-left:9pt;mso-wrap-distance-top:0;mso-wrap-distance-right:9pt;mso-wrap-distance-bottom:0;mso-position-horizontal:absolute;mso-position-horizontal-relative:text;mso-position-vertical:absolute;mso-position-vertical-relative:text;mso-width-percent:0;mso-height-percent:0;mso-width-relative:margin;mso-height-relative:margin;v-text-anchor:middle" o:gfxdata="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" filled="f" strokecolor="red" strokeweight="2.25pt"/>
+              <v:rect w14:anchorId="3587F3EE" id="Rectangle 17" o:spid="_x0000_s1026" style="position:absolute;margin-left:12.2pt;margin-top:17.4pt;width:124.55pt;height:16.05pt;z-index:251691008;visibility:visible;mso-wrap-style:square;mso-width-percent:0;mso-height-percent:0;mso-wrap-distance-left:9pt;mso-wrap-distance-top:0;mso-wrap-distance-right:9pt;mso-wrap-distance-bottom:0;mso-position-horizontal:absolute;mso-position-horizontal-relative:margin;mso-position-vertical:absolute;mso-position-vertical-relative:text;mso-width-percent:0;mso-height-percent:0;mso-width-relative:margin;mso-height-relative:margin;v-text-anchor:middle" o:gfxdata="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" filled="f" strokecolor="red" strokeweight="2.25pt">
+                <w10:wrap anchorx="margin"/>
+              </v:rect>
+            </w:pict>
+          </mc:Fallback>
+        </mc:AlternateContent>
+      </w:r>
+      <w:r>
+        <w:rPr>
+          <w:rFonts w:ascii="Consolas" w:eastAsia="Times New Roman" w:hAnsi="Consolas"/>
+          <w:noProof/>
+          <w:color w:val="D4D4D4"/>
+          <w:sz w:val="21"/>
+          <w:szCs w:val="21"/>
+        </w:rPr>
+        <mc:AlternateContent>
+          <mc:Choice Requires="wps">
+            <w:drawing>
+              <wp:anchor distT="0" distB="0" distL="114300" distR="114300" simplePos="0" relativeHeight="251689984" behindDoc="0" locked="0" layoutInCell="1" allowOverlap="1" wp14:anchorId="685022D1" wp14:editId="6554ADD0">
+                <wp:simplePos x="0" y="0"/>
+                <wp:positionH relativeFrom="margin">
+                  <wp:posOffset>2045541</wp:posOffset>
+                </wp:positionH>
+                <wp:positionV relativeFrom="paragraph">
+                  <wp:posOffset>54267</wp:posOffset>
+                </wp:positionV>
+                <wp:extent cx="2872945" cy="197709"/>
+                <wp:effectExtent l="19050" t="19050" r="22860" b="12065"/>
+                <wp:wrapNone/>
+                <wp:docPr id="14" name="Rectangle 14"/>
+                <wp:cNvGraphicFramePr/>
+                <a:graphic xmlns:a="http://schemas.openxmlformats.org/drawingml/2006/main">
+                  <a:graphicData uri="http://schemas.microsoft.com/office/word/2010/wordprocessingShape">
+                    <wps:wsp>
+                      <wps:cNvSpPr/>
+                      <wps:spPr>
+                        <a:xfrm>
+                          <a:off x="0" y="0"/>
+                          <a:ext cx="2872945" cy="197709"/>
+                        </a:xfrm>
+                        <a:prstGeom prst="rect">
+                          <a:avLst/>
+                        </a:prstGeom>
+                        <a:noFill/>
+                        <a:ln w="28575">
+                          <a:solidFill>
+                            <a:srgbClr val="FF0000"/>
+                          </a:solidFill>
+                        </a:ln>
+                      </wps:spPr>
+                      <wps:style>
+                        <a:lnRef idx="2">
+                          <a:schemeClr val="accent1">
+                            <a:shade val="50000"/>
+                          </a:schemeClr>
+                        </a:lnRef>
+                        <a:fillRef idx="1">
+                          <a:schemeClr val="accent1"/>
+                        </a:fillRef>
+                        <a:effectRef idx="0">
+                          <a:schemeClr val="accent1"/>
+                        </a:effectRef>
+                        <a:fontRef idx="minor">
+                          <a:schemeClr val="lt1"/>
+                        </a:fontRef>
+                      </wps:style>
+                      <wps:bodyPr rot="0" spcFirstLastPara="0" vertOverflow="overflow" horzOverflow="overflow" vert="horz" wrap="square" lIns="91440" tIns="45720" rIns="91440" bIns="45720" numCol="1" spcCol="0" rtlCol="0" fromWordArt="0" anchor="ctr" anchorCtr="0" forceAA="0" compatLnSpc="1">
+                        <a:prstTxWarp prst="textNoShape">
+                          <a:avLst/>
+                        </a:prstTxWarp>
+                        <a:noAutofit/>
+                      </wps:bodyPr>
+                    </wps:wsp>
+                  </a:graphicData>
+                </a:graphic>
+                <wp14:sizeRelH relativeFrom="margin">
+                  <wp14:pctWidth>0</wp14:pctWidth>
+                </wp14:sizeRelH>
+                <wp14:sizeRelV relativeFrom="margin">
+                  <wp14:pctHeight>0</wp14:pctHeight>
+                </wp14:sizeRelV>
+              </wp:anchor>
+            </w:drawing>
+          </mc:Choice>
+          <mc:Fallback>
+            <w:pict>
+              <v:rect w14:anchorId="7CD3B825" id="Rectangle 14" o:spid="_x0000_s1026" style="position:absolute;margin-left:161.05pt;margin-top:4.25pt;width:226.2pt;height:15.55pt;z-index:251689984;visibility:visible;mso-wrap-style:square;mso-width-percent:0;mso-height-percent:0;mso-wrap-distance-left:9pt;mso-wrap-distance-top:0;mso-wrap-distance-right:9pt;mso-wrap-distance-bottom:0;mso-position-horizontal:absolute;mso-position-horizontal-relative:margin;mso-position-vertical:absolute;mso-position-vertical-relative:text;mso-width-percent:0;mso-height-percent:0;mso-width-relative:margin;mso-height-relative:margin;v-text-anchor:middle" o:gfxdata="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" filled="f" strokecolor="red" strokeweight="2.25pt">
+                <w10:wrap anchorx="margin"/>
+              </v:rect>
+            </w:pict>
+          </mc:Fallback>
+        </mc:AlternateContent>
+      </w:r>
+      <w:r>
+        <w:rPr>
+          <w:noProof/>
+        </w:rPr>
+        <w:drawing>
+          <wp:inline distT="0" distB="0" distL="0" distR="0" wp14:anchorId="7C9CECB6" wp14:editId="2B31EE64">
+            <wp:extent cx="5542828" cy="2421924"/>
+            <wp:effectExtent l="0" t="0" r="1270" b="0"/>
+            <wp:docPr id="18" name="Picture 18"/>
+            <wp:cNvGraphicFramePr>
+              <a:graphicFrameLocks xmlns:a="http://schemas.openxmlformats.org/drawingml/2006/main" noChangeAspect="1"/>
+            </wp:cNvGraphicFramePr>
+            <a:graphic xmlns:a="http://schemas.openxmlformats.org/drawingml/2006/main">
+              <a:graphicData uri="http://schemas.openxmlformats.org/drawingml/2006/picture">
+                <pic:pic xmlns:pic="http://schemas.openxmlformats.org/drawingml/2006/picture">
+                  <pic:nvPicPr>
+                    <pic:cNvPr id="1" name=""/>
+                    <pic:cNvPicPr/>
+                  </pic:nvPicPr>
+                  <pic:blipFill>
+                    <a:blip r:embed="rId4"/>
+                    <a:stretch>
+                      <a:fillRect/>
+                    </a:stretch>
+                  </pic:blipFill>
+                  <pic:spPr>
+                    <a:xfrm>
+                      <a:off x="0" y="0"/>
+                      <a:ext cx="5581790" cy="2438948"/>
+                    </a:xfrm>
+                    <a:prstGeom prst="rect">
+                      <a:avLst/>
+                    </a:prstGeom>
+                  </pic:spPr>
+                </pic:pic>
+              </a:graphicData>
+            </a:graphic>
+          </wp:inline>
+        </w:drawing>
+      </w:r>
+    </w:p>
+    <w:p>
+      <w:pPr>
+        <w:rPr>
+          <w:b/>
+          <w:sz w:val="22"/>
+        </w:rPr>
+      </w:pPr>
+    </w:p>
+    <w:p>
+      <w:pPr>
+        <w:rPr>
+          <w:b/>
+          <w:sz w:val="22"/>
+        </w:rPr>
+      </w:pPr>
+      <w:r>
+        <w:rPr>
+          <w:b/>
+          <w:sz w:val="24"/>
+        </w:rPr>
+        <w:t>- Create</w:t>
+      </w:r>
+      <w:r>
+        <w:rPr>
+          <w:b/>
+          <w:sz w:val="24"/>
+        </w:rPr>
+        <w:t xml:space="preserve"> “</w:t>
+      </w:r>
+      <w:r>
+        <w:rPr>
+          <w:b/>
+          <w:sz w:val="20"/>
+        </w:rPr>
+        <w:t>SNEAKER_ECOMMERCE_WEBSITE_PROJECT/frontend/src/</w:t>
+      </w:r>
+      <w:r>
+        <w:rPr>
+          <w:b/>
+          <w:sz w:val="20"/>
+        </w:rPr>
+        <w:t>actions/</w:t>
+      </w:r>
+      <w:r>
+        <w:rPr>
+          <w:b/>
+          <w:color w:val="00B050"/>
+          <w:sz w:val="20"/>
+        </w:rPr>
+        <w:t>cartActions</w:t>
+      </w:r>
+      <w:r>
+        <w:rPr>
+          <w:b/>
+          <w:color w:val="00B050"/>
+          <w:sz w:val="20"/>
+        </w:rPr>
+        <w:t>.js</w:t>
+      </w:r>
+      <w:r>
+        <w:rPr>
+          <w:b/>
+          <w:sz w:val="20"/>
+        </w:rPr>
+        <w:t xml:space="preserve">” file, </w:t>
+      </w:r>
+      <w:r>
+        <w:rPr>
+          <w:b/>
+          <w:sz w:val="22"/>
+        </w:rPr>
+        <w:t>add</w:t>
+      </w:r>
+      <w:r>
+        <w:rPr>
+          <w:b/>
+          <w:sz w:val="22"/>
+        </w:rPr>
+        <w:t xml:space="preserve"> the following code:</w:t>
+      </w:r>
+    </w:p>
+    <w:p>
+      <w:r>
+        <w:rPr>
+          <w:noProof/>
+        </w:rPr>
+        <w:drawing>
+          <wp:inline distT="0" distB="0" distL="0" distR="0" wp14:anchorId="6D92D07F" wp14:editId="00886349">
+            <wp:extent cx="6151119" cy="4701746"/>
+            <wp:effectExtent l="0" t="0" r="2540" b="3810"/>
+            <wp:docPr id="29" name="Picture 29"/>
+            <wp:cNvGraphicFramePr>
+              <a:graphicFrameLocks xmlns:a="http://schemas.openxmlformats.org/drawingml/2006/main" noChangeAspect="1"/>
+            </wp:cNvGraphicFramePr>
+            <a:graphic xmlns:a="http://schemas.openxmlformats.org/drawingml/2006/main">
+              <a:graphicData uri="http://schemas.openxmlformats.org/drawingml/2006/picture">
+                <pic:pic xmlns:pic="http://schemas.openxmlformats.org/drawingml/2006/picture">
+                  <pic:nvPicPr>
+                    <pic:cNvPr id="1" name=""/>
+                    <pic:cNvPicPr/>
+                  </pic:nvPicPr>
+                  <pic:blipFill>
+                    <a:blip r:embed="rId5"/>
+                    <a:stretch>
+                      <a:fillRect/>
+                    </a:stretch>
+                  </pic:blipFill>
+                  <pic:spPr>
+                    <a:xfrm>
+                      <a:off x="0" y="0"/>
+                      <a:ext cx="6181922" cy="4725291"/>
+                    </a:xfrm>
+                    <a:prstGeom prst="rect">
+                      <a:avLst/>
+                    </a:prstGeom>
+                  </pic:spPr>
+                </pic:pic>
+              </a:graphicData>
+            </a:graphic>
+          </wp:inline>
+        </w:drawing>
+      </w:r>
+    </w:p>
+    <w:p/>
+    <w:p>
+      <w:pPr>
+        <w:rPr>
+          <w:b/>
+          <w:sz w:val="22"/>
+        </w:rPr>
+      </w:pPr>
+      <w:r>
+        <w:rPr>
+          <w:b/>
+          <w:sz w:val="24"/>
+        </w:rPr>
+        <w:t>- Create</w:t>
+      </w:r>
+      <w:r>
+        <w:rPr>
+          <w:b/>
+          <w:sz w:val="24"/>
+        </w:rPr>
+        <w:t xml:space="preserve"> “</w:t>
+      </w:r>
+      <w:r>
+        <w:rPr>
+          <w:b/>
+          <w:sz w:val="20"/>
+        </w:rPr>
+        <w:t>SNEAKER_ECOMMERCE_WEBSITE_PROJECT/frontend/src/</w:t>
+      </w:r>
+      <w:r>
+        <w:rPr>
+          <w:b/>
+          <w:sz w:val="20"/>
+        </w:rPr>
+        <w:t>reducers/</w:t>
+      </w:r>
+      <w:r>
+        <w:rPr>
+          <w:b/>
+          <w:color w:val="00B050"/>
+          <w:sz w:val="20"/>
+        </w:rPr>
+        <w:t>cartReducers</w:t>
+      </w:r>
+      <w:r>
+        <w:rPr>
+          <w:b/>
+          <w:color w:val="00B050"/>
+          <w:sz w:val="20"/>
+        </w:rPr>
+        <w:t>.js</w:t>
+      </w:r>
+      <w:r>
+        <w:rPr>
+          <w:b/>
+          <w:sz w:val="20"/>
+        </w:rPr>
+        <w:t xml:space="preserve">” file, </w:t>
+      </w:r>
+      <w:r>
+        <w:rPr>
+          <w:b/>
+          <w:sz w:val="22"/>
+        </w:rPr>
+        <w:t>add</w:t>
+      </w:r>
+      <w:r>
+        <w:rPr>
+          <w:b/>
+          <w:sz w:val="22"/>
+        </w:rPr>
+        <w:t xml:space="preserve"> the following code:</w:t>
+      </w:r>
+    </w:p>
+    <w:p>
+      <w:pPr>
+        <w:rPr>
+          <w:b/>
+          <w:sz w:val="22"/>
+        </w:rPr>
+      </w:pPr>
+      <w:r>
+        <w:rPr>
+          <w:noProof/>
+        </w:rPr>
+        <w:drawing>
+          <wp:inline distT="0" distB="0" distL="0" distR="0" wp14:anchorId="535A960D" wp14:editId="518A83EF">
+            <wp:extent cx="6151880" cy="3147060"/>
+            <wp:effectExtent l="0" t="0" r="1270" b="0"/>
+            <wp:docPr id="15" name="Picture 15"/>
+            <wp:cNvGraphicFramePr>
+              <a:graphicFrameLocks xmlns:a="http://schemas.openxmlformats.org/drawingml/2006/main" noChangeAspect="1"/>
+            </wp:cNvGraphicFramePr>
+            <a:graphic xmlns:a="http://schemas.openxmlformats.org/drawingml/2006/main">
+              <a:graphicData uri="http://schemas.openxmlformats.org/drawingml/2006/picture">
+                <pic:pic xmlns:pic="http://schemas.openxmlformats.org/drawingml/2006/picture">
+                  <pic:nvPicPr>
+                    <pic:cNvPr id="1" name=""/>
+                    <pic:cNvPicPr/>
+                  </pic:nvPicPr>
+                  <pic:blipFill>
+                    <a:blip r:embed="rId6"/>
+                    <a:stretch>
+                      <a:fillRect/>
+                    </a:stretch>
+                  </pic:blipFill>
+                  <pic:spPr>
+                    <a:xfrm>
+                      <a:off x="0" y="0"/>
+                      <a:ext cx="6151880" cy="3147060"/>
+                    </a:xfrm>
+                    <a:prstGeom prst="rect">
+                      <a:avLst/>
+                    </a:prstGeom>
+                  </pic:spPr>
+                </pic:pic>
+              </a:graphicData>
+            </a:graphic>
+          </wp:inline>
+        </w:drawing>
+      </w:r>
+    </w:p>
+    <w:p/>
+    <w:p>
+      <w:pPr>
+        <w:rPr>
+          <w:b/>
+          <w:sz w:val="22"/>
+        </w:rPr>
+      </w:pPr>
+      <w:r>
+        <w:rPr>
+          <w:b/>
+          <w:sz w:val="24"/>
+        </w:rPr>
+        <w:t>- In</w:t>
+      </w:r>
+      <w:r>
+        <w:rPr>
+          <w:b/>
+          <w:sz w:val="24"/>
+        </w:rPr>
+        <w:t xml:space="preserve"> “</w:t>
+      </w:r>
+      <w:r>
+        <w:rPr>
+          <w:b/>
+          <w:sz w:val="20"/>
+        </w:rPr>
+        <w:t>SNEAKER_ECOMMERCE_WEBSITE_PROJECT/frontend/src/</w:t>
+      </w:r>
+      <w:r>
+        <w:rPr>
+          <w:b/>
+          <w:color w:val="00B050"/>
+          <w:sz w:val="20"/>
+        </w:rPr>
+        <w:t>store</w:t>
+      </w:r>
+      <w:r>
+        <w:rPr>
+          <w:b/>
+          <w:color w:val="00B050"/>
+          <w:sz w:val="20"/>
+        </w:rPr>
+        <w:t>.js</w:t>
+      </w:r>
+      <w:r>
+        <w:rPr>
+          <w:b/>
+          <w:sz w:val="20"/>
+        </w:rPr>
+        <w:t xml:space="preserve">” file, </w:t>
+      </w:r>
+      <w:r>
+        <w:rPr>
+          <w:b/>
+          <w:sz w:val="22"/>
+        </w:rPr>
+        <w:t>update</w:t>
+      </w:r>
+      <w:r>
+        <w:rPr>
+          <w:b/>
+          <w:sz w:val="22"/>
+        </w:rPr>
+        <w:t xml:space="preserve"> the following code:</w:t>
+      </w:r>
+    </w:p>
+    <w:p>
+      <w:pPr>
+        <w:rPr>
+          <w:b/>
+          <w:sz w:val="22"/>
+        </w:rPr>
+      </w:pPr>
+      <w:r>
+        <w:rPr>
+          <w:rFonts w:ascii="Consolas" w:eastAsia="Times New Roman" w:hAnsi="Consolas"/>
+          <w:noProof/>
+          <w:color w:val="D4D4D4"/>
+          <w:sz w:val="21"/>
+          <w:szCs w:val="21"/>
+        </w:rPr>
+        <w:lastRenderedPageBreak/>
+        <mc:AlternateContent>
+          <mc:Choice Requires="wps">
+            <w:drawing>
+              <wp:anchor distT="0" distB="0" distL="114300" distR="114300" simplePos="0" relativeHeight="251665408" behindDoc="0" locked="0" layoutInCell="1" allowOverlap="1" wp14:anchorId="6F5C792C" wp14:editId="49A192CE">
+                <wp:simplePos x="0" y="0"/>
+                <wp:positionH relativeFrom="column">
+                  <wp:posOffset>513887</wp:posOffset>
+                </wp:positionH>
+                <wp:positionV relativeFrom="paragraph">
+                  <wp:posOffset>985142</wp:posOffset>
+                </wp:positionV>
+                <wp:extent cx="3348595" cy="197709"/>
+                <wp:effectExtent l="19050" t="19050" r="23495" b="12065"/>
+                <wp:wrapNone/>
+                <wp:docPr id="10" name="Rectangle 10"/>
+                <wp:cNvGraphicFramePr/>
+                <a:graphic xmlns:a="http://schemas.openxmlformats.org/drawingml/2006/main">
+                  <a:graphicData uri="http://schemas.microsoft.com/office/word/2010/wordprocessingShape">
+                    <wps:wsp>
+                      <wps:cNvSpPr/>
+                      <wps:spPr>
+                        <a:xfrm>
+                          <a:off x="0" y="0"/>
+                          <a:ext cx="3348595" cy="197709"/>
+                        </a:xfrm>
+                        <a:prstGeom prst="rect">
+                          <a:avLst/>
+                        </a:prstGeom>
+                        <a:noFill/>
+                        <a:ln w="28575">
+                          <a:solidFill>
+                            <a:srgbClr val="FF0000"/>
+                          </a:solidFill>
+                        </a:ln>
+                      </wps:spPr>
+                      <wps:style>
+                        <a:lnRef idx="2">
+                          <a:schemeClr val="accent1">
+                            <a:shade val="50000"/>
+                          </a:schemeClr>
+                        </a:lnRef>
+                        <a:fillRef idx="1">
+                          <a:schemeClr val="accent1"/>
+                        </a:fillRef>
+                        <a:effectRef idx="0">
+                          <a:schemeClr val="accent1"/>
+                        </a:effectRef>
+                        <a:fontRef idx="minor">
+                          <a:schemeClr val="lt1"/>
+                        </a:fontRef>
+                      </wps:style>
+                      <wps:bodyPr rot="0" spcFirstLastPara="0" vertOverflow="overflow" horzOverflow="overflow" vert="horz" wrap="square" lIns="91440" tIns="45720" rIns="91440" bIns="45720" numCol="1" spcCol="0" rtlCol="0" fromWordArt="0" anchor="ctr" anchorCtr="0" forceAA="0" compatLnSpc="1">
+                        <a:prstTxWarp prst="textNoShape">
+                          <a:avLst/>
+                        </a:prstTxWarp>
+                        <a:noAutofit/>
+                      </wps:bodyPr>
+                    </wps:wsp>
+                  </a:graphicData>
+                </a:graphic>
+                <wp14:sizeRelH relativeFrom="margin">
+                  <wp14:pctWidth>0</wp14:pctWidth>
+                </wp14:sizeRelH>
+                <wp14:sizeRelV relativeFrom="margin">
+                  <wp14:pctHeight>0</wp14:pctHeight>
+                </wp14:sizeRelV>
+              </wp:anchor>
+            </w:drawing>
+          </mc:Choice>
+          <mc:Fallback>
+            <w:pict>
+              <v:rect w14:anchorId="18130FE8" id="Rectangle 10" o:spid="_x0000_s1026" style="position:absolute;margin-left:40.45pt;margin-top:77.55pt;width:263.65pt;height:15.55pt;z-index:251665408;visibility:visible;mso-wrap-style:square;mso-width-percent:0;mso-height-percent:0;mso-wrap-distance-left:9pt;mso-wrap-distance-top:0;mso-wrap-distance-right:9pt;mso-wrap-distance-bottom:0;mso-position-horizontal:absolute;mso-position-horizontal-relative:text;mso-position-vertical:absolute;mso-position-vertical-relative:text;mso-width-percent:0;mso-height-percent:0;mso-width-relative:margin;mso-height-relative:margin;v-text-anchor:middle" o:gfxdata="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" filled="f" strokecolor="red" strokeweight="2.25pt"/>
+            </w:pict>
+          </mc:Fallback>
+        </mc:AlternateContent>
+      </w:r>
+      <w:r>
+        <w:rPr>
+          <w:rFonts w:ascii="Consolas" w:eastAsia="Times New Roman" w:hAnsi="Consolas"/>
+          <w:noProof/>
+          <w:color w:val="D4D4D4"/>
+          <w:sz w:val="21"/>
+          <w:szCs w:val="21"/>
+        </w:rPr>
+        <mc:AlternateContent>
+          <mc:Choice Requires="wps">
+            <w:drawing>
+              <wp:anchor distT="0" distB="0" distL="114300" distR="114300" simplePos="0" relativeHeight="251697152" behindDoc="0" locked="0" layoutInCell="1" allowOverlap="1" wp14:anchorId="35D55A78" wp14:editId="54FC8590">
+                <wp:simplePos x="0" y="0"/>
+                <wp:positionH relativeFrom="column">
+                  <wp:posOffset>1879308</wp:posOffset>
+                </wp:positionH>
+                <wp:positionV relativeFrom="paragraph">
+                  <wp:posOffset>1751261</wp:posOffset>
+                </wp:positionV>
+                <wp:extent cx="1173892" cy="166817"/>
+                <wp:effectExtent l="19050" t="19050" r="26670" b="24130"/>
+                <wp:wrapNone/>
+                <wp:docPr id="33" name="Rectangle 33"/>
+                <wp:cNvGraphicFramePr/>
+                <a:graphic xmlns:a="http://schemas.openxmlformats.org/drawingml/2006/main">
+                  <a:graphicData uri="http://schemas.microsoft.com/office/word/2010/wordprocessingShape">
+                    <wps:wsp>
+                      <wps:cNvSpPr/>
+                      <wps:spPr>
+                        <a:xfrm>
+                          <a:off x="0" y="0"/>
+                          <a:ext cx="1173892" cy="166817"/>
+                        </a:xfrm>
+                        <a:prstGeom prst="rect">
+                          <a:avLst/>
+                        </a:prstGeom>
+                        <a:noFill/>
+                        <a:ln w="28575">
+                          <a:solidFill>
+                            <a:srgbClr val="FF0000"/>
+                          </a:solidFill>
+                        </a:ln>
+                      </wps:spPr>
+                      <wps:style>
+                        <a:lnRef idx="2">
+                          <a:schemeClr val="accent1">
+                            <a:shade val="50000"/>
+                          </a:schemeClr>
+                        </a:lnRef>
+                        <a:fillRef idx="1">
+                          <a:schemeClr val="accent1"/>
+                        </a:fillRef>
+                        <a:effectRef idx="0">
+                          <a:schemeClr val="accent1"/>
+                        </a:effectRef>
+                        <a:fontRef idx="minor">
+                          <a:schemeClr val="lt1"/>
+                        </a:fontRef>
+                      </wps:style>
+                      <wps:bodyPr rot="0" spcFirstLastPara="0" vertOverflow="overflow" horzOverflow="overflow" vert="horz" wrap="square" lIns="91440" tIns="45720" rIns="91440" bIns="45720" numCol="1" spcCol="0" rtlCol="0" fromWordArt="0" anchor="ctr" anchorCtr="0" forceAA="0" compatLnSpc="1">
+                        <a:prstTxWarp prst="textNoShape">
+                          <a:avLst/>
+                        </a:prstTxWarp>
+                        <a:noAutofit/>
+                      </wps:bodyPr>
+                    </wps:wsp>
+                  </a:graphicData>
+                </a:graphic>
+                <wp14:sizeRelH relativeFrom="margin">
+                  <wp14:pctWidth>0</wp14:pctWidth>
+                </wp14:sizeRelH>
+                <wp14:sizeRelV relativeFrom="margin">
+                  <wp14:pctHeight>0</wp14:pctHeight>
+                </wp14:sizeRelV>
+              </wp:anchor>
+            </w:drawing>
+          </mc:Choice>
+          <mc:Fallback>
+            <w:pict>
+              <v:rect w14:anchorId="5FE6547D" id="Rectangle 33" o:spid="_x0000_s1026" style="position:absolute;margin-left:148pt;margin-top:137.9pt;width:92.45pt;height:13.15pt;z-index:251697152;visibility:visible;mso-wrap-style:square;mso-width-percent:0;mso-height-percent:0;mso-wrap-distance-left:9pt;mso-wrap-distance-top:0;mso-wrap-distance-right:9pt;mso-wrap-distance-bottom:0;mso-position-horizontal:absolute;mso-position-horizontal-relative:text;mso-position-vertical:absolute;mso-position-vertical-relative:text;mso-width-percent:0;mso-height-percent:0;mso-width-relative:margin;mso-height-relative:margin;v-text-anchor:middle" o:gfxdata="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" filled="f" strokecolor="red" strokeweight="2.25pt"/>
+            </w:pict>
+          </mc:Fallback>
+        </mc:AlternateContent>
+      </w:r>
+      <w:r>
+        <w:rPr>
+          <w:rFonts w:ascii="Consolas" w:eastAsia="Times New Roman" w:hAnsi="Consolas"/>
+          <w:noProof/>
+          <w:color w:val="D4D4D4"/>
+          <w:sz w:val="21"/>
+          <w:szCs w:val="21"/>
+        </w:rPr>
+        <mc:AlternateContent>
+          <mc:Choice Requires="wps">
+            <w:drawing>
+              <wp:anchor distT="0" distB="0" distL="114300" distR="114300" simplePos="0" relativeHeight="251695104" behindDoc="0" locked="0" layoutInCell="1" allowOverlap="1" wp14:anchorId="2B0C9F15" wp14:editId="1E3F9FEE">
+                <wp:simplePos x="0" y="0"/>
+                <wp:positionH relativeFrom="column">
+                  <wp:posOffset>513887</wp:posOffset>
+                </wp:positionH>
+                <wp:positionV relativeFrom="paragraph">
+                  <wp:posOffset>694759</wp:posOffset>
+                </wp:positionV>
+                <wp:extent cx="2007973" cy="172994"/>
+                <wp:effectExtent l="19050" t="19050" r="11430" b="17780"/>
+                <wp:wrapNone/>
+                <wp:docPr id="32" name="Rectangle 32"/>
+                <wp:cNvGraphicFramePr/>
+                <a:graphic xmlns:a="http://schemas.openxmlformats.org/drawingml/2006/main">
+                  <a:graphicData uri="http://schemas.microsoft.com/office/word/2010/wordprocessingShape">
+                    <wps:wsp>
+                      <wps:cNvSpPr/>
+                      <wps:spPr>
+                        <a:xfrm>
+                          <a:off x="0" y="0"/>
+                          <a:ext cx="2007973" cy="172994"/>
+                        </a:xfrm>
+                        <a:prstGeom prst="rect">
+                          <a:avLst/>
+                        </a:prstGeom>
+                        <a:noFill/>
+                        <a:ln w="28575">
+                          <a:solidFill>
+                            <a:srgbClr val="FF0000"/>
+                          </a:solidFill>
+                        </a:ln>
+                      </wps:spPr>
+                      <wps:style>
+                        <a:lnRef idx="2">
+                          <a:schemeClr val="accent1">
+                            <a:shade val="50000"/>
+                          </a:schemeClr>
+                        </a:lnRef>
+                        <a:fillRef idx="1">
+                          <a:schemeClr val="accent1"/>
+                        </a:fillRef>
+                        <a:effectRef idx="0">
+                          <a:schemeClr val="accent1"/>
+                        </a:effectRef>
+                        <a:fontRef idx="minor">
+                          <a:schemeClr val="lt1"/>
+                        </a:fontRef>
+                      </wps:style>
+                      <wps:bodyPr rot="0" spcFirstLastPara="0" vertOverflow="overflow" horzOverflow="overflow" vert="horz" wrap="square" lIns="91440" tIns="45720" rIns="91440" bIns="45720" numCol="1" spcCol="0" rtlCol="0" fromWordArt="0" anchor="ctr" anchorCtr="0" forceAA="0" compatLnSpc="1">
+                        <a:prstTxWarp prst="textNoShape">
+                          <a:avLst/>
+                        </a:prstTxWarp>
+                        <a:noAutofit/>
+                      </wps:bodyPr>
+                    </wps:wsp>
+                  </a:graphicData>
+                </a:graphic>
+                <wp14:sizeRelH relativeFrom="margin">
+                  <wp14:pctWidth>0</wp14:pctWidth>
+                </wp14:sizeRelH>
+                <wp14:sizeRelV relativeFrom="margin">
+                  <wp14:pctHeight>0</wp14:pctHeight>
+                </wp14:sizeRelV>
+              </wp:anchor>
+            </w:drawing>
+          </mc:Choice>
+          <mc:Fallback>
+            <w:pict>
+              <v:rect w14:anchorId="1018B9B8" id="Rectangle 32" o:spid="_x0000_s1026" style="position:absolute;margin-left:40.45pt;margin-top:54.7pt;width:158.1pt;height:13.6pt;z-index:251695104;visibility:visible;mso-wrap-style:square;mso-width-percent:0;mso-height-percent:0;mso-wrap-distance-left:9pt;mso-wrap-distance-top:0;mso-wrap-distance-right:9pt;mso-wrap-distance-bottom:0;mso-position-horizontal:absolute;mso-position-horizontal-relative:text;mso-position-vertical:absolute;mso-position-vertical-relative:text;mso-width-percent:0;mso-height-percent:0;mso-width-relative:margin;mso-height-relative:margin;v-text-anchor:middle" o:gfxdata="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" filled="f" strokecolor="red" strokeweight="2.25pt"/>
+            </w:pict>
+          </mc:Fallback>
+        </mc:AlternateContent>
+      </w:r>
+      <w:r>
+        <w:rPr>
+          <w:rFonts w:ascii="Consolas" w:eastAsia="Times New Roman" w:hAnsi="Consolas"/>
+          <w:noProof/>
+          <w:color w:val="D4D4D4"/>
+          <w:sz w:val="21"/>
+          <w:szCs w:val="21"/>
+        </w:rPr>
+        <mc:AlternateContent>
+          <mc:Choice Requires="wps">
+            <w:drawing>
+              <wp:anchor distT="0" distB="0" distL="114300" distR="114300" simplePos="0" relativeHeight="251693056" behindDoc="0" locked="0" layoutInCell="1" allowOverlap="1" wp14:anchorId="37509AFE" wp14:editId="2A56C410">
+                <wp:simplePos x="0" y="0"/>
+                <wp:positionH relativeFrom="column">
+                  <wp:posOffset>520065</wp:posOffset>
+                </wp:positionH>
+                <wp:positionV relativeFrom="paragraph">
+                  <wp:posOffset>1429986</wp:posOffset>
+                </wp:positionV>
+                <wp:extent cx="3231292" cy="228600"/>
+                <wp:effectExtent l="19050" t="19050" r="26670" b="19050"/>
+                <wp:wrapNone/>
+                <wp:docPr id="31" name="Rectangle 31"/>
+                <wp:cNvGraphicFramePr/>
+                <a:graphic xmlns:a="http://schemas.openxmlformats.org/drawingml/2006/main">
+                  <a:graphicData uri="http://schemas.microsoft.com/office/word/2010/wordprocessingShape">
+                    <wps:wsp>
+                      <wps:cNvSpPr/>
+                      <wps:spPr>
+                        <a:xfrm>
+                          <a:off x="0" y="0"/>
+                          <a:ext cx="3231292" cy="228600"/>
+                        </a:xfrm>
+                        <a:prstGeom prst="rect">
+                          <a:avLst/>
+                        </a:prstGeom>
+                        <a:noFill/>
+                        <a:ln w="28575">
+                          <a:solidFill>
+                            <a:srgbClr val="FF0000"/>
+                          </a:solidFill>
+                        </a:ln>
+                      </wps:spPr>
+                      <wps:style>
+                        <a:lnRef idx="2">
+                          <a:schemeClr val="accent1">
+                            <a:shade val="50000"/>
+                          </a:schemeClr>
+                        </a:lnRef>
+                        <a:fillRef idx="1">
+                          <a:schemeClr val="accent1"/>
+                        </a:fillRef>
+                        <a:effectRef idx="0">
+                          <a:schemeClr val="accent1"/>
+                        </a:effectRef>
+                        <a:fontRef idx="minor">
+                          <a:schemeClr val="lt1"/>
+                        </a:fontRef>
+                      </wps:style>
+                      <wps:bodyPr rot="0" spcFirstLastPara="0" vertOverflow="overflow" horzOverflow="overflow" vert="horz" wrap="square" lIns="91440" tIns="45720" rIns="91440" bIns="45720" numCol="1" spcCol="0" rtlCol="0" fromWordArt="0" anchor="ctr" anchorCtr="0" forceAA="0" compatLnSpc="1">
+                        <a:prstTxWarp prst="textNoShape">
+                          <a:avLst/>
+                        </a:prstTxWarp>
+                        <a:noAutofit/>
+                      </wps:bodyPr>
+                    </wps:wsp>
+                  </a:graphicData>
+                </a:graphic>
+                <wp14:sizeRelH relativeFrom="margin">
+                  <wp14:pctWidth>0</wp14:pctWidth>
+                </wp14:sizeRelH>
+                <wp14:sizeRelV relativeFrom="margin">
+                  <wp14:pctHeight>0</wp14:pctHeight>
+                </wp14:sizeRelV>
+              </wp:anchor>
+            </w:drawing>
+          </mc:Choice>
+          <mc:Fallback>
+            <w:pict>
+              <v:rect w14:anchorId="09867F4E" id="Rectangle 31" o:spid="_x0000_s1026" style="position:absolute;margin-left:40.95pt;margin-top:112.6pt;width:254.45pt;height:18pt;z-index:251693056;visibility:visible;mso-wrap-style:square;mso-width-percent:0;mso-height-percent:0;mso-wrap-distance-left:9pt;mso-wrap-distance-top:0;mso-wrap-distance-right:9pt;mso-wrap-distance-bottom:0;mso-position-horizontal:absolute;mso-position-horizontal-relative:text;mso-position-vertical:absolute;mso-position-vertical-relative:text;mso-width-percent:0;mso-height-percent:0;mso-width-relative:margin;mso-height-relative:margin;v-text-anchor:middle" o:gfxdata="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" filled="f" strokecolor="red" strokeweight="2.25pt"/>
             </w:pict>
           </mc:Fallback>
         </mc:AlternateContent>
@@ -11176,10 +12019,10 @@
               <wp:anchor distT="0" distB="0" distL="114300" distR="114300" simplePos="0" relativeHeight="251663360" behindDoc="0" locked="0" layoutInCell="1" allowOverlap="1" wp14:anchorId="61F26A94" wp14:editId="2BEFA34E">
                 <wp:simplePos x="0" y="0"/>
                 <wp:positionH relativeFrom="column">
-                  <wp:posOffset>693061</wp:posOffset>
+                  <wp:posOffset>748391</wp:posOffset>
                 </wp:positionH>
                 <wp:positionV relativeFrom="paragraph">
-                  <wp:posOffset>2032395</wp:posOffset>
+                  <wp:posOffset>2345089</wp:posOffset>
                 </wp:positionV>
                 <wp:extent cx="1118286" cy="203886"/>
                 <wp:effectExtent l="19050" t="19050" r="24765" b="24765"/>
@@ -11241,137 +12084,21 @@
           </mc:Choice>
           <mc:Fallback>
             <w:pict>
-              <v:rect w14:anchorId="64487CFB" id="Rectangle 9" o:spid="_x0000_s1026" style="position:absolute;margin-left:54.55pt;margin-top:160.05pt;width:88.05pt;height:16.05pt;z-index:251663360;visibility:visible;mso-wrap-style:square;mso-width-percent:0;mso-height-percent:0;mso-wrap-distance-left:9pt;mso-wrap-distance-top:0;mso-wrap-distance-right:9pt;mso-wrap-distance-bottom:0;mso-position-horizontal:absolute;mso-position-horizontal-relative:text;mso-position-vertical:absolute;mso-position-vertical-relative:text;mso-width-percent:0;mso-height-percent:0;mso-width-relative:margin;mso-height-relative:margin;v-text-anchor:middle" o:gfxdata="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" filled="f" strokecolor="red" strokeweight="2.25pt"/>
+              <v:rect w14:anchorId="315DC055" id="Rectangle 9" o:spid="_x0000_s1026" style="position:absolute;margin-left:58.95pt;margin-top:184.65pt;width:88.05pt;height:16.05pt;z-index:251663360;visibility:visible;mso-wrap-style:square;mso-width-percent:0;mso-height-percent:0;mso-wrap-distance-left:9pt;mso-wrap-distance-top:0;mso-wrap-distance-right:9pt;mso-wrap-distance-bottom:0;mso-position-horizontal:absolute;mso-position-horizontal-relative:text;mso-position-vertical:absolute;mso-position-vertical-relative:text;mso-width-percent:0;mso-height-percent:0;mso-width-relative:margin;mso-height-relative:margin;v-text-anchor:middle" o:gfxdata="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" filled="f" strokecolor="red" strokeweight="2.25pt"/>
             </w:pict>
           </mc:Fallback>
         </mc:AlternateContent>
       </w:r>
+      <w:bookmarkStart w:id="0" w:name="_GoBack"/>
       <w:r>
         <w:rPr>
           <w:noProof/>
         </w:rPr>
         <w:drawing>
-          <wp:inline distT="0" distB="0" distL="0" distR="0" wp14:anchorId="1261CB00" wp14:editId="5F463BCC">
-            <wp:extent cx="6151880" cy="3150235"/>
-            <wp:effectExtent l="0" t="0" r="1270" b="0"/>
-            <wp:docPr id="8" name="Picture 8"/>
-            <wp:cNvGraphicFramePr>
-              <a:graphicFrameLocks xmlns:a="http://schemas.openxmlformats.org/drawingml/2006/main" noChangeAspect="1"/>
-            </wp:cNvGraphicFramePr>
-            <a:graphic xmlns:a="http://schemas.openxmlformats.org/drawingml/2006/main">
-              <a:graphicData uri="http://schemas.openxmlformats.org/drawingml/2006/picture">
-                <pic:pic xmlns:pic="http://schemas.openxmlformats.org/drawingml/2006/picture">
-                  <pic:nvPicPr>
-                    <pic:cNvPr id="1" name=""/>
-                    <pic:cNvPicPr/>
-                  </pic:nvPicPr>
-                  <pic:blipFill>
-                    <a:blip r:embed="rId6"/>
-                    <a:stretch>
-                      <a:fillRect/>
-                    </a:stretch>
-                  </pic:blipFill>
-                  <pic:spPr>
-                    <a:xfrm>
-                      <a:off x="0" y="0"/>
-                      <a:ext cx="6151880" cy="3150235"/>
-                    </a:xfrm>
-                    <a:prstGeom prst="rect">
-                      <a:avLst/>
-                    </a:prstGeom>
-                  </pic:spPr>
-                </pic:pic>
-              </a:graphicData>
-            </a:graphic>
-          </wp:inline>
-        </w:drawing>
-      </w:r>
-    </w:p>
-    <w:p/>
-    <w:p>
-      <w:pPr>
-        <w:rPr>
-          <w:b/>
-          <w:sz w:val="22"/>
-        </w:rPr>
-      </w:pPr>
-      <w:r>
-        <w:rPr>
-          <w:b/>
-          <w:sz w:val="24"/>
-        </w:rPr>
-        <w:t>- Create</w:t>
-      </w:r>
-      <w:r>
-        <w:rPr>
-          <w:b/>
-          <w:sz w:val="24"/>
-        </w:rPr>
-        <w:t xml:space="preserve"> “</w:t>
-      </w:r>
-      <w:r>
-        <w:rPr>
-          <w:b/>
-          <w:sz w:val="20"/>
-        </w:rPr>
-        <w:t>SNEAKER_ECOMMERCE_WEBSITE_PROJECT/frontend/src/</w:t>
-      </w:r>
-      <w:r>
-        <w:rPr>
-          <w:b/>
-          <w:sz w:val="20"/>
-        </w:rPr>
-        <w:t>constants/</w:t>
-      </w:r>
-      <w:r>
-        <w:rPr>
-          <w:b/>
-          <w:color w:val="00B050"/>
-          <w:sz w:val="20"/>
-        </w:rPr>
-        <w:t>cartConstants</w:t>
-      </w:r>
-      <w:r>
-        <w:rPr>
-          <w:b/>
-          <w:color w:val="00B050"/>
-          <w:sz w:val="20"/>
-        </w:rPr>
-        <w:t>.js</w:t>
-      </w:r>
-      <w:r>
-        <w:rPr>
-          <w:b/>
-          <w:sz w:val="20"/>
-        </w:rPr>
-        <w:t xml:space="preserve">” file, </w:t>
-      </w:r>
-      <w:r>
-        <w:rPr>
-          <w:b/>
-          <w:sz w:val="22"/>
-        </w:rPr>
-        <w:t>add</w:t>
-      </w:r>
-      <w:r>
-        <w:rPr>
-          <w:b/>
-          <w:sz w:val="22"/>
-        </w:rPr>
-        <w:t xml:space="preserve"> the following code:</w:t>
-      </w:r>
-    </w:p>
-    <w:p>
-      <w:r>
-        <w:rPr>
-          <w:noProof/>
-        </w:rPr>
-        <w:lastRenderedPageBreak/>
-        <w:drawing>
-          <wp:inline distT="0" distB="0" distL="0" distR="0" wp14:anchorId="1F33AA9D" wp14:editId="074250D1">
-            <wp:extent cx="6151880" cy="1196975"/>
-            <wp:effectExtent l="0" t="0" r="1270" b="3175"/>
-            <wp:docPr id="16" name="Picture 16"/>
+          <wp:inline distT="0" distB="0" distL="0" distR="0" wp14:anchorId="467A850C" wp14:editId="22D50736">
+            <wp:extent cx="6151880" cy="3400425"/>
+            <wp:effectExtent l="0" t="0" r="1270" b="9525"/>
+            <wp:docPr id="30" name="Picture 30"/>
             <wp:cNvGraphicFramePr>
               <a:graphicFrameLocks xmlns:a="http://schemas.openxmlformats.org/drawingml/2006/main" noChangeAspect="1"/>
             </wp:cNvGraphicFramePr>
@@ -11391,6 +12118,123 @@
                   <pic:spPr>
                     <a:xfrm>
                       <a:off x="0" y="0"/>
+                      <a:ext cx="6151880" cy="3400425"/>
+                    </a:xfrm>
+                    <a:prstGeom prst="rect">
+                      <a:avLst/>
+                    </a:prstGeom>
+                  </pic:spPr>
+                </pic:pic>
+              </a:graphicData>
+            </a:graphic>
+          </wp:inline>
+        </w:drawing>
+      </w:r>
+      <w:bookmarkEnd w:id="0"/>
+    </w:p>
+    <w:p/>
+    <w:p>
+      <w:pPr>
+        <w:rPr>
+          <w:b/>
+          <w:sz w:val="22"/>
+        </w:rPr>
+      </w:pPr>
+      <w:r>
+        <w:rPr>
+          <w:b/>
+          <w:sz w:val="24"/>
+        </w:rPr>
+        <w:t>- Create</w:t>
+      </w:r>
+      <w:r>
+        <w:rPr>
+          <w:b/>
+          <w:sz w:val="24"/>
+        </w:rPr>
+        <w:t xml:space="preserve"> “</w:t>
+      </w:r>
+      <w:r>
+        <w:rPr>
+          <w:b/>
+          <w:sz w:val="20"/>
+        </w:rPr>
+        <w:t>SNEAKER_ECOMMERCE_WEBSITE_PROJECT/frontend/src/</w:t>
+      </w:r>
+      <w:r>
+        <w:rPr>
+          <w:b/>
+          <w:sz w:val="20"/>
+        </w:rPr>
+        <w:t>constants/</w:t>
+      </w:r>
+      <w:r>
+        <w:rPr>
+          <w:b/>
+          <w:color w:val="00B050"/>
+          <w:sz w:val="20"/>
+        </w:rPr>
+        <w:t>cartConstants</w:t>
+      </w:r>
+      <w:r>
+        <w:rPr>
+          <w:b/>
+          <w:color w:val="00B050"/>
+          <w:sz w:val="20"/>
+        </w:rPr>
+        <w:t>.js</w:t>
+      </w:r>
+      <w:r>
+        <w:rPr>
+          <w:b/>
+          <w:sz w:val="20"/>
+        </w:rPr>
+        <w:t xml:space="preserve">” file, </w:t>
+      </w:r>
+      <w:r>
+        <w:rPr>
+          <w:b/>
+          <w:sz w:val="22"/>
+        </w:rPr>
+        <w:t>add</w:t>
+      </w:r>
+      <w:r>
+        <w:rPr>
+          <w:b/>
+          <w:sz w:val="22"/>
+        </w:rPr>
+        <w:t xml:space="preserve"> the following code:</w:t>
+      </w:r>
+    </w:p>
+    <w:p>
+      <w:r>
+        <w:rPr>
+          <w:noProof/>
+        </w:rPr>
+        <w:drawing>
+          <wp:inline distT="0" distB="0" distL="0" distR="0" wp14:anchorId="1F33AA9D" wp14:editId="074250D1">
+            <wp:extent cx="6151880" cy="1196975"/>
+            <wp:effectExtent l="0" t="0" r="1270" b="3175"/>
+            <wp:docPr id="16" name="Picture 16"/>
+            <wp:cNvGraphicFramePr>
+              <a:graphicFrameLocks xmlns:a="http://schemas.openxmlformats.org/drawingml/2006/main" noChangeAspect="1"/>
+            </wp:cNvGraphicFramePr>
+            <a:graphic xmlns:a="http://schemas.openxmlformats.org/drawingml/2006/main">
+              <a:graphicData uri="http://schemas.openxmlformats.org/drawingml/2006/picture">
+                <pic:pic xmlns:pic="http://schemas.openxmlformats.org/drawingml/2006/picture">
+                  <pic:nvPicPr>
+                    <pic:cNvPr id="1" name=""/>
+                    <pic:cNvPicPr/>
+                  </pic:nvPicPr>
+                  <pic:blipFill>
+                    <a:blip r:embed="rId8"/>
+                    <a:stretch>
+                      <a:fillRect/>
+                    </a:stretch>
+                  </pic:blipFill>
+                  <pic:spPr>
+                    <a:xfrm>
+                      <a:off x="0" y="0"/>
                       <a:ext cx="6151880" cy="1196975"/>
                     </a:xfrm>
                     <a:prstGeom prst="rect">
@@ -11429,6 +12273,7 @@
           <w:sz w:val="21"/>
           <w:szCs w:val="21"/>
         </w:rPr>
+        <w:lastRenderedPageBreak/>
         <mc:AlternateContent>
           <mc:Choice Requires="wps">
             <w:drawing>
@@ -11848,7 +12693,7 @@
                     </pic:cNvPicPr>
                   </pic:nvPicPr>
                   <pic:blipFill>
-                    <a:blip r:embed="rId8" cstate="print">
+                    <a:blip r:embed="rId9" cstate="print">
                       <a:extLst>
                         <a:ext uri="{28A0092B-C50C-407E-A947-70E740481C1C}">
                           <a14:useLocalDpi xmlns:a14="http://schemas.microsoft.com/office/drawing/2010/main" val="0"/>
@@ -11913,7 +12758,6 @@
           <w:sz w:val="21"/>
           <w:szCs w:val="21"/>
         </w:rPr>
-        <w:lastRenderedPageBreak/>
         <mc:AlternateContent>
           <mc:Choice Requires="wps">
             <w:drawing>
@@ -12270,7 +13114,7 @@
                     </pic:cNvPicPr>
                   </pic:nvPicPr>
                   <pic:blipFill>
-                    <a:blip r:embed="rId9" cstate="print">
+                    <a:blip r:embed="rId10" cstate="print">
                       <a:extLst>
                         <a:ext uri="{28A0092B-C50C-407E-A947-70E740481C1C}">
                           <a14:useLocalDpi xmlns:a14="http://schemas.microsoft.com/office/drawing/2010/main" val="0"/>
@@ -12548,7 +13392,7 @@
                     <pic:cNvPicPr/>
                   </pic:nvPicPr>
                   <pic:blipFill>
-                    <a:blip r:embed="rId10"/>
+                    <a:blip r:embed="rId11"/>
                     <a:stretch>
                       <a:fillRect/>
                     </a:stretch>
@@ -12581,7 +13425,6 @@
           <w:b/>
           <w:sz w:val="20"/>
         </w:rPr>
-        <w:lastRenderedPageBreak/>
         <w:t>-  Run project: To Checking (Third) ... 2:50:33</w:t>
       </w:r>
     </w:p>
@@ -12784,7 +13627,7 @@
                     <pic:cNvPicPr/>
                   </pic:nvPicPr>
                   <pic:blipFill>
-                    <a:blip r:embed="rId11"/>
+                    <a:blip r:embed="rId12"/>
                     <a:stretch>
                       <a:fillRect/>
                     </a:stretch>
@@ -12882,6 +13725,7 @@
           <w:sz w:val="21"/>
           <w:szCs w:val="21"/>
         </w:rPr>
+        <w:lastRenderedPageBreak/>
         <w:t>/* Shopping Cart */</w:t>
       </w:r>
     </w:p>
@@ -13765,6 +14609,1107 @@
           <w:szCs w:val="21"/>
         </w:rPr>
         <w:t>;</w:t>
+      </w:r>
+    </w:p>
+    <w:p>
+      <w:pPr>
+        <w:shd w:val="clear" w:color="auto" w:fill="1E1E1E"/>
+        <w:spacing w:after="0" w:line="285" w:lineRule="atLeast"/>
+        <w:rPr>
+          <w:rFonts w:ascii="Consolas" w:eastAsia="Times New Roman" w:hAnsi="Consolas"/>
+          <w:color w:val="D4D4D4"/>
+          <w:sz w:val="21"/>
+          <w:szCs w:val="21"/>
+        </w:rPr>
+      </w:pPr>
+      <w:r>
+        <w:rPr>
+          <w:rFonts w:ascii="Consolas" w:eastAsia="Times New Roman" w:hAnsi="Consolas"/>
+          <w:color w:val="D4D4D4"/>
+          <w:sz w:val="21"/>
+          <w:szCs w:val="21"/>
+        </w:rPr>
+        <w:t xml:space="preserve">  </w:t>
+      </w:r>
+      <w:r>
+        <w:rPr>
+          <w:rFonts w:ascii="Consolas" w:eastAsia="Times New Roman" w:hAnsi="Consolas"/>
+          <w:color w:val="9CDCFE"/>
+          <w:sz w:val="21"/>
+          <w:szCs w:val="21"/>
+        </w:rPr>
+        <w:t>list-style-type</w:t>
+      </w:r>
+      <w:r>
+        <w:rPr>
+          <w:rFonts w:ascii="Consolas" w:eastAsia="Times New Roman" w:hAnsi="Consolas"/>
+          <w:color w:val="D4D4D4"/>
+          <w:sz w:val="21"/>
+          <w:szCs w:val="21"/>
+        </w:rPr>
+        <w:t xml:space="preserve">: </w:t>
+      </w:r>
+      <w:r>
+        <w:rPr>
+          <w:rFonts w:ascii="Consolas" w:eastAsia="Times New Roman" w:hAnsi="Consolas"/>
+          <w:color w:val="CE9178"/>
+          <w:sz w:val="21"/>
+          <w:szCs w:val="21"/>
+        </w:rPr>
+        <w:t>none</w:t>
+      </w:r>
+      <w:r>
+        <w:rPr>
+          <w:rFonts w:ascii="Consolas" w:eastAsia="Times New Roman" w:hAnsi="Consolas"/>
+          <w:color w:val="D4D4D4"/>
+          <w:sz w:val="21"/>
+          <w:szCs w:val="21"/>
+        </w:rPr>
+        <w:t>;</w:t>
+      </w:r>
+    </w:p>
+    <w:p>
+      <w:pPr>
+        <w:shd w:val="clear" w:color="auto" w:fill="1E1E1E"/>
+        <w:spacing w:after="0" w:line="285" w:lineRule="atLeast"/>
+        <w:rPr>
+          <w:rFonts w:ascii="Consolas" w:eastAsia="Times New Roman" w:hAnsi="Consolas"/>
+          <w:color w:val="D4D4D4"/>
+          <w:sz w:val="21"/>
+          <w:szCs w:val="21"/>
+        </w:rPr>
+      </w:pPr>
+      <w:r>
+        <w:rPr>
+          <w:rFonts w:ascii="Consolas" w:eastAsia="Times New Roman" w:hAnsi="Consolas"/>
+          <w:color w:val="D4D4D4"/>
+          <w:sz w:val="21"/>
+          <w:szCs w:val="21"/>
+        </w:rPr>
+        <w:t xml:space="preserve">  </w:t>
+      </w:r>
+      <w:r>
+        <w:rPr>
+          <w:rFonts w:ascii="Consolas" w:eastAsia="Times New Roman" w:hAnsi="Consolas"/>
+          <w:color w:val="9CDCFE"/>
+          <w:sz w:val="21"/>
+          <w:szCs w:val="21"/>
+        </w:rPr>
+        <w:t>padding</w:t>
+      </w:r>
+      <w:r>
+        <w:rPr>
+          <w:rFonts w:ascii="Consolas" w:eastAsia="Times New Roman" w:hAnsi="Consolas"/>
+          <w:color w:val="D4D4D4"/>
+          <w:sz w:val="21"/>
+          <w:szCs w:val="21"/>
+        </w:rPr>
+        <w:t xml:space="preserve">: </w:t>
+      </w:r>
+      <w:r>
+        <w:rPr>
+          <w:rFonts w:ascii="Consolas" w:eastAsia="Times New Roman" w:hAnsi="Consolas"/>
+          <w:color w:val="B5CEA8"/>
+          <w:sz w:val="21"/>
+          <w:szCs w:val="21"/>
+        </w:rPr>
+        <w:t>1rem</w:t>
+      </w:r>
+      <w:r>
+        <w:rPr>
+          <w:rFonts w:ascii="Consolas" w:eastAsia="Times New Roman" w:hAnsi="Consolas"/>
+          <w:color w:val="D4D4D4"/>
+          <w:sz w:val="21"/>
+          <w:szCs w:val="21"/>
+        </w:rPr>
+        <w:t>;</w:t>
+      </w:r>
+    </w:p>
+    <w:p>
+      <w:pPr>
+        <w:shd w:val="clear" w:color="auto" w:fill="1E1E1E"/>
+        <w:spacing w:after="0" w:line="285" w:lineRule="atLeast"/>
+        <w:rPr>
+          <w:rFonts w:ascii="Consolas" w:eastAsia="Times New Roman" w:hAnsi="Consolas"/>
+          <w:color w:val="D4D4D4"/>
+          <w:sz w:val="21"/>
+          <w:szCs w:val="21"/>
+        </w:rPr>
+      </w:pPr>
+      <w:r>
+        <w:rPr>
+          <w:rFonts w:ascii="Consolas" w:eastAsia="Times New Roman" w:hAnsi="Consolas"/>
+          <w:color w:val="D4D4D4"/>
+          <w:sz w:val="21"/>
+          <w:szCs w:val="21"/>
+        </w:rPr>
+        <w:t>}</w:t>
+      </w:r>
+    </w:p>
+    <w:p>
+      <w:pPr>
+        <w:shd w:val="clear" w:color="auto" w:fill="1E1E1E"/>
+        <w:spacing w:after="0" w:line="285" w:lineRule="atLeast"/>
+        <w:rPr>
+          <w:rFonts w:ascii="Consolas" w:eastAsia="Times New Roman" w:hAnsi="Consolas"/>
+          <w:color w:val="D4D4D4"/>
+          <w:sz w:val="21"/>
+          <w:szCs w:val="21"/>
+        </w:rPr>
+      </w:pPr>
+    </w:p>
+    <w:p>
+      <w:pPr>
+        <w:shd w:val="clear" w:color="auto" w:fill="1E1E1E"/>
+        <w:spacing w:after="0" w:line="285" w:lineRule="atLeast"/>
+        <w:rPr>
+          <w:rFonts w:ascii="Consolas" w:eastAsia="Times New Roman" w:hAnsi="Consolas"/>
+          <w:color w:val="D4D4D4"/>
+          <w:sz w:val="21"/>
+          <w:szCs w:val="21"/>
+        </w:rPr>
+      </w:pPr>
+      <w:r>
+        <w:rPr>
+          <w:rFonts w:ascii="Consolas" w:eastAsia="Times New Roman" w:hAnsi="Consolas"/>
+          <w:color w:val="D7BA7D"/>
+          <w:sz w:val="21"/>
+          <w:szCs w:val="21"/>
+        </w:rPr>
+        <w:t>.cart-list-container</w:t>
+      </w:r>
+      <w:r>
+        <w:rPr>
+          <w:rFonts w:ascii="Consolas" w:eastAsia="Times New Roman" w:hAnsi="Consolas"/>
+          <w:color w:val="D4D4D4"/>
+          <w:sz w:val="21"/>
+          <w:szCs w:val="21"/>
+        </w:rPr>
+        <w:t xml:space="preserve"> </w:t>
+      </w:r>
+      <w:r>
+        <w:rPr>
+          <w:rFonts w:ascii="Consolas" w:eastAsia="Times New Roman" w:hAnsi="Consolas"/>
+          <w:color w:val="D7BA7D"/>
+          <w:sz w:val="21"/>
+          <w:szCs w:val="21"/>
+        </w:rPr>
+        <w:t>li</w:t>
+      </w:r>
+      <w:r>
+        <w:rPr>
+          <w:rFonts w:ascii="Consolas" w:eastAsia="Times New Roman" w:hAnsi="Consolas"/>
+          <w:color w:val="D4D4D4"/>
+          <w:sz w:val="21"/>
+          <w:szCs w:val="21"/>
+        </w:rPr>
+        <w:t xml:space="preserve"> {</w:t>
+      </w:r>
+    </w:p>
+    <w:p>
+      <w:pPr>
+        <w:shd w:val="clear" w:color="auto" w:fill="1E1E1E"/>
+        <w:spacing w:after="0" w:line="285" w:lineRule="atLeast"/>
+        <w:rPr>
+          <w:rFonts w:ascii="Consolas" w:eastAsia="Times New Roman" w:hAnsi="Consolas"/>
+          <w:color w:val="D4D4D4"/>
+          <w:sz w:val="21"/>
+          <w:szCs w:val="21"/>
+        </w:rPr>
+      </w:pPr>
+      <w:r>
+        <w:rPr>
+          <w:rFonts w:ascii="Consolas" w:eastAsia="Times New Roman" w:hAnsi="Consolas"/>
+          <w:color w:val="D4D4D4"/>
+          <w:sz w:val="21"/>
+          <w:szCs w:val="21"/>
+        </w:rPr>
+        <w:t xml:space="preserve">  </w:t>
+      </w:r>
+      <w:r>
+        <w:rPr>
+          <w:rFonts w:ascii="Consolas" w:eastAsia="Times New Roman" w:hAnsi="Consolas"/>
+          <w:color w:val="9CDCFE"/>
+          <w:sz w:val="21"/>
+          <w:szCs w:val="21"/>
+        </w:rPr>
+        <w:t>display</w:t>
+      </w:r>
+      <w:r>
+        <w:rPr>
+          <w:rFonts w:ascii="Consolas" w:eastAsia="Times New Roman" w:hAnsi="Consolas"/>
+          <w:color w:val="D4D4D4"/>
+          <w:sz w:val="21"/>
+          <w:szCs w:val="21"/>
+        </w:rPr>
+        <w:t xml:space="preserve">: </w:t>
+      </w:r>
+      <w:r>
+        <w:rPr>
+          <w:rFonts w:ascii="Consolas" w:eastAsia="Times New Roman" w:hAnsi="Consolas"/>
+          <w:color w:val="CE9178"/>
+          <w:sz w:val="21"/>
+          <w:szCs w:val="21"/>
+        </w:rPr>
+        <w:t>flex</w:t>
+      </w:r>
+      <w:r>
+        <w:rPr>
+          <w:rFonts w:ascii="Consolas" w:eastAsia="Times New Roman" w:hAnsi="Consolas"/>
+          <w:color w:val="D4D4D4"/>
+          <w:sz w:val="21"/>
+          <w:szCs w:val="21"/>
+        </w:rPr>
+        <w:t>;</w:t>
+      </w:r>
+    </w:p>
+    <w:p>
+      <w:pPr>
+        <w:shd w:val="clear" w:color="auto" w:fill="1E1E1E"/>
+        <w:spacing w:after="0" w:line="285" w:lineRule="atLeast"/>
+        <w:rPr>
+          <w:rFonts w:ascii="Consolas" w:eastAsia="Times New Roman" w:hAnsi="Consolas"/>
+          <w:color w:val="D4D4D4"/>
+          <w:sz w:val="21"/>
+          <w:szCs w:val="21"/>
+        </w:rPr>
+      </w:pPr>
+      <w:r>
+        <w:rPr>
+          <w:rFonts w:ascii="Consolas" w:eastAsia="Times New Roman" w:hAnsi="Consolas"/>
+          <w:color w:val="D4D4D4"/>
+          <w:sz w:val="21"/>
+          <w:szCs w:val="21"/>
+        </w:rPr>
+        <w:t xml:space="preserve">  </w:t>
+      </w:r>
+      <w:r>
+        <w:rPr>
+          <w:rFonts w:ascii="Consolas" w:eastAsia="Times New Roman" w:hAnsi="Consolas"/>
+          <w:color w:val="9CDCFE"/>
+          <w:sz w:val="21"/>
+          <w:szCs w:val="21"/>
+        </w:rPr>
+        <w:t>justify-content</w:t>
+      </w:r>
+      <w:r>
+        <w:rPr>
+          <w:rFonts w:ascii="Consolas" w:eastAsia="Times New Roman" w:hAnsi="Consolas"/>
+          <w:color w:val="D4D4D4"/>
+          <w:sz w:val="21"/>
+          <w:szCs w:val="21"/>
+        </w:rPr>
+        <w:t xml:space="preserve">: </w:t>
+      </w:r>
+      <w:r>
+        <w:rPr>
+          <w:rFonts w:ascii="Consolas" w:eastAsia="Times New Roman" w:hAnsi="Consolas"/>
+          <w:color w:val="CE9178"/>
+          <w:sz w:val="21"/>
+          <w:szCs w:val="21"/>
+        </w:rPr>
+        <w:t>space-between</w:t>
+      </w:r>
+      <w:r>
+        <w:rPr>
+          <w:rFonts w:ascii="Consolas" w:eastAsia="Times New Roman" w:hAnsi="Consolas"/>
+          <w:color w:val="D4D4D4"/>
+          <w:sz w:val="21"/>
+          <w:szCs w:val="21"/>
+        </w:rPr>
+        <w:t>;</w:t>
+      </w:r>
+    </w:p>
+    <w:p>
+      <w:pPr>
+        <w:shd w:val="clear" w:color="auto" w:fill="1E1E1E"/>
+        <w:spacing w:after="0" w:line="285" w:lineRule="atLeast"/>
+        <w:rPr>
+          <w:rFonts w:ascii="Consolas" w:eastAsia="Times New Roman" w:hAnsi="Consolas"/>
+          <w:color w:val="D4D4D4"/>
+          <w:sz w:val="21"/>
+          <w:szCs w:val="21"/>
+        </w:rPr>
+      </w:pPr>
+      <w:r>
+        <w:rPr>
+          <w:rFonts w:ascii="Consolas" w:eastAsia="Times New Roman" w:hAnsi="Consolas"/>
+          <w:color w:val="D4D4D4"/>
+          <w:sz w:val="21"/>
+          <w:szCs w:val="21"/>
+        </w:rPr>
+        <w:t xml:space="preserve">  </w:t>
+      </w:r>
+      <w:r>
+        <w:rPr>
+          <w:rFonts w:ascii="Consolas" w:eastAsia="Times New Roman" w:hAnsi="Consolas"/>
+          <w:color w:val="9CDCFE"/>
+          <w:sz w:val="21"/>
+          <w:szCs w:val="21"/>
+        </w:rPr>
+        <w:t>align-items</w:t>
+      </w:r>
+      <w:r>
+        <w:rPr>
+          <w:rFonts w:ascii="Consolas" w:eastAsia="Times New Roman" w:hAnsi="Consolas"/>
+          <w:color w:val="D4D4D4"/>
+          <w:sz w:val="21"/>
+          <w:szCs w:val="21"/>
+        </w:rPr>
+        <w:t xml:space="preserve">: </w:t>
+      </w:r>
+      <w:r>
+        <w:rPr>
+          <w:rFonts w:ascii="Consolas" w:eastAsia="Times New Roman" w:hAnsi="Consolas"/>
+          <w:color w:val="CE9178"/>
+          <w:sz w:val="21"/>
+          <w:szCs w:val="21"/>
+        </w:rPr>
+        <w:t>flex-end</w:t>
+      </w:r>
+      <w:r>
+        <w:rPr>
+          <w:rFonts w:ascii="Consolas" w:eastAsia="Times New Roman" w:hAnsi="Consolas"/>
+          <w:color w:val="D4D4D4"/>
+          <w:sz w:val="21"/>
+          <w:szCs w:val="21"/>
+        </w:rPr>
+        <w:t>;</w:t>
+      </w:r>
+    </w:p>
+    <w:p>
+      <w:pPr>
+        <w:shd w:val="clear" w:color="auto" w:fill="1E1E1E"/>
+        <w:spacing w:after="0" w:line="285" w:lineRule="atLeast"/>
+        <w:rPr>
+          <w:rFonts w:ascii="Consolas" w:eastAsia="Times New Roman" w:hAnsi="Consolas"/>
+          <w:color w:val="D4D4D4"/>
+          <w:sz w:val="21"/>
+          <w:szCs w:val="21"/>
+        </w:rPr>
+      </w:pPr>
+      <w:r>
+        <w:rPr>
+          <w:rFonts w:ascii="Consolas" w:eastAsia="Times New Roman" w:hAnsi="Consolas"/>
+          <w:color w:val="D4D4D4"/>
+          <w:sz w:val="21"/>
+          <w:szCs w:val="21"/>
+        </w:rPr>
+        <w:t xml:space="preserve">  </w:t>
+      </w:r>
+      <w:r>
+        <w:rPr>
+          <w:rFonts w:ascii="Consolas" w:eastAsia="Times New Roman" w:hAnsi="Consolas"/>
+          <w:color w:val="9CDCFE"/>
+          <w:sz w:val="21"/>
+          <w:szCs w:val="21"/>
+        </w:rPr>
+        <w:t>padding-bottom</w:t>
+      </w:r>
+      <w:r>
+        <w:rPr>
+          <w:rFonts w:ascii="Consolas" w:eastAsia="Times New Roman" w:hAnsi="Consolas"/>
+          <w:color w:val="D4D4D4"/>
+          <w:sz w:val="21"/>
+          <w:szCs w:val="21"/>
+        </w:rPr>
+        <w:t xml:space="preserve">: </w:t>
+      </w:r>
+      <w:r>
+        <w:rPr>
+          <w:rFonts w:ascii="Consolas" w:eastAsia="Times New Roman" w:hAnsi="Consolas"/>
+          <w:color w:val="B5CEA8"/>
+          <w:sz w:val="21"/>
+          <w:szCs w:val="21"/>
+        </w:rPr>
+        <w:t>1rem</w:t>
+      </w:r>
+      <w:r>
+        <w:rPr>
+          <w:rFonts w:ascii="Consolas" w:eastAsia="Times New Roman" w:hAnsi="Consolas"/>
+          <w:color w:val="D4D4D4"/>
+          <w:sz w:val="21"/>
+          <w:szCs w:val="21"/>
+        </w:rPr>
+        <w:t>;</w:t>
+      </w:r>
+    </w:p>
+    <w:p>
+      <w:pPr>
+        <w:shd w:val="clear" w:color="auto" w:fill="1E1E1E"/>
+        <w:spacing w:after="0" w:line="285" w:lineRule="atLeast"/>
+        <w:rPr>
+          <w:rFonts w:ascii="Consolas" w:eastAsia="Times New Roman" w:hAnsi="Consolas"/>
+          <w:color w:val="D4D4D4"/>
+          <w:sz w:val="21"/>
+          <w:szCs w:val="21"/>
+        </w:rPr>
+      </w:pPr>
+      <w:r>
+        <w:rPr>
+          <w:rFonts w:ascii="Consolas" w:eastAsia="Times New Roman" w:hAnsi="Consolas"/>
+          <w:color w:val="D4D4D4"/>
+          <w:sz w:val="21"/>
+          <w:szCs w:val="21"/>
+        </w:rPr>
+        <w:t xml:space="preserve">  </w:t>
+      </w:r>
+      <w:r>
+        <w:rPr>
+          <w:rFonts w:ascii="Consolas" w:eastAsia="Times New Roman" w:hAnsi="Consolas"/>
+          <w:color w:val="9CDCFE"/>
+          <w:sz w:val="21"/>
+          <w:szCs w:val="21"/>
+        </w:rPr>
+        <w:t>margin-bottom</w:t>
+      </w:r>
+      <w:r>
+        <w:rPr>
+          <w:rFonts w:ascii="Consolas" w:eastAsia="Times New Roman" w:hAnsi="Consolas"/>
+          <w:color w:val="D4D4D4"/>
+          <w:sz w:val="21"/>
+          <w:szCs w:val="21"/>
+        </w:rPr>
+        <w:t xml:space="preserve">: </w:t>
+      </w:r>
+      <w:r>
+        <w:rPr>
+          <w:rFonts w:ascii="Consolas" w:eastAsia="Times New Roman" w:hAnsi="Consolas"/>
+          <w:color w:val="B5CEA8"/>
+          <w:sz w:val="21"/>
+          <w:szCs w:val="21"/>
+        </w:rPr>
+        <w:t>1rem</w:t>
+      </w:r>
+      <w:r>
+        <w:rPr>
+          <w:rFonts w:ascii="Consolas" w:eastAsia="Times New Roman" w:hAnsi="Consolas"/>
+          <w:color w:val="D4D4D4"/>
+          <w:sz w:val="21"/>
+          <w:szCs w:val="21"/>
+        </w:rPr>
+        <w:t>;</w:t>
+      </w:r>
+    </w:p>
+    <w:p>
+      <w:pPr>
+        <w:shd w:val="clear" w:color="auto" w:fill="1E1E1E"/>
+        <w:spacing w:after="0" w:line="285" w:lineRule="atLeast"/>
+        <w:rPr>
+          <w:rFonts w:ascii="Consolas" w:eastAsia="Times New Roman" w:hAnsi="Consolas"/>
+          <w:color w:val="D4D4D4"/>
+          <w:sz w:val="21"/>
+          <w:szCs w:val="21"/>
+        </w:rPr>
+      </w:pPr>
+      <w:r>
+        <w:rPr>
+          <w:rFonts w:ascii="Consolas" w:eastAsia="Times New Roman" w:hAnsi="Consolas"/>
+          <w:color w:val="D4D4D4"/>
+          <w:sz w:val="21"/>
+          <w:szCs w:val="21"/>
+        </w:rPr>
+        <w:t xml:space="preserve">  </w:t>
+      </w:r>
+      <w:r>
+        <w:rPr>
+          <w:rFonts w:ascii="Consolas" w:eastAsia="Times New Roman" w:hAnsi="Consolas"/>
+          <w:color w:val="9CDCFE"/>
+          <w:sz w:val="21"/>
+          <w:szCs w:val="21"/>
+        </w:rPr>
+        <w:t>border-bottom</w:t>
+      </w:r>
+      <w:r>
+        <w:rPr>
+          <w:rFonts w:ascii="Consolas" w:eastAsia="Times New Roman" w:hAnsi="Consolas"/>
+          <w:color w:val="D4D4D4"/>
+          <w:sz w:val="21"/>
+          <w:szCs w:val="21"/>
+        </w:rPr>
+        <w:t xml:space="preserve">: </w:t>
+      </w:r>
+      <w:r>
+        <w:rPr>
+          <w:rFonts w:ascii="Consolas" w:eastAsia="Times New Roman" w:hAnsi="Consolas"/>
+          <w:color w:val="B5CEA8"/>
+          <w:sz w:val="21"/>
+          <w:szCs w:val="21"/>
+        </w:rPr>
+        <w:t>0.1rem</w:t>
+      </w:r>
+      <w:r>
+        <w:rPr>
+          <w:rFonts w:ascii="Consolas" w:eastAsia="Times New Roman" w:hAnsi="Consolas"/>
+          <w:color w:val="D4D4D4"/>
+          <w:sz w:val="21"/>
+          <w:szCs w:val="21"/>
+        </w:rPr>
+        <w:t xml:space="preserve"> </w:t>
+      </w:r>
+      <w:r>
+        <w:rPr>
+          <w:rFonts w:ascii="Consolas" w:eastAsia="Times New Roman" w:hAnsi="Consolas"/>
+          <w:color w:val="CE9178"/>
+          <w:sz w:val="21"/>
+          <w:szCs w:val="21"/>
+        </w:rPr>
+        <w:t>#808080</w:t>
+      </w:r>
+      <w:r>
+        <w:rPr>
+          <w:rFonts w:ascii="Consolas" w:eastAsia="Times New Roman" w:hAnsi="Consolas"/>
+          <w:color w:val="D4D4D4"/>
+          <w:sz w:val="21"/>
+          <w:szCs w:val="21"/>
+        </w:rPr>
+        <w:t xml:space="preserve"> </w:t>
+      </w:r>
+      <w:r>
+        <w:rPr>
+          <w:rFonts w:ascii="Consolas" w:eastAsia="Times New Roman" w:hAnsi="Consolas"/>
+          <w:color w:val="CE9178"/>
+          <w:sz w:val="21"/>
+          <w:szCs w:val="21"/>
+        </w:rPr>
+        <w:t>solid</w:t>
+      </w:r>
+      <w:r>
+        <w:rPr>
+          <w:rFonts w:ascii="Consolas" w:eastAsia="Times New Roman" w:hAnsi="Consolas"/>
+          <w:color w:val="D4D4D4"/>
+          <w:sz w:val="21"/>
+          <w:szCs w:val="21"/>
+        </w:rPr>
+        <w:t>;</w:t>
+      </w:r>
+    </w:p>
+    <w:p>
+      <w:pPr>
+        <w:shd w:val="clear" w:color="auto" w:fill="1E1E1E"/>
+        <w:spacing w:after="0" w:line="285" w:lineRule="atLeast"/>
+        <w:rPr>
+          <w:rFonts w:ascii="Consolas" w:eastAsia="Times New Roman" w:hAnsi="Consolas"/>
+          <w:color w:val="D4D4D4"/>
+          <w:sz w:val="21"/>
+          <w:szCs w:val="21"/>
+        </w:rPr>
+      </w:pPr>
+      <w:r>
+        <w:rPr>
+          <w:rFonts w:ascii="Consolas" w:eastAsia="Times New Roman" w:hAnsi="Consolas"/>
+          <w:color w:val="D4D4D4"/>
+          <w:sz w:val="21"/>
+          <w:szCs w:val="21"/>
+        </w:rPr>
+        <w:t>}</w:t>
+      </w:r>
+    </w:p>
+    <w:p>
+      <w:pPr>
+        <w:shd w:val="clear" w:color="auto" w:fill="1E1E1E"/>
+        <w:spacing w:after="0" w:line="285" w:lineRule="atLeast"/>
+        <w:rPr>
+          <w:rFonts w:ascii="Consolas" w:eastAsia="Times New Roman" w:hAnsi="Consolas"/>
+          <w:color w:val="D4D4D4"/>
+          <w:sz w:val="21"/>
+          <w:szCs w:val="21"/>
+        </w:rPr>
+      </w:pPr>
+    </w:p>
+    <w:p>
+      <w:pPr>
+        <w:shd w:val="clear" w:color="auto" w:fill="1E1E1E"/>
+        <w:spacing w:after="0" w:line="285" w:lineRule="atLeast"/>
+        <w:rPr>
+          <w:rFonts w:ascii="Consolas" w:eastAsia="Times New Roman" w:hAnsi="Consolas"/>
+          <w:color w:val="D4D4D4"/>
+          <w:sz w:val="21"/>
+          <w:szCs w:val="21"/>
+        </w:rPr>
+      </w:pPr>
+      <w:r>
+        <w:rPr>
+          <w:rFonts w:ascii="Consolas" w:eastAsia="Times New Roman" w:hAnsi="Consolas"/>
+          <w:color w:val="D7BA7D"/>
+          <w:sz w:val="21"/>
+          <w:szCs w:val="21"/>
+        </w:rPr>
+        <w:t>.cart-list-container</w:t>
+      </w:r>
+      <w:r>
+        <w:rPr>
+          <w:rFonts w:ascii="Consolas" w:eastAsia="Times New Roman" w:hAnsi="Consolas"/>
+          <w:color w:val="D4D4D4"/>
+          <w:sz w:val="21"/>
+          <w:szCs w:val="21"/>
+        </w:rPr>
+        <w:t xml:space="preserve"> </w:t>
+      </w:r>
+      <w:r>
+        <w:rPr>
+          <w:rFonts w:ascii="Consolas" w:eastAsia="Times New Roman" w:hAnsi="Consolas"/>
+          <w:color w:val="D7BA7D"/>
+          <w:sz w:val="21"/>
+          <w:szCs w:val="21"/>
+        </w:rPr>
+        <w:t>li</w:t>
+      </w:r>
+      <w:r>
+        <w:rPr>
+          <w:rFonts w:ascii="Consolas" w:eastAsia="Times New Roman" w:hAnsi="Consolas"/>
+          <w:color w:val="D4D4D4"/>
+          <w:sz w:val="21"/>
+          <w:szCs w:val="21"/>
+        </w:rPr>
+        <w:t xml:space="preserve"> </w:t>
+      </w:r>
+      <w:r>
+        <w:rPr>
+          <w:rFonts w:ascii="Consolas" w:eastAsia="Times New Roman" w:hAnsi="Consolas"/>
+          <w:color w:val="D7BA7D"/>
+          <w:sz w:val="21"/>
+          <w:szCs w:val="21"/>
+        </w:rPr>
+        <w:t>img</w:t>
+      </w:r>
+      <w:r>
+        <w:rPr>
+          <w:rFonts w:ascii="Consolas" w:eastAsia="Times New Roman" w:hAnsi="Consolas"/>
+          <w:color w:val="D4D4D4"/>
+          <w:sz w:val="21"/>
+          <w:szCs w:val="21"/>
+        </w:rPr>
+        <w:t xml:space="preserve"> {</w:t>
+      </w:r>
+    </w:p>
+    <w:p>
+      <w:pPr>
+        <w:shd w:val="clear" w:color="auto" w:fill="1E1E1E"/>
+        <w:spacing w:after="0" w:line="285" w:lineRule="atLeast"/>
+        <w:rPr>
+          <w:rFonts w:ascii="Consolas" w:eastAsia="Times New Roman" w:hAnsi="Consolas"/>
+          <w:color w:val="D4D4D4"/>
+          <w:sz w:val="21"/>
+          <w:szCs w:val="21"/>
+        </w:rPr>
+      </w:pPr>
+      <w:r>
+        <w:rPr>
+          <w:rFonts w:ascii="Consolas" w:eastAsia="Times New Roman" w:hAnsi="Consolas"/>
+          <w:color w:val="D4D4D4"/>
+          <w:sz w:val="21"/>
+          <w:szCs w:val="21"/>
+        </w:rPr>
+        <w:t xml:space="preserve">  </w:t>
+      </w:r>
+      <w:r>
+        <w:rPr>
+          <w:rFonts w:ascii="Consolas" w:eastAsia="Times New Roman" w:hAnsi="Consolas"/>
+          <w:color w:val="9CDCFE"/>
+          <w:sz w:val="21"/>
+          <w:szCs w:val="21"/>
+        </w:rPr>
+        <w:t>max-width</w:t>
+      </w:r>
+      <w:r>
+        <w:rPr>
+          <w:rFonts w:ascii="Consolas" w:eastAsia="Times New Roman" w:hAnsi="Consolas"/>
+          <w:color w:val="D4D4D4"/>
+          <w:sz w:val="21"/>
+          <w:szCs w:val="21"/>
+        </w:rPr>
+        <w:t xml:space="preserve">: </w:t>
+      </w:r>
+      <w:r>
+        <w:rPr>
+          <w:rFonts w:ascii="Consolas" w:eastAsia="Times New Roman" w:hAnsi="Consolas"/>
+          <w:color w:val="B5CEA8"/>
+          <w:sz w:val="21"/>
+          <w:szCs w:val="21"/>
+        </w:rPr>
+        <w:t>10rem</w:t>
+      </w:r>
+      <w:r>
+        <w:rPr>
+          <w:rFonts w:ascii="Consolas" w:eastAsia="Times New Roman" w:hAnsi="Consolas"/>
+          <w:color w:val="D4D4D4"/>
+          <w:sz w:val="21"/>
+          <w:szCs w:val="21"/>
+        </w:rPr>
+        <w:t>;</w:t>
+      </w:r>
+    </w:p>
+    <w:p>
+      <w:pPr>
+        <w:shd w:val="clear" w:color="auto" w:fill="1E1E1E"/>
+        <w:spacing w:after="0" w:line="285" w:lineRule="atLeast"/>
+        <w:rPr>
+          <w:rFonts w:ascii="Consolas" w:eastAsia="Times New Roman" w:hAnsi="Consolas"/>
+          <w:color w:val="D4D4D4"/>
+          <w:sz w:val="21"/>
+          <w:szCs w:val="21"/>
+        </w:rPr>
+      </w:pPr>
+      <w:r>
+        <w:rPr>
+          <w:rFonts w:ascii="Consolas" w:eastAsia="Times New Roman" w:hAnsi="Consolas"/>
+          <w:color w:val="D4D4D4"/>
+          <w:sz w:val="21"/>
+          <w:szCs w:val="21"/>
+        </w:rPr>
+        <w:t xml:space="preserve">  </w:t>
+      </w:r>
+      <w:r>
+        <w:rPr>
+          <w:rFonts w:ascii="Consolas" w:eastAsia="Times New Roman" w:hAnsi="Consolas"/>
+          <w:color w:val="9CDCFE"/>
+          <w:sz w:val="21"/>
+          <w:szCs w:val="21"/>
+        </w:rPr>
+        <w:t>max-height</w:t>
+      </w:r>
+      <w:r>
+        <w:rPr>
+          <w:rFonts w:ascii="Consolas" w:eastAsia="Times New Roman" w:hAnsi="Consolas"/>
+          <w:color w:val="D4D4D4"/>
+          <w:sz w:val="21"/>
+          <w:szCs w:val="21"/>
+        </w:rPr>
+        <w:t xml:space="preserve">: </w:t>
+      </w:r>
+      <w:r>
+        <w:rPr>
+          <w:rFonts w:ascii="Consolas" w:eastAsia="Times New Roman" w:hAnsi="Consolas"/>
+          <w:color w:val="B5CEA8"/>
+          <w:sz w:val="21"/>
+          <w:szCs w:val="21"/>
+        </w:rPr>
+        <w:t>10rem</w:t>
+      </w:r>
+      <w:r>
+        <w:rPr>
+          <w:rFonts w:ascii="Consolas" w:eastAsia="Times New Roman" w:hAnsi="Consolas"/>
+          <w:color w:val="D4D4D4"/>
+          <w:sz w:val="21"/>
+          <w:szCs w:val="21"/>
+        </w:rPr>
+        <w:t>;</w:t>
+      </w:r>
+    </w:p>
+    <w:p>
+      <w:pPr>
+        <w:shd w:val="clear" w:color="auto" w:fill="1E1E1E"/>
+        <w:spacing w:after="0" w:line="285" w:lineRule="atLeast"/>
+        <w:rPr>
+          <w:rFonts w:ascii="Consolas" w:eastAsia="Times New Roman" w:hAnsi="Consolas"/>
+          <w:color w:val="D4D4D4"/>
+          <w:sz w:val="21"/>
+          <w:szCs w:val="21"/>
+        </w:rPr>
+      </w:pPr>
+      <w:r>
+        <w:rPr>
+          <w:rFonts w:ascii="Consolas" w:eastAsia="Times New Roman" w:hAnsi="Consolas"/>
+          <w:color w:val="D4D4D4"/>
+          <w:sz w:val="21"/>
+          <w:szCs w:val="21"/>
+        </w:rPr>
+        <w:t>}</w:t>
+      </w:r>
+    </w:p>
+    <w:p>
+      <w:pPr>
+        <w:shd w:val="clear" w:color="auto" w:fill="1E1E1E"/>
+        <w:spacing w:after="0" w:line="285" w:lineRule="atLeast"/>
+        <w:rPr>
+          <w:rFonts w:ascii="Consolas" w:eastAsia="Times New Roman" w:hAnsi="Consolas"/>
+          <w:color w:val="D4D4D4"/>
+          <w:sz w:val="21"/>
+          <w:szCs w:val="21"/>
+        </w:rPr>
+      </w:pPr>
+    </w:p>
+    <w:p>
+      <w:pPr>
+        <w:shd w:val="clear" w:color="auto" w:fill="1E1E1E"/>
+        <w:spacing w:after="0" w:line="285" w:lineRule="atLeast"/>
+        <w:rPr>
+          <w:rFonts w:ascii="Consolas" w:eastAsia="Times New Roman" w:hAnsi="Consolas"/>
+          <w:color w:val="D4D4D4"/>
+          <w:sz w:val="21"/>
+          <w:szCs w:val="21"/>
+        </w:rPr>
+      </w:pPr>
+      <w:r>
+        <w:rPr>
+          <w:rFonts w:ascii="Consolas" w:eastAsia="Times New Roman" w:hAnsi="Consolas"/>
+          <w:color w:val="D7BA7D"/>
+          <w:sz w:val="21"/>
+          <w:szCs w:val="21"/>
+        </w:rPr>
+        <w:t>.cart-list-container</w:t>
+      </w:r>
+      <w:r>
+        <w:rPr>
+          <w:rFonts w:ascii="Consolas" w:eastAsia="Times New Roman" w:hAnsi="Consolas"/>
+          <w:color w:val="D4D4D4"/>
+          <w:sz w:val="21"/>
+          <w:szCs w:val="21"/>
+        </w:rPr>
+        <w:t xml:space="preserve"> </w:t>
+      </w:r>
+      <w:r>
+        <w:rPr>
+          <w:rFonts w:ascii="Consolas" w:eastAsia="Times New Roman" w:hAnsi="Consolas"/>
+          <w:color w:val="D7BA7D"/>
+          <w:sz w:val="21"/>
+          <w:szCs w:val="21"/>
+        </w:rPr>
+        <w:t>li:first-child</w:t>
+      </w:r>
+      <w:r>
+        <w:rPr>
+          <w:rFonts w:ascii="Consolas" w:eastAsia="Times New Roman" w:hAnsi="Consolas"/>
+          <w:color w:val="D4D4D4"/>
+          <w:sz w:val="21"/>
+          <w:szCs w:val="21"/>
+        </w:rPr>
+        <w:t xml:space="preserve"> {</w:t>
+      </w:r>
+    </w:p>
+    <w:p>
+      <w:pPr>
+        <w:shd w:val="clear" w:color="auto" w:fill="1E1E1E"/>
+        <w:spacing w:after="0" w:line="285" w:lineRule="atLeast"/>
+        <w:rPr>
+          <w:rFonts w:ascii="Consolas" w:eastAsia="Times New Roman" w:hAnsi="Consolas"/>
+          <w:color w:val="D4D4D4"/>
+          <w:sz w:val="21"/>
+          <w:szCs w:val="21"/>
+        </w:rPr>
+      </w:pPr>
+      <w:r>
+        <w:rPr>
+          <w:rFonts w:ascii="Consolas" w:eastAsia="Times New Roman" w:hAnsi="Consolas"/>
+          <w:color w:val="D4D4D4"/>
+          <w:sz w:val="21"/>
+          <w:szCs w:val="21"/>
+        </w:rPr>
+        <w:t xml:space="preserve">  </w:t>
+      </w:r>
+      <w:r>
+        <w:rPr>
+          <w:rFonts w:ascii="Consolas" w:eastAsia="Times New Roman" w:hAnsi="Consolas"/>
+          <w:color w:val="9CDCFE"/>
+          <w:sz w:val="21"/>
+          <w:szCs w:val="21"/>
+        </w:rPr>
+        <w:t>display</w:t>
+      </w:r>
+      <w:r>
+        <w:rPr>
+          <w:rFonts w:ascii="Consolas" w:eastAsia="Times New Roman" w:hAnsi="Consolas"/>
+          <w:color w:val="D4D4D4"/>
+          <w:sz w:val="21"/>
+          <w:szCs w:val="21"/>
+        </w:rPr>
+        <w:t xml:space="preserve">: </w:t>
+      </w:r>
+      <w:r>
+        <w:rPr>
+          <w:rFonts w:ascii="Consolas" w:eastAsia="Times New Roman" w:hAnsi="Consolas"/>
+          <w:color w:val="CE9178"/>
+          <w:sz w:val="21"/>
+          <w:szCs w:val="21"/>
+        </w:rPr>
+        <w:t>flex</w:t>
+      </w:r>
+      <w:r>
+        <w:rPr>
+          <w:rFonts w:ascii="Consolas" w:eastAsia="Times New Roman" w:hAnsi="Consolas"/>
+          <w:color w:val="D4D4D4"/>
+          <w:sz w:val="21"/>
+          <w:szCs w:val="21"/>
+        </w:rPr>
+        <w:t>;</w:t>
+      </w:r>
+    </w:p>
+    <w:p>
+      <w:pPr>
+        <w:shd w:val="clear" w:color="auto" w:fill="1E1E1E"/>
+        <w:spacing w:after="0" w:line="285" w:lineRule="atLeast"/>
+        <w:rPr>
+          <w:rFonts w:ascii="Consolas" w:eastAsia="Times New Roman" w:hAnsi="Consolas"/>
+          <w:color w:val="D4D4D4"/>
+          <w:sz w:val="21"/>
+          <w:szCs w:val="21"/>
+        </w:rPr>
+      </w:pPr>
+      <w:r>
+        <w:rPr>
+          <w:rFonts w:ascii="Consolas" w:eastAsia="Times New Roman" w:hAnsi="Consolas"/>
+          <w:color w:val="D4D4D4"/>
+          <w:sz w:val="21"/>
+          <w:szCs w:val="21"/>
+        </w:rPr>
+        <w:t xml:space="preserve">  </w:t>
+      </w:r>
+      <w:r>
+        <w:rPr>
+          <w:rFonts w:ascii="Consolas" w:eastAsia="Times New Roman" w:hAnsi="Consolas"/>
+          <w:color w:val="9CDCFE"/>
+          <w:sz w:val="21"/>
+          <w:szCs w:val="21"/>
+        </w:rPr>
+        <w:t>justify-content</w:t>
+      </w:r>
+      <w:r>
+        <w:rPr>
+          <w:rFonts w:ascii="Consolas" w:eastAsia="Times New Roman" w:hAnsi="Consolas"/>
+          <w:color w:val="D4D4D4"/>
+          <w:sz w:val="21"/>
+          <w:szCs w:val="21"/>
+        </w:rPr>
+        <w:t xml:space="preserve">: </w:t>
+      </w:r>
+      <w:r>
+        <w:rPr>
+          <w:rFonts w:ascii="Consolas" w:eastAsia="Times New Roman" w:hAnsi="Consolas"/>
+          <w:color w:val="CE9178"/>
+          <w:sz w:val="21"/>
+          <w:szCs w:val="21"/>
+        </w:rPr>
+        <w:t>space-between</w:t>
+      </w:r>
+      <w:r>
+        <w:rPr>
+          <w:rFonts w:ascii="Consolas" w:eastAsia="Times New Roman" w:hAnsi="Consolas"/>
+          <w:color w:val="D4D4D4"/>
+          <w:sz w:val="21"/>
+          <w:szCs w:val="21"/>
+        </w:rPr>
+        <w:t>;</w:t>
+      </w:r>
+    </w:p>
+    <w:p>
+      <w:pPr>
+        <w:shd w:val="clear" w:color="auto" w:fill="1E1E1E"/>
+        <w:spacing w:after="0" w:line="285" w:lineRule="atLeast"/>
+        <w:rPr>
+          <w:rFonts w:ascii="Consolas" w:eastAsia="Times New Roman" w:hAnsi="Consolas"/>
+          <w:color w:val="D4D4D4"/>
+          <w:sz w:val="21"/>
+          <w:szCs w:val="21"/>
+        </w:rPr>
+      </w:pPr>
+      <w:r>
+        <w:rPr>
+          <w:rFonts w:ascii="Consolas" w:eastAsia="Times New Roman" w:hAnsi="Consolas"/>
+          <w:color w:val="D4D4D4"/>
+          <w:sz w:val="21"/>
+          <w:szCs w:val="21"/>
+        </w:rPr>
+        <w:t xml:space="preserve">  </w:t>
+      </w:r>
+      <w:r>
+        <w:rPr>
+          <w:rFonts w:ascii="Consolas" w:eastAsia="Times New Roman" w:hAnsi="Consolas"/>
+          <w:color w:val="9CDCFE"/>
+          <w:sz w:val="21"/>
+          <w:szCs w:val="21"/>
+        </w:rPr>
+        <w:t>align-items</w:t>
+      </w:r>
+      <w:r>
+        <w:rPr>
+          <w:rFonts w:ascii="Consolas" w:eastAsia="Times New Roman" w:hAnsi="Consolas"/>
+          <w:color w:val="D4D4D4"/>
+          <w:sz w:val="21"/>
+          <w:szCs w:val="21"/>
+        </w:rPr>
+        <w:t xml:space="preserve">: </w:t>
+      </w:r>
+      <w:r>
+        <w:rPr>
+          <w:rFonts w:ascii="Consolas" w:eastAsia="Times New Roman" w:hAnsi="Consolas"/>
+          <w:color w:val="CE9178"/>
+          <w:sz w:val="21"/>
+          <w:szCs w:val="21"/>
+        </w:rPr>
+        <w:t>flex-end</w:t>
+      </w:r>
+      <w:r>
+        <w:rPr>
+          <w:rFonts w:ascii="Consolas" w:eastAsia="Times New Roman" w:hAnsi="Consolas"/>
+          <w:color w:val="D4D4D4"/>
+          <w:sz w:val="21"/>
+          <w:szCs w:val="21"/>
+        </w:rPr>
+        <w:t>;</w:t>
+      </w:r>
+    </w:p>
+    <w:p>
+      <w:pPr>
+        <w:shd w:val="clear" w:color="auto" w:fill="1E1E1E"/>
+        <w:spacing w:after="0" w:line="285" w:lineRule="atLeast"/>
+        <w:rPr>
+          <w:rFonts w:ascii="Consolas" w:eastAsia="Times New Roman" w:hAnsi="Consolas"/>
+          <w:color w:val="D4D4D4"/>
+          <w:sz w:val="21"/>
+          <w:szCs w:val="21"/>
+        </w:rPr>
+      </w:pPr>
+      <w:r>
+        <w:rPr>
+          <w:rFonts w:ascii="Consolas" w:eastAsia="Times New Roman" w:hAnsi="Consolas"/>
+          <w:color w:val="D4D4D4"/>
+          <w:sz w:val="21"/>
+          <w:szCs w:val="21"/>
+        </w:rPr>
+        <w:t>}</w:t>
+      </w:r>
+    </w:p>
+    <w:p>
+      <w:pPr>
+        <w:shd w:val="clear" w:color="auto" w:fill="1E1E1E"/>
+        <w:spacing w:after="0" w:line="285" w:lineRule="atLeast"/>
+        <w:rPr>
+          <w:rFonts w:ascii="Consolas" w:eastAsia="Times New Roman" w:hAnsi="Consolas"/>
+          <w:color w:val="D4D4D4"/>
+          <w:sz w:val="21"/>
+          <w:szCs w:val="21"/>
+        </w:rPr>
+      </w:pPr>
+    </w:p>
+    <w:p>
+      <w:pPr>
+        <w:shd w:val="clear" w:color="auto" w:fill="1E1E1E"/>
+        <w:spacing w:after="0" w:line="285" w:lineRule="atLeast"/>
+        <w:rPr>
+          <w:rFonts w:ascii="Consolas" w:eastAsia="Times New Roman" w:hAnsi="Consolas"/>
+          <w:color w:val="D4D4D4"/>
+          <w:sz w:val="21"/>
+          <w:szCs w:val="21"/>
+        </w:rPr>
+      </w:pPr>
+      <w:r>
+        <w:rPr>
+          <w:rFonts w:ascii="Consolas" w:eastAsia="Times New Roman" w:hAnsi="Consolas"/>
+          <w:color w:val="D7BA7D"/>
+          <w:sz w:val="21"/>
+          <w:szCs w:val="21"/>
+        </w:rPr>
+        <w:t>.cart-image</w:t>
+      </w:r>
+      <w:r>
+        <w:rPr>
+          <w:rFonts w:ascii="Consolas" w:eastAsia="Times New Roman" w:hAnsi="Consolas"/>
+          <w:color w:val="D4D4D4"/>
+          <w:sz w:val="21"/>
+          <w:szCs w:val="21"/>
+        </w:rPr>
+        <w:t xml:space="preserve"> {</w:t>
       </w:r>
     </w:p>
     <w:p>
@@ -13795,7 +15740,7 @@
           <w:sz w:val="21"/>
           <w:szCs w:val="21"/>
         </w:rPr>
-        <w:t>list-style-type</w:t>
+        <w:t>flex</w:t>
       </w:r>
       <w:r>
         <w:rPr>
@@ -13809,11 +15754,419 @@
       <w:r>
         <w:rPr>
           <w:rFonts w:ascii="Consolas" w:eastAsia="Times New Roman" w:hAnsi="Consolas"/>
+          <w:color w:val="B5CEA8"/>
+          <w:sz w:val="21"/>
+          <w:szCs w:val="21"/>
+        </w:rPr>
+        <w:t>1</w:t>
+      </w:r>
+      <w:r>
+        <w:rPr>
+          <w:rFonts w:ascii="Consolas" w:eastAsia="Times New Roman" w:hAnsi="Consolas"/>
+          <w:color w:val="D4D4D4"/>
+          <w:sz w:val="21"/>
+          <w:szCs w:val="21"/>
+        </w:rPr>
+        <w:t xml:space="preserve"> </w:t>
+      </w:r>
+      <w:r>
+        <w:rPr>
+          <w:rFonts w:ascii="Consolas" w:eastAsia="Times New Roman" w:hAnsi="Consolas"/>
+          <w:color w:val="B5CEA8"/>
+          <w:sz w:val="21"/>
+          <w:szCs w:val="21"/>
+        </w:rPr>
+        <w:t>1</w:t>
+      </w:r>
+      <w:r>
+        <w:rPr>
+          <w:rFonts w:ascii="Consolas" w:eastAsia="Times New Roman" w:hAnsi="Consolas"/>
+          <w:color w:val="D4D4D4"/>
+          <w:sz w:val="21"/>
+          <w:szCs w:val="21"/>
+        </w:rPr>
+        <w:t>;</w:t>
+      </w:r>
+    </w:p>
+    <w:p>
+      <w:pPr>
+        <w:shd w:val="clear" w:color="auto" w:fill="1E1E1E"/>
+        <w:spacing w:after="0" w:line="285" w:lineRule="atLeast"/>
+        <w:rPr>
+          <w:rFonts w:ascii="Consolas" w:eastAsia="Times New Roman" w:hAnsi="Consolas"/>
+          <w:color w:val="D4D4D4"/>
+          <w:sz w:val="21"/>
+          <w:szCs w:val="21"/>
+        </w:rPr>
+      </w:pPr>
+      <w:r>
+        <w:rPr>
+          <w:rFonts w:ascii="Consolas" w:eastAsia="Times New Roman" w:hAnsi="Consolas"/>
+          <w:color w:val="D4D4D4"/>
+          <w:sz w:val="21"/>
+          <w:szCs w:val="21"/>
+        </w:rPr>
+        <w:t>}</w:t>
+      </w:r>
+    </w:p>
+    <w:p>
+      <w:pPr>
+        <w:shd w:val="clear" w:color="auto" w:fill="1E1E1E"/>
+        <w:spacing w:after="0" w:line="285" w:lineRule="atLeast"/>
+        <w:rPr>
+          <w:rFonts w:ascii="Consolas" w:eastAsia="Times New Roman" w:hAnsi="Consolas"/>
+          <w:color w:val="D4D4D4"/>
+          <w:sz w:val="21"/>
+          <w:szCs w:val="21"/>
+        </w:rPr>
+      </w:pPr>
+    </w:p>
+    <w:p>
+      <w:pPr>
+        <w:shd w:val="clear" w:color="auto" w:fill="1E1E1E"/>
+        <w:spacing w:after="0" w:line="285" w:lineRule="atLeast"/>
+        <w:rPr>
+          <w:rFonts w:ascii="Consolas" w:eastAsia="Times New Roman" w:hAnsi="Consolas"/>
+          <w:color w:val="D4D4D4"/>
+          <w:sz w:val="21"/>
+          <w:szCs w:val="21"/>
+        </w:rPr>
+      </w:pPr>
+      <w:r>
+        <w:rPr>
+          <w:rFonts w:ascii="Consolas" w:eastAsia="Times New Roman" w:hAnsi="Consolas"/>
+          <w:color w:val="D7BA7D"/>
+          <w:sz w:val="21"/>
+          <w:szCs w:val="21"/>
+        </w:rPr>
+        <w:t>.cart-name</w:t>
+      </w:r>
+      <w:r>
+        <w:rPr>
+          <w:rFonts w:ascii="Consolas" w:eastAsia="Times New Roman" w:hAnsi="Consolas"/>
+          <w:color w:val="D4D4D4"/>
+          <w:sz w:val="21"/>
+          <w:szCs w:val="21"/>
+        </w:rPr>
+        <w:t xml:space="preserve"> {</w:t>
+      </w:r>
+    </w:p>
+    <w:p>
+      <w:pPr>
+        <w:shd w:val="clear" w:color="auto" w:fill="1E1E1E"/>
+        <w:spacing w:after="0" w:line="285" w:lineRule="atLeast"/>
+        <w:rPr>
+          <w:rFonts w:ascii="Consolas" w:eastAsia="Times New Roman" w:hAnsi="Consolas"/>
+          <w:color w:val="D4D4D4"/>
+          <w:sz w:val="21"/>
+          <w:szCs w:val="21"/>
+        </w:rPr>
+      </w:pPr>
+      <w:r>
+        <w:rPr>
+          <w:rFonts w:ascii="Consolas" w:eastAsia="Times New Roman" w:hAnsi="Consolas"/>
+          <w:color w:val="D4D4D4"/>
+          <w:sz w:val="21"/>
+          <w:szCs w:val="21"/>
+        </w:rPr>
+        <w:t xml:space="preserve">  </w:t>
+      </w:r>
+      <w:r>
+        <w:rPr>
+          <w:rFonts w:ascii="Consolas" w:eastAsia="Times New Roman" w:hAnsi="Consolas"/>
+          <w:color w:val="9CDCFE"/>
+          <w:sz w:val="21"/>
+          <w:szCs w:val="21"/>
+        </w:rPr>
+        <w:t>flex</w:t>
+      </w:r>
+      <w:r>
+        <w:rPr>
+          <w:rFonts w:ascii="Consolas" w:eastAsia="Times New Roman" w:hAnsi="Consolas"/>
+          <w:color w:val="D4D4D4"/>
+          <w:sz w:val="21"/>
+          <w:szCs w:val="21"/>
+        </w:rPr>
+        <w:t xml:space="preserve">: </w:t>
+      </w:r>
+      <w:r>
+        <w:rPr>
+          <w:rFonts w:ascii="Consolas" w:eastAsia="Times New Roman" w:hAnsi="Consolas"/>
+          <w:color w:val="B5CEA8"/>
+          <w:sz w:val="21"/>
+          <w:szCs w:val="21"/>
+        </w:rPr>
+        <w:t>8</w:t>
+      </w:r>
+      <w:r>
+        <w:rPr>
+          <w:rFonts w:ascii="Consolas" w:eastAsia="Times New Roman" w:hAnsi="Consolas"/>
+          <w:color w:val="D4D4D4"/>
+          <w:sz w:val="21"/>
+          <w:szCs w:val="21"/>
+        </w:rPr>
+        <w:t xml:space="preserve"> </w:t>
+      </w:r>
+      <w:r>
+        <w:rPr>
+          <w:rFonts w:ascii="Consolas" w:eastAsia="Times New Roman" w:hAnsi="Consolas"/>
+          <w:color w:val="B5CEA8"/>
+          <w:sz w:val="21"/>
+          <w:szCs w:val="21"/>
+        </w:rPr>
+        <w:t>1</w:t>
+      </w:r>
+      <w:r>
+        <w:rPr>
+          <w:rFonts w:ascii="Consolas" w:eastAsia="Times New Roman" w:hAnsi="Consolas"/>
+          <w:color w:val="D4D4D4"/>
+          <w:sz w:val="21"/>
+          <w:szCs w:val="21"/>
+        </w:rPr>
+        <w:t>;</w:t>
+      </w:r>
+    </w:p>
+    <w:p>
+      <w:pPr>
+        <w:shd w:val="clear" w:color="auto" w:fill="1E1E1E"/>
+        <w:spacing w:after="0" w:line="285" w:lineRule="atLeast"/>
+        <w:rPr>
+          <w:rFonts w:ascii="Consolas" w:eastAsia="Times New Roman" w:hAnsi="Consolas"/>
+          <w:color w:val="D4D4D4"/>
+          <w:sz w:val="21"/>
+          <w:szCs w:val="21"/>
+        </w:rPr>
+      </w:pPr>
+      <w:r>
+        <w:rPr>
+          <w:rFonts w:ascii="Consolas" w:eastAsia="Times New Roman" w:hAnsi="Consolas"/>
+          <w:color w:val="D4D4D4"/>
+          <w:sz w:val="21"/>
+          <w:szCs w:val="21"/>
+        </w:rPr>
+        <w:t>}</w:t>
+      </w:r>
+    </w:p>
+    <w:p>
+      <w:pPr>
+        <w:shd w:val="clear" w:color="auto" w:fill="1E1E1E"/>
+        <w:spacing w:after="0" w:line="285" w:lineRule="atLeast"/>
+        <w:rPr>
+          <w:rFonts w:ascii="Consolas" w:eastAsia="Times New Roman" w:hAnsi="Consolas"/>
+          <w:color w:val="D4D4D4"/>
+          <w:sz w:val="21"/>
+          <w:szCs w:val="21"/>
+        </w:rPr>
+      </w:pPr>
+    </w:p>
+    <w:p>
+      <w:pPr>
+        <w:shd w:val="clear" w:color="auto" w:fill="1E1E1E"/>
+        <w:spacing w:after="0" w:line="285" w:lineRule="atLeast"/>
+        <w:rPr>
+          <w:rFonts w:ascii="Consolas" w:eastAsia="Times New Roman" w:hAnsi="Consolas"/>
+          <w:color w:val="D4D4D4"/>
+          <w:sz w:val="21"/>
+          <w:szCs w:val="21"/>
+        </w:rPr>
+      </w:pPr>
+      <w:r>
+        <w:rPr>
+          <w:rFonts w:ascii="Consolas" w:eastAsia="Times New Roman" w:hAnsi="Consolas"/>
+          <w:color w:val="D7BA7D"/>
+          <w:sz w:val="21"/>
+          <w:szCs w:val="21"/>
+        </w:rPr>
+        <w:t>.cart-price</w:t>
+      </w:r>
+      <w:r>
+        <w:rPr>
+          <w:rFonts w:ascii="Consolas" w:eastAsia="Times New Roman" w:hAnsi="Consolas"/>
+          <w:color w:val="D4D4D4"/>
+          <w:sz w:val="21"/>
+          <w:szCs w:val="21"/>
+        </w:rPr>
+        <w:t xml:space="preserve"> {</w:t>
+      </w:r>
+    </w:p>
+    <w:p>
+      <w:pPr>
+        <w:shd w:val="clear" w:color="auto" w:fill="1E1E1E"/>
+        <w:spacing w:after="0" w:line="285" w:lineRule="atLeast"/>
+        <w:rPr>
+          <w:rFonts w:ascii="Consolas" w:eastAsia="Times New Roman" w:hAnsi="Consolas"/>
+          <w:color w:val="D4D4D4"/>
+          <w:sz w:val="21"/>
+          <w:szCs w:val="21"/>
+        </w:rPr>
+      </w:pPr>
+      <w:r>
+        <w:rPr>
+          <w:rFonts w:ascii="Consolas" w:eastAsia="Times New Roman" w:hAnsi="Consolas"/>
+          <w:color w:val="D4D4D4"/>
+          <w:sz w:val="21"/>
+          <w:szCs w:val="21"/>
+        </w:rPr>
+        <w:t xml:space="preserve">  </w:t>
+      </w:r>
+      <w:r>
+        <w:rPr>
+          <w:rFonts w:ascii="Consolas" w:eastAsia="Times New Roman" w:hAnsi="Consolas"/>
+          <w:color w:val="9CDCFE"/>
+          <w:sz w:val="21"/>
+          <w:szCs w:val="21"/>
+        </w:rPr>
+        <w:t>flex</w:t>
+      </w:r>
+      <w:r>
+        <w:rPr>
+          <w:rFonts w:ascii="Consolas" w:eastAsia="Times New Roman" w:hAnsi="Consolas"/>
+          <w:color w:val="D4D4D4"/>
+          <w:sz w:val="21"/>
+          <w:szCs w:val="21"/>
+        </w:rPr>
+        <w:t xml:space="preserve">: </w:t>
+      </w:r>
+      <w:r>
+        <w:rPr>
+          <w:rFonts w:ascii="Consolas" w:eastAsia="Times New Roman" w:hAnsi="Consolas"/>
+          <w:color w:val="B5CEA8"/>
+          <w:sz w:val="21"/>
+          <w:szCs w:val="21"/>
+        </w:rPr>
+        <w:t>1</w:t>
+      </w:r>
+      <w:r>
+        <w:rPr>
+          <w:rFonts w:ascii="Consolas" w:eastAsia="Times New Roman" w:hAnsi="Consolas"/>
+          <w:color w:val="D4D4D4"/>
+          <w:sz w:val="21"/>
+          <w:szCs w:val="21"/>
+        </w:rPr>
+        <w:t xml:space="preserve"> </w:t>
+      </w:r>
+      <w:r>
+        <w:rPr>
+          <w:rFonts w:ascii="Consolas" w:eastAsia="Times New Roman" w:hAnsi="Consolas"/>
+          <w:color w:val="B5CEA8"/>
+          <w:sz w:val="21"/>
+          <w:szCs w:val="21"/>
+        </w:rPr>
+        <w:t>1</w:t>
+      </w:r>
+      <w:r>
+        <w:rPr>
+          <w:rFonts w:ascii="Consolas" w:eastAsia="Times New Roman" w:hAnsi="Consolas"/>
+          <w:color w:val="D4D4D4"/>
+          <w:sz w:val="21"/>
+          <w:szCs w:val="21"/>
+        </w:rPr>
+        <w:t>;</w:t>
+      </w:r>
+    </w:p>
+    <w:p>
+      <w:pPr>
+        <w:shd w:val="clear" w:color="auto" w:fill="1E1E1E"/>
+        <w:spacing w:after="0" w:line="285" w:lineRule="atLeast"/>
+        <w:rPr>
+          <w:rFonts w:ascii="Consolas" w:eastAsia="Times New Roman" w:hAnsi="Consolas"/>
+          <w:color w:val="D4D4D4"/>
+          <w:sz w:val="21"/>
+          <w:szCs w:val="21"/>
+        </w:rPr>
+      </w:pPr>
+      <w:r>
+        <w:rPr>
+          <w:rFonts w:ascii="Consolas" w:eastAsia="Times New Roman" w:hAnsi="Consolas"/>
+          <w:color w:val="D4D4D4"/>
+          <w:sz w:val="21"/>
+          <w:szCs w:val="21"/>
+        </w:rPr>
+        <w:t xml:space="preserve">  </w:t>
+      </w:r>
+      <w:r>
+        <w:rPr>
+          <w:rFonts w:ascii="Consolas" w:eastAsia="Times New Roman" w:hAnsi="Consolas"/>
+          <w:color w:val="9CDCFE"/>
+          <w:sz w:val="21"/>
+          <w:szCs w:val="21"/>
+        </w:rPr>
+        <w:t>font-size</w:t>
+      </w:r>
+      <w:r>
+        <w:rPr>
+          <w:rFonts w:ascii="Consolas" w:eastAsia="Times New Roman" w:hAnsi="Consolas"/>
+          <w:color w:val="D4D4D4"/>
+          <w:sz w:val="21"/>
+          <w:szCs w:val="21"/>
+        </w:rPr>
+        <w:t xml:space="preserve">: </w:t>
+      </w:r>
+      <w:r>
+        <w:rPr>
+          <w:rFonts w:ascii="Consolas" w:eastAsia="Times New Roman" w:hAnsi="Consolas"/>
+          <w:color w:val="B5CEA8"/>
+          <w:sz w:val="21"/>
+          <w:szCs w:val="21"/>
+        </w:rPr>
+        <w:t>2.5rem</w:t>
+      </w:r>
+      <w:r>
+        <w:rPr>
+          <w:rFonts w:ascii="Consolas" w:eastAsia="Times New Roman" w:hAnsi="Consolas"/>
+          <w:color w:val="D4D4D4"/>
+          <w:sz w:val="21"/>
+          <w:szCs w:val="21"/>
+        </w:rPr>
+        <w:t>;</w:t>
+      </w:r>
+    </w:p>
+    <w:p>
+      <w:pPr>
+        <w:shd w:val="clear" w:color="auto" w:fill="1E1E1E"/>
+        <w:spacing w:after="0" w:line="285" w:lineRule="atLeast"/>
+        <w:rPr>
+          <w:rFonts w:ascii="Consolas" w:eastAsia="Times New Roman" w:hAnsi="Consolas"/>
+          <w:color w:val="D4D4D4"/>
+          <w:sz w:val="21"/>
+          <w:szCs w:val="21"/>
+        </w:rPr>
+      </w:pPr>
+      <w:r>
+        <w:rPr>
+          <w:rFonts w:ascii="Consolas" w:eastAsia="Times New Roman" w:hAnsi="Consolas"/>
+          <w:color w:val="D4D4D4"/>
+          <w:sz w:val="21"/>
+          <w:szCs w:val="21"/>
+        </w:rPr>
+        <w:t xml:space="preserve">  </w:t>
+      </w:r>
+      <w:r>
+        <w:rPr>
+          <w:rFonts w:ascii="Consolas" w:eastAsia="Times New Roman" w:hAnsi="Consolas"/>
+          <w:color w:val="9CDCFE"/>
+          <w:sz w:val="21"/>
+          <w:szCs w:val="21"/>
+        </w:rPr>
+        <w:t>text-align</w:t>
+      </w:r>
+      <w:r>
+        <w:rPr>
+          <w:rFonts w:ascii="Consolas" w:eastAsia="Times New Roman" w:hAnsi="Consolas"/>
+          <w:color w:val="D4D4D4"/>
+          <w:sz w:val="21"/>
+          <w:szCs w:val="21"/>
+        </w:rPr>
+        <w:t xml:space="preserve">: </w:t>
+      </w:r>
+      <w:r>
+        <w:rPr>
+          <w:rFonts w:ascii="Consolas" w:eastAsia="Times New Roman" w:hAnsi="Consolas"/>
           <w:color w:val="CE9178"/>
           <w:sz w:val="21"/>
           <w:szCs w:val="21"/>
         </w:rPr>
-        <w:t>none</w:t>
+        <w:t>right</w:t>
       </w:r>
       <w:r>
         <w:rPr>
@@ -13843,1527 +16196,34 @@
           <w:sz w:val="21"/>
           <w:szCs w:val="21"/>
         </w:rPr>
-        <w:t xml:space="preserve">  </w:t>
-      </w:r>
-      <w:r>
-        <w:rPr>
-          <w:rFonts w:ascii="Consolas" w:eastAsia="Times New Roman" w:hAnsi="Consolas"/>
-          <w:color w:val="9CDCFE"/>
-          <w:sz w:val="21"/>
-          <w:szCs w:val="21"/>
-        </w:rPr>
-        <w:t>padding</w:t>
-      </w:r>
-      <w:r>
-        <w:rPr>
-          <w:rFonts w:ascii="Consolas" w:eastAsia="Times New Roman" w:hAnsi="Consolas"/>
-          <w:color w:val="D4D4D4"/>
-          <w:sz w:val="21"/>
-          <w:szCs w:val="21"/>
-        </w:rPr>
-        <w:t xml:space="preserve">: </w:t>
-      </w:r>
-      <w:r>
-        <w:rPr>
-          <w:rFonts w:ascii="Consolas" w:eastAsia="Times New Roman" w:hAnsi="Consolas"/>
-          <w:color w:val="B5CEA8"/>
-          <w:sz w:val="21"/>
-          <w:szCs w:val="21"/>
-        </w:rPr>
-        <w:t>1rem</w:t>
-      </w:r>
-      <w:r>
-        <w:rPr>
-          <w:rFonts w:ascii="Consolas" w:eastAsia="Times New Roman" w:hAnsi="Consolas"/>
-          <w:color w:val="D4D4D4"/>
-          <w:sz w:val="21"/>
-          <w:szCs w:val="21"/>
-        </w:rPr>
-        <w:t>;</w:t>
-      </w:r>
-    </w:p>
-    <w:p>
-      <w:pPr>
-        <w:shd w:val="clear" w:color="auto" w:fill="1E1E1E"/>
-        <w:spacing w:after="0" w:line="285" w:lineRule="atLeast"/>
-        <w:rPr>
-          <w:rFonts w:ascii="Consolas" w:eastAsia="Times New Roman" w:hAnsi="Consolas"/>
-          <w:color w:val="D4D4D4"/>
-          <w:sz w:val="21"/>
-          <w:szCs w:val="21"/>
-        </w:rPr>
-      </w:pPr>
-      <w:r>
-        <w:rPr>
-          <w:rFonts w:ascii="Consolas" w:eastAsia="Times New Roman" w:hAnsi="Consolas"/>
-          <w:color w:val="D4D4D4"/>
-          <w:sz w:val="21"/>
-          <w:szCs w:val="21"/>
-        </w:rPr>
         <w:t>}</w:t>
       </w:r>
     </w:p>
     <w:p>
       <w:pPr>
         <w:shd w:val="clear" w:color="auto" w:fill="1E1E1E"/>
-        <w:spacing w:after="0" w:line="285" w:lineRule="atLeast"/>
-        <w:rPr>
-          <w:rFonts w:ascii="Consolas" w:eastAsia="Times New Roman" w:hAnsi="Consolas"/>
-          <w:color w:val="D4D4D4"/>
-          <w:sz w:val="21"/>
-          <w:szCs w:val="21"/>
-        </w:rPr>
-      </w:pPr>
-    </w:p>
-    <w:p>
-      <w:pPr>
-        <w:shd w:val="clear" w:color="auto" w:fill="1E1E1E"/>
-        <w:spacing w:after="0" w:line="285" w:lineRule="atLeast"/>
-        <w:rPr>
-          <w:rFonts w:ascii="Consolas" w:eastAsia="Times New Roman" w:hAnsi="Consolas"/>
-          <w:color w:val="D4D4D4"/>
-          <w:sz w:val="21"/>
-          <w:szCs w:val="21"/>
-        </w:rPr>
-      </w:pPr>
-      <w:r>
-        <w:rPr>
-          <w:rFonts w:ascii="Consolas" w:eastAsia="Times New Roman" w:hAnsi="Consolas"/>
-          <w:color w:val="D7BA7D"/>
-          <w:sz w:val="21"/>
-          <w:szCs w:val="21"/>
-        </w:rPr>
-        <w:t>.cart-list-container</w:t>
-      </w:r>
-      <w:r>
-        <w:rPr>
-          <w:rFonts w:ascii="Consolas" w:eastAsia="Times New Roman" w:hAnsi="Consolas"/>
-          <w:color w:val="D4D4D4"/>
-          <w:sz w:val="21"/>
-          <w:szCs w:val="21"/>
-        </w:rPr>
-        <w:t xml:space="preserve"> </w:t>
-      </w:r>
-      <w:r>
-        <w:rPr>
-          <w:rFonts w:ascii="Consolas" w:eastAsia="Times New Roman" w:hAnsi="Consolas"/>
-          <w:color w:val="D7BA7D"/>
-          <w:sz w:val="21"/>
-          <w:szCs w:val="21"/>
-        </w:rPr>
-        <w:t>li</w:t>
-      </w:r>
-      <w:r>
-        <w:rPr>
-          <w:rFonts w:ascii="Consolas" w:eastAsia="Times New Roman" w:hAnsi="Consolas"/>
-          <w:color w:val="D4D4D4"/>
-          <w:sz w:val="21"/>
-          <w:szCs w:val="21"/>
-        </w:rPr>
-        <w:t xml:space="preserve"> {</w:t>
-      </w:r>
-    </w:p>
-    <w:p>
-      <w:pPr>
-        <w:shd w:val="clear" w:color="auto" w:fill="1E1E1E"/>
-        <w:spacing w:after="0" w:line="285" w:lineRule="atLeast"/>
-        <w:rPr>
-          <w:rFonts w:ascii="Consolas" w:eastAsia="Times New Roman" w:hAnsi="Consolas"/>
-          <w:color w:val="D4D4D4"/>
-          <w:sz w:val="21"/>
-          <w:szCs w:val="21"/>
-        </w:rPr>
-      </w:pPr>
-      <w:r>
-        <w:rPr>
-          <w:rFonts w:ascii="Consolas" w:eastAsia="Times New Roman" w:hAnsi="Consolas"/>
-          <w:color w:val="D4D4D4"/>
-          <w:sz w:val="21"/>
-          <w:szCs w:val="21"/>
-        </w:rPr>
-        <w:t xml:space="preserve">  </w:t>
-      </w:r>
-      <w:r>
-        <w:rPr>
-          <w:rFonts w:ascii="Consolas" w:eastAsia="Times New Roman" w:hAnsi="Consolas"/>
-          <w:color w:val="9CDCFE"/>
-          <w:sz w:val="21"/>
-          <w:szCs w:val="21"/>
-        </w:rPr>
-        <w:t>display</w:t>
-      </w:r>
-      <w:r>
-        <w:rPr>
-          <w:rFonts w:ascii="Consolas" w:eastAsia="Times New Roman" w:hAnsi="Consolas"/>
-          <w:color w:val="D4D4D4"/>
-          <w:sz w:val="21"/>
-          <w:szCs w:val="21"/>
-        </w:rPr>
-        <w:t xml:space="preserve">: </w:t>
-      </w:r>
-      <w:r>
-        <w:rPr>
-          <w:rFonts w:ascii="Consolas" w:eastAsia="Times New Roman" w:hAnsi="Consolas"/>
-          <w:color w:val="CE9178"/>
-          <w:sz w:val="21"/>
-          <w:szCs w:val="21"/>
-        </w:rPr>
-        <w:t>flex</w:t>
-      </w:r>
-      <w:r>
-        <w:rPr>
-          <w:rFonts w:ascii="Consolas" w:eastAsia="Times New Roman" w:hAnsi="Consolas"/>
-          <w:color w:val="D4D4D4"/>
-          <w:sz w:val="21"/>
-          <w:szCs w:val="21"/>
-        </w:rPr>
-        <w:t>;</w:t>
-      </w:r>
-    </w:p>
-    <w:p>
-      <w:pPr>
-        <w:shd w:val="clear" w:color="auto" w:fill="1E1E1E"/>
-        <w:spacing w:after="0" w:line="285" w:lineRule="atLeast"/>
-        <w:rPr>
-          <w:rFonts w:ascii="Consolas" w:eastAsia="Times New Roman" w:hAnsi="Consolas"/>
-          <w:color w:val="D4D4D4"/>
-          <w:sz w:val="21"/>
-          <w:szCs w:val="21"/>
-        </w:rPr>
-      </w:pPr>
-      <w:r>
-        <w:rPr>
-          <w:rFonts w:ascii="Consolas" w:eastAsia="Times New Roman" w:hAnsi="Consolas"/>
-          <w:color w:val="D4D4D4"/>
-          <w:sz w:val="21"/>
-          <w:szCs w:val="21"/>
-        </w:rPr>
-        <w:t xml:space="preserve">  </w:t>
-      </w:r>
-      <w:r>
-        <w:rPr>
-          <w:rFonts w:ascii="Consolas" w:eastAsia="Times New Roman" w:hAnsi="Consolas"/>
-          <w:color w:val="9CDCFE"/>
-          <w:sz w:val="21"/>
-          <w:szCs w:val="21"/>
-        </w:rPr>
-        <w:t>justify-content</w:t>
-      </w:r>
-      <w:r>
-        <w:rPr>
-          <w:rFonts w:ascii="Consolas" w:eastAsia="Times New Roman" w:hAnsi="Consolas"/>
-          <w:color w:val="D4D4D4"/>
-          <w:sz w:val="21"/>
-          <w:szCs w:val="21"/>
-        </w:rPr>
-        <w:t xml:space="preserve">: </w:t>
-      </w:r>
-      <w:r>
-        <w:rPr>
-          <w:rFonts w:ascii="Consolas" w:eastAsia="Times New Roman" w:hAnsi="Consolas"/>
-          <w:color w:val="CE9178"/>
-          <w:sz w:val="21"/>
-          <w:szCs w:val="21"/>
-        </w:rPr>
-        <w:t>space-between</w:t>
-      </w:r>
-      <w:r>
-        <w:rPr>
-          <w:rFonts w:ascii="Consolas" w:eastAsia="Times New Roman" w:hAnsi="Consolas"/>
-          <w:color w:val="D4D4D4"/>
-          <w:sz w:val="21"/>
-          <w:szCs w:val="21"/>
-        </w:rPr>
-        <w:t>;</w:t>
-      </w:r>
-    </w:p>
-    <w:p>
-      <w:pPr>
-        <w:shd w:val="clear" w:color="auto" w:fill="1E1E1E"/>
-        <w:spacing w:after="0" w:line="285" w:lineRule="atLeast"/>
-        <w:rPr>
-          <w:rFonts w:ascii="Consolas" w:eastAsia="Times New Roman" w:hAnsi="Consolas"/>
-          <w:color w:val="D4D4D4"/>
-          <w:sz w:val="21"/>
-          <w:szCs w:val="21"/>
-        </w:rPr>
-      </w:pPr>
-      <w:r>
-        <w:rPr>
-          <w:rFonts w:ascii="Consolas" w:eastAsia="Times New Roman" w:hAnsi="Consolas"/>
-          <w:color w:val="D4D4D4"/>
-          <w:sz w:val="21"/>
-          <w:szCs w:val="21"/>
-        </w:rPr>
-        <w:t xml:space="preserve">  </w:t>
-      </w:r>
-      <w:r>
-        <w:rPr>
-          <w:rFonts w:ascii="Consolas" w:eastAsia="Times New Roman" w:hAnsi="Consolas"/>
-          <w:color w:val="9CDCFE"/>
-          <w:sz w:val="21"/>
-          <w:szCs w:val="21"/>
-        </w:rPr>
-        <w:t>align-items</w:t>
-      </w:r>
-      <w:r>
-        <w:rPr>
-          <w:rFonts w:ascii="Consolas" w:eastAsia="Times New Roman" w:hAnsi="Consolas"/>
-          <w:color w:val="D4D4D4"/>
-          <w:sz w:val="21"/>
-          <w:szCs w:val="21"/>
-        </w:rPr>
-        <w:t xml:space="preserve">: </w:t>
-      </w:r>
-      <w:r>
-        <w:rPr>
-          <w:rFonts w:ascii="Consolas" w:eastAsia="Times New Roman" w:hAnsi="Consolas"/>
-          <w:color w:val="CE9178"/>
-          <w:sz w:val="21"/>
-          <w:szCs w:val="21"/>
-        </w:rPr>
-        <w:t>flex-end</w:t>
-      </w:r>
-      <w:r>
-        <w:rPr>
-          <w:rFonts w:ascii="Consolas" w:eastAsia="Times New Roman" w:hAnsi="Consolas"/>
-          <w:color w:val="D4D4D4"/>
-          <w:sz w:val="21"/>
-          <w:szCs w:val="21"/>
-        </w:rPr>
-        <w:t>;</w:t>
-      </w:r>
-    </w:p>
-    <w:p>
-      <w:pPr>
-        <w:shd w:val="clear" w:color="auto" w:fill="1E1E1E"/>
-        <w:spacing w:after="0" w:line="285" w:lineRule="atLeast"/>
-        <w:rPr>
-          <w:rFonts w:ascii="Consolas" w:eastAsia="Times New Roman" w:hAnsi="Consolas"/>
-          <w:color w:val="D4D4D4"/>
-          <w:sz w:val="21"/>
-          <w:szCs w:val="21"/>
-        </w:rPr>
-      </w:pPr>
-      <w:r>
-        <w:rPr>
-          <w:rFonts w:ascii="Consolas" w:eastAsia="Times New Roman" w:hAnsi="Consolas"/>
-          <w:color w:val="D4D4D4"/>
-          <w:sz w:val="21"/>
-          <w:szCs w:val="21"/>
-        </w:rPr>
-        <w:t xml:space="preserve">  </w:t>
-      </w:r>
-      <w:r>
-        <w:rPr>
-          <w:rFonts w:ascii="Consolas" w:eastAsia="Times New Roman" w:hAnsi="Consolas"/>
-          <w:color w:val="9CDCFE"/>
-          <w:sz w:val="21"/>
-          <w:szCs w:val="21"/>
-        </w:rPr>
-        <w:t>padding-bottom</w:t>
-      </w:r>
-      <w:r>
-        <w:rPr>
-          <w:rFonts w:ascii="Consolas" w:eastAsia="Times New Roman" w:hAnsi="Consolas"/>
-          <w:color w:val="D4D4D4"/>
-          <w:sz w:val="21"/>
-          <w:szCs w:val="21"/>
-        </w:rPr>
-        <w:t xml:space="preserve">: </w:t>
-      </w:r>
-      <w:r>
-        <w:rPr>
-          <w:rFonts w:ascii="Consolas" w:eastAsia="Times New Roman" w:hAnsi="Consolas"/>
-          <w:color w:val="B5CEA8"/>
-          <w:sz w:val="21"/>
-          <w:szCs w:val="21"/>
-        </w:rPr>
-        <w:t>1rem</w:t>
-      </w:r>
-      <w:r>
-        <w:rPr>
-          <w:rFonts w:ascii="Consolas" w:eastAsia="Times New Roman" w:hAnsi="Consolas"/>
-          <w:color w:val="D4D4D4"/>
-          <w:sz w:val="21"/>
-          <w:szCs w:val="21"/>
-        </w:rPr>
-        <w:t>;</w:t>
-      </w:r>
-    </w:p>
-    <w:p>
-      <w:pPr>
-        <w:shd w:val="clear" w:color="auto" w:fill="1E1E1E"/>
-        <w:spacing w:after="0" w:line="285" w:lineRule="atLeast"/>
-        <w:rPr>
-          <w:rFonts w:ascii="Consolas" w:eastAsia="Times New Roman" w:hAnsi="Consolas"/>
-          <w:color w:val="D4D4D4"/>
-          <w:sz w:val="21"/>
-          <w:szCs w:val="21"/>
-        </w:rPr>
-      </w:pPr>
-      <w:r>
-        <w:rPr>
-          <w:rFonts w:ascii="Consolas" w:eastAsia="Times New Roman" w:hAnsi="Consolas"/>
-          <w:color w:val="D4D4D4"/>
-          <w:sz w:val="21"/>
-          <w:szCs w:val="21"/>
-        </w:rPr>
-        <w:t xml:space="preserve">  </w:t>
-      </w:r>
-      <w:r>
-        <w:rPr>
-          <w:rFonts w:ascii="Consolas" w:eastAsia="Times New Roman" w:hAnsi="Consolas"/>
-          <w:color w:val="9CDCFE"/>
-          <w:sz w:val="21"/>
-          <w:szCs w:val="21"/>
-        </w:rPr>
-        <w:t>margin-bottom</w:t>
-      </w:r>
-      <w:r>
-        <w:rPr>
-          <w:rFonts w:ascii="Consolas" w:eastAsia="Times New Roman" w:hAnsi="Consolas"/>
-          <w:color w:val="D4D4D4"/>
-          <w:sz w:val="21"/>
-          <w:szCs w:val="21"/>
-        </w:rPr>
-        <w:t xml:space="preserve">: </w:t>
-      </w:r>
-      <w:r>
-        <w:rPr>
-          <w:rFonts w:ascii="Consolas" w:eastAsia="Times New Roman" w:hAnsi="Consolas"/>
-          <w:color w:val="B5CEA8"/>
-          <w:sz w:val="21"/>
-          <w:szCs w:val="21"/>
-        </w:rPr>
-        <w:t>1rem</w:t>
-      </w:r>
-      <w:r>
-        <w:rPr>
-          <w:rFonts w:ascii="Consolas" w:eastAsia="Times New Roman" w:hAnsi="Consolas"/>
-          <w:color w:val="D4D4D4"/>
-          <w:sz w:val="21"/>
-          <w:szCs w:val="21"/>
-        </w:rPr>
-        <w:t>;</w:t>
-      </w:r>
-    </w:p>
-    <w:p>
-      <w:pPr>
-        <w:shd w:val="clear" w:color="auto" w:fill="1E1E1E"/>
-        <w:spacing w:after="0" w:line="285" w:lineRule="atLeast"/>
-        <w:rPr>
-          <w:rFonts w:ascii="Consolas" w:eastAsia="Times New Roman" w:hAnsi="Consolas"/>
-          <w:color w:val="D4D4D4"/>
-          <w:sz w:val="21"/>
-          <w:szCs w:val="21"/>
-        </w:rPr>
-      </w:pPr>
-      <w:r>
-        <w:rPr>
-          <w:rFonts w:ascii="Consolas" w:eastAsia="Times New Roman" w:hAnsi="Consolas"/>
-          <w:color w:val="D4D4D4"/>
-          <w:sz w:val="21"/>
-          <w:szCs w:val="21"/>
-        </w:rPr>
-        <w:t xml:space="preserve">  </w:t>
-      </w:r>
-      <w:r>
-        <w:rPr>
-          <w:rFonts w:ascii="Consolas" w:eastAsia="Times New Roman" w:hAnsi="Consolas"/>
-          <w:color w:val="9CDCFE"/>
-          <w:sz w:val="21"/>
-          <w:szCs w:val="21"/>
-        </w:rPr>
-        <w:t>border-bottom</w:t>
-      </w:r>
-      <w:r>
-        <w:rPr>
-          <w:rFonts w:ascii="Consolas" w:eastAsia="Times New Roman" w:hAnsi="Consolas"/>
-          <w:color w:val="D4D4D4"/>
-          <w:sz w:val="21"/>
-          <w:szCs w:val="21"/>
-        </w:rPr>
-        <w:t xml:space="preserve">: </w:t>
-      </w:r>
-      <w:r>
-        <w:rPr>
-          <w:rFonts w:ascii="Consolas" w:eastAsia="Times New Roman" w:hAnsi="Consolas"/>
-          <w:color w:val="B5CEA8"/>
-          <w:sz w:val="21"/>
-          <w:szCs w:val="21"/>
-        </w:rPr>
-        <w:t>0.1rem</w:t>
-      </w:r>
-      <w:r>
-        <w:rPr>
-          <w:rFonts w:ascii="Consolas" w:eastAsia="Times New Roman" w:hAnsi="Consolas"/>
-          <w:color w:val="D4D4D4"/>
-          <w:sz w:val="21"/>
-          <w:szCs w:val="21"/>
-        </w:rPr>
-        <w:t xml:space="preserve"> </w:t>
-      </w:r>
-      <w:r>
-        <w:rPr>
-          <w:rFonts w:ascii="Consolas" w:eastAsia="Times New Roman" w:hAnsi="Consolas"/>
-          <w:color w:val="CE9178"/>
-          <w:sz w:val="21"/>
-          <w:szCs w:val="21"/>
-        </w:rPr>
-        <w:t>#808080</w:t>
-      </w:r>
-      <w:r>
-        <w:rPr>
-          <w:rFonts w:ascii="Consolas" w:eastAsia="Times New Roman" w:hAnsi="Consolas"/>
-          <w:color w:val="D4D4D4"/>
-          <w:sz w:val="21"/>
-          <w:szCs w:val="21"/>
-        </w:rPr>
-        <w:t xml:space="preserve"> </w:t>
-      </w:r>
-      <w:r>
-        <w:rPr>
-          <w:rFonts w:ascii="Consolas" w:eastAsia="Times New Roman" w:hAnsi="Consolas"/>
-          <w:color w:val="CE9178"/>
-          <w:sz w:val="21"/>
-          <w:szCs w:val="21"/>
-        </w:rPr>
-        <w:t>solid</w:t>
-      </w:r>
-      <w:r>
-        <w:rPr>
-          <w:rFonts w:ascii="Consolas" w:eastAsia="Times New Roman" w:hAnsi="Consolas"/>
-          <w:color w:val="D4D4D4"/>
-          <w:sz w:val="21"/>
-          <w:szCs w:val="21"/>
-        </w:rPr>
-        <w:t>;</w:t>
-      </w:r>
-    </w:p>
-    <w:p>
-      <w:pPr>
-        <w:shd w:val="clear" w:color="auto" w:fill="1E1E1E"/>
-        <w:spacing w:after="0" w:line="285" w:lineRule="atLeast"/>
-        <w:rPr>
-          <w:rFonts w:ascii="Consolas" w:eastAsia="Times New Roman" w:hAnsi="Consolas"/>
-          <w:color w:val="D4D4D4"/>
-          <w:sz w:val="21"/>
-          <w:szCs w:val="21"/>
-        </w:rPr>
-      </w:pPr>
-      <w:r>
-        <w:rPr>
-          <w:rFonts w:ascii="Consolas" w:eastAsia="Times New Roman" w:hAnsi="Consolas"/>
-          <w:color w:val="D4D4D4"/>
-          <w:sz w:val="21"/>
-          <w:szCs w:val="21"/>
-        </w:rPr>
-        <w:t>}</w:t>
-      </w:r>
-    </w:p>
-    <w:p>
-      <w:pPr>
-        <w:shd w:val="clear" w:color="auto" w:fill="1E1E1E"/>
-        <w:spacing w:after="0" w:line="285" w:lineRule="atLeast"/>
-        <w:rPr>
-          <w:rFonts w:ascii="Consolas" w:eastAsia="Times New Roman" w:hAnsi="Consolas"/>
-          <w:color w:val="D4D4D4"/>
-          <w:sz w:val="21"/>
-          <w:szCs w:val="21"/>
-        </w:rPr>
-      </w:pPr>
-    </w:p>
-    <w:p>
-      <w:pPr>
-        <w:shd w:val="clear" w:color="auto" w:fill="1E1E1E"/>
-        <w:spacing w:after="0" w:line="285" w:lineRule="atLeast"/>
-        <w:rPr>
-          <w:rFonts w:ascii="Consolas" w:eastAsia="Times New Roman" w:hAnsi="Consolas"/>
-          <w:color w:val="D4D4D4"/>
-          <w:sz w:val="21"/>
-          <w:szCs w:val="21"/>
-        </w:rPr>
-      </w:pPr>
-      <w:r>
-        <w:rPr>
-          <w:rFonts w:ascii="Consolas" w:eastAsia="Times New Roman" w:hAnsi="Consolas"/>
-          <w:color w:val="D7BA7D"/>
-          <w:sz w:val="21"/>
-          <w:szCs w:val="21"/>
-        </w:rPr>
-        <w:t>.cart-list-container</w:t>
-      </w:r>
-      <w:r>
-        <w:rPr>
-          <w:rFonts w:ascii="Consolas" w:eastAsia="Times New Roman" w:hAnsi="Consolas"/>
-          <w:color w:val="D4D4D4"/>
-          <w:sz w:val="21"/>
-          <w:szCs w:val="21"/>
-        </w:rPr>
-        <w:t xml:space="preserve"> </w:t>
-      </w:r>
-      <w:r>
-        <w:rPr>
-          <w:rFonts w:ascii="Consolas" w:eastAsia="Times New Roman" w:hAnsi="Consolas"/>
-          <w:color w:val="D7BA7D"/>
-          <w:sz w:val="21"/>
-          <w:szCs w:val="21"/>
-        </w:rPr>
-        <w:t>li</w:t>
-      </w:r>
-      <w:r>
-        <w:rPr>
-          <w:rFonts w:ascii="Consolas" w:eastAsia="Times New Roman" w:hAnsi="Consolas"/>
-          <w:color w:val="D4D4D4"/>
-          <w:sz w:val="21"/>
-          <w:szCs w:val="21"/>
-        </w:rPr>
-        <w:t xml:space="preserve"> </w:t>
-      </w:r>
-      <w:r>
-        <w:rPr>
-          <w:rFonts w:ascii="Consolas" w:eastAsia="Times New Roman" w:hAnsi="Consolas"/>
-          <w:color w:val="D7BA7D"/>
-          <w:sz w:val="21"/>
-          <w:szCs w:val="21"/>
-        </w:rPr>
-        <w:t>img</w:t>
-      </w:r>
-      <w:r>
-        <w:rPr>
-          <w:rFonts w:ascii="Consolas" w:eastAsia="Times New Roman" w:hAnsi="Consolas"/>
-          <w:color w:val="D4D4D4"/>
-          <w:sz w:val="21"/>
-          <w:szCs w:val="21"/>
-        </w:rPr>
-        <w:t xml:space="preserve"> {</w:t>
-      </w:r>
-    </w:p>
-    <w:p>
-      <w:pPr>
-        <w:shd w:val="clear" w:color="auto" w:fill="1E1E1E"/>
-        <w:spacing w:after="0" w:line="285" w:lineRule="atLeast"/>
-        <w:rPr>
-          <w:rFonts w:ascii="Consolas" w:eastAsia="Times New Roman" w:hAnsi="Consolas"/>
-          <w:color w:val="D4D4D4"/>
-          <w:sz w:val="21"/>
-          <w:szCs w:val="21"/>
-        </w:rPr>
-      </w:pPr>
-      <w:r>
-        <w:rPr>
-          <w:rFonts w:ascii="Consolas" w:eastAsia="Times New Roman" w:hAnsi="Consolas"/>
-          <w:color w:val="D4D4D4"/>
-          <w:sz w:val="21"/>
-          <w:szCs w:val="21"/>
-        </w:rPr>
-        <w:t xml:space="preserve">  </w:t>
-      </w:r>
-      <w:r>
-        <w:rPr>
-          <w:rFonts w:ascii="Consolas" w:eastAsia="Times New Roman" w:hAnsi="Consolas"/>
-          <w:color w:val="9CDCFE"/>
-          <w:sz w:val="21"/>
-          <w:szCs w:val="21"/>
-        </w:rPr>
-        <w:t>max-width</w:t>
-      </w:r>
-      <w:r>
-        <w:rPr>
-          <w:rFonts w:ascii="Consolas" w:eastAsia="Times New Roman" w:hAnsi="Consolas"/>
-          <w:color w:val="D4D4D4"/>
-          <w:sz w:val="21"/>
-          <w:szCs w:val="21"/>
-        </w:rPr>
-        <w:t xml:space="preserve">: </w:t>
-      </w:r>
-      <w:r>
-        <w:rPr>
-          <w:rFonts w:ascii="Consolas" w:eastAsia="Times New Roman" w:hAnsi="Consolas"/>
-          <w:color w:val="B5CEA8"/>
-          <w:sz w:val="21"/>
-          <w:szCs w:val="21"/>
-        </w:rPr>
-        <w:t>10rem</w:t>
-      </w:r>
-      <w:r>
-        <w:rPr>
-          <w:rFonts w:ascii="Consolas" w:eastAsia="Times New Roman" w:hAnsi="Consolas"/>
-          <w:color w:val="D4D4D4"/>
-          <w:sz w:val="21"/>
-          <w:szCs w:val="21"/>
-        </w:rPr>
-        <w:t>;</w:t>
-      </w:r>
-    </w:p>
-    <w:p>
-      <w:pPr>
-        <w:shd w:val="clear" w:color="auto" w:fill="1E1E1E"/>
-        <w:spacing w:after="0" w:line="285" w:lineRule="atLeast"/>
-        <w:rPr>
-          <w:rFonts w:ascii="Consolas" w:eastAsia="Times New Roman" w:hAnsi="Consolas"/>
-          <w:color w:val="D4D4D4"/>
-          <w:sz w:val="21"/>
-          <w:szCs w:val="21"/>
-        </w:rPr>
-      </w:pPr>
-      <w:r>
-        <w:rPr>
-          <w:rFonts w:ascii="Consolas" w:eastAsia="Times New Roman" w:hAnsi="Consolas"/>
-          <w:color w:val="D4D4D4"/>
-          <w:sz w:val="21"/>
-          <w:szCs w:val="21"/>
-        </w:rPr>
-        <w:t xml:space="preserve">  </w:t>
-      </w:r>
-      <w:r>
-        <w:rPr>
-          <w:rFonts w:ascii="Consolas" w:eastAsia="Times New Roman" w:hAnsi="Consolas"/>
-          <w:color w:val="9CDCFE"/>
-          <w:sz w:val="21"/>
-          <w:szCs w:val="21"/>
-        </w:rPr>
-        <w:t>max-height</w:t>
-      </w:r>
-      <w:r>
-        <w:rPr>
-          <w:rFonts w:ascii="Consolas" w:eastAsia="Times New Roman" w:hAnsi="Consolas"/>
-          <w:color w:val="D4D4D4"/>
-          <w:sz w:val="21"/>
-          <w:szCs w:val="21"/>
-        </w:rPr>
-        <w:t xml:space="preserve">: </w:t>
-      </w:r>
-      <w:r>
-        <w:rPr>
-          <w:rFonts w:ascii="Consolas" w:eastAsia="Times New Roman" w:hAnsi="Consolas"/>
-          <w:color w:val="B5CEA8"/>
-          <w:sz w:val="21"/>
-          <w:szCs w:val="21"/>
-        </w:rPr>
-        <w:t>10rem</w:t>
-      </w:r>
-      <w:r>
-        <w:rPr>
-          <w:rFonts w:ascii="Consolas" w:eastAsia="Times New Roman" w:hAnsi="Consolas"/>
-          <w:color w:val="D4D4D4"/>
-          <w:sz w:val="21"/>
-          <w:szCs w:val="21"/>
-        </w:rPr>
-        <w:t>;</w:t>
-      </w:r>
-    </w:p>
-    <w:p>
-      <w:pPr>
-        <w:shd w:val="clear" w:color="auto" w:fill="1E1E1E"/>
-        <w:spacing w:after="0" w:line="285" w:lineRule="atLeast"/>
-        <w:rPr>
-          <w:rFonts w:ascii="Consolas" w:eastAsia="Times New Roman" w:hAnsi="Consolas"/>
-          <w:color w:val="D4D4D4"/>
-          <w:sz w:val="21"/>
-          <w:szCs w:val="21"/>
-        </w:rPr>
-      </w:pPr>
-      <w:r>
-        <w:rPr>
-          <w:rFonts w:ascii="Consolas" w:eastAsia="Times New Roman" w:hAnsi="Consolas"/>
-          <w:color w:val="D4D4D4"/>
-          <w:sz w:val="21"/>
-          <w:szCs w:val="21"/>
-        </w:rPr>
-        <w:t>}</w:t>
-      </w:r>
-    </w:p>
-    <w:p>
-      <w:pPr>
-        <w:shd w:val="clear" w:color="auto" w:fill="1E1E1E"/>
-        <w:spacing w:after="0" w:line="285" w:lineRule="atLeast"/>
-        <w:rPr>
-          <w:rFonts w:ascii="Consolas" w:eastAsia="Times New Roman" w:hAnsi="Consolas"/>
-          <w:color w:val="D4D4D4"/>
-          <w:sz w:val="21"/>
-          <w:szCs w:val="21"/>
-        </w:rPr>
-      </w:pPr>
-    </w:p>
-    <w:p>
-      <w:pPr>
-        <w:shd w:val="clear" w:color="auto" w:fill="1E1E1E"/>
-        <w:spacing w:after="0" w:line="285" w:lineRule="atLeast"/>
-        <w:rPr>
-          <w:rFonts w:ascii="Consolas" w:eastAsia="Times New Roman" w:hAnsi="Consolas"/>
-          <w:color w:val="D4D4D4"/>
-          <w:sz w:val="21"/>
-          <w:szCs w:val="21"/>
-        </w:rPr>
-      </w:pPr>
-      <w:r>
-        <w:rPr>
-          <w:rFonts w:ascii="Consolas" w:eastAsia="Times New Roman" w:hAnsi="Consolas"/>
-          <w:color w:val="D7BA7D"/>
-          <w:sz w:val="21"/>
-          <w:szCs w:val="21"/>
-        </w:rPr>
-        <w:t>.cart-list-container</w:t>
-      </w:r>
-      <w:r>
-        <w:rPr>
-          <w:rFonts w:ascii="Consolas" w:eastAsia="Times New Roman" w:hAnsi="Consolas"/>
-          <w:color w:val="D4D4D4"/>
-          <w:sz w:val="21"/>
-          <w:szCs w:val="21"/>
-        </w:rPr>
-        <w:t xml:space="preserve"> </w:t>
-      </w:r>
-      <w:r>
-        <w:rPr>
-          <w:rFonts w:ascii="Consolas" w:eastAsia="Times New Roman" w:hAnsi="Consolas"/>
-          <w:color w:val="D7BA7D"/>
-          <w:sz w:val="21"/>
-          <w:szCs w:val="21"/>
-        </w:rPr>
-        <w:t>li:first-child</w:t>
-      </w:r>
-      <w:r>
-        <w:rPr>
-          <w:rFonts w:ascii="Consolas" w:eastAsia="Times New Roman" w:hAnsi="Consolas"/>
-          <w:color w:val="D4D4D4"/>
-          <w:sz w:val="21"/>
-          <w:szCs w:val="21"/>
-        </w:rPr>
-        <w:t xml:space="preserve"> {</w:t>
-      </w:r>
-    </w:p>
-    <w:p>
-      <w:pPr>
-        <w:shd w:val="clear" w:color="auto" w:fill="1E1E1E"/>
-        <w:spacing w:after="0" w:line="285" w:lineRule="atLeast"/>
-        <w:rPr>
-          <w:rFonts w:ascii="Consolas" w:eastAsia="Times New Roman" w:hAnsi="Consolas"/>
-          <w:color w:val="D4D4D4"/>
-          <w:sz w:val="21"/>
-          <w:szCs w:val="21"/>
-        </w:rPr>
-      </w:pPr>
-      <w:r>
-        <w:rPr>
-          <w:rFonts w:ascii="Consolas" w:eastAsia="Times New Roman" w:hAnsi="Consolas"/>
-          <w:color w:val="D4D4D4"/>
-          <w:sz w:val="21"/>
-          <w:szCs w:val="21"/>
-        </w:rPr>
-        <w:t xml:space="preserve">  </w:t>
-      </w:r>
-      <w:r>
-        <w:rPr>
-          <w:rFonts w:ascii="Consolas" w:eastAsia="Times New Roman" w:hAnsi="Consolas"/>
-          <w:color w:val="9CDCFE"/>
-          <w:sz w:val="21"/>
-          <w:szCs w:val="21"/>
-        </w:rPr>
-        <w:t>display</w:t>
-      </w:r>
-      <w:r>
-        <w:rPr>
-          <w:rFonts w:ascii="Consolas" w:eastAsia="Times New Roman" w:hAnsi="Consolas"/>
-          <w:color w:val="D4D4D4"/>
-          <w:sz w:val="21"/>
-          <w:szCs w:val="21"/>
-        </w:rPr>
-        <w:t xml:space="preserve">: </w:t>
-      </w:r>
-      <w:r>
-        <w:rPr>
-          <w:rFonts w:ascii="Consolas" w:eastAsia="Times New Roman" w:hAnsi="Consolas"/>
-          <w:color w:val="CE9178"/>
-          <w:sz w:val="21"/>
-          <w:szCs w:val="21"/>
-        </w:rPr>
-        <w:t>flex</w:t>
-      </w:r>
-      <w:r>
-        <w:rPr>
-          <w:rFonts w:ascii="Consolas" w:eastAsia="Times New Roman" w:hAnsi="Consolas"/>
-          <w:color w:val="D4D4D4"/>
-          <w:sz w:val="21"/>
-          <w:szCs w:val="21"/>
-        </w:rPr>
-        <w:t>;</w:t>
-      </w:r>
-    </w:p>
-    <w:p>
-      <w:pPr>
-        <w:shd w:val="clear" w:color="auto" w:fill="1E1E1E"/>
-        <w:spacing w:after="0" w:line="285" w:lineRule="atLeast"/>
-        <w:rPr>
-          <w:rFonts w:ascii="Consolas" w:eastAsia="Times New Roman" w:hAnsi="Consolas"/>
-          <w:color w:val="D4D4D4"/>
-          <w:sz w:val="21"/>
-          <w:szCs w:val="21"/>
-        </w:rPr>
-      </w:pPr>
-      <w:r>
-        <w:rPr>
-          <w:rFonts w:ascii="Consolas" w:eastAsia="Times New Roman" w:hAnsi="Consolas"/>
-          <w:color w:val="D4D4D4"/>
-          <w:sz w:val="21"/>
-          <w:szCs w:val="21"/>
-        </w:rPr>
-        <w:t xml:space="preserve">  </w:t>
-      </w:r>
-      <w:r>
-        <w:rPr>
-          <w:rFonts w:ascii="Consolas" w:eastAsia="Times New Roman" w:hAnsi="Consolas"/>
-          <w:color w:val="9CDCFE"/>
-          <w:sz w:val="21"/>
-          <w:szCs w:val="21"/>
-        </w:rPr>
-        <w:t>justify-content</w:t>
-      </w:r>
-      <w:r>
-        <w:rPr>
-          <w:rFonts w:ascii="Consolas" w:eastAsia="Times New Roman" w:hAnsi="Consolas"/>
-          <w:color w:val="D4D4D4"/>
-          <w:sz w:val="21"/>
-          <w:szCs w:val="21"/>
-        </w:rPr>
-        <w:t xml:space="preserve">: </w:t>
-      </w:r>
-      <w:r>
-        <w:rPr>
-          <w:rFonts w:ascii="Consolas" w:eastAsia="Times New Roman" w:hAnsi="Consolas"/>
-          <w:color w:val="CE9178"/>
-          <w:sz w:val="21"/>
-          <w:szCs w:val="21"/>
-        </w:rPr>
-        <w:t>space-between</w:t>
-      </w:r>
-      <w:r>
-        <w:rPr>
-          <w:rFonts w:ascii="Consolas" w:eastAsia="Times New Roman" w:hAnsi="Consolas"/>
-          <w:color w:val="D4D4D4"/>
-          <w:sz w:val="21"/>
-          <w:szCs w:val="21"/>
-        </w:rPr>
-        <w:t>;</w:t>
-      </w:r>
-    </w:p>
-    <w:p>
-      <w:pPr>
-        <w:shd w:val="clear" w:color="auto" w:fill="1E1E1E"/>
-        <w:spacing w:after="0" w:line="285" w:lineRule="atLeast"/>
-        <w:rPr>
-          <w:rFonts w:ascii="Consolas" w:eastAsia="Times New Roman" w:hAnsi="Consolas"/>
-          <w:color w:val="D4D4D4"/>
-          <w:sz w:val="21"/>
-          <w:szCs w:val="21"/>
-        </w:rPr>
-      </w:pPr>
-      <w:r>
-        <w:rPr>
-          <w:rFonts w:ascii="Consolas" w:eastAsia="Times New Roman" w:hAnsi="Consolas"/>
-          <w:color w:val="D4D4D4"/>
-          <w:sz w:val="21"/>
-          <w:szCs w:val="21"/>
-        </w:rPr>
-        <w:t xml:space="preserve">  </w:t>
-      </w:r>
-      <w:r>
-        <w:rPr>
-          <w:rFonts w:ascii="Consolas" w:eastAsia="Times New Roman" w:hAnsi="Consolas"/>
-          <w:color w:val="9CDCFE"/>
-          <w:sz w:val="21"/>
-          <w:szCs w:val="21"/>
-        </w:rPr>
-        <w:t>align-items</w:t>
-      </w:r>
-      <w:r>
-        <w:rPr>
-          <w:rFonts w:ascii="Consolas" w:eastAsia="Times New Roman" w:hAnsi="Consolas"/>
-          <w:color w:val="D4D4D4"/>
-          <w:sz w:val="21"/>
-          <w:szCs w:val="21"/>
-        </w:rPr>
-        <w:t xml:space="preserve">: </w:t>
-      </w:r>
-      <w:r>
-        <w:rPr>
-          <w:rFonts w:ascii="Consolas" w:eastAsia="Times New Roman" w:hAnsi="Consolas"/>
-          <w:color w:val="CE9178"/>
-          <w:sz w:val="21"/>
-          <w:szCs w:val="21"/>
-        </w:rPr>
-        <w:t>flex-end</w:t>
-      </w:r>
-      <w:r>
-        <w:rPr>
-          <w:rFonts w:ascii="Consolas" w:eastAsia="Times New Roman" w:hAnsi="Consolas"/>
-          <w:color w:val="D4D4D4"/>
-          <w:sz w:val="21"/>
-          <w:szCs w:val="21"/>
-        </w:rPr>
-        <w:t>;</w:t>
-      </w:r>
-    </w:p>
-    <w:p>
-      <w:pPr>
-        <w:shd w:val="clear" w:color="auto" w:fill="1E1E1E"/>
-        <w:spacing w:after="0" w:line="285" w:lineRule="atLeast"/>
-        <w:rPr>
-          <w:rFonts w:ascii="Consolas" w:eastAsia="Times New Roman" w:hAnsi="Consolas"/>
-          <w:color w:val="D4D4D4"/>
-          <w:sz w:val="21"/>
-          <w:szCs w:val="21"/>
-        </w:rPr>
-      </w:pPr>
-      <w:r>
-        <w:rPr>
-          <w:rFonts w:ascii="Consolas" w:eastAsia="Times New Roman" w:hAnsi="Consolas"/>
-          <w:color w:val="D4D4D4"/>
-          <w:sz w:val="21"/>
-          <w:szCs w:val="21"/>
-        </w:rPr>
-        <w:t>}</w:t>
-      </w:r>
-    </w:p>
-    <w:p>
-      <w:pPr>
-        <w:shd w:val="clear" w:color="auto" w:fill="1E1E1E"/>
-        <w:spacing w:after="0" w:line="285" w:lineRule="atLeast"/>
-        <w:rPr>
-          <w:rFonts w:ascii="Consolas" w:eastAsia="Times New Roman" w:hAnsi="Consolas"/>
-          <w:color w:val="D4D4D4"/>
-          <w:sz w:val="21"/>
-          <w:szCs w:val="21"/>
-        </w:rPr>
-      </w:pPr>
-    </w:p>
-    <w:p>
-      <w:pPr>
-        <w:shd w:val="clear" w:color="auto" w:fill="1E1E1E"/>
-        <w:spacing w:after="0" w:line="285" w:lineRule="atLeast"/>
-        <w:rPr>
-          <w:rFonts w:ascii="Consolas" w:eastAsia="Times New Roman" w:hAnsi="Consolas"/>
-          <w:color w:val="D4D4D4"/>
-          <w:sz w:val="21"/>
-          <w:szCs w:val="21"/>
-        </w:rPr>
-      </w:pPr>
-      <w:r>
-        <w:rPr>
-          <w:rFonts w:ascii="Consolas" w:eastAsia="Times New Roman" w:hAnsi="Consolas"/>
-          <w:color w:val="D7BA7D"/>
-          <w:sz w:val="21"/>
-          <w:szCs w:val="21"/>
-        </w:rPr>
-        <w:t>.cart-image</w:t>
-      </w:r>
-      <w:r>
-        <w:rPr>
-          <w:rFonts w:ascii="Consolas" w:eastAsia="Times New Roman" w:hAnsi="Consolas"/>
-          <w:color w:val="D4D4D4"/>
-          <w:sz w:val="21"/>
-          <w:szCs w:val="21"/>
-        </w:rPr>
-        <w:t xml:space="preserve"> {</w:t>
-      </w:r>
-    </w:p>
-    <w:p>
-      <w:pPr>
-        <w:shd w:val="clear" w:color="auto" w:fill="1E1E1E"/>
-        <w:spacing w:after="0" w:line="285" w:lineRule="atLeast"/>
-        <w:rPr>
-          <w:rFonts w:ascii="Consolas" w:eastAsia="Times New Roman" w:hAnsi="Consolas"/>
-          <w:color w:val="D4D4D4"/>
-          <w:sz w:val="21"/>
-          <w:szCs w:val="21"/>
-        </w:rPr>
-      </w:pPr>
-      <w:r>
-        <w:rPr>
-          <w:rFonts w:ascii="Consolas" w:eastAsia="Times New Roman" w:hAnsi="Consolas"/>
-          <w:color w:val="D4D4D4"/>
-          <w:sz w:val="21"/>
-          <w:szCs w:val="21"/>
-        </w:rPr>
-        <w:t xml:space="preserve">  </w:t>
-      </w:r>
-      <w:r>
-        <w:rPr>
-          <w:rFonts w:ascii="Consolas" w:eastAsia="Times New Roman" w:hAnsi="Consolas"/>
-          <w:color w:val="9CDCFE"/>
-          <w:sz w:val="21"/>
-          <w:szCs w:val="21"/>
-        </w:rPr>
-        <w:t>flex</w:t>
-      </w:r>
-      <w:r>
-        <w:rPr>
-          <w:rFonts w:ascii="Consolas" w:eastAsia="Times New Roman" w:hAnsi="Consolas"/>
-          <w:color w:val="D4D4D4"/>
-          <w:sz w:val="21"/>
-          <w:szCs w:val="21"/>
-        </w:rPr>
-        <w:t xml:space="preserve">: </w:t>
-      </w:r>
-      <w:r>
-        <w:rPr>
-          <w:rFonts w:ascii="Consolas" w:eastAsia="Times New Roman" w:hAnsi="Consolas"/>
-          <w:color w:val="B5CEA8"/>
-          <w:sz w:val="21"/>
-          <w:szCs w:val="21"/>
-        </w:rPr>
-        <w:t>1</w:t>
-      </w:r>
-      <w:r>
-        <w:rPr>
-          <w:rFonts w:ascii="Consolas" w:eastAsia="Times New Roman" w:hAnsi="Consolas"/>
-          <w:color w:val="D4D4D4"/>
-          <w:sz w:val="21"/>
-          <w:szCs w:val="21"/>
-        </w:rPr>
-        <w:t xml:space="preserve"> </w:t>
-      </w:r>
-      <w:r>
-        <w:rPr>
-          <w:rFonts w:ascii="Consolas" w:eastAsia="Times New Roman" w:hAnsi="Consolas"/>
-          <w:color w:val="B5CEA8"/>
-          <w:sz w:val="21"/>
-          <w:szCs w:val="21"/>
-        </w:rPr>
-        <w:t>1</w:t>
-      </w:r>
-      <w:r>
-        <w:rPr>
-          <w:rFonts w:ascii="Consolas" w:eastAsia="Times New Roman" w:hAnsi="Consolas"/>
-          <w:color w:val="D4D4D4"/>
-          <w:sz w:val="21"/>
-          <w:szCs w:val="21"/>
-        </w:rPr>
-        <w:t>;</w:t>
-      </w:r>
-    </w:p>
-    <w:p>
-      <w:pPr>
-        <w:shd w:val="clear" w:color="auto" w:fill="1E1E1E"/>
-        <w:spacing w:after="0" w:line="285" w:lineRule="atLeast"/>
-        <w:rPr>
-          <w:rFonts w:ascii="Consolas" w:eastAsia="Times New Roman" w:hAnsi="Consolas"/>
-          <w:color w:val="D4D4D4"/>
-          <w:sz w:val="21"/>
-          <w:szCs w:val="21"/>
-        </w:rPr>
-      </w:pPr>
-      <w:r>
-        <w:rPr>
-          <w:rFonts w:ascii="Consolas" w:eastAsia="Times New Roman" w:hAnsi="Consolas"/>
-          <w:color w:val="D4D4D4"/>
-          <w:sz w:val="21"/>
-          <w:szCs w:val="21"/>
-        </w:rPr>
-        <w:t>}</w:t>
-      </w:r>
-    </w:p>
-    <w:p>
-      <w:pPr>
-        <w:shd w:val="clear" w:color="auto" w:fill="1E1E1E"/>
-        <w:spacing w:after="0" w:line="285" w:lineRule="atLeast"/>
-        <w:rPr>
-          <w:rFonts w:ascii="Consolas" w:eastAsia="Times New Roman" w:hAnsi="Consolas"/>
-          <w:color w:val="D4D4D4"/>
-          <w:sz w:val="21"/>
-          <w:szCs w:val="21"/>
-        </w:rPr>
-      </w:pPr>
-    </w:p>
-    <w:p>
-      <w:pPr>
-        <w:shd w:val="clear" w:color="auto" w:fill="1E1E1E"/>
-        <w:spacing w:after="0" w:line="285" w:lineRule="atLeast"/>
-        <w:rPr>
-          <w:rFonts w:ascii="Consolas" w:eastAsia="Times New Roman" w:hAnsi="Consolas"/>
-          <w:color w:val="D4D4D4"/>
-          <w:sz w:val="21"/>
-          <w:szCs w:val="21"/>
-        </w:rPr>
-      </w:pPr>
-      <w:r>
-        <w:rPr>
-          <w:rFonts w:ascii="Consolas" w:eastAsia="Times New Roman" w:hAnsi="Consolas"/>
-          <w:color w:val="D7BA7D"/>
-          <w:sz w:val="21"/>
-          <w:szCs w:val="21"/>
-        </w:rPr>
-        <w:t>.cart-name</w:t>
-      </w:r>
-      <w:r>
-        <w:rPr>
-          <w:rFonts w:ascii="Consolas" w:eastAsia="Times New Roman" w:hAnsi="Consolas"/>
-          <w:color w:val="D4D4D4"/>
-          <w:sz w:val="21"/>
-          <w:szCs w:val="21"/>
-        </w:rPr>
-        <w:t xml:space="preserve"> {</w:t>
-      </w:r>
-    </w:p>
-    <w:p>
-      <w:pPr>
-        <w:shd w:val="clear" w:color="auto" w:fill="1E1E1E"/>
-        <w:spacing w:after="0" w:line="285" w:lineRule="atLeast"/>
-        <w:rPr>
-          <w:rFonts w:ascii="Consolas" w:eastAsia="Times New Roman" w:hAnsi="Consolas"/>
-          <w:color w:val="D4D4D4"/>
-          <w:sz w:val="21"/>
-          <w:szCs w:val="21"/>
-        </w:rPr>
-      </w:pPr>
-      <w:r>
-        <w:rPr>
-          <w:rFonts w:ascii="Consolas" w:eastAsia="Times New Roman" w:hAnsi="Consolas"/>
-          <w:color w:val="D4D4D4"/>
-          <w:sz w:val="21"/>
-          <w:szCs w:val="21"/>
-        </w:rPr>
-        <w:t xml:space="preserve">  </w:t>
-      </w:r>
-      <w:r>
-        <w:rPr>
-          <w:rFonts w:ascii="Consolas" w:eastAsia="Times New Roman" w:hAnsi="Consolas"/>
-          <w:color w:val="9CDCFE"/>
-          <w:sz w:val="21"/>
-          <w:szCs w:val="21"/>
-        </w:rPr>
-        <w:t>flex</w:t>
-      </w:r>
-      <w:r>
-        <w:rPr>
-          <w:rFonts w:ascii="Consolas" w:eastAsia="Times New Roman" w:hAnsi="Consolas"/>
-          <w:color w:val="D4D4D4"/>
-          <w:sz w:val="21"/>
-          <w:szCs w:val="21"/>
-        </w:rPr>
-        <w:t xml:space="preserve">: </w:t>
-      </w:r>
-      <w:r>
-        <w:rPr>
-          <w:rFonts w:ascii="Consolas" w:eastAsia="Times New Roman" w:hAnsi="Consolas"/>
-          <w:color w:val="B5CEA8"/>
-          <w:sz w:val="21"/>
-          <w:szCs w:val="21"/>
-        </w:rPr>
-        <w:t>8</w:t>
-      </w:r>
-      <w:r>
-        <w:rPr>
-          <w:rFonts w:ascii="Consolas" w:eastAsia="Times New Roman" w:hAnsi="Consolas"/>
-          <w:color w:val="D4D4D4"/>
-          <w:sz w:val="21"/>
-          <w:szCs w:val="21"/>
-        </w:rPr>
-        <w:t xml:space="preserve"> </w:t>
-      </w:r>
-      <w:r>
-        <w:rPr>
-          <w:rFonts w:ascii="Consolas" w:eastAsia="Times New Roman" w:hAnsi="Consolas"/>
-          <w:color w:val="B5CEA8"/>
-          <w:sz w:val="21"/>
-          <w:szCs w:val="21"/>
-        </w:rPr>
-        <w:t>1</w:t>
-      </w:r>
-      <w:r>
-        <w:rPr>
-          <w:rFonts w:ascii="Consolas" w:eastAsia="Times New Roman" w:hAnsi="Consolas"/>
-          <w:color w:val="D4D4D4"/>
-          <w:sz w:val="21"/>
-          <w:szCs w:val="21"/>
-        </w:rPr>
-        <w:t>;</w:t>
-      </w:r>
-    </w:p>
-    <w:p>
-      <w:pPr>
-        <w:shd w:val="clear" w:color="auto" w:fill="1E1E1E"/>
-        <w:spacing w:after="0" w:line="285" w:lineRule="atLeast"/>
-        <w:rPr>
-          <w:rFonts w:ascii="Consolas" w:eastAsia="Times New Roman" w:hAnsi="Consolas"/>
-          <w:color w:val="D4D4D4"/>
-          <w:sz w:val="21"/>
-          <w:szCs w:val="21"/>
-        </w:rPr>
-      </w:pPr>
-      <w:r>
-        <w:rPr>
-          <w:rFonts w:ascii="Consolas" w:eastAsia="Times New Roman" w:hAnsi="Consolas"/>
-          <w:color w:val="D4D4D4"/>
-          <w:sz w:val="21"/>
-          <w:szCs w:val="21"/>
-        </w:rPr>
-        <w:t>}</w:t>
-      </w:r>
-    </w:p>
-    <w:p>
-      <w:pPr>
-        <w:shd w:val="clear" w:color="auto" w:fill="1E1E1E"/>
-        <w:spacing w:after="0" w:line="285" w:lineRule="atLeast"/>
-        <w:rPr>
-          <w:rFonts w:ascii="Consolas" w:eastAsia="Times New Roman" w:hAnsi="Consolas"/>
-          <w:color w:val="D4D4D4"/>
-          <w:sz w:val="21"/>
-          <w:szCs w:val="21"/>
-        </w:rPr>
-      </w:pPr>
-    </w:p>
-    <w:p>
-      <w:pPr>
-        <w:shd w:val="clear" w:color="auto" w:fill="1E1E1E"/>
-        <w:spacing w:after="0" w:line="285" w:lineRule="atLeast"/>
-        <w:rPr>
-          <w:rFonts w:ascii="Consolas" w:eastAsia="Times New Roman" w:hAnsi="Consolas"/>
-          <w:color w:val="D4D4D4"/>
-          <w:sz w:val="21"/>
-          <w:szCs w:val="21"/>
-        </w:rPr>
-      </w:pPr>
-      <w:r>
-        <w:rPr>
-          <w:rFonts w:ascii="Consolas" w:eastAsia="Times New Roman" w:hAnsi="Consolas"/>
-          <w:color w:val="D7BA7D"/>
-          <w:sz w:val="21"/>
-          <w:szCs w:val="21"/>
-        </w:rPr>
-        <w:t>.cart-price</w:t>
-      </w:r>
-      <w:r>
-        <w:rPr>
-          <w:rFonts w:ascii="Consolas" w:eastAsia="Times New Roman" w:hAnsi="Consolas"/>
-          <w:color w:val="D4D4D4"/>
-          <w:sz w:val="21"/>
-          <w:szCs w:val="21"/>
-        </w:rPr>
-        <w:t xml:space="preserve"> {</w:t>
-      </w:r>
-    </w:p>
-    <w:p>
-      <w:pPr>
-        <w:shd w:val="clear" w:color="auto" w:fill="1E1E1E"/>
-        <w:spacing w:after="0" w:line="285" w:lineRule="atLeast"/>
-        <w:rPr>
-          <w:rFonts w:ascii="Consolas" w:eastAsia="Times New Roman" w:hAnsi="Consolas"/>
-          <w:color w:val="D4D4D4"/>
-          <w:sz w:val="21"/>
-          <w:szCs w:val="21"/>
-        </w:rPr>
-      </w:pPr>
-      <w:r>
-        <w:rPr>
-          <w:rFonts w:ascii="Consolas" w:eastAsia="Times New Roman" w:hAnsi="Consolas"/>
-          <w:color w:val="D4D4D4"/>
-          <w:sz w:val="21"/>
-          <w:szCs w:val="21"/>
-        </w:rPr>
-        <w:t xml:space="preserve">  </w:t>
-      </w:r>
-      <w:r>
-        <w:rPr>
-          <w:rFonts w:ascii="Consolas" w:eastAsia="Times New Roman" w:hAnsi="Consolas"/>
-          <w:color w:val="9CDCFE"/>
-          <w:sz w:val="21"/>
-          <w:szCs w:val="21"/>
-        </w:rPr>
-        <w:t>flex</w:t>
-      </w:r>
-      <w:r>
-        <w:rPr>
-          <w:rFonts w:ascii="Consolas" w:eastAsia="Times New Roman" w:hAnsi="Consolas"/>
-          <w:color w:val="D4D4D4"/>
-          <w:sz w:val="21"/>
-          <w:szCs w:val="21"/>
-        </w:rPr>
-        <w:t xml:space="preserve">: </w:t>
-      </w:r>
-      <w:r>
-        <w:rPr>
-          <w:rFonts w:ascii="Consolas" w:eastAsia="Times New Roman" w:hAnsi="Consolas"/>
-          <w:color w:val="B5CEA8"/>
-          <w:sz w:val="21"/>
-          <w:szCs w:val="21"/>
-        </w:rPr>
-        <w:t>1</w:t>
-      </w:r>
-      <w:r>
-        <w:rPr>
-          <w:rFonts w:ascii="Consolas" w:eastAsia="Times New Roman" w:hAnsi="Consolas"/>
-          <w:color w:val="D4D4D4"/>
-          <w:sz w:val="21"/>
-          <w:szCs w:val="21"/>
-        </w:rPr>
-        <w:t xml:space="preserve"> </w:t>
-      </w:r>
-      <w:r>
-        <w:rPr>
-          <w:rFonts w:ascii="Consolas" w:eastAsia="Times New Roman" w:hAnsi="Consolas"/>
-          <w:color w:val="B5CEA8"/>
-          <w:sz w:val="21"/>
-          <w:szCs w:val="21"/>
-        </w:rPr>
-        <w:t>1</w:t>
-      </w:r>
-      <w:r>
-        <w:rPr>
-          <w:rFonts w:ascii="Consolas" w:eastAsia="Times New Roman" w:hAnsi="Consolas"/>
-          <w:color w:val="D4D4D4"/>
-          <w:sz w:val="21"/>
-          <w:szCs w:val="21"/>
-        </w:rPr>
-        <w:t>;</w:t>
-      </w:r>
-    </w:p>
-    <w:p>
-      <w:pPr>
-        <w:shd w:val="clear" w:color="auto" w:fill="1E1E1E"/>
-        <w:spacing w:after="0" w:line="285" w:lineRule="atLeast"/>
-        <w:rPr>
-          <w:rFonts w:ascii="Consolas" w:eastAsia="Times New Roman" w:hAnsi="Consolas"/>
-          <w:color w:val="D4D4D4"/>
-          <w:sz w:val="21"/>
-          <w:szCs w:val="21"/>
-        </w:rPr>
-      </w:pPr>
-      <w:r>
-        <w:rPr>
-          <w:rFonts w:ascii="Consolas" w:eastAsia="Times New Roman" w:hAnsi="Consolas"/>
-          <w:color w:val="D4D4D4"/>
-          <w:sz w:val="21"/>
-          <w:szCs w:val="21"/>
-        </w:rPr>
-        <w:t xml:space="preserve">  </w:t>
-      </w:r>
-      <w:r>
-        <w:rPr>
-          <w:rFonts w:ascii="Consolas" w:eastAsia="Times New Roman" w:hAnsi="Consolas"/>
-          <w:color w:val="9CDCFE"/>
-          <w:sz w:val="21"/>
-          <w:szCs w:val="21"/>
-        </w:rPr>
-        <w:t>font-size</w:t>
-      </w:r>
-      <w:r>
-        <w:rPr>
-          <w:rFonts w:ascii="Consolas" w:eastAsia="Times New Roman" w:hAnsi="Consolas"/>
-          <w:color w:val="D4D4D4"/>
-          <w:sz w:val="21"/>
-          <w:szCs w:val="21"/>
-        </w:rPr>
-        <w:t xml:space="preserve">: </w:t>
-      </w:r>
-      <w:r>
-        <w:rPr>
-          <w:rFonts w:ascii="Consolas" w:eastAsia="Times New Roman" w:hAnsi="Consolas"/>
-          <w:color w:val="B5CEA8"/>
-          <w:sz w:val="21"/>
-          <w:szCs w:val="21"/>
-        </w:rPr>
-        <w:t>2.5rem</w:t>
-      </w:r>
-      <w:r>
-        <w:rPr>
-          <w:rFonts w:ascii="Consolas" w:eastAsia="Times New Roman" w:hAnsi="Consolas"/>
-          <w:color w:val="D4D4D4"/>
-          <w:sz w:val="21"/>
-          <w:szCs w:val="21"/>
-        </w:rPr>
-        <w:t>;</w:t>
-      </w:r>
-    </w:p>
-    <w:p>
-      <w:pPr>
-        <w:shd w:val="clear" w:color="auto" w:fill="1E1E1E"/>
-        <w:spacing w:after="0" w:line="285" w:lineRule="atLeast"/>
-        <w:rPr>
-          <w:rFonts w:ascii="Consolas" w:eastAsia="Times New Roman" w:hAnsi="Consolas"/>
-          <w:color w:val="D4D4D4"/>
-          <w:sz w:val="21"/>
-          <w:szCs w:val="21"/>
-        </w:rPr>
-      </w:pPr>
-      <w:r>
-        <w:rPr>
-          <w:rFonts w:ascii="Consolas" w:eastAsia="Times New Roman" w:hAnsi="Consolas"/>
-          <w:color w:val="D4D4D4"/>
-          <w:sz w:val="21"/>
-          <w:szCs w:val="21"/>
-        </w:rPr>
-        <w:t xml:space="preserve">  </w:t>
-      </w:r>
-      <w:r>
-        <w:rPr>
-          <w:rFonts w:ascii="Consolas" w:eastAsia="Times New Roman" w:hAnsi="Consolas"/>
-          <w:color w:val="9CDCFE"/>
-          <w:sz w:val="21"/>
-          <w:szCs w:val="21"/>
-        </w:rPr>
-        <w:t>text-align</w:t>
-      </w:r>
-      <w:r>
-        <w:rPr>
-          <w:rFonts w:ascii="Consolas" w:eastAsia="Times New Roman" w:hAnsi="Consolas"/>
-          <w:color w:val="D4D4D4"/>
-          <w:sz w:val="21"/>
-          <w:szCs w:val="21"/>
-        </w:rPr>
-        <w:t xml:space="preserve">: </w:t>
-      </w:r>
-      <w:r>
-        <w:rPr>
-          <w:rFonts w:ascii="Consolas" w:eastAsia="Times New Roman" w:hAnsi="Consolas"/>
-          <w:color w:val="CE9178"/>
-          <w:sz w:val="21"/>
-          <w:szCs w:val="21"/>
-        </w:rPr>
-        <w:t>right</w:t>
-      </w:r>
-      <w:r>
-        <w:rPr>
-          <w:rFonts w:ascii="Consolas" w:eastAsia="Times New Roman" w:hAnsi="Consolas"/>
-          <w:color w:val="D4D4D4"/>
-          <w:sz w:val="21"/>
-          <w:szCs w:val="21"/>
-        </w:rPr>
-        <w:t>;</w:t>
-      </w:r>
-    </w:p>
-    <w:p>
-      <w:pPr>
-        <w:shd w:val="clear" w:color="auto" w:fill="1E1E1E"/>
-        <w:spacing w:after="0" w:line="285" w:lineRule="atLeast"/>
-        <w:rPr>
-          <w:rFonts w:ascii="Consolas" w:eastAsia="Times New Roman" w:hAnsi="Consolas"/>
-          <w:color w:val="D4D4D4"/>
-          <w:sz w:val="21"/>
-          <w:szCs w:val="21"/>
-        </w:rPr>
-      </w:pPr>
-      <w:r>
-        <w:rPr>
-          <w:rFonts w:ascii="Consolas" w:eastAsia="Times New Roman" w:hAnsi="Consolas"/>
-          <w:color w:val="D4D4D4"/>
-          <w:sz w:val="21"/>
-          <w:szCs w:val="21"/>
-        </w:rPr>
-        <w:t>}</w:t>
-      </w:r>
-    </w:p>
-    <w:p>
-      <w:pPr>
-        <w:shd w:val="clear" w:color="auto" w:fill="1E1E1E"/>
         <w:spacing w:after="240" w:line="285" w:lineRule="atLeast"/>
         <w:rPr>
           <w:rFonts w:ascii="Consolas" w:eastAsia="Times New Roman" w:hAnsi="Consolas"/>
           <w:color w:val="D4D4D4"/>
           <w:sz w:val="21"/>
           <w:szCs w:val="21"/>
+        </w:rPr>
+      </w:pPr>
+    </w:p>
+    <w:p>
+      <w:pPr>
+        <w:rPr>
+          <w:b/>
+          <w:sz w:val="22"/>
+        </w:rPr>
+      </w:pPr>
+    </w:p>
+    <w:p>
+      <w:pPr>
+        <w:rPr>
+          <w:b/>
+          <w:sz w:val="20"/>
         </w:rPr>
       </w:pPr>
     </w:p>

</xml_diff>

<commit_message>
Add source code, ... 3:21:30 - Connect MongoDB (Mongoose)
</commit_message>
<xml_diff>
--- a/5_Shopping_Cart_Screen_(Advanced).docx
+++ b/5_Shopping_Cart_Screen_(Advanced).docx
@@ -29431,671 +29431,667 @@
         </w:rPr>
         <w:t xml:space="preserve">    } </w:t>
       </w:r>
+    </w:p>
+    <w:p>
+      <w:pPr>
+        <w:shd w:val="clear" w:color="auto" w:fill="1E1E1E"/>
+        <w:spacing w:after="0" w:line="330" w:lineRule="atLeast"/>
+        <w:rPr>
+          <w:rFonts w:ascii="Consolas" w:eastAsia="Times New Roman" w:hAnsi="Consolas"/>
+          <w:color w:val="D4D4D4"/>
+          <w:sz w:val="24"/>
+          <w:szCs w:val="24"/>
+        </w:rPr>
+      </w:pPr>
+      <w:r>
+        <w:rPr>
+          <w:rFonts w:ascii="Consolas" w:eastAsia="Times New Roman" w:hAnsi="Consolas"/>
+          <w:color w:val="D4D4D4"/>
+          <w:sz w:val="24"/>
+          <w:szCs w:val="24"/>
+        </w:rPr>
+        <w:t>};</w:t>
+      </w:r>
+    </w:p>
+    <w:p>
+      <w:pPr>
+        <w:shd w:val="clear" w:color="auto" w:fill="1E1E1E"/>
+        <w:spacing w:after="0" w:line="330" w:lineRule="atLeast"/>
+        <w:rPr>
+          <w:rFonts w:ascii="Consolas" w:eastAsia="Times New Roman" w:hAnsi="Consolas"/>
+          <w:color w:val="D4D4D4"/>
+          <w:sz w:val="24"/>
+          <w:szCs w:val="24"/>
+        </w:rPr>
+      </w:pPr>
+      <w:r>
+        <w:rPr>
+          <w:rFonts w:ascii="Consolas" w:eastAsia="Times New Roman" w:hAnsi="Consolas"/>
+          <w:color w:val="569CD6"/>
+          <w:sz w:val="24"/>
+          <w:szCs w:val="24"/>
+        </w:rPr>
+        <w:t>const</w:t>
+      </w:r>
+      <w:r>
+        <w:rPr>
+          <w:rFonts w:ascii="Consolas" w:eastAsia="Times New Roman" w:hAnsi="Consolas"/>
+          <w:color w:val="D4D4D4"/>
+          <w:sz w:val="24"/>
+          <w:szCs w:val="24"/>
+        </w:rPr>
+        <w:t xml:space="preserve"> </w:t>
+      </w:r>
+      <w:r>
+        <w:rPr>
+          <w:rFonts w:ascii="Consolas" w:eastAsia="Times New Roman" w:hAnsi="Consolas"/>
+          <w:color w:val="DCDCAA"/>
+          <w:sz w:val="24"/>
+          <w:szCs w:val="24"/>
+        </w:rPr>
+        <w:t>reducer</w:t>
+      </w:r>
+      <w:r>
+        <w:rPr>
+          <w:rFonts w:ascii="Consolas" w:eastAsia="Times New Roman" w:hAnsi="Consolas"/>
+          <w:color w:val="D4D4D4"/>
+          <w:sz w:val="24"/>
+          <w:szCs w:val="24"/>
+        </w:rPr>
+        <w:t xml:space="preserve"> = </w:t>
+      </w:r>
+      <w:r>
+        <w:rPr>
+          <w:rFonts w:ascii="Consolas" w:eastAsia="Times New Roman" w:hAnsi="Consolas"/>
+          <w:color w:val="DCDCAA"/>
+          <w:sz w:val="24"/>
+          <w:szCs w:val="24"/>
+        </w:rPr>
+        <w:t>combineReducers</w:t>
+      </w:r>
+      <w:r>
+        <w:rPr>
+          <w:rFonts w:ascii="Consolas" w:eastAsia="Times New Roman" w:hAnsi="Consolas"/>
+          <w:color w:val="D4D4D4"/>
+          <w:sz w:val="24"/>
+          <w:szCs w:val="24"/>
+        </w:rPr>
+        <w:t>({</w:t>
+      </w:r>
+    </w:p>
+    <w:p>
+      <w:pPr>
+        <w:shd w:val="clear" w:color="auto" w:fill="1E1E1E"/>
+        <w:spacing w:after="0" w:line="330" w:lineRule="atLeast"/>
+        <w:rPr>
+          <w:rFonts w:ascii="Consolas" w:eastAsia="Times New Roman" w:hAnsi="Consolas"/>
+          <w:color w:val="D4D4D4"/>
+          <w:sz w:val="24"/>
+          <w:szCs w:val="24"/>
+        </w:rPr>
+      </w:pPr>
+      <w:r>
+        <w:rPr>
+          <w:rFonts w:ascii="Consolas" w:eastAsia="Times New Roman" w:hAnsi="Consolas"/>
+          <w:color w:val="D4D4D4"/>
+          <w:sz w:val="24"/>
+          <w:szCs w:val="24"/>
+        </w:rPr>
+        <w:t xml:space="preserve">    </w:t>
+      </w:r>
+      <w:r>
+        <w:rPr>
+          <w:rFonts w:ascii="Consolas" w:eastAsia="Times New Roman" w:hAnsi="Consolas"/>
+          <w:color w:val="DCDCAA"/>
+          <w:sz w:val="24"/>
+          <w:szCs w:val="24"/>
+        </w:rPr>
+        <w:t>productList</w:t>
+      </w:r>
+      <w:r>
+        <w:rPr>
+          <w:rFonts w:ascii="Consolas" w:eastAsia="Times New Roman" w:hAnsi="Consolas"/>
+          <w:color w:val="9CDCFE"/>
+          <w:sz w:val="24"/>
+          <w:szCs w:val="24"/>
+        </w:rPr>
+        <w:t>:</w:t>
+      </w:r>
+      <w:r>
+        <w:rPr>
+          <w:rFonts w:ascii="Consolas" w:eastAsia="Times New Roman" w:hAnsi="Consolas"/>
+          <w:color w:val="D4D4D4"/>
+          <w:sz w:val="24"/>
+          <w:szCs w:val="24"/>
+        </w:rPr>
+        <w:t xml:space="preserve"> </w:t>
+      </w:r>
+      <w:r>
+        <w:rPr>
+          <w:rFonts w:ascii="Consolas" w:eastAsia="Times New Roman" w:hAnsi="Consolas"/>
+          <w:color w:val="DCDCAA"/>
+          <w:sz w:val="24"/>
+          <w:szCs w:val="24"/>
+        </w:rPr>
+        <w:t>productListReducer</w:t>
+      </w:r>
+      <w:r>
+        <w:rPr>
+          <w:rFonts w:ascii="Consolas" w:eastAsia="Times New Roman" w:hAnsi="Consolas"/>
+          <w:color w:val="D4D4D4"/>
+          <w:sz w:val="24"/>
+          <w:szCs w:val="24"/>
+        </w:rPr>
+        <w:t>,</w:t>
+      </w:r>
+    </w:p>
+    <w:p>
+      <w:pPr>
+        <w:shd w:val="clear" w:color="auto" w:fill="1E1E1E"/>
+        <w:spacing w:after="0" w:line="330" w:lineRule="atLeast"/>
+        <w:rPr>
+          <w:rFonts w:ascii="Consolas" w:eastAsia="Times New Roman" w:hAnsi="Consolas"/>
+          <w:color w:val="D4D4D4"/>
+          <w:sz w:val="24"/>
+          <w:szCs w:val="24"/>
+        </w:rPr>
+      </w:pPr>
+      <w:r>
+        <w:rPr>
+          <w:rFonts w:ascii="Consolas" w:eastAsia="Times New Roman" w:hAnsi="Consolas"/>
+          <w:color w:val="D4D4D4"/>
+          <w:sz w:val="24"/>
+          <w:szCs w:val="24"/>
+        </w:rPr>
+        <w:t xml:space="preserve">    </w:t>
+      </w:r>
+      <w:r>
+        <w:rPr>
+          <w:rFonts w:ascii="Consolas" w:eastAsia="Times New Roman" w:hAnsi="Consolas"/>
+          <w:color w:val="DCDCAA"/>
+          <w:sz w:val="24"/>
+          <w:szCs w:val="24"/>
+        </w:rPr>
+        <w:t>productDetails</w:t>
+      </w:r>
+      <w:r>
+        <w:rPr>
+          <w:rFonts w:ascii="Consolas" w:eastAsia="Times New Roman" w:hAnsi="Consolas"/>
+          <w:color w:val="9CDCFE"/>
+          <w:sz w:val="24"/>
+          <w:szCs w:val="24"/>
+        </w:rPr>
+        <w:t>:</w:t>
+      </w:r>
+      <w:r>
+        <w:rPr>
+          <w:rFonts w:ascii="Consolas" w:eastAsia="Times New Roman" w:hAnsi="Consolas"/>
+          <w:color w:val="D4D4D4"/>
+          <w:sz w:val="24"/>
+          <w:szCs w:val="24"/>
+        </w:rPr>
+        <w:t xml:space="preserve"> </w:t>
+      </w:r>
+      <w:r>
+        <w:rPr>
+          <w:rFonts w:ascii="Consolas" w:eastAsia="Times New Roman" w:hAnsi="Consolas"/>
+          <w:color w:val="DCDCAA"/>
+          <w:sz w:val="24"/>
+          <w:szCs w:val="24"/>
+        </w:rPr>
+        <w:t>productDetailsReducer</w:t>
+      </w:r>
+      <w:r>
+        <w:rPr>
+          <w:rFonts w:ascii="Consolas" w:eastAsia="Times New Roman" w:hAnsi="Consolas"/>
+          <w:color w:val="D4D4D4"/>
+          <w:sz w:val="24"/>
+          <w:szCs w:val="24"/>
+        </w:rPr>
+        <w:t>,</w:t>
+      </w:r>
+    </w:p>
+    <w:p>
+      <w:pPr>
+        <w:shd w:val="clear" w:color="auto" w:fill="1E1E1E"/>
+        <w:spacing w:after="0" w:line="330" w:lineRule="atLeast"/>
+        <w:rPr>
+          <w:rFonts w:ascii="Consolas" w:eastAsia="Times New Roman" w:hAnsi="Consolas"/>
+          <w:color w:val="D4D4D4"/>
+          <w:sz w:val="24"/>
+          <w:szCs w:val="24"/>
+        </w:rPr>
+      </w:pPr>
+      <w:r>
+        <w:rPr>
+          <w:rFonts w:ascii="Consolas" w:eastAsia="Times New Roman" w:hAnsi="Consolas"/>
+          <w:color w:val="D4D4D4"/>
+          <w:sz w:val="24"/>
+          <w:szCs w:val="24"/>
+        </w:rPr>
+        <w:t xml:space="preserve">    </w:t>
+      </w:r>
+      <w:r>
+        <w:rPr>
+          <w:rFonts w:ascii="Consolas" w:eastAsia="Times New Roman" w:hAnsi="Consolas"/>
+          <w:color w:val="DCDCAA"/>
+          <w:sz w:val="24"/>
+          <w:szCs w:val="24"/>
+        </w:rPr>
+        <w:t>cart</w:t>
+      </w:r>
+      <w:r>
+        <w:rPr>
+          <w:rFonts w:ascii="Consolas" w:eastAsia="Times New Roman" w:hAnsi="Consolas"/>
+          <w:color w:val="9CDCFE"/>
+          <w:sz w:val="24"/>
+          <w:szCs w:val="24"/>
+        </w:rPr>
+        <w:t>:</w:t>
+      </w:r>
+      <w:r>
+        <w:rPr>
+          <w:rFonts w:ascii="Consolas" w:eastAsia="Times New Roman" w:hAnsi="Consolas"/>
+          <w:color w:val="D4D4D4"/>
+          <w:sz w:val="24"/>
+          <w:szCs w:val="24"/>
+        </w:rPr>
+        <w:t xml:space="preserve"> </w:t>
+      </w:r>
+      <w:r>
+        <w:rPr>
+          <w:rFonts w:ascii="Consolas" w:eastAsia="Times New Roman" w:hAnsi="Consolas"/>
+          <w:color w:val="DCDCAA"/>
+          <w:sz w:val="24"/>
+          <w:szCs w:val="24"/>
+        </w:rPr>
+        <w:t>cartReducer</w:t>
+      </w:r>
+    </w:p>
+    <w:p>
+      <w:pPr>
+        <w:shd w:val="clear" w:color="auto" w:fill="1E1E1E"/>
+        <w:spacing w:after="0" w:line="330" w:lineRule="atLeast"/>
+        <w:rPr>
+          <w:rFonts w:ascii="Consolas" w:eastAsia="Times New Roman" w:hAnsi="Consolas"/>
+          <w:color w:val="D4D4D4"/>
+          <w:sz w:val="24"/>
+          <w:szCs w:val="24"/>
+        </w:rPr>
+      </w:pPr>
+      <w:r>
+        <w:rPr>
+          <w:rFonts w:ascii="Consolas" w:eastAsia="Times New Roman" w:hAnsi="Consolas"/>
+          <w:color w:val="D4D4D4"/>
+          <w:sz w:val="24"/>
+          <w:szCs w:val="24"/>
+        </w:rPr>
+        <w:t>})</w:t>
+      </w:r>
+    </w:p>
+    <w:p>
+      <w:pPr>
+        <w:shd w:val="clear" w:color="auto" w:fill="1E1E1E"/>
+        <w:spacing w:after="0" w:line="330" w:lineRule="atLeast"/>
+        <w:rPr>
+          <w:rFonts w:ascii="Consolas" w:eastAsia="Times New Roman" w:hAnsi="Consolas"/>
+          <w:color w:val="D4D4D4"/>
+          <w:sz w:val="24"/>
+          <w:szCs w:val="24"/>
+        </w:rPr>
+      </w:pPr>
+    </w:p>
+    <w:p>
+      <w:pPr>
+        <w:shd w:val="clear" w:color="auto" w:fill="1E1E1E"/>
+        <w:spacing w:after="0" w:line="330" w:lineRule="atLeast"/>
+        <w:rPr>
+          <w:rFonts w:ascii="Consolas" w:eastAsia="Times New Roman" w:hAnsi="Consolas"/>
+          <w:color w:val="D4D4D4"/>
+          <w:sz w:val="24"/>
+          <w:szCs w:val="24"/>
+        </w:rPr>
+      </w:pPr>
+      <w:r>
+        <w:rPr>
+          <w:rFonts w:ascii="Consolas" w:eastAsia="Times New Roman" w:hAnsi="Consolas"/>
+          <w:color w:val="569CD6"/>
+          <w:sz w:val="24"/>
+          <w:szCs w:val="24"/>
+        </w:rPr>
+        <w:t>const</w:t>
+      </w:r>
+      <w:r>
+        <w:rPr>
+          <w:rFonts w:ascii="Consolas" w:eastAsia="Times New Roman" w:hAnsi="Consolas"/>
+          <w:color w:val="D4D4D4"/>
+          <w:sz w:val="24"/>
+          <w:szCs w:val="24"/>
+        </w:rPr>
+        <w:t xml:space="preserve"> </w:t>
+      </w:r>
+      <w:r>
+        <w:rPr>
+          <w:rFonts w:ascii="Consolas" w:eastAsia="Times New Roman" w:hAnsi="Consolas"/>
+          <w:color w:val="4FC1FF"/>
+          <w:sz w:val="24"/>
+          <w:szCs w:val="24"/>
+        </w:rPr>
+        <w:t>composeEnhancer</w:t>
+      </w:r>
+      <w:r>
+        <w:rPr>
+          <w:rFonts w:ascii="Consolas" w:eastAsia="Times New Roman" w:hAnsi="Consolas"/>
+          <w:color w:val="D4D4D4"/>
+          <w:sz w:val="24"/>
+          <w:szCs w:val="24"/>
+        </w:rPr>
+        <w:t xml:space="preserve"> = </w:t>
+      </w:r>
+      <w:r>
+        <w:rPr>
+          <w:rFonts w:ascii="Consolas" w:eastAsia="Times New Roman" w:hAnsi="Consolas"/>
+          <w:color w:val="9CDCFE"/>
+          <w:sz w:val="24"/>
+          <w:szCs w:val="24"/>
+        </w:rPr>
+        <w:t>window</w:t>
+      </w:r>
+      <w:r>
+        <w:rPr>
+          <w:rFonts w:ascii="Consolas" w:eastAsia="Times New Roman" w:hAnsi="Consolas"/>
+          <w:color w:val="D4D4D4"/>
+          <w:sz w:val="24"/>
+          <w:szCs w:val="24"/>
+        </w:rPr>
+        <w:t>.</w:t>
+      </w:r>
+      <w:r>
+        <w:rPr>
+          <w:rFonts w:ascii="Consolas" w:eastAsia="Times New Roman" w:hAnsi="Consolas"/>
+          <w:color w:val="9CDCFE"/>
+          <w:sz w:val="24"/>
+          <w:szCs w:val="24"/>
+        </w:rPr>
+        <w:t>__REDUX_DEVTOOLS_EXTENSION_COMPOSE__</w:t>
+      </w:r>
+      <w:r>
+        <w:rPr>
+          <w:rFonts w:ascii="Consolas" w:eastAsia="Times New Roman" w:hAnsi="Consolas"/>
+          <w:color w:val="D4D4D4"/>
+          <w:sz w:val="24"/>
+          <w:szCs w:val="24"/>
+        </w:rPr>
+        <w:t xml:space="preserve"> || </w:t>
+      </w:r>
+      <w:r>
+        <w:rPr>
+          <w:rFonts w:ascii="Consolas" w:eastAsia="Times New Roman" w:hAnsi="Consolas"/>
+          <w:color w:val="DCDCAA"/>
+          <w:sz w:val="24"/>
+          <w:szCs w:val="24"/>
+        </w:rPr>
+        <w:t>compose</w:t>
+      </w:r>
+      <w:r>
+        <w:rPr>
+          <w:rFonts w:ascii="Consolas" w:eastAsia="Times New Roman" w:hAnsi="Consolas"/>
+          <w:color w:val="D4D4D4"/>
+          <w:sz w:val="24"/>
+          <w:szCs w:val="24"/>
+        </w:rPr>
+        <w:t xml:space="preserve">; </w:t>
+      </w:r>
+    </w:p>
+    <w:p>
+      <w:pPr>
+        <w:shd w:val="clear" w:color="auto" w:fill="1E1E1E"/>
+        <w:spacing w:after="0" w:line="330" w:lineRule="atLeast"/>
+        <w:rPr>
+          <w:rFonts w:ascii="Consolas" w:eastAsia="Times New Roman" w:hAnsi="Consolas"/>
+          <w:color w:val="D4D4D4"/>
+          <w:sz w:val="24"/>
+          <w:szCs w:val="24"/>
+        </w:rPr>
+      </w:pPr>
+      <w:r>
+        <w:rPr>
+          <w:rFonts w:ascii="Consolas" w:eastAsia="Times New Roman" w:hAnsi="Consolas"/>
+          <w:color w:val="569CD6"/>
+          <w:sz w:val="24"/>
+          <w:szCs w:val="24"/>
+        </w:rPr>
+        <w:t>const</w:t>
+      </w:r>
+      <w:r>
+        <w:rPr>
+          <w:rFonts w:ascii="Consolas" w:eastAsia="Times New Roman" w:hAnsi="Consolas"/>
+          <w:color w:val="D4D4D4"/>
+          <w:sz w:val="24"/>
+          <w:szCs w:val="24"/>
+        </w:rPr>
+        <w:t xml:space="preserve"> </w:t>
+      </w:r>
+      <w:r>
+        <w:rPr>
+          <w:rFonts w:ascii="Consolas" w:eastAsia="Times New Roman" w:hAnsi="Consolas"/>
+          <w:color w:val="4FC1FF"/>
+          <w:sz w:val="24"/>
+          <w:szCs w:val="24"/>
+        </w:rPr>
+        <w:t>store</w:t>
+      </w:r>
+      <w:r>
+        <w:rPr>
+          <w:rFonts w:ascii="Consolas" w:eastAsia="Times New Roman" w:hAnsi="Consolas"/>
+          <w:color w:val="D4D4D4"/>
+          <w:sz w:val="24"/>
+          <w:szCs w:val="24"/>
+        </w:rPr>
+        <w:t xml:space="preserve"> = </w:t>
+      </w:r>
+      <w:r>
+        <w:rPr>
+          <w:rFonts w:ascii="Consolas" w:eastAsia="Times New Roman" w:hAnsi="Consolas"/>
+          <w:color w:val="DCDCAA"/>
+          <w:sz w:val="24"/>
+          <w:szCs w:val="24"/>
+        </w:rPr>
+        <w:t>createStore</w:t>
+      </w:r>
+      <w:r>
+        <w:rPr>
+          <w:rFonts w:ascii="Consolas" w:eastAsia="Times New Roman" w:hAnsi="Consolas"/>
+          <w:color w:val="D4D4D4"/>
+          <w:sz w:val="24"/>
+          <w:szCs w:val="24"/>
+        </w:rPr>
+        <w:t>(</w:t>
+      </w:r>
+      <w:r>
+        <w:rPr>
+          <w:rFonts w:ascii="Consolas" w:eastAsia="Times New Roman" w:hAnsi="Consolas"/>
+          <w:color w:val="DCDCAA"/>
+          <w:sz w:val="24"/>
+          <w:szCs w:val="24"/>
+        </w:rPr>
+        <w:t>reducer</w:t>
+      </w:r>
+      <w:r>
+        <w:rPr>
+          <w:rFonts w:ascii="Consolas" w:eastAsia="Times New Roman" w:hAnsi="Consolas"/>
+          <w:color w:val="D4D4D4"/>
+          <w:sz w:val="24"/>
+          <w:szCs w:val="24"/>
+        </w:rPr>
+        <w:t xml:space="preserve">, </w:t>
+      </w:r>
+      <w:r>
+        <w:rPr>
+          <w:rFonts w:ascii="Consolas" w:eastAsia="Times New Roman" w:hAnsi="Consolas"/>
+          <w:color w:val="4FC1FF"/>
+          <w:sz w:val="24"/>
+          <w:szCs w:val="24"/>
+        </w:rPr>
+        <w:t>initialState</w:t>
+      </w:r>
+      <w:r>
+        <w:rPr>
+          <w:rFonts w:ascii="Consolas" w:eastAsia="Times New Roman" w:hAnsi="Consolas"/>
+          <w:color w:val="D4D4D4"/>
+          <w:sz w:val="24"/>
+          <w:szCs w:val="24"/>
+        </w:rPr>
+        <w:t xml:space="preserve">, </w:t>
+      </w:r>
+      <w:r>
+        <w:rPr>
+          <w:rFonts w:ascii="Consolas" w:eastAsia="Times New Roman" w:hAnsi="Consolas"/>
+          <w:color w:val="DCDCAA"/>
+          <w:sz w:val="24"/>
+          <w:szCs w:val="24"/>
+        </w:rPr>
+        <w:t>composeEnhancer</w:t>
+      </w:r>
+      <w:r>
+        <w:rPr>
+          <w:rFonts w:ascii="Consolas" w:eastAsia="Times New Roman" w:hAnsi="Consolas"/>
+          <w:color w:val="D4D4D4"/>
+          <w:sz w:val="24"/>
+          <w:szCs w:val="24"/>
+        </w:rPr>
+        <w:t>(</w:t>
+      </w:r>
+      <w:r>
+        <w:rPr>
+          <w:rFonts w:ascii="Consolas" w:eastAsia="Times New Roman" w:hAnsi="Consolas"/>
+          <w:color w:val="DCDCAA"/>
+          <w:sz w:val="24"/>
+          <w:szCs w:val="24"/>
+        </w:rPr>
+        <w:t>applyMiddleware</w:t>
+      </w:r>
+      <w:r>
+        <w:rPr>
+          <w:rFonts w:ascii="Consolas" w:eastAsia="Times New Roman" w:hAnsi="Consolas"/>
+          <w:color w:val="D4D4D4"/>
+          <w:sz w:val="24"/>
+          <w:szCs w:val="24"/>
+        </w:rPr>
+        <w:t>(</w:t>
+      </w:r>
+      <w:r>
+        <w:rPr>
+          <w:rFonts w:ascii="Consolas" w:eastAsia="Times New Roman" w:hAnsi="Consolas"/>
+          <w:color w:val="4FC1FF"/>
+          <w:sz w:val="24"/>
+          <w:szCs w:val="24"/>
+        </w:rPr>
+        <w:t>thunk</w:t>
+      </w:r>
+      <w:r>
+        <w:rPr>
+          <w:rFonts w:ascii="Consolas" w:eastAsia="Times New Roman" w:hAnsi="Consolas"/>
+          <w:color w:val="D4D4D4"/>
+          <w:sz w:val="24"/>
+          <w:szCs w:val="24"/>
+        </w:rPr>
+        <w:t>)));</w:t>
+      </w:r>
+    </w:p>
+    <w:p>
+      <w:pPr>
+        <w:shd w:val="clear" w:color="auto" w:fill="1E1E1E"/>
+        <w:spacing w:after="0" w:line="330" w:lineRule="atLeast"/>
+        <w:rPr>
+          <w:rFonts w:ascii="Consolas" w:eastAsia="Times New Roman" w:hAnsi="Consolas"/>
+          <w:color w:val="D4D4D4"/>
+          <w:sz w:val="24"/>
+          <w:szCs w:val="24"/>
+        </w:rPr>
+      </w:pPr>
+      <w:r>
+        <w:rPr>
+          <w:rFonts w:ascii="Consolas" w:eastAsia="Times New Roman" w:hAnsi="Consolas"/>
+          <w:color w:val="C586C0"/>
+          <w:sz w:val="24"/>
+          <w:szCs w:val="24"/>
+        </w:rPr>
+        <w:t>export</w:t>
+      </w:r>
+      <w:r>
+        <w:rPr>
+          <w:rFonts w:ascii="Consolas" w:eastAsia="Times New Roman" w:hAnsi="Consolas"/>
+          <w:color w:val="D4D4D4"/>
+          <w:sz w:val="24"/>
+          <w:szCs w:val="24"/>
+        </w:rPr>
+        <w:t xml:space="preserve"> </w:t>
+      </w:r>
+      <w:r>
+        <w:rPr>
+          <w:rFonts w:ascii="Consolas" w:eastAsia="Times New Roman" w:hAnsi="Consolas"/>
+          <w:color w:val="C586C0"/>
+          <w:sz w:val="24"/>
+          <w:szCs w:val="24"/>
+        </w:rPr>
+        <w:t>default</w:t>
+      </w:r>
+      <w:r>
+        <w:rPr>
+          <w:rFonts w:ascii="Consolas" w:eastAsia="Times New Roman" w:hAnsi="Consolas"/>
+          <w:color w:val="D4D4D4"/>
+          <w:sz w:val="24"/>
+          <w:szCs w:val="24"/>
+        </w:rPr>
+        <w:t xml:space="preserve"> </w:t>
+      </w:r>
+      <w:r>
+        <w:rPr>
+          <w:rFonts w:ascii="Consolas" w:eastAsia="Times New Roman" w:hAnsi="Consolas"/>
+          <w:color w:val="4FC1FF"/>
+          <w:sz w:val="24"/>
+          <w:szCs w:val="24"/>
+        </w:rPr>
+        <w:t>store</w:t>
+      </w:r>
+      <w:r>
+        <w:rPr>
+          <w:rFonts w:ascii="Consolas" w:eastAsia="Times New Roman" w:hAnsi="Consolas"/>
+          <w:color w:val="D4D4D4"/>
+          <w:sz w:val="24"/>
+          <w:szCs w:val="24"/>
+        </w:rPr>
+        <w:t>;</w:t>
+      </w:r>
+    </w:p>
+    <w:p/>
+    <w:p>
+      <w:pPr>
+        <w:rPr>
+          <w:b/>
+          <w:color w:val="00B050"/>
+          <w:sz w:val="20"/>
+        </w:rPr>
+      </w:pPr>
+      <w:r>
+        <w:rPr>
+          <w:b/>
+          <w:color w:val="00B050"/>
+          <w:sz w:val="20"/>
+        </w:rPr>
+        <w:t>-  Run project: To Checking (5th) ... 3:</w:t>
+      </w:r>
+      <w:r>
+        <w:rPr>
+          <w:b/>
+          <w:color w:val="00B050"/>
+          <w:sz w:val="20"/>
+        </w:rPr>
+        <w:t>06:58</w:t>
+      </w:r>
       <w:bookmarkStart w:id="0" w:name="_GoBack"/>
       <w:bookmarkEnd w:id="0"/>
-    </w:p>
-    <w:p>
-      <w:pPr>
-        <w:shd w:val="clear" w:color="auto" w:fill="1E1E1E"/>
-        <w:spacing w:after="0" w:line="330" w:lineRule="atLeast"/>
-        <w:rPr>
-          <w:rFonts w:ascii="Consolas" w:eastAsia="Times New Roman" w:hAnsi="Consolas"/>
-          <w:color w:val="D4D4D4"/>
-          <w:sz w:val="24"/>
-          <w:szCs w:val="24"/>
-        </w:rPr>
-      </w:pPr>
-      <w:r>
-        <w:rPr>
-          <w:rFonts w:ascii="Consolas" w:eastAsia="Times New Roman" w:hAnsi="Consolas"/>
-          <w:color w:val="D4D4D4"/>
-          <w:sz w:val="24"/>
-          <w:szCs w:val="24"/>
-        </w:rPr>
-        <w:t>};</w:t>
-      </w:r>
-    </w:p>
-    <w:p>
-      <w:pPr>
-        <w:shd w:val="clear" w:color="auto" w:fill="1E1E1E"/>
-        <w:spacing w:after="0" w:line="330" w:lineRule="atLeast"/>
-        <w:rPr>
-          <w:rFonts w:ascii="Consolas" w:eastAsia="Times New Roman" w:hAnsi="Consolas"/>
-          <w:color w:val="D4D4D4"/>
-          <w:sz w:val="24"/>
-          <w:szCs w:val="24"/>
-        </w:rPr>
-      </w:pPr>
-      <w:r>
-        <w:rPr>
-          <w:rFonts w:ascii="Consolas" w:eastAsia="Times New Roman" w:hAnsi="Consolas"/>
-          <w:color w:val="569CD6"/>
-          <w:sz w:val="24"/>
-          <w:szCs w:val="24"/>
-        </w:rPr>
-        <w:t>const</w:t>
-      </w:r>
-      <w:r>
-        <w:rPr>
-          <w:rFonts w:ascii="Consolas" w:eastAsia="Times New Roman" w:hAnsi="Consolas"/>
-          <w:color w:val="D4D4D4"/>
-          <w:sz w:val="24"/>
-          <w:szCs w:val="24"/>
-        </w:rPr>
-        <w:t xml:space="preserve"> </w:t>
-      </w:r>
-      <w:r>
-        <w:rPr>
-          <w:rFonts w:ascii="Consolas" w:eastAsia="Times New Roman" w:hAnsi="Consolas"/>
-          <w:color w:val="DCDCAA"/>
-          <w:sz w:val="24"/>
-          <w:szCs w:val="24"/>
-        </w:rPr>
-        <w:t>reducer</w:t>
-      </w:r>
-      <w:r>
-        <w:rPr>
-          <w:rFonts w:ascii="Consolas" w:eastAsia="Times New Roman" w:hAnsi="Consolas"/>
-          <w:color w:val="D4D4D4"/>
-          <w:sz w:val="24"/>
-          <w:szCs w:val="24"/>
-        </w:rPr>
-        <w:t xml:space="preserve"> = </w:t>
-      </w:r>
-      <w:r>
-        <w:rPr>
-          <w:rFonts w:ascii="Consolas" w:eastAsia="Times New Roman" w:hAnsi="Consolas"/>
-          <w:color w:val="DCDCAA"/>
-          <w:sz w:val="24"/>
-          <w:szCs w:val="24"/>
-        </w:rPr>
-        <w:t>combineReducers</w:t>
-      </w:r>
-      <w:r>
-        <w:rPr>
-          <w:rFonts w:ascii="Consolas" w:eastAsia="Times New Roman" w:hAnsi="Consolas"/>
-          <w:color w:val="D4D4D4"/>
-          <w:sz w:val="24"/>
-          <w:szCs w:val="24"/>
-        </w:rPr>
-        <w:t>({</w:t>
-      </w:r>
-    </w:p>
-    <w:p>
-      <w:pPr>
-        <w:shd w:val="clear" w:color="auto" w:fill="1E1E1E"/>
-        <w:spacing w:after="0" w:line="330" w:lineRule="atLeast"/>
-        <w:rPr>
-          <w:rFonts w:ascii="Consolas" w:eastAsia="Times New Roman" w:hAnsi="Consolas"/>
-          <w:color w:val="D4D4D4"/>
-          <w:sz w:val="24"/>
-          <w:szCs w:val="24"/>
-        </w:rPr>
-      </w:pPr>
-      <w:r>
-        <w:rPr>
-          <w:rFonts w:ascii="Consolas" w:eastAsia="Times New Roman" w:hAnsi="Consolas"/>
-          <w:color w:val="D4D4D4"/>
-          <w:sz w:val="24"/>
-          <w:szCs w:val="24"/>
-        </w:rPr>
-        <w:t xml:space="preserve">    </w:t>
-      </w:r>
-      <w:r>
-        <w:rPr>
-          <w:rFonts w:ascii="Consolas" w:eastAsia="Times New Roman" w:hAnsi="Consolas"/>
-          <w:color w:val="DCDCAA"/>
-          <w:sz w:val="24"/>
-          <w:szCs w:val="24"/>
-        </w:rPr>
-        <w:t>productList</w:t>
-      </w:r>
-      <w:r>
-        <w:rPr>
-          <w:rFonts w:ascii="Consolas" w:eastAsia="Times New Roman" w:hAnsi="Consolas"/>
-          <w:color w:val="9CDCFE"/>
-          <w:sz w:val="24"/>
-          <w:szCs w:val="24"/>
-        </w:rPr>
-        <w:t>:</w:t>
-      </w:r>
-      <w:r>
-        <w:rPr>
-          <w:rFonts w:ascii="Consolas" w:eastAsia="Times New Roman" w:hAnsi="Consolas"/>
-          <w:color w:val="D4D4D4"/>
-          <w:sz w:val="24"/>
-          <w:szCs w:val="24"/>
-        </w:rPr>
-        <w:t xml:space="preserve"> </w:t>
-      </w:r>
-      <w:r>
-        <w:rPr>
-          <w:rFonts w:ascii="Consolas" w:eastAsia="Times New Roman" w:hAnsi="Consolas"/>
-          <w:color w:val="DCDCAA"/>
-          <w:sz w:val="24"/>
-          <w:szCs w:val="24"/>
-        </w:rPr>
-        <w:t>productListReducer</w:t>
-      </w:r>
-      <w:r>
-        <w:rPr>
-          <w:rFonts w:ascii="Consolas" w:eastAsia="Times New Roman" w:hAnsi="Consolas"/>
-          <w:color w:val="D4D4D4"/>
-          <w:sz w:val="24"/>
-          <w:szCs w:val="24"/>
-        </w:rPr>
-        <w:t>,</w:t>
-      </w:r>
-    </w:p>
-    <w:p>
-      <w:pPr>
-        <w:shd w:val="clear" w:color="auto" w:fill="1E1E1E"/>
-        <w:spacing w:after="0" w:line="330" w:lineRule="atLeast"/>
-        <w:rPr>
-          <w:rFonts w:ascii="Consolas" w:eastAsia="Times New Roman" w:hAnsi="Consolas"/>
-          <w:color w:val="D4D4D4"/>
-          <w:sz w:val="24"/>
-          <w:szCs w:val="24"/>
-        </w:rPr>
-      </w:pPr>
-      <w:r>
-        <w:rPr>
-          <w:rFonts w:ascii="Consolas" w:eastAsia="Times New Roman" w:hAnsi="Consolas"/>
-          <w:color w:val="D4D4D4"/>
-          <w:sz w:val="24"/>
-          <w:szCs w:val="24"/>
-        </w:rPr>
-        <w:t xml:space="preserve">    </w:t>
-      </w:r>
-      <w:r>
-        <w:rPr>
-          <w:rFonts w:ascii="Consolas" w:eastAsia="Times New Roman" w:hAnsi="Consolas"/>
-          <w:color w:val="DCDCAA"/>
-          <w:sz w:val="24"/>
-          <w:szCs w:val="24"/>
-        </w:rPr>
-        <w:t>productDetails</w:t>
-      </w:r>
-      <w:r>
-        <w:rPr>
-          <w:rFonts w:ascii="Consolas" w:eastAsia="Times New Roman" w:hAnsi="Consolas"/>
-          <w:color w:val="9CDCFE"/>
-          <w:sz w:val="24"/>
-          <w:szCs w:val="24"/>
-        </w:rPr>
-        <w:t>:</w:t>
-      </w:r>
-      <w:r>
-        <w:rPr>
-          <w:rFonts w:ascii="Consolas" w:eastAsia="Times New Roman" w:hAnsi="Consolas"/>
-          <w:color w:val="D4D4D4"/>
-          <w:sz w:val="24"/>
-          <w:szCs w:val="24"/>
-        </w:rPr>
-        <w:t xml:space="preserve"> </w:t>
-      </w:r>
-      <w:r>
-        <w:rPr>
-          <w:rFonts w:ascii="Consolas" w:eastAsia="Times New Roman" w:hAnsi="Consolas"/>
-          <w:color w:val="DCDCAA"/>
-          <w:sz w:val="24"/>
-          <w:szCs w:val="24"/>
-        </w:rPr>
-        <w:t>productDetailsReducer</w:t>
-      </w:r>
-      <w:r>
-        <w:rPr>
-          <w:rFonts w:ascii="Consolas" w:eastAsia="Times New Roman" w:hAnsi="Consolas"/>
-          <w:color w:val="D4D4D4"/>
-          <w:sz w:val="24"/>
-          <w:szCs w:val="24"/>
-        </w:rPr>
-        <w:t>,</w:t>
-      </w:r>
-    </w:p>
-    <w:p>
-      <w:pPr>
-        <w:shd w:val="clear" w:color="auto" w:fill="1E1E1E"/>
-        <w:spacing w:after="0" w:line="330" w:lineRule="atLeast"/>
-        <w:rPr>
-          <w:rFonts w:ascii="Consolas" w:eastAsia="Times New Roman" w:hAnsi="Consolas"/>
-          <w:color w:val="D4D4D4"/>
-          <w:sz w:val="24"/>
-          <w:szCs w:val="24"/>
-        </w:rPr>
-      </w:pPr>
-      <w:r>
-        <w:rPr>
-          <w:rFonts w:ascii="Consolas" w:eastAsia="Times New Roman" w:hAnsi="Consolas"/>
-          <w:color w:val="D4D4D4"/>
-          <w:sz w:val="24"/>
-          <w:szCs w:val="24"/>
-        </w:rPr>
-        <w:t xml:space="preserve">    </w:t>
-      </w:r>
-      <w:r>
-        <w:rPr>
-          <w:rFonts w:ascii="Consolas" w:eastAsia="Times New Roman" w:hAnsi="Consolas"/>
-          <w:color w:val="DCDCAA"/>
-          <w:sz w:val="24"/>
-          <w:szCs w:val="24"/>
-        </w:rPr>
-        <w:t>cart</w:t>
-      </w:r>
-      <w:r>
-        <w:rPr>
-          <w:rFonts w:ascii="Consolas" w:eastAsia="Times New Roman" w:hAnsi="Consolas"/>
-          <w:color w:val="9CDCFE"/>
-          <w:sz w:val="24"/>
-          <w:szCs w:val="24"/>
-        </w:rPr>
-        <w:t>:</w:t>
-      </w:r>
-      <w:r>
-        <w:rPr>
-          <w:rFonts w:ascii="Consolas" w:eastAsia="Times New Roman" w:hAnsi="Consolas"/>
-          <w:color w:val="D4D4D4"/>
-          <w:sz w:val="24"/>
-          <w:szCs w:val="24"/>
-        </w:rPr>
-        <w:t xml:space="preserve"> </w:t>
-      </w:r>
-      <w:r>
-        <w:rPr>
-          <w:rFonts w:ascii="Consolas" w:eastAsia="Times New Roman" w:hAnsi="Consolas"/>
-          <w:color w:val="DCDCAA"/>
-          <w:sz w:val="24"/>
-          <w:szCs w:val="24"/>
-        </w:rPr>
-        <w:t>cartReducer</w:t>
-      </w:r>
-    </w:p>
-    <w:p>
-      <w:pPr>
-        <w:shd w:val="clear" w:color="auto" w:fill="1E1E1E"/>
-        <w:spacing w:after="0" w:line="330" w:lineRule="atLeast"/>
-        <w:rPr>
-          <w:rFonts w:ascii="Consolas" w:eastAsia="Times New Roman" w:hAnsi="Consolas"/>
-          <w:color w:val="D4D4D4"/>
-          <w:sz w:val="24"/>
-          <w:szCs w:val="24"/>
-        </w:rPr>
-      </w:pPr>
-      <w:r>
-        <w:rPr>
-          <w:rFonts w:ascii="Consolas" w:eastAsia="Times New Roman" w:hAnsi="Consolas"/>
-          <w:color w:val="D4D4D4"/>
-          <w:sz w:val="24"/>
-          <w:szCs w:val="24"/>
-        </w:rPr>
-        <w:t>})</w:t>
-      </w:r>
-    </w:p>
-    <w:p>
-      <w:pPr>
-        <w:shd w:val="clear" w:color="auto" w:fill="1E1E1E"/>
-        <w:spacing w:after="0" w:line="330" w:lineRule="atLeast"/>
-        <w:rPr>
-          <w:rFonts w:ascii="Consolas" w:eastAsia="Times New Roman" w:hAnsi="Consolas"/>
-          <w:color w:val="D4D4D4"/>
-          <w:sz w:val="24"/>
-          <w:szCs w:val="24"/>
-        </w:rPr>
-      </w:pPr>
-    </w:p>
-    <w:p>
-      <w:pPr>
-        <w:shd w:val="clear" w:color="auto" w:fill="1E1E1E"/>
-        <w:spacing w:after="0" w:line="330" w:lineRule="atLeast"/>
-        <w:rPr>
-          <w:rFonts w:ascii="Consolas" w:eastAsia="Times New Roman" w:hAnsi="Consolas"/>
-          <w:color w:val="D4D4D4"/>
-          <w:sz w:val="24"/>
-          <w:szCs w:val="24"/>
-        </w:rPr>
-      </w:pPr>
-      <w:r>
-        <w:rPr>
-          <w:rFonts w:ascii="Consolas" w:eastAsia="Times New Roman" w:hAnsi="Consolas"/>
-          <w:color w:val="569CD6"/>
-          <w:sz w:val="24"/>
-          <w:szCs w:val="24"/>
-        </w:rPr>
-        <w:t>const</w:t>
-      </w:r>
-      <w:r>
-        <w:rPr>
-          <w:rFonts w:ascii="Consolas" w:eastAsia="Times New Roman" w:hAnsi="Consolas"/>
-          <w:color w:val="D4D4D4"/>
-          <w:sz w:val="24"/>
-          <w:szCs w:val="24"/>
-        </w:rPr>
-        <w:t xml:space="preserve"> </w:t>
-      </w:r>
-      <w:r>
-        <w:rPr>
-          <w:rFonts w:ascii="Consolas" w:eastAsia="Times New Roman" w:hAnsi="Consolas"/>
-          <w:color w:val="4FC1FF"/>
-          <w:sz w:val="24"/>
-          <w:szCs w:val="24"/>
-        </w:rPr>
-        <w:t>composeEnhancer</w:t>
-      </w:r>
-      <w:r>
-        <w:rPr>
-          <w:rFonts w:ascii="Consolas" w:eastAsia="Times New Roman" w:hAnsi="Consolas"/>
-          <w:color w:val="D4D4D4"/>
-          <w:sz w:val="24"/>
-          <w:szCs w:val="24"/>
-        </w:rPr>
-        <w:t xml:space="preserve"> = </w:t>
-      </w:r>
-      <w:r>
-        <w:rPr>
-          <w:rFonts w:ascii="Consolas" w:eastAsia="Times New Roman" w:hAnsi="Consolas"/>
-          <w:color w:val="9CDCFE"/>
-          <w:sz w:val="24"/>
-          <w:szCs w:val="24"/>
-        </w:rPr>
-        <w:t>window</w:t>
-      </w:r>
-      <w:r>
-        <w:rPr>
-          <w:rFonts w:ascii="Consolas" w:eastAsia="Times New Roman" w:hAnsi="Consolas"/>
-          <w:color w:val="D4D4D4"/>
-          <w:sz w:val="24"/>
-          <w:szCs w:val="24"/>
-        </w:rPr>
-        <w:t>.</w:t>
-      </w:r>
-      <w:r>
-        <w:rPr>
-          <w:rFonts w:ascii="Consolas" w:eastAsia="Times New Roman" w:hAnsi="Consolas"/>
-          <w:color w:val="9CDCFE"/>
-          <w:sz w:val="24"/>
-          <w:szCs w:val="24"/>
-        </w:rPr>
-        <w:t>__REDUX_DEVTOOLS_EXTENSION_COMPOSE__</w:t>
-      </w:r>
-      <w:r>
-        <w:rPr>
-          <w:rFonts w:ascii="Consolas" w:eastAsia="Times New Roman" w:hAnsi="Consolas"/>
-          <w:color w:val="D4D4D4"/>
-          <w:sz w:val="24"/>
-          <w:szCs w:val="24"/>
-        </w:rPr>
-        <w:t xml:space="preserve"> || </w:t>
-      </w:r>
-      <w:r>
-        <w:rPr>
-          <w:rFonts w:ascii="Consolas" w:eastAsia="Times New Roman" w:hAnsi="Consolas"/>
-          <w:color w:val="DCDCAA"/>
-          <w:sz w:val="24"/>
-          <w:szCs w:val="24"/>
-        </w:rPr>
-        <w:t>compose</w:t>
-      </w:r>
-      <w:r>
-        <w:rPr>
-          <w:rFonts w:ascii="Consolas" w:eastAsia="Times New Roman" w:hAnsi="Consolas"/>
-          <w:color w:val="D4D4D4"/>
-          <w:sz w:val="24"/>
-          <w:szCs w:val="24"/>
-        </w:rPr>
-        <w:t xml:space="preserve">; </w:t>
-      </w:r>
-    </w:p>
-    <w:p>
-      <w:pPr>
-        <w:shd w:val="clear" w:color="auto" w:fill="1E1E1E"/>
-        <w:spacing w:after="0" w:line="330" w:lineRule="atLeast"/>
-        <w:rPr>
-          <w:rFonts w:ascii="Consolas" w:eastAsia="Times New Roman" w:hAnsi="Consolas"/>
-          <w:color w:val="D4D4D4"/>
-          <w:sz w:val="24"/>
-          <w:szCs w:val="24"/>
-        </w:rPr>
-      </w:pPr>
-      <w:r>
-        <w:rPr>
-          <w:rFonts w:ascii="Consolas" w:eastAsia="Times New Roman" w:hAnsi="Consolas"/>
-          <w:color w:val="569CD6"/>
-          <w:sz w:val="24"/>
-          <w:szCs w:val="24"/>
-        </w:rPr>
-        <w:t>const</w:t>
-      </w:r>
-      <w:r>
-        <w:rPr>
-          <w:rFonts w:ascii="Consolas" w:eastAsia="Times New Roman" w:hAnsi="Consolas"/>
-          <w:color w:val="D4D4D4"/>
-          <w:sz w:val="24"/>
-          <w:szCs w:val="24"/>
-        </w:rPr>
-        <w:t xml:space="preserve"> </w:t>
-      </w:r>
-      <w:r>
-        <w:rPr>
-          <w:rFonts w:ascii="Consolas" w:eastAsia="Times New Roman" w:hAnsi="Consolas"/>
-          <w:color w:val="4FC1FF"/>
-          <w:sz w:val="24"/>
-          <w:szCs w:val="24"/>
-        </w:rPr>
-        <w:t>store</w:t>
-      </w:r>
-      <w:r>
-        <w:rPr>
-          <w:rFonts w:ascii="Consolas" w:eastAsia="Times New Roman" w:hAnsi="Consolas"/>
-          <w:color w:val="D4D4D4"/>
-          <w:sz w:val="24"/>
-          <w:szCs w:val="24"/>
-        </w:rPr>
-        <w:t xml:space="preserve"> = </w:t>
-      </w:r>
-      <w:r>
-        <w:rPr>
-          <w:rFonts w:ascii="Consolas" w:eastAsia="Times New Roman" w:hAnsi="Consolas"/>
-          <w:color w:val="DCDCAA"/>
-          <w:sz w:val="24"/>
-          <w:szCs w:val="24"/>
-        </w:rPr>
-        <w:t>createStore</w:t>
-      </w:r>
-      <w:r>
-        <w:rPr>
-          <w:rFonts w:ascii="Consolas" w:eastAsia="Times New Roman" w:hAnsi="Consolas"/>
-          <w:color w:val="D4D4D4"/>
-          <w:sz w:val="24"/>
-          <w:szCs w:val="24"/>
-        </w:rPr>
-        <w:t>(</w:t>
-      </w:r>
-      <w:r>
-        <w:rPr>
-          <w:rFonts w:ascii="Consolas" w:eastAsia="Times New Roman" w:hAnsi="Consolas"/>
-          <w:color w:val="DCDCAA"/>
-          <w:sz w:val="24"/>
-          <w:szCs w:val="24"/>
-        </w:rPr>
-        <w:t>reducer</w:t>
-      </w:r>
-      <w:r>
-        <w:rPr>
-          <w:rFonts w:ascii="Consolas" w:eastAsia="Times New Roman" w:hAnsi="Consolas"/>
-          <w:color w:val="D4D4D4"/>
-          <w:sz w:val="24"/>
-          <w:szCs w:val="24"/>
-        </w:rPr>
-        <w:t xml:space="preserve">, </w:t>
-      </w:r>
-      <w:r>
-        <w:rPr>
-          <w:rFonts w:ascii="Consolas" w:eastAsia="Times New Roman" w:hAnsi="Consolas"/>
-          <w:color w:val="4FC1FF"/>
-          <w:sz w:val="24"/>
-          <w:szCs w:val="24"/>
-        </w:rPr>
-        <w:t>initialState</w:t>
-      </w:r>
-      <w:r>
-        <w:rPr>
-          <w:rFonts w:ascii="Consolas" w:eastAsia="Times New Roman" w:hAnsi="Consolas"/>
-          <w:color w:val="D4D4D4"/>
-          <w:sz w:val="24"/>
-          <w:szCs w:val="24"/>
-        </w:rPr>
-        <w:t xml:space="preserve">, </w:t>
-      </w:r>
-      <w:r>
-        <w:rPr>
-          <w:rFonts w:ascii="Consolas" w:eastAsia="Times New Roman" w:hAnsi="Consolas"/>
-          <w:color w:val="DCDCAA"/>
-          <w:sz w:val="24"/>
-          <w:szCs w:val="24"/>
-        </w:rPr>
-        <w:t>composeEnhancer</w:t>
-      </w:r>
-      <w:r>
-        <w:rPr>
-          <w:rFonts w:ascii="Consolas" w:eastAsia="Times New Roman" w:hAnsi="Consolas"/>
-          <w:color w:val="D4D4D4"/>
-          <w:sz w:val="24"/>
-          <w:szCs w:val="24"/>
-        </w:rPr>
-        <w:t>(</w:t>
-      </w:r>
-      <w:r>
-        <w:rPr>
-          <w:rFonts w:ascii="Consolas" w:eastAsia="Times New Roman" w:hAnsi="Consolas"/>
-          <w:color w:val="DCDCAA"/>
-          <w:sz w:val="24"/>
-          <w:szCs w:val="24"/>
-        </w:rPr>
-        <w:t>applyMiddleware</w:t>
-      </w:r>
-      <w:r>
-        <w:rPr>
-          <w:rFonts w:ascii="Consolas" w:eastAsia="Times New Roman" w:hAnsi="Consolas"/>
-          <w:color w:val="D4D4D4"/>
-          <w:sz w:val="24"/>
-          <w:szCs w:val="24"/>
-        </w:rPr>
-        <w:t>(</w:t>
-      </w:r>
-      <w:r>
-        <w:rPr>
-          <w:rFonts w:ascii="Consolas" w:eastAsia="Times New Roman" w:hAnsi="Consolas"/>
-          <w:color w:val="4FC1FF"/>
-          <w:sz w:val="24"/>
-          <w:szCs w:val="24"/>
-        </w:rPr>
-        <w:t>thunk</w:t>
-      </w:r>
-      <w:r>
-        <w:rPr>
-          <w:rFonts w:ascii="Consolas" w:eastAsia="Times New Roman" w:hAnsi="Consolas"/>
-          <w:color w:val="D4D4D4"/>
-          <w:sz w:val="24"/>
-          <w:szCs w:val="24"/>
-        </w:rPr>
-        <w:t>)));</w:t>
-      </w:r>
-    </w:p>
-    <w:p>
-      <w:pPr>
-        <w:shd w:val="clear" w:color="auto" w:fill="1E1E1E"/>
-        <w:spacing w:after="0" w:line="330" w:lineRule="atLeast"/>
-        <w:rPr>
-          <w:rFonts w:ascii="Consolas" w:eastAsia="Times New Roman" w:hAnsi="Consolas"/>
-          <w:color w:val="D4D4D4"/>
-          <w:sz w:val="24"/>
-          <w:szCs w:val="24"/>
-        </w:rPr>
-      </w:pPr>
-      <w:r>
-        <w:rPr>
-          <w:rFonts w:ascii="Consolas" w:eastAsia="Times New Roman" w:hAnsi="Consolas"/>
-          <w:color w:val="C586C0"/>
-          <w:sz w:val="24"/>
-          <w:szCs w:val="24"/>
-        </w:rPr>
-        <w:t>export</w:t>
-      </w:r>
-      <w:r>
-        <w:rPr>
-          <w:rFonts w:ascii="Consolas" w:eastAsia="Times New Roman" w:hAnsi="Consolas"/>
-          <w:color w:val="D4D4D4"/>
-          <w:sz w:val="24"/>
-          <w:szCs w:val="24"/>
-        </w:rPr>
-        <w:t xml:space="preserve"> </w:t>
-      </w:r>
-      <w:r>
-        <w:rPr>
-          <w:rFonts w:ascii="Consolas" w:eastAsia="Times New Roman" w:hAnsi="Consolas"/>
-          <w:color w:val="C586C0"/>
-          <w:sz w:val="24"/>
-          <w:szCs w:val="24"/>
-        </w:rPr>
-        <w:t>default</w:t>
-      </w:r>
-      <w:r>
-        <w:rPr>
-          <w:rFonts w:ascii="Consolas" w:eastAsia="Times New Roman" w:hAnsi="Consolas"/>
-          <w:color w:val="D4D4D4"/>
-          <w:sz w:val="24"/>
-          <w:szCs w:val="24"/>
-        </w:rPr>
-        <w:t xml:space="preserve"> </w:t>
-      </w:r>
-      <w:r>
-        <w:rPr>
-          <w:rFonts w:ascii="Consolas" w:eastAsia="Times New Roman" w:hAnsi="Consolas"/>
-          <w:color w:val="4FC1FF"/>
-          <w:sz w:val="24"/>
-          <w:szCs w:val="24"/>
-        </w:rPr>
-        <w:t>store</w:t>
-      </w:r>
-      <w:r>
-        <w:rPr>
-          <w:rFonts w:ascii="Consolas" w:eastAsia="Times New Roman" w:hAnsi="Consolas"/>
-          <w:color w:val="D4D4D4"/>
-          <w:sz w:val="24"/>
-          <w:szCs w:val="24"/>
-        </w:rPr>
-        <w:t>;</w:t>
-      </w:r>
-    </w:p>
-    <w:p/>
-    <w:p>
-      <w:pPr>
-        <w:rPr>
-          <w:b/>
-          <w:sz w:val="20"/>
-        </w:rPr>
-      </w:pPr>
-      <w:r>
-        <w:rPr>
-          <w:b/>
-          <w:sz w:val="20"/>
-        </w:rPr>
-        <w:t>-  Run project: To Checking (5</w:t>
-      </w:r>
-      <w:r>
-        <w:rPr>
-          <w:b/>
-          <w:sz w:val="20"/>
-        </w:rPr>
-        <w:t>th) ... 3:</w:t>
-      </w:r>
-      <w:r>
-        <w:rPr>
-          <w:b/>
-          <w:sz w:val="20"/>
-        </w:rPr>
-        <w:t>06:58</w:t>
-      </w:r>
     </w:p>
     <w:p>
       <w:pPr>

</xml_diff>